<commit_message>
fixed fig 5, and added text
</commit_message>
<xml_diff>
--- a/Jenior_Modeling_mBio_2017.docx
+++ b/Jenior_Modeling_mBio_2017.docx
@@ -1109,7 +1109,7 @@
         <w:t xml:space="preserve">C. difficile</w:t>
       </w:r>
       <w:r>
-        <w:t xml:space="preserve">, we measured sporulation and toxin production at 18 hours post infection in each group. There was not a significant difference in the number of vegetative cells between any susceptible condition tested (Fig. 1a). All antibiotic treated (Table 1) specific pathogen free (SPF) and germfree (GF) animals were colonized to ~1×10</w:t>
+        <w:t xml:space="preserve">, we measured sporulation and toxin production at 18 hours post infection in each group. There was not a significant difference in the number of vegetative cells between any susceptible condition tested (Fig. 1A). All antibiotic treated (Table 1) specific pathogen free (SPF) and germfree (GF) animals were colonized to ~1×10</w:t>
       </w:r>
       <w:r>
         <w:rPr>
@@ -1175,7 +1175,7 @@
         <w:t xml:space="preserve"> </w:t>
       </w:r>
       <w:r>
-        <w:t xml:space="preserve">= 0.005, 0.008, 0.003) were detected in ex-GF mice than in the antibiotic treated mice (Fig. 1b). The spore densities in both streptomycin and clindamycin-treated mice were also generally higher than that in cefoperazone-treated mice. There was significantly more toxin activity in ex-GF animals than any other colonized group (all</w:t>
+        <w:t xml:space="preserve">= 0.005, 0.008, 0.003) were detected in ex-GF mice than in the antibiotic treated mice (Fig. 1B). The spore densities in both streptomycin and clindamycin-treated mice were also generally higher than that in cefoperazone-treated mice. There was significantly more toxin activity in ex-GF animals than any other colonized group (all</w:t>
       </w:r>
       <w:r>
         <w:t xml:space="preserve"> </w:t>
@@ -1190,7 +1190,7 @@
         <w:t xml:space="preserve"> </w:t>
       </w:r>
       <w:r>
-        <w:t xml:space="preserve">&lt;= 0.001), but toxin titer also varied between antibiotic treatment groups (Fig. 1c). Although similar toxin activity was found in both the cefoperazone and clindamycin-treated groups, toxin titer was below the limit of detection in most streptomycin-treated animals. These results indicate that</w:t>
+        <w:t xml:space="preserve">&lt;= 0.001), but toxin titer also varied between antibiotic treatment groups (Fig. 1C). Although similar toxin activity was found in both the cefoperazone and clindamycin-treated groups, toxin titer was below the limit of detection in most streptomycin-treated animals. These results indicate that</w:t>
       </w:r>
       <w:r>
         <w:t xml:space="preserve"> </w:t>
@@ -1280,7 +1280,7 @@
         <w:t xml:space="preserve"> </w:t>
       </w:r>
       <w:r>
-        <w:t xml:space="preserve">represents &lt;0.001% of the bacterial load in the ceca of antibiotic-treated SPF mice (By read abundance; Fig. S2C), with rRNA depletion also eliminating &gt;90% of each raw RNA isolation</w:t>
+        <w:t xml:space="preserve">represents &lt;3.3% of the bacterial load in the cecum of any antibiotic-treated SPF mouse (Fig. S2C), and with rRNA depletion also eliminating &gt;90% of each raw RNA isolation</w:t>
       </w:r>
       <w:r>
         <w:t xml:space="preserve"> </w:t>
@@ -1289,7 +1289,7 @@
         <w:t xml:space="preserve">(29)</w:t>
       </w:r>
       <w:r>
-        <w:t xml:space="preserve">, it was necessary to pool samples within each treatment group. Moreover, this also required a high degree of sequencing depth per sample in order to yeild sufficient numbers of reads that mapped to</w:t>
+        <w:t xml:space="preserve">, it was necessary to pool samples within each treatment group. Moreover, this also required a high degree of sequencing depth per sample in order to yeild sufficient quantities of reads that mapped to</w:t>
       </w:r>
       <w:r>
         <w:t xml:space="preserve"> </w:t>
@@ -1334,7 +1334,7 @@
         <w:t xml:space="preserve"> </w:t>
       </w:r>
       <w:r>
-        <w:t xml:space="preserve">str. 630 reference used, while low compared to some transcriptional studies of</w:t>
+        <w:t xml:space="preserve">str. 630 reference genome used. While this value may be low compared to some transcriptional studies of</w:t>
       </w:r>
       <w:r>
         <w:t xml:space="preserve"> </w:t>
@@ -1373,7 +1373,7 @@
         <w:t xml:space="preserve">(20, 24)</w:t>
       </w:r>
       <w:r>
-        <w:t xml:space="preserve">, is not feasible in the context of a diverse bacterial community. Because of these factors the read abundances for</w:t>
+        <w:t xml:space="preserve">, it is not feasible to reach higher coverage in the context of a diverse bacterial community. Because of these factors the read abundances for</w:t>
       </w:r>
       <w:r>
         <w:t xml:space="preserve"> </w:t>
@@ -1447,22 +1447,22 @@
         <w:t xml:space="preserve"> </w:t>
       </w:r>
       <w:r>
-        <w:t xml:space="preserve">(Fig. 2a). Across the four conditions where</w:t>
-      </w:r>
-      <w:r>
-        <w:t xml:space="preserve"> </w:t>
-      </w:r>
-      <w:r>
-        <w:rPr>
-          <w:i/>
-        </w:rPr>
-        <w:t xml:space="preserve">C. difficile</w:t>
-      </w:r>
-      <w:r>
-        <w:t xml:space="preserve"> </w:t>
-      </w:r>
-      <w:r>
-        <w:t xml:space="preserve">colonized, we observed transcriptional profiles consistent with observed spore levels (Fig. 1b). The mice treated with cefoperazone had the lowest spore density and had the highest level of expression for the anti-sigma factor</w:t>
+        <w:t xml:space="preserve">(Fig. 2A). Across the four conditions where</w:t>
+      </w:r>
+      <w:r>
+        <w:t xml:space="preserve"> </w:t>
+      </w:r>
+      <w:r>
+        <w:rPr>
+          <w:i/>
+        </w:rPr>
+        <w:t xml:space="preserve">C. difficile</w:t>
+      </w:r>
+      <w:r>
+        <w:t xml:space="preserve"> </w:t>
+      </w:r>
+      <w:r>
+        <w:t xml:space="preserve">colonized, we observed transcriptional profiles consistent with observed spore levels (Fig. 1B). The mice treated with cefoperazone had the lowest spore density and had the highest level of expression for the anti-sigma factor</w:t>
       </w:r>
       <w:r>
         <w:t xml:space="preserve"> </w:t>
@@ -1752,7 +1752,7 @@
         <w:t xml:space="preserve">(36, 37)</w:t>
       </w:r>
       <w:r>
-        <w:t xml:space="preserve">. Considering the link between quorum sensing genes and toxin production, we expected the expression of genes for quorum sensing and toxin production and toxin titer to be concordant. Based on this model, we expected GF mice to have the highest levels of expression of genes for toxin production (Fig. 3b) and quorum sensing (Fig. 3c); however, these transcripts were not found in the GF mice. We also observed the highest level of expression for quorum sensing genes in cefoperazone-treated mice, but</w:t>
+        <w:t xml:space="preserve">. Considering the link between quorum sensing genes and toxin production, we expected the expression of genes for quorum sensing and toxin production and toxin titer to be concordant. Based on this model, we expected GF mice to have the highest levels of expression of genes for toxin production (Fig. 3B) and quorum sensing (Fig. 3C); however, these transcripts were not found in the GF mice. We also observed the highest level of expression for quorum sensing genes in cefoperazone-treated mice, but</w:t>
       </w:r>
       <w:r>
         <w:t xml:space="preserve"> </w:t>
@@ -1767,7 +1767,7 @@
         <w:t xml:space="preserve"> </w:t>
       </w:r>
       <w:r>
-        <w:t xml:space="preserve">expression in these animals was not the highest among the different treatment groups. Interestingly, the levels of expression for genes associated with toxin production did not match the toxin titers observed in the animals. These results suggest that the relationship between toxin titer and the expression of genes for toxin production is even more complex than current models indicate.</w:t>
+        <w:t xml:space="preserve">expression in these animals was not the highest among the different treatment groups. Interestingly, the levels of expression for genes associated with toxin production did not match the toxin titers observed in the animals. These results suggest that the relationship between toxin titer and the expression of genes for toxin production is even more complex than current models indicate. It should also be noted that enzyme activity does not necessarily reflect the concentrations of transcript nor effector protein available in the cell.</w:t>
       </w:r>
     </w:p>
     <w:p>
@@ -1823,7 +1823,7 @@
         <w:t xml:space="preserve">(39)</w:t>
       </w:r>
       <w:r>
-        <w:t xml:space="preserve">. Highest transcription for this gene was found in cefoperazone-treated and GF mice (Fig. 2d). The regulation networks of CodY and CcpA are highly interconnected, with the expression of</w:t>
+        <w:t xml:space="preserve">. Highest transcription for this gene was found in cefoperazone-treated and GF mice (Fig. 2D). The regulation networks of CodY and CcpA are highly interconnected, with the expression of</w:t>
       </w:r>
       <w:r>
         <w:t xml:space="preserve"> </w:t>
@@ -1874,7 +1874,7 @@
         <w:t xml:space="preserve"> </w:t>
       </w:r>
       <w:r>
-        <w:t xml:space="preserve">(Fig. 2d), which positively regulates initiation of the sporulation pathway in</w:t>
+        <w:t xml:space="preserve">(Fig. 2D), which positively regulates initiation of the sporulation pathway in</w:t>
       </w:r>
       <w:r>
         <w:t xml:space="preserve"> </w:t>
@@ -1958,7 +1958,7 @@
         <w:t xml:space="preserve">sigK</w:t>
       </w:r>
       <w:r>
-        <w:t xml:space="preserve">) each demonstrated a unique pattern of expression between conditions. These results indicate that complete expression of sporulation likely integrates multiple levels of signaling and is more complex than a single metabolic switch. Both CcpA and Spo0A also control pathogenicity by regulating toxin production (Fig. 2d). We found expression of the toxin negative regulator</w:t>
+        <w:t xml:space="preserve">) each demonstrated a unique pattern of expression between conditions. These results indicate that complete expression of sporulation likely integrates multiple levels of signaling and is more complex than a single metabolic switch. Both CcpA and Spo0A also control pathogenicity by regulating toxin production (Fig. 2D). We found expression of the toxin negative regulator</w:t>
       </w:r>
       <w:r>
         <w:t xml:space="preserve"> </w:t>
@@ -2033,7 +2033,7 @@
         <w:t xml:space="preserve"> </w:t>
       </w:r>
       <w:r>
-        <w:t xml:space="preserve">(Stickland fermentation regulator) (Fig. 2d). Although the expression of both has been shown to be linked to environmental proline concentrations,</w:t>
+        <w:t xml:space="preserve">(Stickland fermentation regulator) (Fig. 2D). Although the expression of both has been shown to be linked to environmental proline concentrations,</w:t>
       </w:r>
       <w:r>
         <w:t xml:space="preserve"> </w:t>
@@ -2180,7 +2180,7 @@
         <w:t xml:space="preserve"> </w:t>
       </w:r>
       <w:r>
-        <w:t xml:space="preserve">genome (Fig. S2A). We then focused on general differences in carbohydrate (Fig. S2b) and amino acid (Fig. S2C) metabolism in order to asses for apparent differences in the utilization of carbon sources by</w:t>
+        <w:t xml:space="preserve">genome (Fig. S2A). We then focused on general differences in carbohydrate (Fig. S2B) and amino acid (Fig. S2C) metabolism in order to asses for apparent differences in the utilization of carbon sources by</w:t>
       </w:r>
       <w:r>
         <w:t xml:space="preserve"> </w:t>
@@ -3006,7 +3006,7 @@
         <w:t xml:space="preserve"> </w:t>
       </w:r>
       <w:r>
-        <w:t xml:space="preserve">&lt; 0.05) (Fig. 5a). The host derived amino sugar N-acetyl-D-glucosamine was found to be consistently important. Components of the Stickland fermentation pathway were also found to be important to</w:t>
+        <w:t xml:space="preserve">&lt; 0.05) (Fig. 5A). The host derived amino sugar N-acetyl-D-glucosamine was found to be consistently important. Components of the Stickland fermentation pathway were also found to be important to</w:t>
       </w:r>
       <w:r>
         <w:t xml:space="preserve"> </w:t>
@@ -3126,7 +3126,112 @@
         <w:t xml:space="preserve"> </w:t>
       </w:r>
       <w:r>
-        <w:t xml:space="preserve">metabolism.</w:t>
+        <w:t xml:space="preserve">metabolism. Returning to our hypothesis that</w:t>
+      </w:r>
+      <w:r>
+        <w:t xml:space="preserve"> </w:t>
+      </w:r>
+      <w:r>
+        <w:rPr>
+          <w:i/>
+        </w:rPr>
+        <w:t xml:space="preserve">C. difficile</w:t>
+      </w:r>
+      <w:r>
+        <w:t xml:space="preserve"> </w:t>
+      </w:r>
+      <w:r>
+        <w:t xml:space="preserve">adapts its metabolism to fit the surrounding community, we identified those metabolites that were uniquely important to each condition in which</w:t>
+      </w:r>
+      <w:r>
+        <w:t xml:space="preserve"> </w:t>
+      </w:r>
+      <w:r>
+        <w:rPr>
+          <w:i/>
+        </w:rPr>
+        <w:t xml:space="preserve">C. difficile</w:t>
+      </w:r>
+      <w:r>
+        <w:t xml:space="preserve"> </w:t>
+      </w:r>
+      <w:r>
+        <w:t xml:space="preserve">colonized. We cross-referenced the top 25 positively scoring, significant substrates (</w:t>
+      </w:r>
+      <w:r>
+        <w:rPr>
+          <w:i/>
+        </w:rPr>
+        <w:t xml:space="preserve">P</w:t>
+      </w:r>
+      <w:r>
+        <w:t xml:space="preserve"> </w:t>
+      </w:r>
+      <w:r>
+        <w:t xml:space="preserve">&lt; 0.05) between treatment groups to uncover the most important patterns of nutrient utilization by</w:t>
+      </w:r>
+      <w:r>
+        <w:t xml:space="preserve"> </w:t>
+      </w:r>
+      <w:r>
+        <w:rPr>
+          <w:i/>
+        </w:rPr>
+        <w:t xml:space="preserve">C. difficile</w:t>
+      </w:r>
+      <w:r>
+        <w:t xml:space="preserve"> </w:t>
+      </w:r>
+      <w:r>
+        <w:t xml:space="preserve">in each (Fig. 5B). Each group of metabolites contained at least one known carbohydrate growth substrate of</w:t>
+      </w:r>
+      <w:r>
+        <w:t xml:space="preserve"> </w:t>
+      </w:r>
+      <w:r>
+        <w:rPr>
+          <w:i/>
+        </w:rPr>
+        <w:t xml:space="preserve">C. difficile</w:t>
+      </w:r>
+      <w:r>
+        <w:t xml:space="preserve"> </w:t>
+      </w:r>
+      <w:r>
+        <w:t xml:space="preserve">(7, 50)</w:t>
+      </w:r>
+      <w:r>
+        <w:t xml:space="preserve">. This included sorbitol, mannitol, N-acetylneuraminic acid, and salicin. Furthermore, in GF mice where no other competitors are present, our model indicated that</w:t>
+      </w:r>
+      <w:r>
+        <w:t xml:space="preserve"> </w:t>
+      </w:r>
+      <w:r>
+        <w:rPr>
+          <w:i/>
+        </w:rPr>
+        <w:t xml:space="preserve">C. difficile</w:t>
+      </w:r>
+      <w:r>
+        <w:t xml:space="preserve"> </w:t>
+      </w:r>
+      <w:r>
+        <w:t xml:space="preserve">was more likely to acquire numerous amino acids from the environment instead of expending energy to produce them itself. These data support the hypothesis that</w:t>
+      </w:r>
+      <w:r>
+        <w:t xml:space="preserve"> </w:t>
+      </w:r>
+      <w:r>
+        <w:rPr>
+          <w:i/>
+        </w:rPr>
+        <w:t xml:space="preserve">C. difficile</w:t>
+      </w:r>
+      <w:r>
+        <w:t xml:space="preserve"> </w:t>
+      </w:r>
+      <w:r>
+        <w:t xml:space="preserve">may exploit alternative nutrient sources between the susceptible environments it colonizes.</w:t>
       </w:r>
     </w:p>
     <w:p>
@@ -3134,37 +3239,115 @@
         <w:pStyle w:val="BodyText"/>
       </w:pPr>
       <w:r>
-        <w:t xml:space="preserve">Returning to our hypothesis that</w:t>
-      </w:r>
-      <w:r>
-        <w:t xml:space="preserve"> </w:t>
-      </w:r>
-      <w:r>
-        <w:rPr>
-          <w:i/>
-        </w:rPr>
-        <w:t xml:space="preserve">C. difficile</w:t>
-      </w:r>
-      <w:r>
-        <w:t xml:space="preserve"> </w:t>
-      </w:r>
-      <w:r>
-        <w:t xml:space="preserve">adapts its metabolism to fit the surrounding community, we identified those metabolites that were uniquely important to each condition in which</w:t>
-      </w:r>
-      <w:r>
-        <w:t xml:space="preserve"> </w:t>
-      </w:r>
-      <w:r>
-        <w:rPr>
-          <w:i/>
-        </w:rPr>
-        <w:t xml:space="preserve">C. difficile</w:t>
-      </w:r>
-      <w:r>
-        <w:t xml:space="preserve"> </w:t>
-      </w:r>
-      <w:r>
-        <w:t xml:space="preserve">colonized. We cross-referenced the top 25 positively scoring, significant substrates (</w:t>
+        <w:t xml:space="preserve">We went on to test each important carbohydrate metabolite to ensure that growth phenotypes of our strain matched previously published results (Fig. 5C). This was performed using a modified defined</w:t>
+      </w:r>
+      <w:r>
+        <w:t xml:space="preserve"> </w:t>
+      </w:r>
+      <w:r>
+        <w:rPr>
+          <w:i/>
+        </w:rPr>
+        <w:t xml:space="preserve">C. difficile</w:t>
+      </w:r>
+      <w:r>
+        <w:t xml:space="preserve"> </w:t>
+      </w:r>
+      <w:r>
+        <w:t xml:space="preserve">minimal media</w:t>
+      </w:r>
+      <w:r>
+        <w:t xml:space="preserve"> </w:t>
+      </w:r>
+      <w:r>
+        <w:t xml:space="preserve">(7)</w:t>
+      </w:r>
+      <w:r>
+        <w:t xml:space="preserve">, supplemented individually with the selected carbohydrates implicated by high importance scores. Because</w:t>
+      </w:r>
+      <w:r>
+        <w:t xml:space="preserve"> </w:t>
+      </w:r>
+      <w:r>
+        <w:rPr>
+          <w:i/>
+        </w:rPr>
+        <w:t xml:space="preserve">C. difficile</w:t>
+      </w:r>
+      <w:r>
+        <w:t xml:space="preserve"> </w:t>
+      </w:r>
+      <w:r>
+        <w:t xml:space="preserve">is auxotrophic for several amino acids, it was necessary to include amino acids in the minimal media despite the capability to achieve modest growth through Stickland fermentation of these substrates. This focused our analysis on carbohydtrates and made the most effective negative control growth in media lacking carbohydrates but containing amino acids. Also since proline was identified as necessary for minimal media</w:t>
+      </w:r>
+      <w:r>
+        <w:t xml:space="preserve"> </w:t>
+      </w:r>
+      <w:r>
+        <w:t xml:space="preserve">(51)</w:t>
+      </w:r>
+      <w:r>
+        <w:t xml:space="preserve">, so was therefore not tested for growth phenotype changes in this analysis despite its importance in shared modeling analysis (Fig. 5A). When tested for improved growth, at least one carbohydrate found to be important in all measured environments as well as among those indicated to be distinctly important within each condition. This included N-acetylglucosamin (shared; Max OD</w:t>
+      </w:r>
+      <w:r>
+        <w:rPr>
+          <w:vertAlign w:val="subscript"/>
+        </w:rPr>
+        <w:t xml:space="preserve">600</w:t>
+      </w:r>
+      <w:r>
+        <w:t xml:space="preserve"> </w:t>
+      </w:r>
+      <w:r>
+        <w:t xml:space="preserve">= 0.744), mannitol (cefoperazone; Max OD</w:t>
+      </w:r>
+      <w:r>
+        <w:rPr>
+          <w:vertAlign w:val="subscript"/>
+        </w:rPr>
+        <w:t xml:space="preserve">600</w:t>
+      </w:r>
+      <w:r>
+        <w:t xml:space="preserve"> </w:t>
+      </w:r>
+      <w:r>
+        <w:t xml:space="preserve">= 0.461), salicin (clindamycin; Max OD</w:t>
+      </w:r>
+      <w:r>
+        <w:rPr>
+          <w:vertAlign w:val="subscript"/>
+        </w:rPr>
+        <w:t xml:space="preserve">600</w:t>
+      </w:r>
+      <w:r>
+        <w:t xml:space="preserve"> </w:t>
+      </w:r>
+      <w:r>
+        <w:t xml:space="preserve">= 0.869), and N-acetylneuraminate (GF; Max OD</w:t>
+      </w:r>
+      <w:r>
+        <w:rPr>
+          <w:vertAlign w:val="subscript"/>
+        </w:rPr>
+        <w:t xml:space="preserve">600</w:t>
+      </w:r>
+      <w:r>
+        <w:t xml:space="preserve"> </w:t>
+      </w:r>
+      <w:r>
+        <w:t xml:space="preserve">= 0.375). Each of these were shown to allow for significantly more growth than in no carbohydrate controls (Max OD</w:t>
+      </w:r>
+      <w:r>
+        <w:rPr>
+          <w:vertAlign w:val="subscript"/>
+        </w:rPr>
+        <w:t xml:space="preserve">600</w:t>
+      </w:r>
+      <w:r>
+        <w:t xml:space="preserve"> </w:t>
+      </w:r>
+      <w:r>
+        <w:t xml:space="preserve">= 0.212) (</w:t>
       </w:r>
       <w:r>
         <w:rPr>
@@ -3176,70 +3359,22 @@
         <w:t xml:space="preserve"> </w:t>
       </w:r>
       <w:r>
-        <w:t xml:space="preserve">&lt; 0.05) between treatment groups to uncover the most important patterns of nutrient utilization by</w:t>
-      </w:r>
-      <w:r>
-        <w:t xml:space="preserve"> </w:t>
-      </w:r>
-      <w:r>
-        <w:rPr>
-          <w:i/>
-        </w:rPr>
-        <w:t xml:space="preserve">C. difficile</w:t>
-      </w:r>
-      <w:r>
-        <w:t xml:space="preserve"> </w:t>
-      </w:r>
-      <w:r>
-        <w:t xml:space="preserve">in each (Fig. 5b). Each group of metabolites contained at least one known carbohydrate growth substrate of</w:t>
-      </w:r>
-      <w:r>
-        <w:t xml:space="preserve"> </w:t>
-      </w:r>
-      <w:r>
-        <w:rPr>
-          <w:i/>
-        </w:rPr>
-        <w:t xml:space="preserve">C. difficile</w:t>
-      </w:r>
-      <w:r>
-        <w:t xml:space="preserve"> </w:t>
-      </w:r>
-      <w:r>
-        <w:t xml:space="preserve">(7, 50)</w:t>
-      </w:r>
-      <w:r>
-        <w:t xml:space="preserve">. This included sorbitol, galactitol, mannitol, N-acetylneuraminic acid, and salicin. Furthermore, in GF mice where no other competitors are present, our model indicated that</w:t>
-      </w:r>
-      <w:r>
-        <w:t xml:space="preserve"> </w:t>
-      </w:r>
-      <w:r>
-        <w:rPr>
-          <w:i/>
-        </w:rPr>
-        <w:t xml:space="preserve">C. difficile</w:t>
-      </w:r>
-      <w:r>
-        <w:t xml:space="preserve"> </w:t>
-      </w:r>
-      <w:r>
-        <w:t xml:space="preserve">was more likely to acquire numerous amino acids from the environment instead of expending energy to produce them itself. These data support the hypothesis that</w:t>
-      </w:r>
-      <w:r>
-        <w:t xml:space="preserve"> </w:t>
-      </w:r>
-      <w:r>
-        <w:rPr>
-          <w:i/>
-        </w:rPr>
-        <w:t xml:space="preserve">C. difficile</w:t>
-      </w:r>
-      <w:r>
-        <w:t xml:space="preserve"> </w:t>
-      </w:r>
-      <w:r>
-        <w:t xml:space="preserve">may exploit alternative nutrient sources between the susceptible environments it colonizes.</w:t>
+        <w:t xml:space="preserve">&lt; 0.001). Galactitol was also tested as it was important in streptomycin-treated animals, however it demonstrated nearly identical growth patterns to no carbohydrate controls (Table S4). These data suggested a potential hierarchy in carbohydrate preference and supported that</w:t>
+      </w:r>
+      <w:r>
+        <w:t xml:space="preserve"> </w:t>
+      </w:r>
+      <w:r>
+        <w:rPr>
+          <w:i/>
+        </w:rPr>
+        <w:t xml:space="preserve">C. difficile</w:t>
+      </w:r>
+      <w:r>
+        <w:t xml:space="preserve"> </w:t>
+      </w:r>
+      <w:r>
+        <w:t xml:space="preserve">was well-suited to adapt its metabolism toward nutrient sources that were differentially available across susceptible mouse ceca.</w:t>
       </w:r>
     </w:p>
     <w:p>
@@ -3250,141 +3385,47 @@
         <w:rPr>
           <w:b/>
         </w:rPr>
-        <w:t xml:space="preserve">Carbohydrates predicted to be important using network-based approach differentially supported</w:t>
-      </w:r>
-      <w:r>
-        <w:rPr>
-          <w:b/>
-        </w:rPr>
-        <w:t xml:space="preserve"> </w:t>
-      </w:r>
-      <w:r>
-        <w:rPr>
-          <w:i/>
-          <w:b/>
-        </w:rPr>
-        <w:t xml:space="preserve">C. difficile</w:t>
-      </w:r>
-      <w:r>
-        <w:rPr>
-          <w:b/>
-        </w:rPr>
-        <w:t xml:space="preserve"> </w:t>
-      </w:r>
-      <w:r>
-        <w:rPr>
-          <w:b/>
-        </w:rPr>
-        <w:t xml:space="preserve">growth</w:t>
-      </w:r>
-      <w:r>
-        <w:rPr>
-          <w:b/>
-        </w:rPr>
-        <w:t xml:space="preserve"> </w:t>
-      </w:r>
-      <w:r>
-        <w:rPr>
-          <w:i/>
-          <w:b/>
-        </w:rPr>
-        <w:t xml:space="preserve">in vitro</w:t>
-      </w:r>
-      <w:r>
-        <w:rPr>
-          <w:b/>
-        </w:rPr>
-        <w:t xml:space="preserve">.</w:t>
-      </w:r>
-      <w:r>
-        <w:t xml:space="preserve"> </w:t>
-      </w:r>
-      <w:r>
-        <w:t xml:space="preserve">To validate the biological relevance of substrates identified as uniquely important to</w:t>
-      </w:r>
-      <w:r>
-        <w:t xml:space="preserve"> </w:t>
-      </w:r>
-      <w:r>
-        <w:rPr>
-          <w:i/>
-        </w:rPr>
-        <w:t xml:space="preserve">C. difficile</w:t>
-      </w:r>
-      <w:r>
-        <w:t xml:space="preserve"> </w:t>
-      </w:r>
-      <w:r>
-        <w:t xml:space="preserve">metabolism through our network-based analysis, we tested whether</w:t>
-      </w:r>
-      <w:r>
-        <w:t xml:space="preserve"> </w:t>
-      </w:r>
-      <w:r>
-        <w:rPr>
-          <w:i/>
-        </w:rPr>
-        <w:t xml:space="preserve">C. difficile</w:t>
-      </w:r>
-      <w:r>
-        <w:t xml:space="preserve"> </w:t>
-      </w:r>
-      <w:r>
-        <w:t xml:space="preserve">was able to utilize each substrate for</w:t>
-      </w:r>
-      <w:r>
-        <w:t xml:space="preserve"> </w:t>
-      </w:r>
-      <w:r>
-        <w:rPr>
-          <w:i/>
-        </w:rPr>
-        <w:t xml:space="preserve">in vitro</w:t>
-      </w:r>
-      <w:r>
-        <w:t xml:space="preserve"> </w:t>
-      </w:r>
-      <w:r>
-        <w:t xml:space="preserve">growth (Fig. 5C). This was performed using a modified defined</w:t>
-      </w:r>
-      <w:r>
-        <w:t xml:space="preserve"> </w:t>
-      </w:r>
-      <w:r>
-        <w:rPr>
-          <w:i/>
-        </w:rPr>
-        <w:t xml:space="preserve">C. difficile</w:t>
-      </w:r>
-      <w:r>
-        <w:t xml:space="preserve"> </w:t>
-      </w:r>
-      <w:r>
-        <w:t xml:space="preserve">minimal media</w:t>
-      </w:r>
-      <w:r>
-        <w:t xml:space="preserve"> </w:t>
-      </w:r>
-      <w:r>
-        <w:t xml:space="preserve">(7)</w:t>
-      </w:r>
-      <w:r>
-        <w:t xml:space="preserve">, supplemented individually with the selected carbohydrates implicated by high importance scores. Because</w:t>
-      </w:r>
-      <w:r>
-        <w:t xml:space="preserve"> </w:t>
-      </w:r>
-      <w:r>
-        <w:rPr>
-          <w:i/>
-        </w:rPr>
-        <w:t xml:space="preserve">C. difficile</w:t>
-      </w:r>
-      <w:r>
-        <w:t xml:space="preserve"> </w:t>
-      </w:r>
-      <w:r>
-        <w:t xml:space="preserve">is auxotrophic for several amino acids, it was necessary to include amino acids in the minimal media despite the capability to achieve modest growth through Stickland fermentation of these substrates. This focused our analysis on carbohydtrates and made the most effective negative control growth in media lacking carbohydrates but containing amino acids.</w:t>
+        <w:t xml:space="preserve">Metabolomic analysis supported network-based results for metabolic adaptation and uncovered additional aspects of</w:t>
+      </w:r>
+      <w:r>
+        <w:rPr>
+          <w:b/>
+        </w:rPr>
+        <w:t xml:space="preserve"> </w:t>
+      </w:r>
+      <w:r>
+        <w:rPr>
+          <w:i/>
+          <w:b/>
+        </w:rPr>
+        <w:t xml:space="preserve">C. difficile</w:t>
+      </w:r>
+      <w:r>
+        <w:rPr>
+          <w:b/>
+        </w:rPr>
+        <w:t xml:space="preserve">’s nutrient niche.</w:t>
+      </w:r>
+      <w:r>
+        <w:t xml:space="preserve"> </w:t>
+      </w:r>
+      <w:r>
+        <w:t xml:space="preserve">In order to validate results from transcriptomic and metabolic modeling analyses, we utilized untargeted mass-specrometry (Table S5) to measure the relative</w:t>
+      </w:r>
+      <w:r>
+        <w:t xml:space="preserve"> </w:t>
+      </w:r>
+      <w:r>
+        <w:rPr>
+          <w:i/>
+        </w:rPr>
+        <w:t xml:space="preserve">in vivo</w:t>
+      </w:r>
+      <w:r>
+        <w:t xml:space="preserve"> </w:t>
+      </w:r>
+      <w:r>
+        <w:t xml:space="preserve">concentrations of metabolites highlighted by network-based importance scores.</w:t>
       </w:r>
     </w:p>
     <w:p>
@@ -3392,34 +3433,27 @@
         <w:pStyle w:val="BodyText"/>
       </w:pPr>
       <w:r>
-        <w:t xml:space="preserve">Relying on network-based analysis a single carbohydrate source, N-acetyl-D-glucosamine, was found to be important to</w:t>
-      </w:r>
-      <w:r>
-        <w:t xml:space="preserve"> </w:t>
-      </w:r>
-      <w:r>
-        <w:rPr>
-          <w:i/>
-        </w:rPr>
-        <w:t xml:space="preserve">C. difficile</w:t>
-      </w:r>
-      <w:r>
-        <w:t xml:space="preserve"> </w:t>
-      </w:r>
-      <w:r>
-        <w:t xml:space="preserve">in each condition tested (Fig. 5a). When tested for improved growth, significantly more growth (Max OD</w:t>
-      </w:r>
-      <w:r>
-        <w:rPr>
-          <w:vertAlign w:val="subscript"/>
-        </w:rPr>
-        <w:t xml:space="preserve">600</w:t>
-      </w:r>
-      <w:r>
-        <w:t xml:space="preserve"> </w:t>
-      </w:r>
-      <w:r>
-        <w:t xml:space="preserve">= 0.744) was observed compared to negative controls (</w:t>
+        <w:t xml:space="preserve">We compared cecal content from mock</w:t>
+      </w:r>
+      <w:r>
+        <w:t xml:space="preserve"> </w:t>
+      </w:r>
+      <w:r>
+        <w:rPr>
+          <w:i/>
+        </w:rPr>
+        <w:t xml:space="preserve">C. difficile</w:t>
+      </w:r>
+      <w:r>
+        <w:t xml:space="preserve">-infected susceptible and resistant mice at the same 18 hour time point as the previous analyses.</w:t>
+      </w:r>
+    </w:p>
+    <w:p>
+      <w:pPr>
+        <w:pStyle w:val="BodyText"/>
+      </w:pPr>
+      <w:r>
+        <w:t xml:space="preserve">Initially N-acetylglucosamine + N-acetylgalactosamine (Fig. 6a) and salicylate (Fig. 6b) were found to be significantly decreased in all susceptible treatment groups compared to resistant controls (</w:t>
       </w:r>
       <w:r>
         <w:rPr>
@@ -3431,37 +3465,7 @@
         <w:t xml:space="preserve"> </w:t>
       </w:r>
       <w:r>
-        <w:t xml:space="preserve">&lt; 0.001). This provided evidence that N-acetyl-D-glucosamine, derived from the host mucus layer, may be a central component of the</w:t>
-      </w:r>
-      <w:r>
-        <w:t xml:space="preserve"> </w:t>
-      </w:r>
-      <w:r>
-        <w:rPr>
-          <w:i/>
-        </w:rPr>
-        <w:t xml:space="preserve">C. difficile</w:t>
-      </w:r>
-      <w:r>
-        <w:t xml:space="preserve"> </w:t>
-      </w:r>
-      <w:r>
-        <w:t xml:space="preserve">nutritional niche during infection. Upon analysis of carbon sources identified as distinctly important across treatment groups, we found that at least one substrate from cefoperazone-treated, clindamycin-treated, and GF groups provided high levels of</w:t>
-      </w:r>
-      <w:r>
-        <w:t xml:space="preserve"> </w:t>
-      </w:r>
-      <w:r>
-        <w:rPr>
-          <w:i/>
-        </w:rPr>
-        <w:t xml:space="preserve">C. difficile</w:t>
-      </w:r>
-      <w:r>
-        <w:t xml:space="preserve"> </w:t>
-      </w:r>
-      <w:r>
-        <w:t xml:space="preserve">growth relative to negative controls (</w:t>
+        <w:t xml:space="preserve">&lt; 0.05). Additionally, we found that galactitol (Fig. 6c), mannitol + sorbitol (Fig. 6d), and N-acetylneuraminate (Fig. 6e) were significantly increased in both cefoperazone-treated SPF and GF mice (</w:t>
       </w:r>
       <w:r>
         <w:rPr>
@@ -3473,67 +3477,22 @@
         <w:t xml:space="preserve"> </w:t>
       </w:r>
       <w:r>
-        <w:t xml:space="preserve">&lt; 0.001). This included mannitol (cefoperazone; Max OD</w:t>
-      </w:r>
-      <w:r>
-        <w:rPr>
-          <w:vertAlign w:val="subscript"/>
-        </w:rPr>
-        <w:t xml:space="preserve">600</w:t>
-      </w:r>
-      <w:r>
-        <w:t xml:space="preserve"> </w:t>
-      </w:r>
-      <w:r>
-        <w:t xml:space="preserve">= 0.461), salicin (clindamycin; Max OD</w:t>
-      </w:r>
-      <w:r>
-        <w:rPr>
-          <w:vertAlign w:val="subscript"/>
-        </w:rPr>
-        <w:t xml:space="preserve">600</w:t>
-      </w:r>
-      <w:r>
-        <w:t xml:space="preserve"> </w:t>
-      </w:r>
-      <w:r>
-        <w:t xml:space="preserve">= 0.869), and N-acetylneuraminate (GF; Max OD</w:t>
-      </w:r>
-      <w:r>
-        <w:rPr>
-          <w:vertAlign w:val="subscript"/>
-        </w:rPr>
-        <w:t xml:space="preserve">600</w:t>
-      </w:r>
-      <w:r>
-        <w:t xml:space="preserve"> </w:t>
-      </w:r>
-      <w:r>
-        <w:t xml:space="preserve">= 0.375). Distinctly important from streptomycin-treated mice, D-sorbitol (streptomycin; Max OD</w:t>
-      </w:r>
-      <w:r>
-        <w:rPr>
-          <w:vertAlign w:val="subscript"/>
-        </w:rPr>
-        <w:t xml:space="preserve">600</w:t>
-      </w:r>
-      <w:r>
-        <w:t xml:space="preserve"> </w:t>
-      </w:r>
-      <w:r>
-        <w:t xml:space="preserve">= 0.351) and galactitol (streptomycin; Max OD</w:t>
-      </w:r>
-      <w:r>
-        <w:rPr>
-          <w:vertAlign w:val="subscript"/>
-        </w:rPr>
-        <w:t xml:space="preserve">600</w:t>
-      </w:r>
-      <w:r>
-        <w:t xml:space="preserve"> </w:t>
-      </w:r>
-      <w:r>
-        <w:t xml:space="preserve">= 0.211), significantly altered growth compared to negative controls (</w:t>
+        <w:t xml:space="preserve">&lt; 0.05). Finally, these assays also revealed that proline (Fig. 6f) was significantly increased in all</w:t>
+      </w:r>
+      <w:r>
+        <w:t xml:space="preserve"> </w:t>
+      </w:r>
+      <w:r>
+        <w:rPr>
+          <w:i/>
+        </w:rPr>
+        <w:t xml:space="preserve">C. difficile</w:t>
+      </w:r>
+      <w:r>
+        <w:t xml:space="preserve"> </w:t>
+      </w:r>
+      <w:r>
+        <w:t xml:space="preserve">susceptible conditions (</w:t>
       </w:r>
       <w:r>
         <w:rPr>
@@ -3545,175 +3504,37 @@
         <w:t xml:space="preserve"> </w:t>
       </w:r>
       <w:r>
-        <w:t xml:space="preserve">&lt; 0.001), however did not overall growth rate (Table S4). Maximum growth rate analysis for each carbohydrate also indicated potential hierarchy in carbohydrate preference (Table S4) which is as follows: N-acetyl-D-glucosamine (</w:t>
-      </w:r>
-      <w:r>
-        <w:rPr>
-          <w:i/>
-        </w:rPr>
-        <w:t xml:space="preserve">k</w:t>
-      </w:r>
-      <w:r>
-        <w:t xml:space="preserve"> </w:t>
-      </w:r>
-      <w:r>
-        <w:t xml:space="preserve">= 0.085 hr</w:t>
-      </w:r>
-      <w:r>
-        <w:rPr>
-          <w:vertAlign w:val="superscript"/>
-        </w:rPr>
-        <w:t xml:space="preserve">-1</w:t>
-      </w:r>
-      <w:r>
-        <w:t xml:space="preserve">), salicin (</w:t>
-      </w:r>
-      <w:r>
-        <w:rPr>
-          <w:i/>
-        </w:rPr>
-        <w:t xml:space="preserve">k</w:t>
-      </w:r>
-      <w:r>
-        <w:t xml:space="preserve"> </w:t>
-      </w:r>
-      <w:r>
-        <w:t xml:space="preserve">= 0.077 hr</w:t>
-      </w:r>
-      <w:r>
-        <w:rPr>
-          <w:vertAlign w:val="superscript"/>
-        </w:rPr>
-        <w:t xml:space="preserve">-1</w:t>
-      </w:r>
-      <w:r>
-        <w:t xml:space="preserve">), mannitol (</w:t>
-      </w:r>
-      <w:r>
-        <w:rPr>
-          <w:i/>
-        </w:rPr>
-        <w:t xml:space="preserve">k</w:t>
-      </w:r>
-      <w:r>
-        <w:t xml:space="preserve"> </w:t>
-      </w:r>
-      <w:r>
-        <w:t xml:space="preserve">= 0.044 hr</w:t>
-      </w:r>
-      <w:r>
-        <w:rPr>
-          <w:vertAlign w:val="superscript"/>
-        </w:rPr>
-        <w:t xml:space="preserve">-1</w:t>
-      </w:r>
-      <w:r>
-        <w:t xml:space="preserve">), N-acetylneuraminate (</w:t>
-      </w:r>
-      <w:r>
-        <w:rPr>
-          <w:i/>
-        </w:rPr>
-        <w:t xml:space="preserve">k</w:t>
-      </w:r>
-      <w:r>
-        <w:t xml:space="preserve"> </w:t>
-      </w:r>
-      <w:r>
-        <w:t xml:space="preserve">= 0.024 hr</w:t>
-      </w:r>
-      <w:r>
-        <w:rPr>
-          <w:vertAlign w:val="superscript"/>
-        </w:rPr>
-        <w:t xml:space="preserve">-1</w:t>
-      </w:r>
-      <w:r>
-        <w:t xml:space="preserve">), sorbitol (</w:t>
-      </w:r>
-      <w:r>
-        <w:rPr>
-          <w:i/>
-        </w:rPr>
-        <w:t xml:space="preserve">k</w:t>
-      </w:r>
-      <w:r>
-        <w:t xml:space="preserve"> </w:t>
-      </w:r>
-      <w:r>
-        <w:t xml:space="preserve">= 0.044 hr</w:t>
-      </w:r>
-      <w:r>
-        <w:rPr>
-          <w:vertAlign w:val="superscript"/>
-        </w:rPr>
-        <w:t xml:space="preserve">-1</w:t>
-      </w:r>
-      <w:r>
-        <w:t xml:space="preserve">), and finally galactitol (</w:t>
-      </w:r>
-      <w:r>
-        <w:rPr>
-          <w:i/>
-        </w:rPr>
-        <w:t xml:space="preserve">k</w:t>
-      </w:r>
-      <w:r>
-        <w:t xml:space="preserve"> </w:t>
-      </w:r>
-      <w:r>
-        <w:t xml:space="preserve">= 0.02 hr</w:t>
-      </w:r>
-      <w:r>
-        <w:rPr>
-          <w:vertAlign w:val="superscript"/>
-        </w:rPr>
-        <w:t xml:space="preserve">-1</w:t>
-      </w:r>
-      <w:r>
-        <w:t xml:space="preserve">). Although not a carbohydrate, we also tested acetate for the ability to support</w:t>
-      </w:r>
-      <w:r>
-        <w:t xml:space="preserve"> </w:t>
-      </w:r>
-      <w:r>
-        <w:rPr>
-          <w:i/>
-        </w:rPr>
-        <w:t xml:space="preserve">C. difficile</w:t>
-      </w:r>
-      <w:r>
-        <w:t xml:space="preserve"> </w:t>
-      </w:r>
-      <w:r>
-        <w:t xml:space="preserve">growth</w:t>
-      </w:r>
-      <w:r>
-        <w:t xml:space="preserve"> </w:t>
-      </w:r>
-      <w:r>
-        <w:rPr>
-          <w:i/>
-        </w:rPr>
-        <w:t xml:space="preserve">in vitro</w:t>
-      </w:r>
-      <w:r>
-        <w:t xml:space="preserve">, but showed no improvement over negative controls (Fig. S5). These data suggested that</w:t>
-      </w:r>
-      <w:r>
-        <w:t xml:space="preserve"> </w:t>
-      </w:r>
-      <w:r>
-        <w:rPr>
-          <w:i/>
-        </w:rPr>
-        <w:t xml:space="preserve">C. difficile</w:t>
-      </w:r>
-      <w:r>
-        <w:t xml:space="preserve"> </w:t>
-      </w:r>
-      <w:r>
-        <w:t xml:space="preserve">was well-suited to adapt its metabolism toward nutrient sources that were differentially available across susceptible mouse ceca.</w:t>
+        <w:t xml:space="preserve">&lt; 0.05), while glycine (Fig. 6g) was found to also be concordantly increased. These amino acids are required together for</w:t>
+      </w:r>
+      <w:r>
+        <w:t xml:space="preserve"> </w:t>
+      </w:r>
+      <w:r>
+        <w:rPr>
+          <w:i/>
+        </w:rPr>
+        <w:t xml:space="preserve">C. difficile</w:t>
+      </w:r>
+      <w:r>
+        <w:t xml:space="preserve"> </w:t>
+      </w:r>
+      <w:r>
+        <w:t xml:space="preserve">to perform Stickland fermentation. Together metabolomic results further supported network-derived importance scores and our hypothesis that</w:t>
+      </w:r>
+      <w:r>
+        <w:t xml:space="preserve"> </w:t>
+      </w:r>
+      <w:r>
+        <w:rPr>
+          <w:i/>
+        </w:rPr>
+        <w:t xml:space="preserve">C. difficile</w:t>
+      </w:r>
+      <w:r>
+        <w:t xml:space="preserve"> </w:t>
+      </w:r>
+      <w:r>
+        <w:t xml:space="preserve">adapts its metabolic strategy in distinct susceptible environments.</w:t>
       </w:r>
     </w:p>
     <w:p>
@@ -3721,50 +3542,7 @@
         <w:pStyle w:val="BodyText"/>
       </w:pPr>
       <w:r>
-        <w:rPr>
-          <w:b/>
-        </w:rPr>
-        <w:t xml:space="preserve">Metabolomic analysis supported network-based results for metabolic adaptation and uncovered additional aspects of</w:t>
-      </w:r>
-      <w:r>
-        <w:rPr>
-          <w:b/>
-        </w:rPr>
-        <w:t xml:space="preserve"> </w:t>
-      </w:r>
-      <w:r>
-        <w:rPr>
-          <w:i/>
-          <w:b/>
-        </w:rPr>
-        <w:t xml:space="preserve">C. difficile</w:t>
-      </w:r>
-      <w:r>
-        <w:rPr>
-          <w:b/>
-        </w:rPr>
-        <w:t xml:space="preserve">’s nutrient niche.</w:t>
-      </w:r>
-      <w:r>
-        <w:t xml:space="preserve"> </w:t>
-      </w:r>
-      <w:r>
-        <w:t xml:space="preserve">In order to validate results from transcriptomic and metabolic modeling analyses, we utilized untargeted mass-specrometry (Table S5) to measure the relative</w:t>
-      </w:r>
-      <w:r>
-        <w:t xml:space="preserve"> </w:t>
-      </w:r>
-      <w:r>
-        <w:rPr>
-          <w:i/>
-        </w:rPr>
-        <w:t xml:space="preserve">in vivo</w:t>
-      </w:r>
-      <w:r>
-        <w:t xml:space="preserve"> </w:t>
-      </w:r>
-      <w:r>
-        <w:t xml:space="preserve">concentrations of metabolites highlighted by network-based importance scores.</w:t>
+        <w:t xml:space="preserve">proline &gt; acetylglucosamine &gt; acetylneuraminate or salicin &gt; mannitol &gt; sorbitol</w:t>
       </w:r>
     </w:p>
     <w:p>
@@ -3772,116 +3550,22 @@
         <w:pStyle w:val="BodyText"/>
       </w:pPr>
       <w:r>
-        <w:t xml:space="preserve">We compared cecal content from mock</w:t>
-      </w:r>
-      <w:r>
-        <w:t xml:space="preserve"> </w:t>
-      </w:r>
-      <w:r>
-        <w:rPr>
-          <w:i/>
-        </w:rPr>
-        <w:t xml:space="preserve">C. difficile</w:t>
-      </w:r>
-      <w:r>
-        <w:t xml:space="preserve">-infected susceptible and resistant mice at the same 18 hour time point as the previous analyses.</w:t>
-      </w:r>
-    </w:p>
-    <w:p>
-      <w:pPr>
-        <w:pStyle w:val="BodyText"/>
-      </w:pPr>
-      <w:r>
-        <w:t xml:space="preserve">Initially N-acetylglucosamine + N-acetylgalactosamine (Fig. 6a) and salicylate (Fig. 6b) were found to be significantly decreased in all susceptible treatment groups compared to resistant controls (</w:t>
-      </w:r>
-      <w:r>
-        <w:rPr>
-          <w:i/>
-        </w:rPr>
-        <w:t xml:space="preserve">P</w:t>
-      </w:r>
-      <w:r>
-        <w:t xml:space="preserve"> </w:t>
-      </w:r>
-      <w:r>
-        <w:t xml:space="preserve">&lt; 0.05). Additionally, we found that galactitol (Fig. 6c), mannitol + sorbitol (Fig. 6d), and N-acetylneuraminate (Fig. 6e) were significantly increased in both cefoperazone-treated SPF and GF mice (</w:t>
-      </w:r>
-      <w:r>
-        <w:rPr>
-          <w:i/>
-        </w:rPr>
-        <w:t xml:space="preserve">P</w:t>
-      </w:r>
-      <w:r>
-        <w:t xml:space="preserve"> </w:t>
-      </w:r>
-      <w:r>
-        <w:t xml:space="preserve">&lt; 0.05). Finally, these assays also revealed that proline (Fig. 6f) was significantly increased in all</w:t>
-      </w:r>
-      <w:r>
-        <w:t xml:space="preserve"> </w:t>
-      </w:r>
-      <w:r>
-        <w:rPr>
-          <w:i/>
-        </w:rPr>
-        <w:t xml:space="preserve">C. difficile</w:t>
-      </w:r>
-      <w:r>
-        <w:t xml:space="preserve"> </w:t>
-      </w:r>
-      <w:r>
-        <w:t xml:space="preserve">susceptible conditions (</w:t>
-      </w:r>
-      <w:r>
-        <w:rPr>
-          <w:i/>
-        </w:rPr>
-        <w:t xml:space="preserve">P</w:t>
-      </w:r>
-      <w:r>
-        <w:t xml:space="preserve"> </w:t>
-      </w:r>
-      <w:r>
-        <w:t xml:space="preserve">&lt; 0.05), while glycine (Fig. 6g) was found to also be concordantly increased. These amino acids are required together for</w:t>
-      </w:r>
-      <w:r>
-        <w:t xml:space="preserve"> </w:t>
-      </w:r>
-      <w:r>
-        <w:rPr>
-          <w:i/>
-        </w:rPr>
-        <w:t xml:space="preserve">C. difficile</w:t>
-      </w:r>
-      <w:r>
-        <w:t xml:space="preserve"> </w:t>
-      </w:r>
-      <w:r>
-        <w:t xml:space="preserve">to perform Stickland fermentation. Together metabolomic results further supported network-derived importance scores and our hypothesis that</w:t>
-      </w:r>
-      <w:r>
-        <w:t xml:space="preserve"> </w:t>
-      </w:r>
-      <w:r>
-        <w:rPr>
-          <w:i/>
-        </w:rPr>
-        <w:t xml:space="preserve">C. difficile</w:t>
-      </w:r>
-      <w:r>
-        <w:t xml:space="preserve"> </w:t>
-      </w:r>
-      <w:r>
-        <w:t xml:space="preserve">adapts its metabolic strategy in distinct susceptible environments.</w:t>
-      </w:r>
-    </w:p>
-    <w:p>
-      <w:pPr>
-        <w:pStyle w:val="BodyText"/>
-      </w:pPr>
-      <w:r>
-        <w:t xml:space="preserve">proline &gt; acetylglucosamine &gt; acetylneuraminate or salicin &gt; mannitol &gt; sorbitol</w:t>
+        <w:t xml:space="preserve">This provided evidence that N-acetyl-D-glucosamine, derived from the host mucus layer, may be a central component of the</w:t>
+      </w:r>
+      <w:r>
+        <w:t xml:space="preserve"> </w:t>
+      </w:r>
+      <w:r>
+        <w:rPr>
+          <w:i/>
+        </w:rPr>
+        <w:t xml:space="preserve">C. difficile</w:t>
+      </w:r>
+      <w:r>
+        <w:t xml:space="preserve"> </w:t>
+      </w:r>
+      <w:r>
+        <w:t xml:space="preserve">nutritional niche during infection.</w:t>
       </w:r>
     </w:p>
     <w:p>
@@ -4028,7 +3712,7 @@
         <w:t xml:space="preserve"> </w:t>
       </w:r>
       <w:r>
-        <w:t xml:space="preserve">(51)</w:t>
+        <w:t xml:space="preserve">(52)</w:t>
       </w:r>
       <w:r>
         <w:t xml:space="preserve">.</w:t>
@@ -4084,7 +3768,7 @@
         <w:t xml:space="preserve"> </w:t>
       </w:r>
       <w:r>
-        <w:t xml:space="preserve">(52)</w:t>
+        <w:t xml:space="preserve">(53)</w:t>
       </w:r>
       <w:r>
         <w:t xml:space="preserve">. This highlights that our method does not only identify growth substrates, but also reports any metabolites that are being removed from the environment. Although our modeling results are consistent with previously published work on the metabolism of</w:t>
@@ -4105,7 +3789,7 @@
         <w:t xml:space="preserve"> </w:t>
       </w:r>
       <w:r>
-        <w:t xml:space="preserve">(53)</w:t>
+        <w:t xml:space="preserve">(54)</w:t>
       </w:r>
       <w:r>
         <w:t xml:space="preserve">, however this does not completely eliminate the possibility for this type of error. Due to the topology of the metabolic network, we were also unable to integrate stoichiometry for each reaction which may effect rates of consumption or production. In addition to computational limitations, our network-based approach simplifies several aspects of bacterial physiology including the assumptions that all detectable transcript is translated to effector protein, that each metabolite is available, and that only the neighboring pathway is important in determining a metabolite's importance. In spite of these assumptions, the method outlined here supports known elements of</w:t>
@@ -4257,7 +3941,7 @@
         <w:t xml:space="preserve"> </w:t>
       </w:r>
       <w:r>
-        <w:t xml:space="preserve">(54)</w:t>
+        <w:t xml:space="preserve">(55)</w:t>
       </w:r>
       <w:r>
         <w:t xml:space="preserve">. In conclusion,</w:t>
@@ -4331,7 +4015,7 @@
         <w:t xml:space="preserve"> </w:t>
       </w:r>
       <w:r>
-        <w:t xml:space="preserve">(55)</w:t>
+        <w:t xml:space="preserve">(56)</w:t>
       </w:r>
       <w:r>
         <w:t xml:space="preserve">, six-to-eight week-old SPF C57BL/6 mice were obtained from a single breeding colony maintained at the University of Michigan for all experiments. Six-to-eight week-old GF C57BL/6 mice were obtained from a single breeding colony maintained at the University of Michigan and fed Laboratory Rodent Diet 5001 from LabDiet for all experiments. All animal protocols were approved by the University Committee on Use and Care of Animals at the University of Michigan and carried out in accordance with the approved guidelines. Specified SPF animals were administered one of three antibiotics; cefoperazone, streptomycin, or clindamycin (Table 1). Cefoperazone (0.5 mg/ml) and streptomycin (5.0 mg/ml) were administered in distilled drinking water</w:t>
@@ -4493,7 +4177,7 @@
         <w:t xml:space="preserve"> </w:t>
       </w:r>
       <w:r>
-        <w:t xml:space="preserve">(56)</w:t>
+        <w:t xml:space="preserve">(57)</w:t>
       </w:r>
       <w:r>
         <w:t xml:space="preserve">. It is important to note that the germination agent taurocholate was omitted from these plates in order to only quantify vegetative cells. In parallel, undiluted samples were heated at 60° C for 30 minutes to eliminate vegetative cells and leave only spores</w:t>
@@ -4502,7 +4186,7 @@
         <w:t xml:space="preserve"> </w:t>
       </w:r>
       <w:r>
-        <w:t xml:space="preserve">(57)</w:t>
+        <w:t xml:space="preserve">(58)</w:t>
       </w:r>
       <w:r>
         <w:t xml:space="preserve">. These samples were serially diluted under anaerobic conditions in anaerobic PBS and plated on CCFAE with taurocholate at 37° C for 24 hours. Plating was simultaneously done for heated samples on CCFAE to ensure all vegetative cells had been eliminated.</w:t>
@@ -4541,7 +4225,7 @@
         <w:t xml:space="preserve"> </w:t>
       </w:r>
       <w:r>
-        <w:t xml:space="preserve">(58)</w:t>
+        <w:t xml:space="preserve">(59)</w:t>
       </w:r>
       <w:r>
         <w:t xml:space="preserve">. Briefly, filtered-sterilized cecal content was serially diluted 1:5 in PBS. As a control for toxin-mediated cell rounding the cecal content was diluted a further 1:2 by the addition of an equal volume of goat anti-toxin serum (T5000; TechLab). Vero cells were grown to a confluent monolayer in DMEM (Dulbecco's Modified Eagle's medium), supplemented with 10% heat-inactivated fetal bovine serum and 1% penicillin-streptomycin. The cells then were transferred to a conical tube and centrifuged at 1,000 rpm for 5 minutes to pellet the cells. The old media was removed and the cells were re-suspended in fresh media to a final concentration of 1×10</w:t>
@@ -4614,7 +4298,7 @@
         <w:t xml:space="preserve"> </w:t>
       </w:r>
       <w:r>
-        <w:t xml:space="preserve">(59)</w:t>
+        <w:t xml:space="preserve">(60)</w:t>
       </w:r>
       <w:r>
         <w:t xml:space="preserve">. All 63 samples were sequenced on a single sequencing run.</w:t>
@@ -4640,7 +4324,7 @@
         <w:t xml:space="preserve"> </w:t>
       </w:r>
       <w:r>
-        <w:t xml:space="preserve">(59)</w:t>
+        <w:t xml:space="preserve">(60)</w:t>
       </w:r>
       <w:r>
         <w:t xml:space="preserve">. In short, paired-end reads were merged into contigs, screened for quality, aligned to SILVA 16S rRNA sequence database, and screened for chimeras. Sequences were classified using a naive Bayesian classifier trained against a 16S rRNA gene training set provided by the Ribosomal Database Project (RDP)</w:t>
@@ -4649,7 +4333,7 @@
         <w:t xml:space="preserve"> </w:t>
       </w:r>
       <w:r>
-        <w:t xml:space="preserve">(60)</w:t>
+        <w:t xml:space="preserve">(61)</w:t>
       </w:r>
       <w:r>
         <w:t xml:space="preserve">. Curated sequences were clustered into operational taxonomic units (OTUs) using a 97% similarity cutoff with the average neighbor clustering algorithm. The number of sequences in each sample was rarefied to 2,500 per sample to minimize the effects of uneven sampling.</w:t>
@@ -4687,7 +4371,7 @@
         <w:t xml:space="preserve"> </w:t>
       </w:r>
       <w:r>
-        <w:t xml:space="preserve">(61)</w:t>
+        <w:t xml:space="preserve">(62)</w:t>
       </w:r>
       <w:r>
         <w:t xml:space="preserve">. The hot lysis buffer was added to the frozen and ground cecal content. The mixture was boiled with periodic vortexing for another 5 minutes. After boiling, an equal volume of 37° C acid phenol/chloroform was added to the cecal content lysate and incubated at 37° C for 10 minutes with periodic vortexing. The mixture was the centrifuged at 2,500 x g at 4° C for 15 minutes. The aqueous phase was then transferred to a sterile tube and an equal volume of acid phenol/chloroform was added. This mixture was vortexed and centrifuged at 2,500 x g at 4° for 5 minutes. The process was repeated until aqueous phase was clear. The last extraction was performed with chloroform/isoamyl alcohol to remove acid phenol. An equal volume of isopropanol was added and the extracted nucleic acid was incubated overnight at -20° C. The following day the sample was centrifuged at 12000 x g at 4° C for 45 minutes. The pellet was washed with 0° C 100% ethanol and resuspended in 200 μl of RNase-free water. Following the manufacturer's protocol, samples were then treated with 2 μl of Turbo DNase for 30 minutes at 37° C. RNA samples were retrieved using the Zymo Quick-RNA MiniPrep according the manufacturer's protocol. Completion of the reaction was assessed using PCR for the V4 region of the 16S rRNA gene for 30 cycles (Kozich, 2013). Quality and integrity of RNA was measured using the Agilent RNA 6000 Nano kit for total prokaryotic RNA. The Ribo-Zero Gold rRNA Removal Kit Epidemiology was then used to deplete prokaryotic and eukaryotic rRNA from the samples according the manufacturer's protocol. Prior to library construction, quality and integrity as measured again using the Agilent RNA 6000 Pico Kit. Stranded RNA-Seq libraries were made constructed with the TruSeq Total RNA Library Preparation Kit v2, both using the manufacturer's protocol. The Agilent DNA High Sensitivity Kit was used to measure concentration and fragment size distribution before sequencing. High-throughput sequencing was performed by the University of Michigan Sequencing Core in Ann Arbor, MI. For all groups, sequencing was repeated across 4 lanes of an Illumina HiSeq 2500 using the 2x50 bp chemistry.</w:t>
@@ -4725,7 +4409,7 @@
         <w:t xml:space="preserve"> </w:t>
       </w:r>
       <w:r>
-        <w:t xml:space="preserve">(62)</w:t>
+        <w:t xml:space="preserve">(63)</w:t>
       </w:r>
       <w:r>
         <w:t xml:space="preserve"> </w:t>
@@ -4752,7 +4436,7 @@
         <w:t xml:space="preserve"> </w:t>
       </w:r>
       <w:r>
-        <w:t xml:space="preserve">(63)</w:t>
+        <w:t xml:space="preserve">(64)</w:t>
       </w:r>
       <w:r>
         <w:t xml:space="preserve">. Optical and PCR duplicates were then removed using Picard MarkDuplicates (</w:t>
@@ -4772,7 +4456,7 @@
         <w:t xml:space="preserve"> </w:t>
       </w:r>
       <w:r>
-        <w:t xml:space="preserve">(64)</w:t>
+        <w:t xml:space="preserve">(65)</w:t>
       </w:r>
       <w:r>
         <w:t xml:space="preserve"> </w:t>
@@ -4947,7 +4631,7 @@
         <w:t xml:space="preserve">transcriptomes was not feasible, we applied a Monte Carlo style simulation to distinguish calculated metabolite importances due to distinct transcriptional patterns for the environment measured from those metabolites that were constitutively important. We employed a 10,000-fold bootstrapping approach of randomly reassigning transcript abundance for enzyme nodes and recalculating metabolite importances. This approach was chosen over fitting a simulated transcriptome to a negative binomial distribution because it created a more relevant standard of comparison for lower coverage sequencing efforts. Using this method, each substrate node accumulated a random probability distribution of importance scores which were then used to calculate the median and confidence interval in order to ultimately generate a p-value for each metabolite. This was a superior approach to switch randomization since the connections of the network itself was created through natural selection and any large-scale alterations would yield biologically uninformative comparisons</w:t>
       </w:r>
       <w:r>
-        <w:t xml:space="preserve">(65)</w:t>
+        <w:t xml:space="preserve">(66)</w:t>
       </w:r>
       <w:r>
         <w:t xml:space="preserve">. These calculations are also included within the standard bigSMALL workflow presented above and examples can be found in Fig. S6.</w:t>
@@ -6919,6 +6603,21 @@
         <w:t xml:space="preserve"> </w:t>
       </w:r>
       <w:r>
+        <w:t xml:space="preserve">Glycine,</w:t>
+      </w:r>
+      <w:r>
+        <w:t xml:space="preserve"> </w:t>
+      </w:r>
+      <w:r>
+        <w:rPr>
+          <w:b/>
+        </w:rPr>
+        <w:t xml:space="preserve">(D)</w:t>
+      </w:r>
+      <w:r>
+        <w:t xml:space="preserve"> </w:t>
+      </w:r>
+      <w:r>
         <w:t xml:space="preserve">Mannitol / Sorbitol,</w:t>
       </w:r>
       <w:r>
@@ -6928,7 +6627,7 @@
         <w:rPr>
           <w:b/>
         </w:rPr>
-        <w:t xml:space="preserve">(D)</w:t>
+        <w:t xml:space="preserve">(E)</w:t>
       </w:r>
       <w:r>
         <w:t xml:space="preserve"> </w:t>
@@ -6943,7 +6642,7 @@
         <w:rPr>
           <w:b/>
         </w:rPr>
-        <w:t xml:space="preserve">(E)</w:t>
+        <w:t xml:space="preserve">(F)</w:t>
       </w:r>
       <w:r>
         <w:t xml:space="preserve"> </w:t>
@@ -6958,13 +6657,28 @@
         <w:rPr>
           <w:b/>
         </w:rPr>
-        <w:t xml:space="preserve">(F)</w:t>
-      </w:r>
-      <w:r>
-        <w:t xml:space="preserve"> </w:t>
-      </w:r>
-      <w:r>
-        <w:t xml:space="preserve">Acetate. N−acetylglucosamine + N−acetylgalactosamine and Mannitol + Sorbitol were measured in pairs as they only differ by chirality and cannot be differentiated through peaked-based analysis. Salicin was not a member of the untargeted panel employed in this study however the component molecules, Salicylate and Glucose, were included thus are reported here. Increases in their concentrations may indicate concordant increases in cleavage of salicin by</w:t>
+        <w:t xml:space="preserve">(G)</w:t>
+      </w:r>
+      <w:r>
+        <w:t xml:space="preserve"> </w:t>
+      </w:r>
+      <w:r>
+        <w:t xml:space="preserve">Acetate. N−acetylglucosamine + N−acetylgalactosamine and Mannitol + Sorbitol were measured in pairs as they only differ by chirality and cannot be differentiated through peaked-based analysis. Although only one relationship for glicyine was found to be significant, its concentration does decrease in all</w:t>
+      </w:r>
+      <w:r>
+        <w:t xml:space="preserve"> </w:t>
+      </w:r>
+      <w:r>
+        <w:rPr>
+          <w:i/>
+        </w:rPr>
+        <w:t xml:space="preserve">C. difficile</w:t>
+      </w:r>
+      <w:r>
+        <w:t xml:space="preserve"> </w:t>
+      </w:r>
+      <w:r>
+        <w:t xml:space="preserve">infected conditions compared to mock-infection. Salicin was not a member of the untargeted panel employed in this study however the component molecules, Salicylate and Glucose, were included thus are reported here. Increases in their concentrations may indicate concordant increases in cleavage of salicin by</w:t>
       </w:r>
       <w:r>
         <w:t xml:space="preserve"> </w:t>
@@ -12029,6 +11743,74 @@
         <w:rPr>
           <w:b/>
         </w:rPr>
+        <w:t xml:space="preserve">Karasawa, T.</w:t>
+      </w:r>
+      <w:r>
+        <w:t xml:space="preserve">,</w:t>
+      </w:r>
+      <w:r>
+        <w:t xml:space="preserve"> </w:t>
+      </w:r>
+      <w:r>
+        <w:rPr>
+          <w:b/>
+        </w:rPr>
+        <w:t xml:space="preserve">S. Ikoma</w:t>
+      </w:r>
+      <w:r>
+        <w:t xml:space="preserve">,</w:t>
+      </w:r>
+      <w:r>
+        <w:t xml:space="preserve"> </w:t>
+      </w:r>
+      <w:r>
+        <w:rPr>
+          <w:b/>
+        </w:rPr>
+        <w:t xml:space="preserve">K. Yamakawa</w:t>
+      </w:r>
+      <w:r>
+        <w:t xml:space="preserve">, and</w:t>
+      </w:r>
+      <w:r>
+        <w:t xml:space="preserve"> </w:t>
+      </w:r>
+      <w:r>
+        <w:rPr>
+          <w:b/>
+        </w:rPr>
+        <w:t xml:space="preserve">S. Nakamura</w:t>
+      </w:r>
+      <w:r>
+        <w:t xml:space="preserve">. 1995. A defined growth medium for Clostridium difficile. Microbiology</w:t>
+      </w:r>
+      <w:r>
+        <w:t xml:space="preserve"> </w:t>
+      </w:r>
+      <w:r>
+        <w:rPr>
+          <w:b/>
+        </w:rPr>
+        <w:t xml:space="preserve">141</w:t>
+      </w:r>
+      <w:r>
+        <w:t xml:space="preserve">:371–375.</w:t>
+      </w:r>
+    </w:p>
+    <w:p>
+      <w:pPr>
+        <w:pStyle w:val="Bibliography"/>
+      </w:pPr>
+      <w:r>
+        <w:t xml:space="preserve">52.</w:t>
+      </w:r>
+      <w:r>
+        <w:t xml:space="preserve"> </w:t>
+      </w:r>
+      <w:r>
+        <w:rPr>
+          <w:b/>
+        </w:rPr>
         <w:t xml:space="preserve">Fuller, M. F.</w:t>
       </w:r>
       <w:r>
@@ -12064,7 +11846,7 @@
         <w:pStyle w:val="Bibliography"/>
       </w:pPr>
       <w:r>
-        <w:t xml:space="preserve">52.</w:t>
+        <w:t xml:space="preserve">53.</w:t>
       </w:r>
       <w:r>
         <w:t xml:space="preserve"> </w:t>
@@ -12135,7 +11917,7 @@
         <w:pStyle w:val="Bibliography"/>
       </w:pPr>
       <w:r>
-        <w:t xml:space="preserve">53.</w:t>
+        <w:t xml:space="preserve">54.</w:t>
       </w:r>
       <w:r>
         <w:t xml:space="preserve"> </w:t>
@@ -12179,7 +11961,7 @@
         <w:pStyle w:val="Bibliography"/>
       </w:pPr>
       <w:r>
-        <w:t xml:space="preserve">54.</w:t>
+        <w:t xml:space="preserve">55.</w:t>
       </w:r>
       <w:r>
         <w:t xml:space="preserve"> </w:t>
@@ -12223,7 +12005,7 @@
         <w:pStyle w:val="Bibliography"/>
       </w:pPr>
       <w:r>
-        <w:t xml:space="preserve">55.</w:t>
+        <w:t xml:space="preserve">56.</w:t>
       </w:r>
       <w:r>
         <w:t xml:space="preserve"> </w:t>
@@ -12330,7 +12112,7 @@
         <w:pStyle w:val="Bibliography"/>
       </w:pPr>
       <w:r>
-        <w:t xml:space="preserve">56.</w:t>
+        <w:t xml:space="preserve">57.</w:t>
       </w:r>
       <w:r>
         <w:t xml:space="preserve"> </w:t>
@@ -12398,7 +12180,7 @@
         <w:pStyle w:val="Bibliography"/>
       </w:pPr>
       <w:r>
-        <w:t xml:space="preserve">57.</w:t>
+        <w:t xml:space="preserve">58.</w:t>
       </w:r>
       <w:r>
         <w:t xml:space="preserve"> </w:t>
@@ -12457,7 +12239,7 @@
         <w:pStyle w:val="Bibliography"/>
       </w:pPr>
       <w:r>
-        <w:t xml:space="preserve">58.</w:t>
+        <w:t xml:space="preserve">59.</w:t>
       </w:r>
       <w:r>
         <w:t xml:space="preserve"> </w:t>
@@ -12576,7 +12358,7 @@
         <w:pStyle w:val="Bibliography"/>
       </w:pPr>
       <w:r>
-        <w:t xml:space="preserve">59.</w:t>
+        <w:t xml:space="preserve">60.</w:t>
       </w:r>
       <w:r>
         <w:t xml:space="preserve"> </w:t>
@@ -12620,7 +12402,7 @@
         <w:pStyle w:val="Bibliography"/>
       </w:pPr>
       <w:r>
-        <w:t xml:space="preserve">60.</w:t>
+        <w:t xml:space="preserve">61.</w:t>
       </w:r>
       <w:r>
         <w:t xml:space="preserve"> </w:t>
@@ -12688,7 +12470,7 @@
         <w:pStyle w:val="Bibliography"/>
       </w:pPr>
       <w:r>
-        <w:t xml:space="preserve">61.</w:t>
+        <w:t xml:space="preserve">62.</w:t>
       </w:r>
       <w:r>
         <w:t xml:space="preserve"> </w:t>
@@ -12759,7 +12541,7 @@
         <w:pStyle w:val="Bibliography"/>
       </w:pPr>
       <w:r>
-        <w:t xml:space="preserve">62.</w:t>
+        <w:t xml:space="preserve">63.</w:t>
       </w:r>
       <w:r>
         <w:t xml:space="preserve"> </w:t>
@@ -12815,7 +12597,7 @@
         <w:pStyle w:val="Bibliography"/>
       </w:pPr>
       <w:r>
-        <w:t xml:space="preserve">63.</w:t>
+        <w:t xml:space="preserve">64.</w:t>
       </w:r>
       <w:r>
         <w:t xml:space="preserve"> </w:t>
@@ -12895,7 +12677,7 @@
         <w:pStyle w:val="Bibliography"/>
       </w:pPr>
       <w:r>
-        <w:t xml:space="preserve">64.</w:t>
+        <w:t xml:space="preserve">65.</w:t>
       </w:r>
       <w:r>
         <w:t xml:space="preserve"> </w:t>
@@ -13023,7 +12805,7 @@
         <w:pStyle w:val="Bibliography"/>
       </w:pPr>
       <w:r>
-        <w:t xml:space="preserve">65.</w:t>
+        <w:t xml:space="preserve">66.</w:t>
       </w:r>
       <w:r>
         <w:t xml:space="preserve"> </w:t>
@@ -13483,7 +13265,7 @@
     </w:lvl>
   </w:abstractNum>
   <w:abstractNum w:abstractNumId="990">
-    <w:nsid w:val="e357c32e"/>
+    <w:nsid w:val="a7ab0a7b"/>
     <w:multiLevelType w:val="multilevel"/>
     <w:lvl w:ilvl="0">
       <w:numFmt w:val="bullet"/>

</xml_diff>

<commit_message>
final reviewer comments addressed
</commit_message>
<xml_diff>
--- a/Jenior_Modeling_mBio_2017.docx
+++ b/Jenior_Modeling_mBio_2017.docx
@@ -1715,7 +1715,7 @@
         <w:t xml:space="preserve"> </w:t>
       </w:r>
       <w:r>
-        <w:t xml:space="preserve">differentially expressed genes associated with sporulation that corresponded to the presence of spores in the cecum. Interestingly, the levels of expression for genes associated with toxin production did not match the toxin titers observed in the animals. These results suggest that the relationship between toxin titer and the expression of genes for toxin production is even more complex than current models indicate.</w:t>
+        <w:t xml:space="preserve">differentially expressed genes associated with sporulation that corresponded to the presence of spores in the cecum.</w:t>
       </w:r>
     </w:p>
     <w:p>
@@ -1789,7 +1789,7 @@
         <w:t xml:space="preserve">(36, 37)</w:t>
       </w:r>
       <w:r>
-        <w:t xml:space="preserve">. Considering the link between quorum sensing genes and toxin production, we expected the expression of genes for quorum sensing and toxin production and toxin titer to be concordant. Based on this model, we expected GF mice to have the highest levels of expression of genes for toxin production (Fig. 3B) and quorum sensing (Fig. 3C); however, these transcripts were not found in the GF mice. We also observed the highest level of expression for quorum sensing genes in cefoperazone-treated mice, but</w:t>
+        <w:t xml:space="preserve">. Considering the link between quorum sensing genes and toxin production, we expected the expression of genes for quorum sensing and toxin production and toxin titer to be concordant. Based on this model, we expected GF mice to have the highest levels of expression of genes for toxin production (Fig. 2B) and quorum sensing (Fig. 2C); however, these transcripts were not found in the GF mice. We also observed the highest level of expression for quorum sensing genes in cefoperazone-treated mice, but</w:t>
       </w:r>
       <w:r>
         <w:t xml:space="preserve"> </w:t>
@@ -3466,7 +3466,7 @@
         <w:t xml:space="preserve"> </w:t>
       </w:r>
       <w:r>
-        <w:t xml:space="preserve">&lt; 0.05). Interestingly, only Stickland fermentation substrates (proline Fig. S6C and trans-4-hydroxyproline Fig. S6E) were for to be significantly increased in all susceptible environments tested (</w:t>
+        <w:t xml:space="preserve">&lt; 0.05). Interestingly, only Stickland fermentation substrates (proline; Fig. S6C and trans-4-hydroxyproline; Fig. S6E) were for to be significantly increased in all susceptible environments tested (</w:t>
       </w:r>
       <w:r>
         <w:rPr>
@@ -3528,7 +3528,7 @@
         <w:t xml:space="preserve"> </w:t>
       </w:r>
       <w:r>
-        <w:t xml:space="preserve">when mock-infected ceca demonstrated detectable levels of the metabolites. No significant relationship was seen in any of the other carbohydrates with distinctly high importance scores (galactitol Fig. 6C or mannitol/sorbitol Fig. 6D). The slight increase in the concentration of salicylate (Fig. 6E) may be interpreted as due to increased cleavage of salicin by</w:t>
+        <w:t xml:space="preserve">when mock-infected ceca demonstrated detectable levels of the metabolites. No significant relationship was seen in any of the other carbohydrates with distinctly high importance scores (galactitol; Fig. 6C or mannitol/sorbitol; Fig. 6D). The slight increase in the concentration of salicylate (Fig. 6E) may be interpreted as due to increased cleavage of salicin by</w:t>
       </w:r>
       <w:r>
         <w:t xml:space="preserve"> </w:t>
@@ -3906,7 +3906,31 @@
         <w:t xml:space="preserve"> </w:t>
       </w:r>
       <w:r>
-        <w:t xml:space="preserve">in the gut. Together, these data support network-derived importance scores as well as our hypothesis that</w:t>
+        <w:t xml:space="preserve">in the gut which agrees with previous</w:t>
+      </w:r>
+      <w:r>
+        <w:t xml:space="preserve"> </w:t>
+      </w:r>
+      <w:r>
+        <w:rPr>
+          <w:i/>
+        </w:rPr>
+        <w:t xml:space="preserve">in vitro</w:t>
+      </w:r>
+      <w:r>
+        <w:t xml:space="preserve"> </w:t>
+      </w:r>
+      <w:r>
+        <w:t xml:space="preserve">findings</w:t>
+      </w:r>
+      <w:r>
+        <w:t xml:space="preserve"> </w:t>
+      </w:r>
+      <w:r>
+        <w:t xml:space="preserve">(48)</w:t>
+      </w:r>
+      <w:r>
+        <w:t xml:space="preserve">. Together, these data support network-derived importance scores as well as our hypothesis that</w:t>
       </w:r>
       <w:r>
         <w:t xml:space="preserve"> </w:t>
@@ -5246,7 +5270,7 @@
         <w:t xml:space="preserve"> </w:t>
       </w:r>
       <w:r>
-        <w:t xml:space="preserve">All statistical analyses were performed using R (v.3.2.0). Significant differences between community structure of treatment groups from 16S rRNA gene sequencing were determined with AMOVA in the mothur software package. Significant differences of Inv. Simpson diversity, CFU, toxin titer, and metabolite concentrations were determined by Wilcoxon rank-abundance test with Benjamini-Hochberg correction. Significant differences for growth curves compared to no carbohydrate control (+ amino acids) were calculated using 2-way ANOVA with Benjamini-Hochberg correction. Significance for metabolite importance scores was determined as described above via comparison to Monte-Carlo simulations. Outlier metabolites in linear correlation analysis were identified with a 1.5 minimum cutoff for squared Studentized residual analysis of each individual generalized linear model.</w:t>
+        <w:t xml:space="preserve">All statistical analyses were performed using R (v.3.2.0). Significant differences between community structure of treatment groups from 16S rRNA gene sequencing were determined with AMOVA in the mothur software package. Significant differences of Inv. Simpson diversity, CFU, toxin titer, and metabolite concentrations were determined by Wilcoxon rank-abundance test with Benjamini-Hochberg correction. Undetectable points used the limit of detection for all statistical calculations. Significant differences for growth curves compared to no carbohydrate control (+ amino acids) were calculated using 2-way ANOVA with Benjamini-Hochberg correction. Significance for metabolite importance scores was determined as described above via comparison to Monte-Carlo simulations. Outlier metabolites in linear correlation analysis were identified with a 1.5 minimum cutoff for squared Studentized residual analysis of each individual generalized linear model.</w:t>
       </w:r>
     </w:p>
     <w:p>
@@ -5543,7 +5567,7 @@
         <w:t xml:space="preserve"> </w:t>
       </w:r>
       <w:r>
-        <w:t xml:space="preserve">&lt; 0.05). Untreated mice in a,b,c had no detectable</w:t>
+        <w:t xml:space="preserve">&lt; 0.05). Untreated mice in A, B, &amp; C had no detectable</w:t>
       </w:r>
       <w:r>
         <w:t xml:space="preserve"> </w:t>
@@ -5570,19 +5594,7 @@
         <w:t xml:space="preserve"> </w:t>
       </w:r>
       <w:r>
-        <w:t xml:space="preserve">&lt; 0.01). Median values are shown for each group with significant differences calculated using Wilcoxon rank-sum test with the Benjamini-Hochberg correction. Dotted lines denote the limit of detection for both assays (10</w:t>
-      </w:r>
-      <w:r>
-        <w:rPr>
-          <w:vertAlign w:val="superscript"/>
-        </w:rPr>
-        <w:t xml:space="preserve">2</w:t>
-      </w:r>
-      <w:r>
-        <w:t xml:space="preserve"> </w:t>
-      </w:r>
-      <w:r>
-        <w:t xml:space="preserve">and 2.3 respectively), and undetectable points are shown just below the limit of detection for clarity.</w:t>
+        <w:t xml:space="preserve">&lt; 0.01). Median values are shown for each group with significant differences calculated using Wilcoxon rank-sum test with the Benjamini-Hochberg correction. Dotted lines denote the limit of detection for both assays (LOD). Undetectable points are shown just below the LOD for clarity, however all medians and significant differences were calculated using the LOD.</w:t>
       </w:r>
     </w:p>
     <w:p>
@@ -13986,7 +13998,7 @@
     </w:lvl>
   </w:abstractNum>
   <w:abstractNum w:abstractNumId="990">
-    <w:nsid w:val="30fd2602"/>
+    <w:nsid w:val="af47d72e"/>
     <w:multiLevelType w:val="multilevel"/>
     <w:lvl w:ilvl="0">
       <w:numFmt w:val="bullet"/>

</xml_diff>

<commit_message>
one more reviewer comment and fig 3
</commit_message>
<xml_diff>
--- a/Jenior_Modeling_mBio_2017.docx
+++ b/Jenior_Modeling_mBio_2017.docx
@@ -837,7 +837,7 @@
         <w:t xml:space="preserve"> </w:t>
       </w:r>
       <w:r>
-        <w:t xml:space="preserve">up-regulated several phosphotransferase systems (PTS) and ABC transporters in germfree mice, alluding to metabolic adaptation to nutrient availability</w:t>
+        <w:t xml:space="preserve">up-regulated several phosphotransferase systems (PTS) and ABC transporters in gnotobiotic mice, alluding to metabolic adaptation to nutrient availability</w:t>
       </w:r>
       <w:r>
         <w:t xml:space="preserve"> </w:t>
@@ -4172,7 +4172,7 @@
         <w:t xml:space="preserve">(56)</w:t>
       </w:r>
       <w:r>
-        <w:t xml:space="preserve">, however this does not completely eliminate the possibility for this type of error. Due to the topology of the metabolic network, we were also unable to integrate stoichiometry for each reaction which may effect rates of consumption or production. In spite of these assumptions, the method outlined here supports known elements of</w:t>
+        <w:t xml:space="preserve">, however this does not completely eliminate the possibility for this type of error. Due to the topology of the metabolic network, we were also unable to integrate stoichiometry for each reaction which may effect rates of consumption or production. Conversely, a physical limitation of the current study may be the the lack of replication in transcriptomic sequencing. In the future it may be possible for RT-qPCR validation of gene expression values, but this was not within our capacity to integrate here. In spite of these assumptions, the method outlined here supports known elements of</w:t>
       </w:r>
       <w:r>
         <w:t xml:space="preserve"> </w:t>
@@ -5594,7 +5594,7 @@
         <w:t xml:space="preserve"> </w:t>
       </w:r>
       <w:r>
-        <w:t xml:space="preserve">&lt; 0.01). Median values are shown for each group with significant differences calculated using Wilcoxon rank-sum test with the Benjamini-Hochberg correction. Dotted lines denote the limit of detection for both assays (LOD). Undetectable points are shown just below the LOD for clarity, however all medians and significant differences were calculated using the LOD.</w:t>
+        <w:t xml:space="preserve">&lt; 0.01). Dotted lines denote the limit of detection for both assays (LOD). Undetectable points are shown just below the LOD for clarity, however all medians and significant differences were calculated using the LOD. Significant differences calculated using Wilcoxon rank-sum test with the Benjamini-Hochberg correction.</w:t>
       </w:r>
     </w:p>
     <w:p>
@@ -13998,7 +13998,7 @@
     </w:lvl>
   </w:abstractNum>
   <w:abstractNum w:abstractNumId="990">
-    <w:nsid w:val="af47d72e"/>
+    <w:nsid w:val="78f30b4d"/>
     <w:multiLevelType w:val="multilevel"/>
     <w:lvl w:ilvl="0">
       <w:numFmt w:val="bullet"/>

</xml_diff>

<commit_message>
final spell check before Pat edits
</commit_message>
<xml_diff>
--- a/Jenior_Modeling_mBio_2017.docx
+++ b/Jenior_Modeling_mBio_2017.docx
@@ -1292,7 +1292,7 @@
         <w:rPr>
           <w:i/>
         </w:rPr>
-        <w:t xml:space="preserve">C. dificile</w:t>
+        <w:t xml:space="preserve">C. difficile</w:t>
       </w:r>
       <w:r>
         <w:t xml:space="preserve"> </w:t>
@@ -2047,7 +2047,7 @@
         <w:rPr>
           <w:b/>
         </w:rPr>
-        <w:t xml:space="preserve">Impotant metabolites from</w:t>
+        <w:t xml:space="preserve">Important metabolites from</w:t>
       </w:r>
       <w:r>
         <w:rPr>
@@ -2244,7 +2244,7 @@
         <w:t xml:space="preserve"> </w:t>
       </w:r>
       <w:r>
-        <w:t xml:space="preserve">= 0.375). Galactitol was also tested as it was important in streptomycin-treated animals, however it demonstrated nearly identical growth patterns to no carbohydrate control (Table S4). These results supported the ability of our network algorithm to identify likely growth substrates and provded additional evidence that</w:t>
+        <w:t xml:space="preserve">= 0.375). Galactitol was also tested as it was important in streptomycin-treated animals, however it demonstrated nearly identical growth patterns to no carbohydrate control (Table S4). These results supported the ability of our network algorithm to identify likely growth substrates and provided additional evidence that</w:t>
       </w:r>
       <w:r>
         <w:t xml:space="preserve"> </w:t>
@@ -2308,7 +2308,7 @@
         <w:rPr>
           <w:b/>
         </w:rPr>
-        <w:t xml:space="preserve">comsumes metabolites indicated by metabolic modeling.</w:t>
+        <w:t xml:space="preserve">consumes metabolites indicated by metabolic modeling.</w:t>
       </w:r>
       <w:r>
         <w:t xml:space="preserve"> </w:t>
@@ -3038,22 +3038,22 @@
         <w:t xml:space="preserve"> </w:t>
       </w:r>
       <w:r>
-        <w:t xml:space="preserve">after the pathogen colonized. Increased availability is presumeably the result of concomitant decreases in the population of one or more competitors for those resources. Some important substrates did not follow similar trends in the metabolome, but it does not necessarily imply that</w:t>
-      </w:r>
-      <w:r>
-        <w:t xml:space="preserve"> </w:t>
-      </w:r>
-      <w:r>
-        <w:rPr>
-          <w:i/>
-        </w:rPr>
-        <w:t xml:space="preserve">C. difficile</w:t>
-      </w:r>
-      <w:r>
-        <w:t xml:space="preserve"> </w:t>
-      </w:r>
-      <w:r>
-        <w:t xml:space="preserve">cannot make use of them. It could simply mean that they are in large excess or their rate of consumption could be slow. Further research is required to explore these interactions. Our method is also able to identify consistent trends in metabolism across environments. The finding that Stickland fermentation substrates were consistently among the highest scoring shared metabolites and that they consistenly decreased in concentration upon</w:t>
+        <w:t xml:space="preserve">after the pathogen colonized. Increased availability is presumably the result of concomitant decreases in the population of one or more competitors for those resources. Some important substrates did not follow similar trends in the metabolome, but it does not necessarily imply that</w:t>
+      </w:r>
+      <w:r>
+        <w:t xml:space="preserve"> </w:t>
+      </w:r>
+      <w:r>
+        <w:rPr>
+          <w:i/>
+        </w:rPr>
+        <w:t xml:space="preserve">C. difficile</w:t>
+      </w:r>
+      <w:r>
+        <w:t xml:space="preserve"> </w:t>
+      </w:r>
+      <w:r>
+        <w:t xml:space="preserve">cannot make use of them. It could simply mean that they are in large excess or their rate of consumption could be slow. Further research is required to explore these interactions. Our method is also able to identify consistent trends in metabolism across environments. The finding that Stickland fermentation substrates were consistently among the highest scoring shared metabolites and that they consistently decreased in concentration upon</w:t>
       </w:r>
       <w:r>
         <w:t xml:space="preserve"> </w:t>
@@ -3104,7 +3104,7 @@
         <w:t xml:space="preserve">(41)</w:t>
       </w:r>
       <w:r>
-        <w:t xml:space="preserve">. This same principle could extend to host-derived aminoglycans from the mucus layer. Concentrations of N-acetyl-D-glucosamine were consistenly decreased when groups of bacteria with the capacity to cleave it from mucus were either diminished or absent entirely</w:t>
+        <w:t xml:space="preserve">. This same principle could extend to host-derived aminoglycans from the mucus layer. Concentrations of N-acetyl-D-glucosamine were consistently decreased when groups of bacteria with the capacity to cleave it from mucus were either diminished or absent entirely</w:t>
       </w:r>
       <w:r>
         <w:t xml:space="preserve"> </w:t>
@@ -3128,7 +3128,7 @@
         <w:t xml:space="preserve"> </w:t>
       </w:r>
       <w:r>
-        <w:t xml:space="preserve">is less competative for these desireable nutrients, but can only really access them when competition is at a minimum.</w:t>
+        <w:t xml:space="preserve">is less competitive for these desirable nutrients, but can only really access them when competition is at a minimum.</w:t>
       </w:r>
     </w:p>
     <w:p>
@@ -3633,7 +3633,7 @@
         <w:t xml:space="preserve"> </w:t>
       </w:r>
       <w:r>
-        <w:t xml:space="preserve">spores and vegetative cells by plating diluted samles on CCFAE plates (fructose agar plus cycloserine, cefoxitin, and erythromycin) at 37° C for 24 hours under anaerobic conditions</w:t>
+        <w:t xml:space="preserve">spores and vegetative cells by plating diluted samples on CCFAE plates (fructose agar plus cycloserine, cefoxitin, and erythromycin) at 37° C for 24 hours under anaerobic conditions</w:t>
       </w:r>
       <w:r>
         <w:t xml:space="preserve"> </w:t>
@@ -4044,7 +4044,7 @@
         <w:t xml:space="preserve"> </w:t>
       </w:r>
       <w:r>
-        <w:t xml:space="preserve">transformed for comparability between scores of individual metabolites. This resulted in a final value that reflected the likelihood a metabolite was acquired from the environment.Untransformed scores that already equaled to 0 were ignored and negative values were accounted for by transformation of the absolute value then multiplied by -1. These methods have been written into a single python workflow, along with supporting reference files, and is presented as bigSMALL (BacterIal Genome-Scale Metabolic models for AppLied reverse ecoLogy) available in a public Github repository at</w:t>
+        <w:t xml:space="preserve">transformed for comparability between scores of individual metabolites. This resulted in a final value that reflected the likelihood a metabolite was acquired from the environment. Untransformed scores that already equaled to 0 were ignored and negative values were accounted for by transformation of the absolute value then multiplied by -1. These methods have been written into a single python workflow, along with supporting reference files, and is presented as bigSMALL (BacterIal Genome-Scale Metabolic models for AppLied reverse ecoLogy) available in a public Github repository at</w:t>
       </w:r>
       <w:r>
         <w:t xml:space="preserve"> </w:t>
@@ -4708,7 +4708,7 @@
         <w:t xml:space="preserve"> </w:t>
       </w:r>
       <w:r>
-        <w:t xml:space="preserve">Ternary plot indicating the median rarified abundances of transcripts for all</w:t>
+        <w:t xml:space="preserve">Ternary plot indicating the median rarefied abundances of transcripts for all</w:t>
       </w:r>
       <w:r>
         <w:t xml:space="preserve"> </w:t>
@@ -4804,7 +4804,7 @@
         <w:t xml:space="preserve"> </w:t>
       </w:r>
       <w:r>
-        <w:t xml:space="preserve">str. 630. Enzyme node sizes reflect the levels of detectable transcript from each gene. Importance algorithm components: (I) avaerage transcription of reactions consuming a metabolite, (II) avaerage transcription of reactions producing a metabolite, and (III) difference of consumption and production.</w:t>
+        <w:t xml:space="preserve">str. 630. Enzyme node sizes reflect the levels of detectable transcript from each gene. Importance algorithm components: (I) average transcription of reactions consuming a metabolite, (II) average transcription of reactions producing a metabolite, and (III) difference of consumption and production.</w:t>
       </w:r>
       <w:r>
         <w:t xml:space="preserve"> </w:t>
@@ -5897,7 +5897,7 @@
         <w:t xml:space="preserve"> </w:t>
       </w:r>
       <w:r>
-        <w:t xml:space="preserve">Shown are the median and interquartile range of the sample variance for all fields in each experimental group. This was done in order to demonstrate consistent measurements in multiple levels of data, and further support our approach to pooled transcriptomic sequncing.</w:t>
+        <w:t xml:space="preserve">Shown are the median and interquartile range of the sample variance for all fields in each experimental group. This was done in order to demonstrate consistent measurements in multiple levels of data, and further support our approach to pooled transcriptomic sequencing.</w:t>
       </w:r>
       <w:r>
         <w:t xml:space="preserve"> </w:t>
@@ -5912,7 +5912,7 @@
         <w:t xml:space="preserve"> </w:t>
       </w:r>
       <w:r>
-        <w:t xml:space="preserve">OTU abundances from 16S rRNA gene sequencing, sample variances for each OTU were calculated individually prior to sumary statistic calculations.</w:t>
+        <w:t xml:space="preserve">OTU abundances from 16S rRNA gene sequencing, sample variances for each OTU were calculated individually prior to summary statistic calculations.</w:t>
       </w:r>
       <w:r>
         <w:t xml:space="preserve"> </w:t>
@@ -5927,7 +5927,7 @@
         <w:t xml:space="preserve"> </w:t>
       </w:r>
       <w:r>
-        <w:t xml:space="preserve">Scaled intensities from untargeted metabolomic analysis, sample variances for each metabolite were calculated individually prior to sumary statistic calculations. In both groups of calculations all median sample variances are &gt;1, indicating extremely low levels of variability between samples of the same type.</w:t>
+        <w:t xml:space="preserve">Scaled intensities from untargeted metabolomic analysis, sample variances for each metabolite were calculated individually prior to summary statistic calculations. In both groups of calculations all median sample variances are &gt;1, indicating extremely low levels of variability between samples of the same type.</w:t>
       </w:r>
     </w:p>
     <w:p>
@@ -12041,7 +12041,7 @@
     </w:lvl>
   </w:abstractNum>
   <w:abstractNum w:abstractNumId="990">
-    <w:nsid w:val="493a9350"/>
+    <w:nsid w:val="e496ca4d"/>
     <w:multiLevelType w:val="multilevel"/>
     <w:lvl w:ilvl="0">
       <w:numFmt w:val="bullet"/>

</xml_diff>

<commit_message>
changing writing style points
</commit_message>
<xml_diff>
--- a/Jenior_Modeling_mBio_2017.docx
+++ b/Jenior_Modeling_mBio_2017.docx
@@ -240,7 +240,7 @@
         <w:t xml:space="preserve"> </w:t>
       </w:r>
       <w:r>
-        <w:t xml:space="preserve">from cecal content of infected mice. This revealed substantial variation in expression of numerous catabolic pathways for a variety of carbon sources. In order to more specifically assess which substrates</w:t>
+        <w:t xml:space="preserve">from cecal content of infected mice. This revealed substantial variation in expression of numerous catabolic pathways for a variety of carbon sources. To more specifically assess which substrates</w:t>
       </w:r>
       <w:r>
         <w:t xml:space="preserve"> </w:t>
@@ -300,7 +300,7 @@
         <w:t xml:space="preserve"> </w:t>
       </w:r>
       <w:r>
-        <w:t xml:space="preserve">indeed metabolizes alternative sources of carbon in each infected conditions. Additionally, these data highlight conserved elements of</w:t>
+        <w:t xml:space="preserve">indeed metabolizes alternative sources of carbon in each infected conditions. These data also highlight conserved elements of</w:t>
       </w:r>
       <w:r>
         <w:t xml:space="preserve"> </w:t>
@@ -375,22 +375,22 @@
         <w:t xml:space="preserve"> </w:t>
       </w:r>
       <w:r>
-        <w:t xml:space="preserve">virulence may be driven by accessibility of specific carbohydrates utilized for growth during each infection. This work could lead to the discovery of targeted measures to prevent</w:t>
-      </w:r>
-      <w:r>
-        <w:t xml:space="preserve"> </w:t>
-      </w:r>
-      <w:r>
-        <w:rPr>
-          <w:i/>
-        </w:rPr>
-        <w:t xml:space="preserve">C. difficile</w:t>
-      </w:r>
-      <w:r>
-        <w:t xml:space="preserve"> </w:t>
-      </w:r>
-      <w:r>
-        <w:t xml:space="preserve">colonization including potential pre- or probiotic therapies. Furthermore, the metabolite importance calculation workflow described here could provide a useful platform to enable the study of nutrient requirements of pathogens in the context of infection or patterns of substrate utilization in communities of bacteria.</w:t>
+        <w:t xml:space="preserve">virulence may be driven by accessibility of specific carbon sources during infection. This work could lead to the discovery of targeted measures to prevent</w:t>
+      </w:r>
+      <w:r>
+        <w:t xml:space="preserve"> </w:t>
+      </w:r>
+      <w:r>
+        <w:rPr>
+          <w:i/>
+        </w:rPr>
+        <w:t xml:space="preserve">C. difficile</w:t>
+      </w:r>
+      <w:r>
+        <w:t xml:space="preserve"> </w:t>
+      </w:r>
+      <w:r>
+        <w:t xml:space="preserve">colonization including potential pre- or probiotic therapies. Our metabolite importance calculation workflow also provides a platform to the study of nutrient requirements of pathogens in the context of infection or even patterns of substrate utilization in communities of bacteria.</w:t>
       </w:r>
     </w:p>
     <w:p>
@@ -498,7 +498,7 @@
         <w:t xml:space="preserve">)</w:t>
       </w:r>
       <w:r>
-        <w:t xml:space="preserve">. Concordantly, multiple distinct antibiotic have been shown to induce susceptibility</w:t>
+        <w:t xml:space="preserve">. Multiple distinct antibiotic have been shown to induce susceptibility</w:t>
       </w:r>
       <w:r>
         <w:t xml:space="preserve"> </w:t>
@@ -797,7 +797,7 @@
         <w:t xml:space="preserve"> </w:t>
       </w:r>
       <w:r>
-        <w:t xml:space="preserve">transcriptomic analysis from specific pathogen free (SPF) animals may provide unique insight into its active metabolic pathways in a more realistic model of infection. Additionally, genome-scale metabolic models have proven useful for accurately determining a given organism's nutritional requirements in different scenarios</w:t>
+        <w:t xml:space="preserve">transcriptomic analysis from specific pathogen free (SPF) animals may provide unique insight into its active metabolic pathways in a more realistic model of infection. Genome-scale metabolic models have proven useful for accurately determining a given organism's nutritional requirements in different scenarios</w:t>
       </w:r>
       <w:r>
         <w:t xml:space="preserve"> </w:t>
@@ -949,7 +949,7 @@
         <w:t xml:space="preserve"> </w:t>
       </w:r>
       <w:r>
-        <w:t xml:space="preserve">preferred specific carbon sources across conditions, adapting it's metabolic strategy in each instance. We then validated modeling-based conclusions with untargeted metabolomic analysis in order to most accurately capture the changes in</w:t>
+        <w:t xml:space="preserve">preferred specific carbon sources across conditions, adapting it's metabolic strategy in each instance. We then validated modeling-based conclusions with untargeted metabolomic analysis to most accurately capture the changes in</w:t>
       </w:r>
       <w:r>
         <w:t xml:space="preserve"> </w:t>
@@ -1253,7 +1253,7 @@
         <w:t xml:space="preserve">(25)</w:t>
       </w:r>
       <w:r>
-        <w:t xml:space="preserve">, it was necessary to pool samples within each treatment group. Moreover, this also required a high degree of sequencing depth per sample in order to yield sufficient quantities of reads that mapped to</w:t>
+        <w:t xml:space="preserve">, it was necessary to pool samples within each treatment group. Moreover, this also required a high degree of sequencing depth per sample to yield sufficient quantities of reads that mapped to</w:t>
       </w:r>
       <w:r>
         <w:t xml:space="preserve"> </w:t>
@@ -1459,7 +1459,7 @@
         <w:t xml:space="preserve"> </w:t>
       </w:r>
       <w:r>
-        <w:t xml:space="preserve">during infection. Apart from this conserved trend, analysis of each category individually strongly differentiated the three conditions from one another. First, we found that the expression of genes associated with amino acid catabolism were expressed at nearly consistent levels across the conditions. This was in agreement with the high level of overall expression associated with these genes. Additionally, genes for the metabolism of the host-derived amino sugars N-acetylglucosamine and N-acetylmannosamine were also expressed at consistent levels across each treatment group. Along similar lines with related molecules, a number of genes for processing certain monosaccharides through glycolysis, as well as catabolism of the polysaccharides trehalose and cellibiose were expressed relatively evenly between each condition. Combined, these findings suggest that catabolism of amino acids and specific carbohydrates are likely core components of the</w:t>
+        <w:t xml:space="preserve">during infection. Apart from this conserved trend, analysis of each category individually strongly differentiated the three conditions from one another. First, we found that the expression of genes associated with amino acid catabolism were expressed at nearly consistent levels across the conditions. This was in agreement with their high level of overall expression. Genes for the metabolism of the host-derived amino sugars N-acetylglucosamine and N-acetylmannosamine were also expressed at consistent levels across each treatment group. Along similar lines with related molecules, a number of genes for processing certain monosaccharides through glycolysis, as well as catabolism of the polysaccharides trehalose and cellibiose were expressed relatively evenly between each condition. Combined, these findings suggest that catabolism of amino acids and specific carbohydrates are likely core components of the</w:t>
       </w:r>
       <w:r>
         <w:t xml:space="preserve"> </w:t>
@@ -1521,7 +1521,7 @@
         <w:t xml:space="preserve"> </w:t>
       </w:r>
       <w:r>
-        <w:t xml:space="preserve">butyrate/butanol metabolism were more abundant in clindamycin-treated mice. Additionally, alpha/beta-galactosidase genes were also overrepresented in clindamycin-treated mice. Together these patterns suggested that polysaccharide fermentation occurred this condition. The Glycolysis-associated category includes genes for not only the steps of glycolysis, but also several genes that mediate entry points of monosaccharides to glycolysis. Transcripts for several genes in this group were overrepresented in cefoparazone-treated mice, however genes that catalyze the committed step of glycolysis were overrepresented in streptomycin-treated mice. Overall, these results support the hypothesis that</w:t>
+        <w:t xml:space="preserve">butyrate/butanol metabolism were more abundant in clindamycin-treated mice. Alpha/beta-galactosidase genes were also overrepresented in clindamycin-treated mice. Together these patterns suggested that polysaccharide fermentation occurred this condition. The Glycolysis-associated category includes genes for not only the steps of glycolysis, but also several genes that mediate entry points of monosaccharides to glycolysis. Transcripts for several genes in this group were overrepresented in cefoparazone-treated mice, however genes that catalyze the committed step of glycolysis were overrepresented in streptomycin-treated mice. Overall, these results support the hypothesis that</w:t>
       </w:r>
       <w:r>
         <w:t xml:space="preserve"> </w:t>
@@ -1673,7 +1673,7 @@
         <w:t xml:space="preserve">(30)</w:t>
       </w:r>
       <w:r>
-        <w:t xml:space="preserve">. Interestingly, both ATP and GTP were not included in the top 10 of either list, despite still scoring relatively highly. Their exclusion may be a byproduct of the KEGG reference used for network construction (reaction_mapformula.lst) which focuses on conversions of smaller molecules and mostly excludes the synthesis of large macromolecules (ex. DNA, RNA, Proteins, etc.) which require higher input energy. While may be a limitation of certain analyses, ours was not effected as the interest of this study was in those simple nutrients acquired from the environment. Together, these results validate that our model of</w:t>
+        <w:t xml:space="preserve">. Together, these results validate that our model of</w:t>
       </w:r>
       <w:r>
         <w:t xml:space="preserve"> </w:t>
@@ -1760,7 +1760,7 @@
         <w:t xml:space="preserve"> </w:t>
       </w:r>
       <w:r>
-        <w:t xml:space="preserve">is most likely to obtain from its environment in each condition. To accomplish this we mapped normalized transcript abundances to the enzyme nodes in the network. As transcription and translation are coupled in bacteria, we hypothesized that we could incorporate whole transcriptome sequencing results into the metabolic model in order to impute active metabolism. Concordantly, several models of bacterial protein expression determinants also suggest that intracellular concentration of mRNA is the strongest predictor for abundance of the corresponding protein products</w:t>
+        <w:t xml:space="preserve">is most likely to obtain from its environment in each condition. To accomplish this we mapped normalized transcript abundances to the enzyme nodes in the network. As transcription and translation are coupled in bacteria, we hypothesized that we could incorporate whole transcriptome sequencing results into the metabolic model to impute active metabolism. Several models of bacterial protein expression determinants also suggest that intracellular concentration of mRNA is the strongest predictor for abundance of the corresponding protein products</w:t>
       </w:r>
       <w:r>
         <w:t xml:space="preserve"> </w:t>
@@ -1778,7 +1778,7 @@
         <w:t xml:space="preserve">2</w:t>
       </w:r>
       <w:r>
-        <w:t xml:space="preserve">-transformed difference between the average transcript levels of enzymes that use the metabolite as a substrate and those that generate it as a product (Fig. 3A &amp; 4B). A metabolite with a high importance score is most likely obtained from the environment because the expression of genes for enzymes that produce the metabolite are low. Due to the fact that separate sequencing efforts for each individual mouse in each group was impossible, we instead adopted a Monte Carlo-style simulation in order to achieve some degree of statistical validation to our findings. To accomplish this, we first calculated metabolite importance scores for 10,000 iterations of random transcript abundance reassignment of all enzyme nodes in the network. Next we used these distributions to calculate a 95% confidence interval for each metabolite and create comparators that represent random noise</w:t>
+        <w:t xml:space="preserve">-transformed difference between the average transcript levels of enzymes that use the metabolite as a substrate and those that generate it as a product (Fig. 3A &amp; 4B). A metabolite with a high importance score is most likely obtained from the environment because the expression of genes for enzymes that produce the metabolite are low. Due to the fact that separate sequencing efforts for each individual mouse in each group was impossible, we instead adopted a Monte Carlo-style simulation to achieve some degree of statistical validation to our findings. To accomplish this, we first calculated metabolite importance scores for 10,000 iterations of random transcript abundance reassignment of all enzyme nodes in the network. Next we used these distributions to calculate a 95% confidence interval for each metabolite and create comparators that represent random noise</w:t>
       </w:r>
       <w:r>
         <w:t xml:space="preserve"> </w:t>
@@ -1852,7 +1852,7 @@
         <w:t xml:space="preserve">C. difficile</w:t>
       </w:r>
       <w:r>
-        <w:t xml:space="preserve">, entering into glycolysis. Additionally, components of the Stickland fermentation pathway were also found to be important to</w:t>
+        <w:t xml:space="preserve">, entering into glycolysis. Components of the Stickland fermentation pathway were also found to be important to</w:t>
       </w:r>
       <w:r>
         <w:t xml:space="preserve"> </w:t>
@@ -1938,7 +1938,7 @@
         <w:t xml:space="preserve"> </w:t>
       </w:r>
       <w:r>
-        <w:t xml:space="preserve">in each respective environment (Fig. 4B). Interestingly, the resulting groups of metabolites all contained at least one known carbohydrate growth substrate of</w:t>
+        <w:t xml:space="preserve">in each respective environment (Fig. 4B). The resulting groups of metabolites all contained at least one known carbohydrate growth substrate of</w:t>
       </w:r>
       <w:r>
         <w:t xml:space="preserve"> </w:t>
@@ -2306,7 +2306,7 @@
         <w:t xml:space="preserve"> </w:t>
       </w:r>
       <w:r>
-        <w:t xml:space="preserve">In order to support conclusions from transcriptional network-based analysis we employed untargeted ultra-performance liquid chromatography and mass spectrometry (UPLC-MS) to measure the relative</w:t>
+        <w:t xml:space="preserve">To support conclusions from transcriptional network-based analysis we employed untargeted ultra-performance liquid chromatography and mass spectrometry (UPLC-MS) to measure the relative</w:t>
       </w:r>
       <w:r>
         <w:t xml:space="preserve"> </w:t>
@@ -2359,7 +2359,7 @@
         <w:t xml:space="preserve"> </w:t>
       </w:r>
       <w:r>
-        <w:t xml:space="preserve">&lt;= 0.045), a product of salacin cleavage (salicin was not included in the panel). Additionally we found that N-acetylneuraminate (Fig. S6B), mannitol/sorbitol (Fig. S6G), and galactitol (Fig. S6H) were significantly increased in only cefoperazone-treated SPF and GF mice (all</w:t>
+        <w:t xml:space="preserve">&lt;= 0.045), a product of salacin cleavage (salicin was not included in the panel). We also found that N-acetylneuraminate (Fig. S6B), mannitol/sorbitol (Fig. S6G), and galactitol (Fig. S6H) were significantly increased in only cefoperazone-treated SPF and GF mice (all</w:t>
       </w:r>
       <w:r>
         <w:t xml:space="preserve"> </w:t>
@@ -2374,7 +2374,7 @@
         <w:t xml:space="preserve"> </w:t>
       </w:r>
       <w:r>
-        <w:t xml:space="preserve">&lt; 0.05). Interestingly, only Stickland fermentation substrates proline (all</w:t>
+        <w:t xml:space="preserve">&lt; 0.05). Only Stickland fermentation substrates proline (all</w:t>
       </w:r>
       <w:r>
         <w:t xml:space="preserve"> </w:t>
@@ -2424,7 +2424,7 @@
         <w:pStyle w:val="BodyText"/>
       </w:pPr>
       <w:r>
-        <w:t xml:space="preserve">We were then interested if the concentrations of important metabolites decreased during</w:t>
+        <w:t xml:space="preserve">We then investigated if the concentrations of important metabolites decreased during</w:t>
       </w:r>
       <w:r>
         <w:t xml:space="preserve"> </w:t>
@@ -2589,7 +2589,7 @@
         <w:t xml:space="preserve"> </w:t>
       </w:r>
       <w:r>
-        <w:t xml:space="preserve">&lt; 0.013). Glycine was concordantly decreases in each condition following infection (Fig. S7A), but only significant in cefoperazone-pretreatment (</w:t>
+        <w:t xml:space="preserve">&lt; 0.013). Glycine was concordantly decreased in each condition following infection (Fig. S7A), but only significant in cefoperazone-pretreatment (</w:t>
       </w:r>
       <w:r>
         <w:rPr>
@@ -2627,7 +2627,7 @@
         <w:rPr>
           <w:b/>
         </w:rPr>
-        <w:t xml:space="preserve">Multi-omic integration supports predictive value of network platform for identifying novel metabolic patterns.</w:t>
+        <w:t xml:space="preserve">Multi-omic integration supports predictive value of network platform for identifying previously unknown metabolic patterns.</w:t>
       </w:r>
       <w:r>
         <w:t xml:space="preserve"> </w:t>
@@ -2678,7 +2678,7 @@
         <w:t xml:space="preserve"> </w:t>
       </w:r>
       <w:r>
-        <w:t xml:space="preserve">colonizes. Additionally this resulted in a single value we could combine with importance scores for each metabolite and perform a linear correlation analysis. Positive correlations would therefore indicate that the metabolites predicted to be consumed by</w:t>
+        <w:t xml:space="preserve">colonizes. This resulted in a single value we could combine with importance scores for each metabolite and perform a linear correlation analysis. Positive correlations would therefore indicate that the metabolites predicted to be consumed by</w:t>
       </w:r>
       <w:r>
         <w:t xml:space="preserve"> </w:t>
@@ -2713,7 +2713,7 @@
         <w:pStyle w:val="BodyText"/>
       </w:pPr>
       <w:r>
-        <w:t xml:space="preserve">We applied this approach first to a pooled analysis of all groups in order to maximize our ability to validate the predictive capacity of the modeling algorithm (Fig. 6A). This indeed revealed a significant positive correlation (</w:t>
+        <w:t xml:space="preserve">We applied this approach first to a pooled analysis of all groups to maximize our ability to validate the predictive capacity of the modeling algorithm (Fig. 6A). This indeed revealed a significant positive correlation (</w:t>
       </w:r>
       <w:r>
         <w:rPr>
@@ -3218,7 +3218,7 @@
         <w:t xml:space="preserve"> </w:t>
       </w:r>
       <w:r>
-        <w:t xml:space="preserve">in proline reductase, which allows proline to enter Stickland fermentation,in order to evaluate how necessary proline is for growth</w:t>
+        <w:t xml:space="preserve">in proline reductase, which allows proline to enter Stickland fermentation, to evaluate how necessary proline is for growth</w:t>
       </w:r>
       <w:r>
         <w:t xml:space="preserve"> </w:t>
@@ -3295,7 +3295,7 @@
         <w:t xml:space="preserve"> </w:t>
       </w:r>
       <w:r>
-        <w:t xml:space="preserve">during infection. One interesting result is the appearance of CO</w:t>
+        <w:t xml:space="preserve">during infection. One example could be the appearance of CO</w:t>
       </w:r>
       <w:r>
         <w:rPr>
@@ -3634,7 +3634,7 @@
         <w:t xml:space="preserve">(47)</w:t>
       </w:r>
       <w:r>
-        <w:t xml:space="preserve">. It is important to note that the germination agent taurocholate was omitted from these plates in order to only quantify vegetative cells. In parallel, undiluted samples were heated at 60° C for 30 minutes to eliminate vegetative cells and leave only spores</w:t>
+        <w:t xml:space="preserve">. It is important to note that the germination agent taurocholate was omitted from these plates to quantify only vegetative cells. In parallel, undiluted samples were heated at 60° C for 30 minutes to eliminate vegetative cells and leave only spores</w:t>
       </w:r>
       <w:r>
         <w:t xml:space="preserve"> </w:t>
@@ -4082,7 +4082,7 @@
         <w:t xml:space="preserve"> </w:t>
       </w:r>
       <w:r>
-        <w:t xml:space="preserve">transcriptomes was not feasible, we applied a Monte Carlo style simulation to distinguish calculated metabolite importances due to distinct transcriptional patterns for the environment measured from those metabolites that were constitutively important. We employed a 10,000-fold bootstrapping approach of randomly reassigning transcript abundance for enzyme nodes and recalculating metabolite importances. This approach was chosen over fitting a simulated transcriptome to a negative binomial distribution because it created a more relevant standard of comparison for lower coverage sequencing efforts. Using this method, each substrate node accumulated a random probability distribution of importance scores which were then used to calculate the median and confidence interval in order to ultimately generate a p-value for each metabolite. This was a superior approach to switch randomization since the connections of the network itself was created through natural selection and any large-scale alterations would yield biologically uninformative comparisons</w:t>
+        <w:t xml:space="preserve">transcriptomes was not feasible, we applied a Monte Carlo style simulation to distinguish calculated metabolite importances due to distinct transcriptional patterns for the environment measured from those metabolites that were constitutively important. We employed a 10,000-fold bootstrapping approach of randomly reassigning transcript abundance for enzyme nodes and recalculating metabolite importances. This approach was chosen over fitting a simulated transcriptome to a negative binomial distribution because it created a more relevant standard of comparison for lower coverage sequencing efforts. Using this method, each substrate node accumulated a random probability distribution of importance scores which were then used to calculate the median and confidence interval to ultimately generate a p-value for each metabolite. This was a superior approach to switch randomization since the connections of the network itself was created through natural selection and any large-scale alterations would yield biologically uninformative comparisons</w:t>
       </w:r>
       <w:r>
         <w:t xml:space="preserve">(57)</w:t>
@@ -5889,7 +5889,7 @@
         <w:t xml:space="preserve"> </w:t>
       </w:r>
       <w:r>
-        <w:t xml:space="preserve">Shown are the median and interquartile range of the sample variance for all fields in each experimental group. This was done in order to demonstrate consistent measurements in multiple levels of data, and further support our approach to pooled transcriptomic sequencing.</w:t>
+        <w:t xml:space="preserve">Shown are the median and interquartile range of the sample variance for all fields in each experimental group. This was done to demonstrate consistent measurements in multiple levels of data, and further support our approach to pooled transcriptomic sequencing.</w:t>
       </w:r>
       <w:r>
         <w:t xml:space="preserve"> </w:t>
@@ -6275,32 +6275,7 @@
         <w:rPr>
           <w:b/>
         </w:rPr>
-        <w:t xml:space="preserve">Supplementary Table 3 | All metabolites with significant important scores for</w:t>
-      </w:r>
-      <w:r>
-        <w:rPr>
-          <w:b/>
-        </w:rPr>
-        <w:t xml:space="preserve"> </w:t>
-      </w:r>
-      <w:r>
-        <w:rPr>
-          <w:i/>
-          <w:b/>
-        </w:rPr>
-        <w:t xml:space="preserve">C. difficile</w:t>
-      </w:r>
-      <w:r>
-        <w:rPr>
-          <w:b/>
-        </w:rPr>
-        <w:t xml:space="preserve"> </w:t>
-      </w:r>
-      <w:r>
-        <w:rPr>
-          <w:b/>
-        </w:rPr>
-        <w:t xml:space="preserve">in each colonized condition.</w:t>
+        <w:t xml:space="preserve">Supplementary Table 3 | All metabolites with significant importantance scores in each colonized condition.</w:t>
       </w:r>
     </w:p>
     <w:p>
@@ -12033,7 +12008,7 @@
     </w:lvl>
   </w:abstractNum>
   <w:abstractNum w:abstractNumId="990">
-    <w:nsid w:val="cf85e37b"/>
+    <w:nsid w:val="aa639a34"/>
     <w:multiLevelType w:val="multilevel"/>
     <w:lvl w:ilvl="0">
       <w:numFmt w:val="bullet"/>

</xml_diff>

<commit_message>
final edits and finished fig 2
</commit_message>
<xml_diff>
--- a/Jenior_Modeling_mBio_2017.docx
+++ b/Jenior_Modeling_mBio_2017.docx
@@ -1283,22 +1283,22 @@
         <w:t xml:space="preserve"> </w:t>
       </w:r>
       <w:r>
-        <w:t xml:space="preserve">signal. Upon sequencing, 300 million total raw paired-end reads were collected per pooled sample with an average of ~167 thousand reads attributed to</w:t>
-      </w:r>
-      <w:r>
-        <w:t xml:space="preserve"> </w:t>
-      </w:r>
-      <w:r>
-        <w:rPr>
-          <w:i/>
-        </w:rPr>
-        <w:t xml:space="preserve">C. difficile</w:t>
-      </w:r>
-      <w:r>
-        <w:t xml:space="preserve"> </w:t>
-      </w:r>
-      <w:r>
-        <w:t xml:space="preserve">following all curation steps (refer to Methods). This corresponded to an average of ~42x coverage across the</w:t>
+        <w:t xml:space="preserve">signal. Upon sequencing, approximately 300 million total raw paired-end reads were collected per pooled sample with an average of ~160 thousand reads attributed to</w:t>
+      </w:r>
+      <w:r>
+        <w:t xml:space="preserve"> </w:t>
+      </w:r>
+      <w:r>
+        <w:rPr>
+          <w:i/>
+        </w:rPr>
+        <w:t xml:space="preserve">C. difficile</w:t>
+      </w:r>
+      <w:r>
+        <w:t xml:space="preserve"> </w:t>
+      </w:r>
+      <w:r>
+        <w:t xml:space="preserve">following all curation steps (refer to Methods). This corresponded to an average of ~40x coverage across the</w:t>
       </w:r>
       <w:r>
         <w:t xml:space="preserve"> </w:t>
@@ -5172,7 +5172,22 @@
         <w:t xml:space="preserve"> </w:t>
       </w:r>
       <w:r>
-        <w:t xml:space="preserve">Spearman correlations for combined metabolome (n = 9 per group) and importance scores from transcriptomics for each metabolite with outlier metabolites also labeled.</w:t>
+        <w:t xml:space="preserve">Spearman correlations for general linear models of change in metabolome due to</w:t>
+      </w:r>
+      <w:r>
+        <w:t xml:space="preserve"> </w:t>
+      </w:r>
+      <w:r>
+        <w:rPr>
+          <w:i/>
+        </w:rPr>
+        <w:t xml:space="preserve">C. difficile</w:t>
+      </w:r>
+      <w:r>
+        <w:t xml:space="preserve"> </w:t>
+      </w:r>
+      <w:r>
+        <w:t xml:space="preserve">infection (n = 9 per group) and importance scores from metabolic modeling for each metabolite. Outlier metabolites are labeled for each correlation.</w:t>
       </w:r>
       <w:r>
         <w:t xml:space="preserve"> </w:t>
@@ -5199,7 +5214,7 @@
         <w:t xml:space="preserve"> </w:t>
       </w:r>
       <w:r>
-        <w:t xml:space="preserve">&lt; 0.05). Correlations and outliers were recalculated for each individual condition as follows:</w:t>
+        <w:t xml:space="preserve">= 0.004). Correlations and outliers were calculated separately for each condition:</w:t>
       </w:r>
       <w:r>
         <w:t xml:space="preserve"> </w:t>
@@ -5214,7 +5229,19 @@
         <w:t xml:space="preserve"> </w:t>
       </w:r>
       <w:r>
-        <w:t xml:space="preserve">Streptomycin-pretreatment,</w:t>
+        <w:t xml:space="preserve">Streptomycin-pretreatment (</w:t>
+      </w:r>
+      <w:r>
+        <w:rPr>
+          <w:i/>
+        </w:rPr>
+        <w:t xml:space="preserve">P</w:t>
+      </w:r>
+      <w:r>
+        <w:t xml:space="preserve"> </w:t>
+      </w:r>
+      <w:r>
+        <w:t xml:space="preserve">= 0.272),</w:t>
       </w:r>
       <w:r>
         <w:t xml:space="preserve"> </w:t>
@@ -5229,7 +5256,19 @@
         <w:t xml:space="preserve"> </w:t>
       </w:r>
       <w:r>
-        <w:t xml:space="preserve">Cefoperazone-pretreatment,</w:t>
+        <w:t xml:space="preserve">Cefoperazone-pretreatment (</w:t>
+      </w:r>
+      <w:r>
+        <w:rPr>
+          <w:i/>
+        </w:rPr>
+        <w:t xml:space="preserve">P</w:t>
+      </w:r>
+      <w:r>
+        <w:t xml:space="preserve"> </w:t>
+      </w:r>
+      <w:r>
+        <w:t xml:space="preserve">= 0.893),</w:t>
       </w:r>
       <w:r>
         <w:t xml:space="preserve"> </w:t>
@@ -5256,7 +5295,7 @@
         <w:t xml:space="preserve"> </w:t>
       </w:r>
       <w:r>
-        <w:t xml:space="preserve">&lt; 0.05),</w:t>
+        <w:t xml:space="preserve">= 0.008),</w:t>
       </w:r>
       <w:r>
         <w:t xml:space="preserve"> </w:t>
@@ -5283,7 +5322,7 @@
         <w:t xml:space="preserve"> </w:t>
       </w:r>
       <w:r>
-        <w:t xml:space="preserve">&lt; 0.05).</w:t>
+        <w:t xml:space="preserve">= 0.003). Outlier metabolites were idenified using Studentized-least squared residual analysis using a cutoff of &gt;1.5.</w:t>
       </w:r>
     </w:p>
     <w:p>
@@ -11990,7 +12029,7 @@
     </w:lvl>
   </w:abstractNum>
   <w:abstractNum w:abstractNumId="990">
-    <w:nsid w:val="3936cfdc"/>
+    <w:nsid w:val="2d0cfd69"/>
     <w:multiLevelType w:val="multilevel"/>
     <w:lvl w:ilvl="0">
       <w:numFmt w:val="bullet"/>

</xml_diff>

<commit_message>
fixed a citation error
</commit_message>
<xml_diff>
--- a/Jenior_Modeling_mBio_2017.docx
+++ b/Jenior_Modeling_mBio_2017.docx
@@ -480,22 +480,13 @@
         <w:t xml:space="preserve">(3)</w:t>
       </w:r>
       <w:r>
-        <w:t xml:space="preserve">, ultimately by negatively impacting the gut microbiota</w:t>
-      </w:r>
-      <w:r>
-        <w:t xml:space="preserve"> </w:t>
-      </w:r>
-      <w:r>
-        <w:t xml:space="preserve">(</w:t>
-      </w:r>
-      <w:r>
-        <w:rPr>
-          <w:b/>
-        </w:rPr>
-        <w:t xml:space="preserve">???</w:t>
-      </w:r>
-      <w:r>
-        <w:t xml:space="preserve">)</w:t>
+        <w:t xml:space="preserve">, by disrupting the gut microbiota</w:t>
+      </w:r>
+      <w:r>
+        <w:t xml:space="preserve"> </w:t>
+      </w:r>
+      <w:r>
+        <w:t xml:space="preserve">(4)</w:t>
       </w:r>
       <w:r>
         <w:t xml:space="preserve">. Multiple distinct antibiotic have been shown to induce susceptibility</w:t>
@@ -519,7 +510,7 @@
         <w:t xml:space="preserve"> </w:t>
       </w:r>
       <w:r>
-        <w:t xml:space="preserve">(4–6)</w:t>
+        <w:t xml:space="preserve">(5–7)</w:t>
       </w:r>
       <w:r>
         <w:t xml:space="preserve">. Each resulted in unique gut bacterial communities that were all equally receptive to</w:t>
@@ -558,7 +549,7 @@
         <w:t xml:space="preserve"> </w:t>
       </w:r>
       <w:r>
-        <w:t xml:space="preserve">(5, 7–9)</w:t>
+        <w:t xml:space="preserve">(6, 8–10)</w:t>
       </w:r>
       <w:r>
         <w:t xml:space="preserve">. Taken together these results are a strong indication that the healthy gut microbiota inhibits the growth of</w:t>
@@ -597,7 +588,7 @@
         <w:t xml:space="preserve"> </w:t>
       </w:r>
       <w:r>
-        <w:t xml:space="preserve">(10, 11)</w:t>
+        <w:t xml:space="preserve">(11, 12)</w:t>
       </w:r>
       <w:r>
         <w:t xml:space="preserve">.</w:t>
@@ -659,7 +650,7 @@
         <w:t xml:space="preserve"> </w:t>
       </w:r>
       <w:r>
-        <w:t xml:space="preserve">(12–14)</w:t>
+        <w:t xml:space="preserve">(13–15)</w:t>
       </w:r>
       <w:r>
         <w:t xml:space="preserve">. Several forms of</w:t>
@@ -698,7 +689,7 @@
         <w:t xml:space="preserve"> </w:t>
       </w:r>
       <w:r>
-        <w:t xml:space="preserve">(15, 16)</w:t>
+        <w:t xml:space="preserve">(16, 17)</w:t>
       </w:r>
       <w:r>
         <w:t xml:space="preserve">. Other previous transcriptomic studies of</w:t>
@@ -737,7 +728,7 @@
         <w:t xml:space="preserve"> </w:t>
       </w:r>
       <w:r>
-        <w:t xml:space="preserve">(17, 18)</w:t>
+        <w:t xml:space="preserve">(18, 19)</w:t>
       </w:r>
       <w:r>
         <w:t xml:space="preserve">, with limited work characterizing transcription during colonization of germfree mice</w:t>
@@ -746,7 +737,7 @@
         <w:t xml:space="preserve"> </w:t>
       </w:r>
       <w:r>
-        <w:t xml:space="preserve">(19, 20)</w:t>
+        <w:t xml:space="preserve">(20, 21)</w:t>
       </w:r>
       <w:r>
         <w:t xml:space="preserve">. Although these analyses are informative, they are either primarily directed toward the expression of virulence factors or lack the context of the gut microbiota which</w:t>
@@ -770,7 +761,7 @@
         <w:t xml:space="preserve"> </w:t>
       </w:r>
       <w:r>
-        <w:t xml:space="preserve">(5, 9)</w:t>
+        <w:t xml:space="preserve">(6, 10)</w:t>
       </w:r>
       <w:r>
         <w:t xml:space="preserve">; however, these methods are unable to a highlight specific organisms in the milieu, more closely resembling echoes of total community metabolism instead of currently active processes in any one species. In contrast to these approaches,</w:t>
@@ -803,7 +794,7 @@
         <w:t xml:space="preserve"> </w:t>
       </w:r>
       <w:r>
-        <w:t xml:space="preserve">(21)</w:t>
+        <w:t xml:space="preserve">(22)</w:t>
       </w:r>
       <w:r>
         <w:t xml:space="preserve">. Integrating transcriptomic data with genome-scale metabolic modeling has previously aided in identifying the most active aspects of an organism’s metabolism and which substrates are preferred by the organism</w:t>
@@ -812,7 +803,7 @@
         <w:t xml:space="preserve"> </w:t>
       </w:r>
       <w:r>
-        <w:t xml:space="preserve">(21–23)</w:t>
+        <w:t xml:space="preserve">(22–24)</w:t>
       </w:r>
       <w:r>
         <w:t xml:space="preserve">. Applying these methods to study</w:t>
@@ -889,7 +880,7 @@
         <w:t xml:space="preserve"> </w:t>
       </w:r>
       <w:r>
-        <w:t xml:space="preserve">(24)</w:t>
+        <w:t xml:space="preserve">(25)</w:t>
       </w:r>
       <w:r>
         <w:t xml:space="preserve">. This provided a single timepoint to measure the largest population of metabolically active</w:t>
@@ -1250,7 +1241,7 @@
         <w:t xml:space="preserve"> </w:t>
       </w:r>
       <w:r>
-        <w:t xml:space="preserve">(25)</w:t>
+        <w:t xml:space="preserve">(26)</w:t>
       </w:r>
       <w:r>
         <w:t xml:space="preserve">, it was necessary to pool samples within each treatment group. This also required a high degree of sequencing depth per sample to yield sufficient quantities of reads that mapped to</w:t>
@@ -1349,7 +1340,7 @@
         <w:t xml:space="preserve"> </w:t>
       </w:r>
       <w:r>
-        <w:t xml:space="preserve">(19, 26)</w:t>
+        <w:t xml:space="preserve">(20, 27)</w:t>
       </w:r>
       <w:r>
         <w:t xml:space="preserve">, it is not feasible to reach higher coverage in the context of a diverse bacterial community. These levels have been shown to be largely acceptable for similar analyses due to the focus on large-scale differences in specific annotated genes</w:t>
@@ -1358,7 +1349,7 @@
         <w:t xml:space="preserve"> </w:t>
       </w:r>
       <w:r>
-        <w:t xml:space="preserve">(27)</w:t>
+        <w:t xml:space="preserve">(28)</w:t>
       </w:r>
       <w:r>
         <w:t xml:space="preserve">. Microarray-based gene expression analysis was not a viable alternative as the amount of background transcription from other bacterial species would cause background non-specific binding of orthologous transcript and eliminate any true</w:t>
@@ -1473,55 +1464,443 @@
         <w:t xml:space="preserve"> </w:t>
       </w:r>
       <w:r>
+        <w:t xml:space="preserve">(21)</w:t>
+      </w:r>
+      <w:r>
+        <w:t xml:space="preserve">. The genes classified as PTS transporters were overrepresented in both clindamycin and streptomycin-treated mice (Fig. 2F), while ABC sugar transporters were overrepresented in the cefoparazone-treated mice (Fig. 2G). The most stark differences were seen in transcription for genes involved in sugar alcohol catabolism (Fig. 2H). Expression of these genes was entirely absent from clindamycin-treated mice and expression of genes for mannitol utilization were overrepresented in cefoparazone-treated mice and expression of genes for sorbitol utilization were overrepresented in streptomycin-treated mice. Concordant patterns also emerged in genes associated with fermentation end steps and disaccharide degradation. Short chain fatty acids (SCFAs) and alcohols are the end products of both carbohydrate and amino acid fermentation in</w:t>
+      </w:r>
+      <w:r>
+        <w:t xml:space="preserve"> </w:t>
+      </w:r>
+      <w:r>
+        <w:rPr>
+          <w:i/>
+        </w:rPr>
+        <w:t xml:space="preserve">C. difficile</w:t>
+      </w:r>
+      <w:r>
+        <w:t xml:space="preserve"> </w:t>
+      </w:r>
+      <w:r>
+        <w:t xml:space="preserve">through separate pathways with shared terminal steps. Transcripts for genes involved in</w:t>
+      </w:r>
+      <w:r>
+        <w:t xml:space="preserve"> </w:t>
+      </w:r>
+      <w:r>
+        <w:rPr>
+          <w:i/>
+        </w:rPr>
+        <w:t xml:space="preserve">C. difficile</w:t>
+      </w:r>
+      <w:r>
+        <w:t xml:space="preserve"> </w:t>
+      </w:r>
+      <w:r>
+        <w:t xml:space="preserve">butyrate/butanol metabolism were more abundant in clindamycin-treated mice (Fig. 2I). Alpha/beta-galactosidase genes were also overrepresented in clindamycin-treated mice, suggesting increased disaccharide consumption in this condition. Monosaccharide catabolism includes genes for not only the integral steps of glycolysis, but also several genes that mediate entry points of monosaccharides to this pathway. Transcripts for several genes in this group were overrepresented in cefoparazone-treated mice, however genes that catalyze the committed step of glycolysis were overrepresented in streptomycin-treated mice. Overall, these results support the hypothesis that</w:t>
+      </w:r>
+      <w:r>
+        <w:t xml:space="preserve"> </w:t>
+      </w:r>
+      <w:r>
+        <w:rPr>
+          <w:i/>
+        </w:rPr>
+        <w:t xml:space="preserve">C. difficile</w:t>
+      </w:r>
+      <w:r>
+        <w:t xml:space="preserve"> </w:t>
+      </w:r>
+      <w:r>
+        <w:t xml:space="preserve">adapts its metabolism across different susceptible environments.</w:t>
+      </w:r>
+    </w:p>
+    <w:p>
+      <w:pPr>
+        <w:pStyle w:val="BodyText"/>
+      </w:pPr>
+      <w:r>
+        <w:rPr>
+          <w:b/>
+        </w:rPr>
+        <w:t xml:space="preserve">Genome-scale metabolic model structure underscores known</w:t>
+      </w:r>
+      <w:r>
+        <w:rPr>
+          <w:b/>
+        </w:rPr>
+        <w:t xml:space="preserve"> </w:t>
+      </w:r>
+      <w:r>
+        <w:rPr>
+          <w:i/>
+          <w:b/>
+        </w:rPr>
+        <w:t xml:space="preserve">C. difficile</w:t>
+      </w:r>
+      <w:r>
+        <w:rPr>
+          <w:b/>
+        </w:rPr>
+        <w:t xml:space="preserve"> </w:t>
+      </w:r>
+      <w:r>
+        <w:rPr>
+          <w:b/>
+        </w:rPr>
+        <w:t xml:space="preserve">biology.</w:t>
+      </w:r>
+      <w:r>
+        <w:t xml:space="preserve"> </w:t>
+      </w:r>
+      <w:r>
+        <w:t xml:space="preserve">To further investigate which metabolites were differentially utilized between conditions, we represented the metabolic network of</w:t>
+      </w:r>
+      <w:r>
+        <w:t xml:space="preserve"> </w:t>
+      </w:r>
+      <w:r>
+        <w:rPr>
+          <w:i/>
+        </w:rPr>
+        <w:t xml:space="preserve">C. difficile</w:t>
+      </w:r>
+      <w:r>
+        <w:t xml:space="preserve"> </w:t>
+      </w:r>
+      <w:r>
+        <w:t xml:space="preserve">as a directed bipartite graph using the genome and biochemical reaction annotations available in KEGG (2016). Enzymes and metabolites were represented by nodes, and their interactions by directed connecting edges (Fig. 3A). The complete network of</w:t>
+      </w:r>
+      <w:r>
+        <w:t xml:space="preserve"> </w:t>
+      </w:r>
+      <w:r>
+        <w:rPr>
+          <w:i/>
+        </w:rPr>
+        <w:t xml:space="preserve">C. difficile</w:t>
+      </w:r>
+      <w:r>
+        <w:t xml:space="preserve"> </w:t>
+      </w:r>
+      <w:r>
+        <w:t xml:space="preserve">str. 630 that we created contains 447 enzymes and 758 metabolites, with 2135 directed edges. To validate our metabolic network, we analyzed network topology by calculating two metrics of centrality, betweenness centrality (BC) and closeness centrality (CC), to assess for those nodes which are critical to the structure of the metabolic network and if these patterns reflect known patterns in</w:t>
+      </w:r>
+      <w:r>
+        <w:t xml:space="preserve"> </w:t>
+      </w:r>
+      <w:r>
+        <w:rPr>
+          <w:i/>
+        </w:rPr>
+        <w:t xml:space="preserve">C. difficile</w:t>
+      </w:r>
+      <w:r>
+        <w:t xml:space="preserve"> </w:t>
+      </w:r>
+      <w:r>
+        <w:t xml:space="preserve">or bacterial metabolism (Table S2). BC is the quantity of shortest paths connecting all other member nodes of a network that pass through a given node. In biological terms, this refers to the amount of influence a given hub has on the overall flow of metabolism through the network</w:t>
+      </w:r>
+      <w:r>
+        <w:t xml:space="preserve"> </w:t>
+      </w:r>
+      <w:r>
+        <w:t xml:space="preserve">(29)</w:t>
+      </w:r>
+      <w:r>
+        <w:t xml:space="preserve">. Similarly, CC is instead a calculation for the reciprocal sum of the lengths of those shortest paths quantified by the BC. This value demonstrates how essential a given node is the the overall structure of the metabolic network</w:t>
+      </w:r>
+      <w:r>
+        <w:t xml:space="preserve"> </w:t>
+      </w:r>
+      <w:r>
+        <w:t xml:space="preserve">(30)</w:t>
+      </w:r>
+      <w:r>
+        <w:t xml:space="preserve">. Together, these metrics allow for the assessment of how much a network reflects known principles of highly central biological processes.</w:t>
+      </w:r>
+    </w:p>
+    <w:p>
+      <w:pPr>
+        <w:pStyle w:val="BodyText"/>
+      </w:pPr>
+      <w:r>
+        <w:t xml:space="preserve">Combining both analyses to find those nodes that are not only central control points, but also important to the structure of the entire network, we found 5 of the top 10 enzymes according to both BC and CC were most critical to metabolism based on topology (2-dehydro-3-deoxyphosphogluconate aldolase, aspartate aminotransferase, pyruvate-flavodoxin oxidoreductase, formate C-acetyltransferase, and 1-deoxy-D-xylulose-5-phosphate synthase). Many of these enzymes participate in core processes including glycolysis, the pentose phosphate pathway, or the citric acid cycle. Upon analysis of the other 15 high-scoring enzymes, the majority are also distinct components of these pathways as well as several for the metabolism of amino acids (Table S2) Similarly, the intersection of those substrates with high both BC and CC values revealed 6 metabolites as central nodes to the metabolism of</w:t>
+      </w:r>
+      <w:r>
+        <w:t xml:space="preserve"> </w:t>
+      </w:r>
+      <w:r>
+        <w:rPr>
+          <w:i/>
+        </w:rPr>
+        <w:t xml:space="preserve">C. difficile</w:t>
+      </w:r>
+      <w:r>
+        <w:t xml:space="preserve"> </w:t>
+      </w:r>
+      <w:r>
+        <w:t xml:space="preserve">(pyruvate, acetyl-CoA, 2-oxoglutarate, D-4-hydroxy-2-oxoglutarate, D-glyceraldehyde 3-phosphate, and L-glutamate). Not only are these members of glycolysis and the citric acid cycle, but pyruvate, acetyl-CoA, and L-glutamate contribute to numerous intracellular pathways as forms of biological "currency"</w:t>
+      </w:r>
+      <w:r>
+        <w:t xml:space="preserve"> </w:t>
+      </w:r>
+      <w:r>
+        <w:t xml:space="preserve">(31)</w:t>
+      </w:r>
+      <w:r>
+        <w:t xml:space="preserve">. Notably absent from the most well-connected metabolites were molecules like ATP or NADH. Their exclusion is likely a byproduct of the KEGG LIGAND reference used for network construction, which excludes cofactors from most biochemical reactions. While this may be a limitation of certain analyses, our study was not affected as the primary interest was in those substrates acquired from the environment. These results collectively validated that our model of</w:t>
+      </w:r>
+      <w:r>
+        <w:t xml:space="preserve"> </w:t>
+      </w:r>
+      <w:r>
+        <w:rPr>
+          <w:i/>
+        </w:rPr>
+        <w:t xml:space="preserve">C. difficile</w:t>
+      </w:r>
+      <w:r>
+        <w:t xml:space="preserve"> </w:t>
+      </w:r>
+      <w:r>
+        <w:t xml:space="preserve">str. 630 as a platform for studying metabolism.</w:t>
+      </w:r>
+    </w:p>
+    <w:p>
+      <w:pPr>
+        <w:pStyle w:val="BodyText"/>
+      </w:pPr>
+      <w:r>
+        <w:rPr>
+          <w:b/>
+        </w:rPr>
+        <w:t xml:space="preserve">Metabolite importance algorithm reveals adaptive nutritional strategies of</w:t>
+      </w:r>
+      <w:r>
+        <w:rPr>
+          <w:b/>
+        </w:rPr>
+        <w:t xml:space="preserve"> </w:t>
+      </w:r>
+      <w:r>
+        <w:rPr>
+          <w:i/>
+          <w:b/>
+        </w:rPr>
+        <w:t xml:space="preserve">C. difficile</w:t>
+      </w:r>
+      <w:r>
+        <w:rPr>
+          <w:b/>
+        </w:rPr>
+        <w:t xml:space="preserve"> </w:t>
+      </w:r>
+      <w:r>
+        <w:rPr>
+          <w:b/>
+        </w:rPr>
+        <w:t xml:space="preserve">during infection of distinct environments.</w:t>
+      </w:r>
+      <w:r>
+        <w:t xml:space="preserve"> </w:t>
+      </w:r>
+      <w:r>
+        <w:t xml:space="preserve">Moving into analysis of the</w:t>
+      </w:r>
+      <w:r>
+        <w:t xml:space="preserve"> </w:t>
+      </w:r>
+      <w:r>
+        <w:rPr>
+          <w:i/>
+        </w:rPr>
+        <w:t xml:space="preserve">C. difficile</w:t>
+      </w:r>
+      <w:r>
+        <w:t xml:space="preserve"> </w:t>
+      </w:r>
+      <w:r>
+        <w:t xml:space="preserve">metabolic network, we sought to utilize transcriptomic data to infer which metabolites</w:t>
+      </w:r>
+      <w:r>
+        <w:t xml:space="preserve"> </w:t>
+      </w:r>
+      <w:r>
+        <w:rPr>
+          <w:i/>
+        </w:rPr>
+        <w:t xml:space="preserve">C. difficile</w:t>
+      </w:r>
+      <w:r>
+        <w:t xml:space="preserve"> </w:t>
+      </w:r>
+      <w:r>
+        <w:t xml:space="preserve">is most likely to obtain from its environment in each condition. To accomplish this we mapped normalized transcript abundances to the enzyme nodes in the network. As transcription and translation are coupled in bacteria, we hypothesized that we could incorporate whole transcriptome sequencing results into the metabolic model to impute active metabolism. Several models of bacterial protein expression determinants also suggest that intracellular concentration of mRNA is the strongest predictor for abundance of the corresponding protein products</w:t>
+      </w:r>
+      <w:r>
+        <w:t xml:space="preserve"> </w:t>
+      </w:r>
+      <w:r>
+        <w:t xml:space="preserve">(32)</w:t>
+      </w:r>
+      <w:r>
+        <w:t xml:space="preserve">. We were therefore confident in utilizing normalized transcript abundance as a proxy for enzyme levels. The importance of each metabolite was measured as the log</w:t>
+      </w:r>
+      <w:r>
+        <w:rPr>
+          <w:vertAlign w:val="subscript"/>
+        </w:rPr>
+        <w:t xml:space="preserve">2</w:t>
+      </w:r>
+      <w:r>
+        <w:t xml:space="preserve">-transformed difference between the average transcript levels of enzymes that use the metabolite as a substrate and those that generate it as a product (Fig. 3B). A metabolite with a high importance score was most likely obtained from the environment because the expression of genes for enzymes that produce the metabolite were low. Given that separate sequencing efforts for each individual mouse in each group was impossible, we instead adopted a Monte Carlo-style simulation to achieve some degree of statistical validation to our findings. We first calculated metabolite importance scores for 10,000 iterations of random transcript abundance reassignment of all enzyme nodes in the network. Next we used these distributions to calculate a 95% confidence interval for each metabolite and create comparators that represent random noise</w:t>
+      </w:r>
+      <w:r>
+        <w:t xml:space="preserve"> </w:t>
+      </w:r>
+      <w:r>
+        <w:t xml:space="preserve">(33)</w:t>
+      </w:r>
+      <w:r>
+        <w:t xml:space="preserve">. This ultimately allowed for computing a probability of given metabolite being excluded from its associated null hypothesis score distribution (Fig. 3C). All downstream analysis was performed using those metabolites that met this criteria.</w:t>
+      </w:r>
+    </w:p>
+    <w:p>
+      <w:pPr>
+        <w:pStyle w:val="BodyText"/>
+      </w:pPr>
+      <w:r>
+        <w:t xml:space="preserve">Applying these methods to the</w:t>
+      </w:r>
+      <w:r>
+        <w:t xml:space="preserve"> </w:t>
+      </w:r>
+      <w:r>
+        <w:rPr>
+          <w:i/>
+        </w:rPr>
+        <w:t xml:space="preserve">C. difficile</w:t>
+      </w:r>
+      <w:r>
+        <w:t xml:space="preserve"> </w:t>
+      </w:r>
+      <w:r>
+        <w:t xml:space="preserve">transcriptomic data collected from the</w:t>
+      </w:r>
+      <w:r>
+        <w:t xml:space="preserve"> </w:t>
+      </w:r>
+      <w:r>
+        <w:rPr>
+          <w:i/>
+        </w:rPr>
+        <w:t xml:space="preserve">in vivo</w:t>
+      </w:r>
+      <w:r>
+        <w:t xml:space="preserve"> </w:t>
+      </w:r>
+      <w:r>
+        <w:t xml:space="preserve">CDI models, we sought to identify patterns of growth substrate importance within each infected condition (Table S3). To first identify the core metabolites that are most essential to</w:t>
+      </w:r>
+      <w:r>
+        <w:t xml:space="preserve"> </w:t>
+      </w:r>
+      <w:r>
+        <w:rPr>
+          <w:i/>
+        </w:rPr>
+        <w:t xml:space="preserve">C. difficile</w:t>
+      </w:r>
+      <w:r>
+        <w:t xml:space="preserve"> </w:t>
+      </w:r>
+      <w:r>
+        <w:t xml:space="preserve">in any condition, we cross-referenced the highest 50 scoring metabolites from each treatment group and recalculated the median importance across all conditions (Fig. 4A). The host-derived aminoglycan N-acetyl-D-glucosamine was found to the have the highest median importance of all shared metabolites, which has been shown to be a readily available source of carbon and nitrogen utilized by</w:t>
+      </w:r>
+      <w:r>
+        <w:t xml:space="preserve"> </w:t>
+      </w:r>
+      <w:r>
+        <w:rPr>
+          <w:i/>
+        </w:rPr>
+        <w:t xml:space="preserve">C. difficile</w:t>
+      </w:r>
+      <w:r>
+        <w:t xml:space="preserve">, entering into glycolysis. Components of the Stickland fermentation pathway were also found to be important to</w:t>
+      </w:r>
+      <w:r>
+        <w:t xml:space="preserve"> </w:t>
+      </w:r>
+      <w:r>
+        <w:rPr>
+          <w:i/>
+        </w:rPr>
+        <w:t xml:space="preserve">C. difficile</w:t>
+      </w:r>
+      <w:r>
+        <w:t xml:space="preserve"> </w:t>
+      </w:r>
+      <w:r>
+        <w:t xml:space="preserve">in all conditions tested including proline, 3−hydroxybutanoyl−CoA, and formate</w:t>
+      </w:r>
+      <w:r>
+        <w:t xml:space="preserve"> </w:t>
+      </w:r>
+      <w:r>
+        <w:t xml:space="preserve">(34–36)</w:t>
+      </w:r>
+      <w:r>
+        <w:t xml:space="preserve">. Both of these forms have been demonstrated by</w:t>
+      </w:r>
+      <w:r>
+        <w:t xml:space="preserve"> </w:t>
+      </w:r>
+      <w:r>
+        <w:rPr>
+          <w:i/>
+        </w:rPr>
+        <w:t xml:space="preserve">C. difficile</w:t>
+      </w:r>
+      <w:r>
+        <w:t xml:space="preserve"> </w:t>
+      </w:r>
+      <w:r>
+        <w:rPr>
+          <w:i/>
+        </w:rPr>
+        <w:t xml:space="preserve">in vivo</w:t>
+      </w:r>
+      <w:r>
+        <w:t xml:space="preserve"> </w:t>
+      </w:r>
+      <w:r>
+        <w:t xml:space="preserve">during GF mouse mono-associated conditions</w:t>
+      </w:r>
+      <w:r>
+        <w:t xml:space="preserve"> </w:t>
+      </w:r>
+      <w:r>
         <w:t xml:space="preserve">(20)</w:t>
       </w:r>
       <w:r>
-        <w:t xml:space="preserve">. The genes classified as PTS transporters were overrepresented in both clindamycin and streptomycin-treated mice (Fig. 2F), while ABC sugar transporters were overrepresented in the cefoparazone-treated mice (Fig. 2G). The most stark differences were seen in transcription for genes involved in sugar alcohol catabolism (Fig. 2H). Expression of these genes was entirely absent from clindamycin-treated mice and expression of genes for mannitol utilization were overrepresented in cefoparazone-treated mice and expression of genes for sorbitol utilization were overrepresented in streptomycin-treated mice. Concordant patterns also emerged in genes associated with fermentation end steps and disaccharide degradation. Short chain fatty acids (SCFAs) and alcohols are the end products of both carbohydrate and amino acid fermentation in</w:t>
-      </w:r>
-      <w:r>
-        <w:t xml:space="preserve"> </w:t>
-      </w:r>
-      <w:r>
-        <w:rPr>
-          <w:i/>
-        </w:rPr>
-        <w:t xml:space="preserve">C. difficile</w:t>
-      </w:r>
-      <w:r>
-        <w:t xml:space="preserve"> </w:t>
-      </w:r>
-      <w:r>
-        <w:t xml:space="preserve">through separate pathways with shared terminal steps. Transcripts for genes involved in</w:t>
-      </w:r>
-      <w:r>
-        <w:t xml:space="preserve"> </w:t>
-      </w:r>
-      <w:r>
-        <w:rPr>
-          <w:i/>
-        </w:rPr>
-        <w:t xml:space="preserve">C. difficile</w:t>
-      </w:r>
-      <w:r>
-        <w:t xml:space="preserve"> </w:t>
-      </w:r>
-      <w:r>
-        <w:t xml:space="preserve">butyrate/butanol metabolism were more abundant in clindamycin-treated mice (Fig. 2I). Alpha/beta-galactosidase genes were also overrepresented in clindamycin-treated mice, suggesting increased disaccharide consumption in this condition. Monosaccharide catabolism includes genes for not only the integral steps of glycolysis, but also several genes that mediate entry points of monosaccharides to this pathway. Transcripts for several genes in this group were overrepresented in cefoparazone-treated mice, however genes that catalyze the committed step of glycolysis were overrepresented in streptomycin-treated mice. Overall, these results support the hypothesis that</w:t>
-      </w:r>
-      <w:r>
-        <w:t xml:space="preserve"> </w:t>
-      </w:r>
-      <w:r>
-        <w:rPr>
-          <w:i/>
-        </w:rPr>
-        <w:t xml:space="preserve">C. difficile</w:t>
-      </w:r>
-      <w:r>
-        <w:t xml:space="preserve"> </w:t>
-      </w:r>
-      <w:r>
-        <w:t xml:space="preserve">adapts its metabolism across different susceptible environments.</w:t>
+        <w:t xml:space="preserve">, but never before in the context of a complex community of potential competitors. This indicated that these metabolites may be an integral component of the nutrient niche for</w:t>
+      </w:r>
+      <w:r>
+        <w:t xml:space="preserve"> </w:t>
+      </w:r>
+      <w:r>
+        <w:rPr>
+          <w:i/>
+        </w:rPr>
+        <w:t xml:space="preserve">C. difficile</w:t>
+      </w:r>
+      <w:r>
+        <w:t xml:space="preserve"> </w:t>
+      </w:r>
+      <w:r>
+        <w:t xml:space="preserve">in any infection condition.</w:t>
       </w:r>
     </w:p>
     <w:p>
@@ -1529,104 +1908,112 @@
         <w:pStyle w:val="BodyText"/>
       </w:pPr>
       <w:r>
-        <w:rPr>
-          <w:b/>
-        </w:rPr>
-        <w:t xml:space="preserve">Genome-scale metabolic model structure underscores known</w:t>
-      </w:r>
-      <w:r>
-        <w:rPr>
-          <w:b/>
-        </w:rPr>
-        <w:t xml:space="preserve"> </w:t>
-      </w:r>
-      <w:r>
-        <w:rPr>
-          <w:i/>
-          <w:b/>
-        </w:rPr>
-        <w:t xml:space="preserve">C. difficile</w:t>
-      </w:r>
-      <w:r>
-        <w:rPr>
-          <w:b/>
-        </w:rPr>
-        <w:t xml:space="preserve"> </w:t>
-      </w:r>
-      <w:r>
-        <w:rPr>
-          <w:b/>
-        </w:rPr>
-        <w:t xml:space="preserve">biology.</w:t>
-      </w:r>
-      <w:r>
-        <w:t xml:space="preserve"> </w:t>
-      </w:r>
-      <w:r>
-        <w:t xml:space="preserve">To further investigate which metabolites were differentially utilized between conditions, we represented the metabolic network of</w:t>
-      </w:r>
-      <w:r>
-        <w:t xml:space="preserve"> </w:t>
-      </w:r>
-      <w:r>
-        <w:rPr>
-          <w:i/>
-        </w:rPr>
-        <w:t xml:space="preserve">C. difficile</w:t>
-      </w:r>
-      <w:r>
-        <w:t xml:space="preserve"> </w:t>
-      </w:r>
-      <w:r>
-        <w:t xml:space="preserve">as a directed bipartite graph using the genome and biochemical reaction annotations available in KEGG (2016). Enzymes and metabolites were represented by nodes, and their interactions by directed connecting edges (Fig. 3A). The complete network of</w:t>
-      </w:r>
-      <w:r>
-        <w:t xml:space="preserve"> </w:t>
-      </w:r>
-      <w:r>
-        <w:rPr>
-          <w:i/>
-        </w:rPr>
-        <w:t xml:space="preserve">C. difficile</w:t>
-      </w:r>
-      <w:r>
-        <w:t xml:space="preserve"> </w:t>
-      </w:r>
-      <w:r>
-        <w:t xml:space="preserve">str. 630 that we created contains 447 enzymes and 758 metabolites, with 2135 directed edges. To validate our metabolic network, we analyzed network topology by calculating two metrics of centrality, betweenness centrality (BC) and closeness centrality (CC), to assess for those nodes which are critical to the structure of the metabolic network and if these patterns reflect known patterns in</w:t>
-      </w:r>
-      <w:r>
-        <w:t xml:space="preserve"> </w:t>
-      </w:r>
-      <w:r>
-        <w:rPr>
-          <w:i/>
-        </w:rPr>
-        <w:t xml:space="preserve">C. difficile</w:t>
-      </w:r>
-      <w:r>
-        <w:t xml:space="preserve"> </w:t>
-      </w:r>
-      <w:r>
-        <w:t xml:space="preserve">or bacterial metabolism (Table S2). BC is the quantity of shortest paths connecting all other member nodes of a network that pass through a given node. In biological terms, this refers to the amount of influence a given hub has on the overall flow of metabolism through the network</w:t>
-      </w:r>
-      <w:r>
-        <w:t xml:space="preserve"> </w:t>
-      </w:r>
-      <w:r>
-        <w:t xml:space="preserve">(28)</w:t>
-      </w:r>
-      <w:r>
-        <w:t xml:space="preserve">. Similarly, CC is instead a calculation for the reciprocal sum of the lengths of those shortest paths quantified by the BC. This value demonstrates how essential a given node is the the overall structure of the metabolic network</w:t>
-      </w:r>
-      <w:r>
-        <w:t xml:space="preserve"> </w:t>
-      </w:r>
-      <w:r>
-        <w:t xml:space="preserve">(29)</w:t>
-      </w:r>
-      <w:r>
-        <w:t xml:space="preserve">. Together, these metrics allow for the assessment of how much a network reflects known principles of highly central biological processes.</w:t>
+        <w:t xml:space="preserve">Moving on to assess differential patterns of metabolite importance across environments, we focused the analysis and compared the highest 25 scoring metabolites in each infection condition to screen for those that are distinctly important to</w:t>
+      </w:r>
+      <w:r>
+        <w:t xml:space="preserve"> </w:t>
+      </w:r>
+      <w:r>
+        <w:rPr>
+          <w:i/>
+        </w:rPr>
+        <w:t xml:space="preserve">C. difficile</w:t>
+      </w:r>
+      <w:r>
+        <w:t xml:space="preserve"> </w:t>
+      </w:r>
+      <w:r>
+        <w:t xml:space="preserve">in each respective environment (Fig. 4B). The resulting groups of metabolites all contained at least one known carbohydrate growth substrate of</w:t>
+      </w:r>
+      <w:r>
+        <w:t xml:space="preserve"> </w:t>
+      </w:r>
+      <w:r>
+        <w:rPr>
+          <w:i/>
+        </w:rPr>
+        <w:t xml:space="preserve">C. difficile</w:t>
+      </w:r>
+      <w:r>
+        <w:t xml:space="preserve"> </w:t>
+      </w:r>
+      <w:r>
+        <w:t xml:space="preserve">(6, 12, 37)</w:t>
+      </w:r>
+      <w:r>
+        <w:t xml:space="preserve">. This included sorbitol, mannitol, salicin, and N-acetylneuraminic acid. While the first 3 are more likely introduced by the diet, N-acetylneuraminic acid is another amino sugar integrated into the host mucin layer</w:t>
+      </w:r>
+      <w:r>
+        <w:t xml:space="preserve"> </w:t>
+      </w:r>
+      <w:r>
+        <w:t xml:space="preserve">(38)</w:t>
+      </w:r>
+      <w:r>
+        <w:t xml:space="preserve">. Previously, the concentration of this molecule was shown to increased through liberation by other bacterial species to the benefit of</w:t>
+      </w:r>
+      <w:r>
+        <w:t xml:space="preserve"> </w:t>
+      </w:r>
+      <w:r>
+        <w:rPr>
+          <w:i/>
+        </w:rPr>
+        <w:t xml:space="preserve">C. difficile</w:t>
+      </w:r>
+      <w:r>
+        <w:t xml:space="preserve"> </w:t>
+      </w:r>
+      <w:r>
+        <w:t xml:space="preserve">(37)</w:t>
+      </w:r>
+      <w:r>
+        <w:t xml:space="preserve">, however our results suggest that</w:t>
+      </w:r>
+      <w:r>
+        <w:t xml:space="preserve"> </w:t>
+      </w:r>
+      <w:r>
+        <w:rPr>
+          <w:i/>
+        </w:rPr>
+        <w:t xml:space="preserve">C. difficile</w:t>
+      </w:r>
+      <w:r>
+        <w:t xml:space="preserve"> </w:t>
+      </w:r>
+      <w:r>
+        <w:t xml:space="preserve">will utilize it for growth regardless of concentration. Furthermore, in GF mice where no other competitors are present, our model indicated that</w:t>
+      </w:r>
+      <w:r>
+        <w:t xml:space="preserve"> </w:t>
+      </w:r>
+      <w:r>
+        <w:rPr>
+          <w:i/>
+        </w:rPr>
+        <w:t xml:space="preserve">C. difficile</w:t>
+      </w:r>
+      <w:r>
+        <w:t xml:space="preserve"> </w:t>
+      </w:r>
+      <w:r>
+        <w:t xml:space="preserve">was more likely to acquire numerous amino acids from the environment, presumably instead of going through the process of synthesis. These data supported the hypothesis that</w:t>
+      </w:r>
+      <w:r>
+        <w:t xml:space="preserve"> </w:t>
+      </w:r>
+      <w:r>
+        <w:rPr>
+          <w:i/>
+        </w:rPr>
+        <w:t xml:space="preserve">C. difficile</w:t>
+      </w:r>
+      <w:r>
+        <w:t xml:space="preserve"> </w:t>
+      </w:r>
+      <w:r>
+        <w:t xml:space="preserve">may exploit alternative nutrient sources between the susceptible environments it colonized.</w:t>
       </w:r>
     </w:p>
     <w:p>
@@ -1634,46 +2021,222 @@
         <w:pStyle w:val="BodyText"/>
       </w:pPr>
       <w:r>
-        <w:t xml:space="preserve">Combining both analyses to find those nodes that are not only central control points, but also important to the structure of the entire network, we found 5 of the top 10 enzymes according to both BC and CC were most critical to metabolism based on topology (2-dehydro-3-deoxyphosphogluconate aldolase, aspartate aminotransferase, pyruvate-flavodoxin oxidoreductase, formate C-acetyltransferase, and 1-deoxy-D-xylulose-5-phosphate synthase). Many of these enzymes participate in core processes including glycolysis, the pentose phosphate pathway, or the citric acid cycle. Upon analysis of the other 15 high-scoring enzymes, the majority are also distinct components of these pathways as well as several for the metabolism of amino acids (Table S2) Similarly, the intersection of those substrates with high both BC and CC values revealed 6 metabolites as central nodes to the metabolism of</w:t>
-      </w:r>
-      <w:r>
-        <w:t xml:space="preserve"> </w:t>
-      </w:r>
-      <w:r>
-        <w:rPr>
-          <w:i/>
-        </w:rPr>
-        <w:t xml:space="preserve">C. difficile</w:t>
-      </w:r>
-      <w:r>
-        <w:t xml:space="preserve"> </w:t>
-      </w:r>
-      <w:r>
-        <w:t xml:space="preserve">(pyruvate, acetyl-CoA, 2-oxoglutarate, D-4-hydroxy-2-oxoglutarate, D-glyceraldehyde 3-phosphate, and L-glutamate). Not only are these members of glycolysis and the citric acid cycle, but pyruvate, acetyl-CoA, and L-glutamate contribute to numerous intracellular pathways as forms of biological "currency"</w:t>
-      </w:r>
-      <w:r>
-        <w:t xml:space="preserve"> </w:t>
-      </w:r>
-      <w:r>
-        <w:t xml:space="preserve">(30)</w:t>
-      </w:r>
-      <w:r>
-        <w:t xml:space="preserve">. Notably absent from the most well-connected metabolites were molecules like ATP or NADH. Their exclusion is likely a byproduct of the KEGG LIGAND reference used for network construction, which excludes cofactors from most biochemical reactions. While this may be a limitation of certain analyses, our study was not affected as the primary interest was in those substrates acquired from the environment. These results collectively validated that our model of</w:t>
-      </w:r>
-      <w:r>
-        <w:t xml:space="preserve"> </w:t>
-      </w:r>
-      <w:r>
-        <w:rPr>
-          <w:i/>
-        </w:rPr>
-        <w:t xml:space="preserve">C. difficile</w:t>
-      </w:r>
-      <w:r>
-        <w:t xml:space="preserve"> </w:t>
-      </w:r>
-      <w:r>
-        <w:t xml:space="preserve">str. 630 as a platform for studying metabolism.</w:t>
+        <w:rPr>
+          <w:b/>
+        </w:rPr>
+        <w:t xml:space="preserve">Important metabolites from</w:t>
+      </w:r>
+      <w:r>
+        <w:rPr>
+          <w:b/>
+        </w:rPr>
+        <w:t xml:space="preserve"> </w:t>
+      </w:r>
+      <w:r>
+        <w:rPr>
+          <w:i/>
+          <w:b/>
+        </w:rPr>
+        <w:t xml:space="preserve">in vivo</w:t>
+      </w:r>
+      <w:r>
+        <w:rPr>
+          <w:b/>
+        </w:rPr>
+        <w:t xml:space="preserve"> </w:t>
+      </w:r>
+      <w:r>
+        <w:rPr>
+          <w:b/>
+        </w:rPr>
+        <w:t xml:space="preserve">network analysis are</w:t>
+      </w:r>
+      <w:r>
+        <w:rPr>
+          <w:b/>
+        </w:rPr>
+        <w:t xml:space="preserve"> </w:t>
+      </w:r>
+      <w:r>
+        <w:rPr>
+          <w:i/>
+          <w:b/>
+        </w:rPr>
+        <w:t xml:space="preserve">C. difficile</w:t>
+      </w:r>
+      <w:r>
+        <w:rPr>
+          <w:b/>
+        </w:rPr>
+        <w:t xml:space="preserve"> </w:t>
+      </w:r>
+      <w:r>
+        <w:rPr>
+          <w:b/>
+        </w:rPr>
+        <w:t xml:space="preserve">growth substrates</w:t>
+      </w:r>
+      <w:r>
+        <w:t xml:space="preserve"> </w:t>
+      </w:r>
+      <w:r>
+        <w:t xml:space="preserve">We went on to test important metabolites for the ability to support</w:t>
+      </w:r>
+      <w:r>
+        <w:t xml:space="preserve"> </w:t>
+      </w:r>
+      <w:r>
+        <w:rPr>
+          <w:i/>
+        </w:rPr>
+        <w:t xml:space="preserve">C. difficile</w:t>
+      </w:r>
+      <w:r>
+        <w:t xml:space="preserve"> </w:t>
+      </w:r>
+      <w:r>
+        <w:t xml:space="preserve">growth</w:t>
+      </w:r>
+      <w:r>
+        <w:t xml:space="preserve"> </w:t>
+      </w:r>
+      <w:r>
+        <w:rPr>
+          <w:i/>
+        </w:rPr>
+        <w:t xml:space="preserve">in vitro</w:t>
+      </w:r>
+      <w:r>
+        <w:t xml:space="preserve"> </w:t>
+      </w:r>
+      <w:r>
+        <w:t xml:space="preserve">(Fig. 4C). This was performed using a modified defined</w:t>
+      </w:r>
+      <w:r>
+        <w:t xml:space="preserve"> </w:t>
+      </w:r>
+      <w:r>
+        <w:rPr>
+          <w:i/>
+        </w:rPr>
+        <w:t xml:space="preserve">C. difficile</w:t>
+      </w:r>
+      <w:r>
+        <w:t xml:space="preserve"> </w:t>
+      </w:r>
+      <w:r>
+        <w:t xml:space="preserve">minimal media</w:t>
+      </w:r>
+      <w:r>
+        <w:t xml:space="preserve"> </w:t>
+      </w:r>
+      <w:r>
+        <w:t xml:space="preserve">(6)</w:t>
+      </w:r>
+      <w:r>
+        <w:t xml:space="preserve">, supplemented individually with the selected carbohydrates implicated by high importance scores.</w:t>
+      </w:r>
+      <w:r>
+        <w:t xml:space="preserve"> </w:t>
+      </w:r>
+      <w:r>
+        <w:rPr>
+          <w:i/>
+        </w:rPr>
+        <w:t xml:space="preserve">C. difficile</w:t>
+      </w:r>
+      <w:r>
+        <w:t xml:space="preserve"> </w:t>
+      </w:r>
+      <w:r>
+        <w:t xml:space="preserve">is auxotrophic in minimal media for several amino acids including proline</w:t>
+      </w:r>
+      <w:r>
+        <w:t xml:space="preserve"> </w:t>
+      </w:r>
+      <w:r>
+        <w:t xml:space="preserve">(39)</w:t>
+      </w:r>
+      <w:r>
+        <w:t xml:space="preserve">, as such it was necessary to include them despite modest growth through their fermentation. This focused our analysis on carbohydrates and made the most effective negative control growth in media lacking carbohydrates but containing amino acids. When tested for improved growth, at least one carbon source found to be distinctly important in each environment as well as among those shred in the combined analysis significantly improved growth relative to controls (all</w:t>
+      </w:r>
+      <w:r>
+        <w:t xml:space="preserve"> </w:t>
+      </w:r>
+      <w:r>
+        <w:rPr>
+          <w:i/>
+        </w:rPr>
+        <w:t xml:space="preserve">P</w:t>
+      </w:r>
+      <w:r>
+        <w:t xml:space="preserve"> </w:t>
+      </w:r>
+      <w:r>
+        <w:t xml:space="preserve">&lt; NA). This included N-acetylglucosamine (shared; Max OD</w:t>
+      </w:r>
+      <w:r>
+        <w:rPr>
+          <w:vertAlign w:val="subscript"/>
+        </w:rPr>
+        <w:t xml:space="preserve">600</w:t>
+      </w:r>
+      <w:r>
+        <w:t xml:space="preserve"> </w:t>
+      </w:r>
+      <w:r>
+        <w:t xml:space="preserve">= 0.744), mannitol (cefoperazone; Max OD</w:t>
+      </w:r>
+      <w:r>
+        <w:rPr>
+          <w:vertAlign w:val="subscript"/>
+        </w:rPr>
+        <w:t xml:space="preserve">600</w:t>
+      </w:r>
+      <w:r>
+        <w:t xml:space="preserve"> </w:t>
+      </w:r>
+      <w:r>
+        <w:t xml:space="preserve">= 0.461), salicin (clindamycin; Max OD</w:t>
+      </w:r>
+      <w:r>
+        <w:rPr>
+          <w:vertAlign w:val="subscript"/>
+        </w:rPr>
+        <w:t xml:space="preserve">600</w:t>
+      </w:r>
+      <w:r>
+        <w:t xml:space="preserve"> </w:t>
+      </w:r>
+      <w:r>
+        <w:t xml:space="preserve">= 0.869), and N-acetylneuraminate (GF; Max OD</w:t>
+      </w:r>
+      <w:r>
+        <w:rPr>
+          <w:vertAlign w:val="subscript"/>
+        </w:rPr>
+        <w:t xml:space="preserve">600</w:t>
+      </w:r>
+      <w:r>
+        <w:t xml:space="preserve"> </w:t>
+      </w:r>
+      <w:r>
+        <w:t xml:space="preserve">= 0.375). Galactitol was also tested as it was important in streptomycin-treated animals, however it demonstrated nearly identical growth patterns to no carbohydrate control (Table S4). These results supported the ability of our network algorithm to identify likely growth substrates and provided additional evidence that</w:t>
+      </w:r>
+      <w:r>
+        <w:t xml:space="preserve"> </w:t>
+      </w:r>
+      <w:r>
+        <w:rPr>
+          <w:i/>
+        </w:rPr>
+        <w:t xml:space="preserve">C. difficile</w:t>
+      </w:r>
+      <w:r>
+        <w:t xml:space="preserve"> </w:t>
+      </w:r>
+      <w:r>
+        <w:t xml:space="preserve">was well-suited to adapt its metabolism toward specific nutrients. These data also suggest a potential hierarchy in carbon source preference, but requires additional investigations to state conclusively.</w:t>
       </w:r>
     </w:p>
     <w:p>
@@ -1682,97 +2245,68 @@
       </w:pPr>
       <w:r>
         <w:rPr>
-          <w:b/>
-        </w:rPr>
-        <w:t xml:space="preserve">Metabolite importance algorithm reveals adaptive nutritional strategies of</w:t>
-      </w:r>
-      <w:r>
-        <w:rPr>
-          <w:b/>
-        </w:rPr>
-        <w:t xml:space="preserve"> </w:t>
-      </w:r>
-      <w:r>
-        <w:rPr>
-          <w:i/>
-          <w:b/>
-        </w:rPr>
-        <w:t xml:space="preserve">C. difficile</w:t>
-      </w:r>
-      <w:r>
-        <w:rPr>
-          <w:b/>
-        </w:rPr>
-        <w:t xml:space="preserve"> </w:t>
-      </w:r>
-      <w:r>
-        <w:rPr>
-          <w:b/>
-        </w:rPr>
-        <w:t xml:space="preserve">during infection of distinct environments.</w:t>
-      </w:r>
-      <w:r>
-        <w:t xml:space="preserve"> </w:t>
-      </w:r>
-      <w:r>
-        <w:t xml:space="preserve">Moving into analysis of the</w:t>
-      </w:r>
-      <w:r>
-        <w:t xml:space="preserve"> </w:t>
-      </w:r>
-      <w:r>
-        <w:rPr>
-          <w:i/>
-        </w:rPr>
-        <w:t xml:space="preserve">C. difficile</w:t>
-      </w:r>
-      <w:r>
-        <w:t xml:space="preserve"> </w:t>
-      </w:r>
-      <w:r>
-        <w:t xml:space="preserve">metabolic network, we sought to utilize transcriptomic data to infer which metabolites</w:t>
-      </w:r>
-      <w:r>
-        <w:t xml:space="preserve"> </w:t>
-      </w:r>
-      <w:r>
-        <w:rPr>
-          <w:i/>
-        </w:rPr>
-        <w:t xml:space="preserve">C. difficile</w:t>
-      </w:r>
-      <w:r>
-        <w:t xml:space="preserve"> </w:t>
-      </w:r>
-      <w:r>
-        <w:t xml:space="preserve">is most likely to obtain from its environment in each condition. To accomplish this we mapped normalized transcript abundances to the enzyme nodes in the network. As transcription and translation are coupled in bacteria, we hypothesized that we could incorporate whole transcriptome sequencing results into the metabolic model to impute active metabolism. Several models of bacterial protein expression determinants also suggest that intracellular concentration of mRNA is the strongest predictor for abundance of the corresponding protein products</w:t>
-      </w:r>
-      <w:r>
-        <w:t xml:space="preserve"> </w:t>
-      </w:r>
-      <w:r>
-        <w:t xml:space="preserve">(31)</w:t>
-      </w:r>
-      <w:r>
-        <w:t xml:space="preserve">. We were therefore confident in utilizing normalized transcript abundance as a proxy for enzyme levels. The importance of each metabolite was measured as the log</w:t>
-      </w:r>
-      <w:r>
-        <w:rPr>
-          <w:vertAlign w:val="subscript"/>
-        </w:rPr>
-        <w:t xml:space="preserve">2</w:t>
-      </w:r>
-      <w:r>
-        <w:t xml:space="preserve">-transformed difference between the average transcript levels of enzymes that use the metabolite as a substrate and those that generate it as a product (Fig. 3B). A metabolite with a high importance score was most likely obtained from the environment because the expression of genes for enzymes that produce the metabolite were low. Given that separate sequencing efforts for each individual mouse in each group was impossible, we instead adopted a Monte Carlo-style simulation to achieve some degree of statistical validation to our findings. We first calculated metabolite importance scores for 10,000 iterations of random transcript abundance reassignment of all enzyme nodes in the network. Next we used these distributions to calculate a 95% confidence interval for each metabolite and create comparators that represent random noise</w:t>
-      </w:r>
-      <w:r>
-        <w:t xml:space="preserve"> </w:t>
-      </w:r>
-      <w:r>
-        <w:t xml:space="preserve">(32)</w:t>
-      </w:r>
-      <w:r>
-        <w:t xml:space="preserve">. This ultimately allowed for computing a probability of given metabolite being excluded from its associated null hypothesis score distribution (Fig. 3C). All downstream analysis was performed using those metabolites that met this criteria.</w:t>
+          <w:i/>
+          <w:b/>
+        </w:rPr>
+        <w:t xml:space="preserve">In vivo</w:t>
+      </w:r>
+      <w:r>
+        <w:rPr>
+          <w:b/>
+        </w:rPr>
+        <w:t xml:space="preserve"> </w:t>
+      </w:r>
+      <w:r>
+        <w:rPr>
+          <w:b/>
+        </w:rPr>
+        <w:t xml:space="preserve">metabolomic analysis supports that</w:t>
+      </w:r>
+      <w:r>
+        <w:rPr>
+          <w:b/>
+        </w:rPr>
+        <w:t xml:space="preserve"> </w:t>
+      </w:r>
+      <w:r>
+        <w:rPr>
+          <w:i/>
+          <w:b/>
+        </w:rPr>
+        <w:t xml:space="preserve">C. difficile</w:t>
+      </w:r>
+      <w:r>
+        <w:rPr>
+          <w:b/>
+        </w:rPr>
+        <w:t xml:space="preserve"> </w:t>
+      </w:r>
+      <w:r>
+        <w:rPr>
+          <w:b/>
+        </w:rPr>
+        <w:t xml:space="preserve">consumes metabolites indicated by metabolic modeling.</w:t>
+      </w:r>
+      <w:r>
+        <w:t xml:space="preserve"> </w:t>
+      </w:r>
+      <w:r>
+        <w:t xml:space="preserve">To support conclusions from transcriptional network-based analysis we employed untargeted ultra-performance liquid chromatography and mass spectrometry (UPLC-MS) to measure the relative</w:t>
+      </w:r>
+      <w:r>
+        <w:t xml:space="preserve"> </w:t>
+      </w:r>
+      <w:r>
+        <w:rPr>
+          <w:i/>
+        </w:rPr>
+        <w:t xml:space="preserve">in vivo</w:t>
+      </w:r>
+      <w:r>
+        <w:t xml:space="preserve"> </w:t>
+      </w:r>
+      <w:r>
+        <w:t xml:space="preserve">concentrations of metabolites in the conditions investigated, with special attention to those highlighted by large importance scores (Metabolon, Durham NC). Using these results, we first assessed variability in the datasets generated for this study with replicates. The goal was to infer possible consistency within transriptomic sequencing efforts without similar replication. Extremely low and consistent sample variance was found in across all 16S and metabolomic replicates (Fig. S5). Since species abundance partially determines enzyme abundance, which in turn partially controls changes in the metabolome, these data reassured us that our conclusions for transcriptional differences were reliable.</w:t>
       </w:r>
     </w:p>
     <w:p>
@@ -1780,22 +2314,502 @@
         <w:pStyle w:val="BodyText"/>
       </w:pPr>
       <w:r>
-        <w:t xml:space="preserve">Applying these methods to the</w:t>
-      </w:r>
-      <w:r>
-        <w:t xml:space="preserve"> </w:t>
-      </w:r>
-      <w:r>
-        <w:rPr>
-          <w:i/>
-        </w:rPr>
-        <w:t xml:space="preserve">C. difficile</w:t>
-      </w:r>
-      <w:r>
-        <w:t xml:space="preserve"> </w:t>
-      </w:r>
-      <w:r>
-        <w:t xml:space="preserve">transcriptomic data collected from the</w:t>
+        <w:t xml:space="preserve">With respect the modeling results, we measured whether important metabolites from network analysis were increased in relative concentration in their corresponding susceptible environments compared to untreated SPF mice (Fig. S6). Looking first toward N-acetylglucosamine since it was the most consistently important shared metabolite (Fig. 4A), we found that its relative concentration was actually significantly decreased in all susceptible conditions tested (Fig. S6A; all</w:t>
+      </w:r>
+      <w:r>
+        <w:t xml:space="preserve"> </w:t>
+      </w:r>
+      <w:r>
+        <w:rPr>
+          <w:i/>
+        </w:rPr>
+        <w:t xml:space="preserve">P</w:t>
+      </w:r>
+      <w:r>
+        <w:t xml:space="preserve"> </w:t>
+      </w:r>
+      <w:r>
+        <w:t xml:space="preserve">&lt;= 0.002). A similar trend was also seen in salicylate (Fig. S5F; all</w:t>
+      </w:r>
+      <w:r>
+        <w:t xml:space="preserve"> </w:t>
+      </w:r>
+      <w:r>
+        <w:rPr>
+          <w:i/>
+        </w:rPr>
+        <w:t xml:space="preserve">P</w:t>
+      </w:r>
+      <w:r>
+        <w:t xml:space="preserve"> </w:t>
+      </w:r>
+      <w:r>
+        <w:t xml:space="preserve">&lt;= 0.045), a product of salacin cleavage (salicin was not included in the panel). We also found that N-acetylneuraminate (Fig. S6B), mannitol/sorbitol (Fig. S6G), and galactitol (Fig. S6H) were significantly increased in only cefoperazone-treated SPF and GF mice (all</w:t>
+      </w:r>
+      <w:r>
+        <w:t xml:space="preserve"> </w:t>
+      </w:r>
+      <w:r>
+        <w:rPr>
+          <w:i/>
+        </w:rPr>
+        <w:t xml:space="preserve">P</w:t>
+      </w:r>
+      <w:r>
+        <w:t xml:space="preserve"> </w:t>
+      </w:r>
+      <w:r>
+        <w:t xml:space="preserve">&lt; 0.05). Only Stickland fermentation substrates proline (all</w:t>
+      </w:r>
+      <w:r>
+        <w:t xml:space="preserve"> </w:t>
+      </w:r>
+      <w:r>
+        <w:rPr>
+          <w:i/>
+        </w:rPr>
+        <w:t xml:space="preserve">P</w:t>
+      </w:r>
+      <w:r>
+        <w:t xml:space="preserve"> </w:t>
+      </w:r>
+      <w:r>
+        <w:t xml:space="preserve">&lt; 0.002) and trans-4-hydroxyproline (all</w:t>
+      </w:r>
+      <w:r>
+        <w:t xml:space="preserve"> </w:t>
+      </w:r>
+      <w:r>
+        <w:rPr>
+          <w:i/>
+        </w:rPr>
+        <w:t xml:space="preserve">P</w:t>
+      </w:r>
+      <w:r>
+        <w:t xml:space="preserve"> </w:t>
+      </w:r>
+      <w:r>
+        <w:t xml:space="preserve">&lt; 0.002) were found to be significantly increased in all susceptible environments tested (Fig. S6C &amp; S6E). Glycine (Fig. S6D) was found to also be consistently increased, but only achieved significant differences in cefoperazone-treated SPF and GF mice (</w:t>
+      </w:r>
+      <w:r>
+        <w:rPr>
+          <w:i/>
+        </w:rPr>
+        <w:t xml:space="preserve">P</w:t>
+      </w:r>
+      <w:r>
+        <w:t xml:space="preserve"> </w:t>
+      </w:r>
+      <w:r>
+        <w:t xml:space="preserve">= 0.005 &amp; 0.005).</w:t>
+      </w:r>
+    </w:p>
+    <w:p>
+      <w:pPr>
+        <w:pStyle w:val="BodyText"/>
+      </w:pPr>
+      <w:r>
+        <w:t xml:space="preserve">We then determined that concentrations of important metabolites decreased during</w:t>
+      </w:r>
+      <w:r>
+        <w:t xml:space="preserve"> </w:t>
+      </w:r>
+      <w:r>
+        <w:rPr>
+          <w:i/>
+        </w:rPr>
+        <w:t xml:space="preserve">C. difficile</w:t>
+      </w:r>
+      <w:r>
+        <w:t xml:space="preserve"> </w:t>
+      </w:r>
+      <w:r>
+        <w:t xml:space="preserve">infection compared to mock infection, implying their consumption by the pathogen. Both groups of host-derived aminoglycans, N-acetylglucosamine/N−acetylgalactosamine (Fig. 5A) and N-acetylneuraminate (Fig. 5F), were only significantly decreased in the presence of</w:t>
+      </w:r>
+      <w:r>
+        <w:t xml:space="preserve"> </w:t>
+      </w:r>
+      <w:r>
+        <w:rPr>
+          <w:i/>
+        </w:rPr>
+        <w:t xml:space="preserve">C. difficile</w:t>
+      </w:r>
+      <w:r>
+        <w:t xml:space="preserve"> </w:t>
+      </w:r>
+      <w:r>
+        <w:t xml:space="preserve">in ex-GF mice (</w:t>
+      </w:r>
+      <w:r>
+        <w:rPr>
+          <w:i/>
+        </w:rPr>
+        <w:t xml:space="preserve">P</w:t>
+      </w:r>
+      <w:r>
+        <w:t xml:space="preserve"> </w:t>
+      </w:r>
+      <w:r>
+        <w:t xml:space="preserve">&lt; 0.67 &amp; 0). No significant relationship was seen in either galactitol (Fig. 5C) or mannitol/sorbitol (Fig. 5D) (</w:t>
+      </w:r>
+      <w:r>
+        <w:rPr>
+          <w:i/>
+        </w:rPr>
+        <w:t xml:space="preserve">P</w:t>
+      </w:r>
+      <w:r>
+        <w:t xml:space="preserve"> </w:t>
+      </w:r>
+      <w:r>
+        <w:t xml:space="preserve">&gt;</w:t>
+      </w:r>
+      <w:r>
+        <w:t xml:space="preserve"> </w:t>
+      </w:r>
+      <w:r>
+        <w:rPr>
+          <w:rStyle w:val="VerbatimChar"/>
+        </w:rPr>
+        <w:t xml:space="preserve">galactitol_p_strep</w:t>
+      </w:r>
+      <w:r>
+        <w:t xml:space="preserve"> </w:t>
+      </w:r>
+      <w:r>
+        <w:t xml:space="preserve">&amp; 0.388). The slight increase in the concentration of salicylate (Fig. 5E) may be interpreted as due to increased cleavage of salicin by</w:t>
+      </w:r>
+      <w:r>
+        <w:t xml:space="preserve"> </w:t>
+      </w:r>
+      <w:r>
+        <w:rPr>
+          <w:i/>
+        </w:rPr>
+        <w:t xml:space="preserve">C. difficile</w:t>
+      </w:r>
+      <w:r>
+        <w:t xml:space="preserve">, but requires further investigation. As side note, acetate was found to be important in all conditions except ex-GF mice (Table S3) and has been shown to be consumed by</w:t>
+      </w:r>
+      <w:r>
+        <w:t xml:space="preserve"> </w:t>
+      </w:r>
+      <w:r>
+        <w:rPr>
+          <w:i/>
+        </w:rPr>
+        <w:t xml:space="preserve">C. difficile</w:t>
+      </w:r>
+      <w:r>
+        <w:t xml:space="preserve"> </w:t>
+      </w:r>
+      <w:r>
+        <w:t xml:space="preserve">during Stickland fermentation</w:t>
+      </w:r>
+      <w:r>
+        <w:t xml:space="preserve"> </w:t>
+      </w:r>
+      <w:r>
+        <w:t xml:space="preserve">(40)</w:t>
+      </w:r>
+      <w:r>
+        <w:t xml:space="preserve">. We found that</w:t>
+      </w:r>
+      <w:r>
+        <w:t xml:space="preserve"> </w:t>
+      </w:r>
+      <w:r>
+        <w:rPr>
+          <w:i/>
+        </w:rPr>
+        <w:t xml:space="preserve">C. difficile</w:t>
+      </w:r>
+      <w:r>
+        <w:t xml:space="preserve"> </w:t>
+      </w:r>
+      <w:r>
+        <w:t xml:space="preserve">colonization indeed led to a significant decrease in the levels of acetate (Fig. S7C;</w:t>
+      </w:r>
+      <w:r>
+        <w:t xml:space="preserve"> </w:t>
+      </w:r>
+      <w:r>
+        <w:rPr>
+          <w:i/>
+        </w:rPr>
+        <w:t xml:space="preserve">P</w:t>
+      </w:r>
+      <w:r>
+        <w:t xml:space="preserve"> </w:t>
+      </w:r>
+      <w:r>
+        <w:t xml:space="preserve">= 0.0121858). Together, these findings provided some validation for our metabolite importance algorithm as a method for predicting metabolites that are most likely consumed by a bacteria in a given environment, not just growth substrates. In accordance with the previous analysis, we found that proline (Fig. 5A) and trans-4-hydroxyproline (Fig. S7B) were significantly decreased in every</w:t>
+      </w:r>
+      <w:r>
+        <w:t xml:space="preserve"> </w:t>
+      </w:r>
+      <w:r>
+        <w:rPr>
+          <w:i/>
+        </w:rPr>
+        <w:t xml:space="preserve">C. difficile</w:t>
+      </w:r>
+      <w:r>
+        <w:t xml:space="preserve"> </w:t>
+      </w:r>
+      <w:r>
+        <w:t xml:space="preserve">colonized environment (all</w:t>
+      </w:r>
+      <w:r>
+        <w:t xml:space="preserve"> </w:t>
+      </w:r>
+      <w:r>
+        <w:rPr>
+          <w:i/>
+        </w:rPr>
+        <w:t xml:space="preserve">P</w:t>
+      </w:r>
+      <w:r>
+        <w:t xml:space="preserve"> </w:t>
+      </w:r>
+      <w:r>
+        <w:t xml:space="preserve">&lt; 0.013). Glycine was concordantly decreased in each condition following infection (Fig. S7A), but only significant in cefoperazone-pretreatment (</w:t>
+      </w:r>
+      <w:r>
+        <w:rPr>
+          <w:i/>
+        </w:rPr>
+        <w:t xml:space="preserve">P</w:t>
+      </w:r>
+      <w:r>
+        <w:t xml:space="preserve"> </w:t>
+      </w:r>
+      <w:r>
+        <w:t xml:space="preserve">= 0.217). These results most strongly support the hypothesis that amino acids are a primary energy source of</w:t>
+      </w:r>
+      <w:r>
+        <w:t xml:space="preserve"> </w:t>
+      </w:r>
+      <w:r>
+        <w:rPr>
+          <w:i/>
+        </w:rPr>
+        <w:t xml:space="preserve">C. difficile</w:t>
+      </w:r>
+      <w:r>
+        <w:t xml:space="preserve"> </w:t>
+      </w:r>
+      <w:r>
+        <w:t xml:space="preserve">during all infections.</w:t>
+      </w:r>
+    </w:p>
+    <w:p>
+      <w:pPr>
+        <w:pStyle w:val="BodyText"/>
+      </w:pPr>
+      <w:r>
+        <w:rPr>
+          <w:b/>
+        </w:rPr>
+        <w:t xml:space="preserve">Multi-omic integration supports predictive value of network platform for identifying previously unknown metabolic patterns.</w:t>
+      </w:r>
+      <w:r>
+        <w:t xml:space="preserve"> </w:t>
+      </w:r>
+      <w:r>
+        <w:t xml:space="preserve">Moving beyond specific metabolite analysis, we wanted to determine how well metabolite importance scores related to the relative concentration of all metabolites in a given environment. To most effectively combine metabolite importance scores with the affiliated concentration data, we decided to calculate the median change in relative concentration for each metabolite measured between corresponding mock and</w:t>
+      </w:r>
+      <w:r>
+        <w:t xml:space="preserve"> </w:t>
+      </w:r>
+      <w:r>
+        <w:rPr>
+          <w:i/>
+        </w:rPr>
+        <w:t xml:space="preserve">C. difficile</w:t>
+      </w:r>
+      <w:r>
+        <w:t xml:space="preserve">-infected conditions. This was accomplished by dividing the median log10-scaled intensity of each metabolite in mock-infected mice by its corresponding intensity in</w:t>
+      </w:r>
+      <w:r>
+        <w:t xml:space="preserve"> </w:t>
+      </w:r>
+      <w:r>
+        <w:rPr>
+          <w:i/>
+        </w:rPr>
+        <w:t xml:space="preserve">C. difficile</w:t>
+      </w:r>
+      <w:r>
+        <w:t xml:space="preserve">-infected mice to give the delta median scaled intensity for each metabolite. In this way, larger values indicated those metabolites that decreased in concentration when</w:t>
+      </w:r>
+      <w:r>
+        <w:t xml:space="preserve"> </w:t>
+      </w:r>
+      <w:r>
+        <w:rPr>
+          <w:i/>
+        </w:rPr>
+        <w:t xml:space="preserve">C. difficile</w:t>
+      </w:r>
+      <w:r>
+        <w:t xml:space="preserve"> </w:t>
+      </w:r>
+      <w:r>
+        <w:t xml:space="preserve">colonized. This also resulted in a single value we could combine with importance scores for each metabolite and perform a linear correlation analysis. Positive correlations indicated that the metabolites predicted to be consumed by</w:t>
+      </w:r>
+      <w:r>
+        <w:t xml:space="preserve"> </w:t>
+      </w:r>
+      <w:r>
+        <w:rPr>
+          <w:i/>
+        </w:rPr>
+        <w:t xml:space="preserve">C. difficile</w:t>
+      </w:r>
+      <w:r>
+        <w:t xml:space="preserve"> </w:t>
+      </w:r>
+      <w:r>
+        <w:t xml:space="preserve">through transcript-informed metabolic networks have a concomitant decrease in the metabolome. This relationship would also imply that those metabolites with negative importance scores and increased concentration in infected animals are being produced by</w:t>
+      </w:r>
+      <w:r>
+        <w:t xml:space="preserve"> </w:t>
+      </w:r>
+      <w:r>
+        <w:rPr>
+          <w:i/>
+        </w:rPr>
+        <w:t xml:space="preserve">C. difficile</w:t>
+      </w:r>
+      <w:r>
+        <w:t xml:space="preserve">.</w:t>
+      </w:r>
+    </w:p>
+    <w:p>
+      <w:pPr>
+        <w:pStyle w:val="BodyText"/>
+      </w:pPr>
+      <w:r>
+        <w:t xml:space="preserve">We applied this approach first to a pooled analysis of all groups to maximize our ability to validate the predictive capacity of the modeling algorithm (Fig. 6A). This revealed a significant positive correlation (</w:t>
+      </w:r>
+      <w:r>
+        <w:rPr>
+          <w:i/>
+        </w:rPr>
+        <w:t xml:space="preserve">P</w:t>
+      </w:r>
+      <w:r>
+        <w:t xml:space="preserve"> </w:t>
+      </w:r>
+      <w:r>
+        <w:t xml:space="preserve">= 0.004) and supported our method for identifying metabolites that are most likely to be consumed by</w:t>
+      </w:r>
+      <w:r>
+        <w:t xml:space="preserve"> </w:t>
+      </w:r>
+      <w:r>
+        <w:rPr>
+          <w:i/>
+        </w:rPr>
+        <w:t xml:space="preserve">C. difficile</w:t>
+      </w:r>
+      <w:r>
+        <w:t xml:space="preserve"> </w:t>
+      </w:r>
+      <w:r>
+        <w:t xml:space="preserve">based on transcriptional activity. Furthermore, this technique also allowed us to analyze outliers from the generalized linear model to assess if they are explained by other known patterns of</w:t>
+      </w:r>
+      <w:r>
+        <w:t xml:space="preserve"> </w:t>
+      </w:r>
+      <w:r>
+        <w:rPr>
+          <w:i/>
+        </w:rPr>
+        <w:t xml:space="preserve">C. difficile</w:t>
+      </w:r>
+      <w:r>
+        <w:t xml:space="preserve"> </w:t>
+      </w:r>
+      <w:r>
+        <w:t xml:space="preserve">biology. In this instance, 16 outlier metabolites were present and fell into only 3 separate KEGG annotation categories; amino acids, carbohydrates, and nucleotides (Table S5). We went on to identify that 12 of 16 outlier metabolites that were important in their respective condition were annotated as growth substrates or growth enhancers of</w:t>
+      </w:r>
+      <w:r>
+        <w:t xml:space="preserve"> </w:t>
+      </w:r>
+      <w:r>
+        <w:rPr>
+          <w:i/>
+        </w:rPr>
+        <w:t xml:space="preserve">C. difficile</w:t>
+      </w:r>
+      <w:r>
+        <w:t xml:space="preserve"> </w:t>
+      </w:r>
+      <w:r>
+        <w:t xml:space="preserve">(39)</w:t>
+      </w:r>
+      <w:r>
+        <w:t xml:space="preserve">. This included L-proline, L-threonine, N-acetyl-D-glucosamine, D-fructose, and galactitol. The metabolites that were more likely to be produced based on importance scores but decreased in the context of infection were the nucleotides adenine, deoxyadenosine, and xanthine. Although</w:t>
+      </w:r>
+      <w:r>
+        <w:t xml:space="preserve"> </w:t>
+      </w:r>
+      <w:r>
+        <w:rPr>
+          <w:i/>
+        </w:rPr>
+        <w:t xml:space="preserve">C. difficile</w:t>
+      </w:r>
+      <w:r>
+        <w:t xml:space="preserve"> </w:t>
+      </w:r>
+      <w:r>
+        <w:t xml:space="preserve">has the capacity to synthesize each</w:t>
+      </w:r>
+      <w:r>
+        <w:t xml:space="preserve"> </w:t>
+      </w:r>
+      <w:r>
+        <w:t xml:space="preserve">(40)</w:t>
+      </w:r>
+      <w:r>
+        <w:t xml:space="preserve">, it may also have the ability to catabolize these purines to participate downstream in Stickland reactions</w:t>
+      </w:r>
+      <w:r>
+        <w:t xml:space="preserve"> </w:t>
+      </w:r>
+      <w:r>
+        <w:t xml:space="preserve">(41)</w:t>
+      </w:r>
+      <w:r>
+        <w:t xml:space="preserve">. The findings here may indicate that</w:t>
+      </w:r>
+      <w:r>
+        <w:t xml:space="preserve"> </w:t>
+      </w:r>
+      <w:r>
+        <w:rPr>
+          <w:i/>
+        </w:rPr>
+        <w:t xml:space="preserve">C. difficile</w:t>
+      </w:r>
+      <w:r>
+        <w:t xml:space="preserve"> </w:t>
+      </w:r>
+      <w:r>
+        <w:t xml:space="preserve">utilizes both environmental and synthesized pools of the molecules at a faster rate than they are produced by the bacterium alone and may reinforce the centrality of amino acid fermentation to</w:t>
+      </w:r>
+      <w:r>
+        <w:t xml:space="preserve"> </w:t>
+      </w:r>
+      <w:r>
+        <w:rPr>
+          <w:i/>
+        </w:rPr>
+        <w:t xml:space="preserve">C. difficile</w:t>
       </w:r>
       <w:r>
         <w:t xml:space="preserve"> </w:t>
@@ -1810,106 +2824,7 @@
         <w:t xml:space="preserve"> </w:t>
       </w:r>
       <w:r>
-        <w:t xml:space="preserve">CDI models, we sought to identify patterns of growth substrate importance within each infected condition (Table S3). To first identify the core metabolites that are most essential to</w:t>
-      </w:r>
-      <w:r>
-        <w:t xml:space="preserve"> </w:t>
-      </w:r>
-      <w:r>
-        <w:rPr>
-          <w:i/>
-        </w:rPr>
-        <w:t xml:space="preserve">C. difficile</w:t>
-      </w:r>
-      <w:r>
-        <w:t xml:space="preserve"> </w:t>
-      </w:r>
-      <w:r>
-        <w:t xml:space="preserve">in any condition, we cross-referenced the highest 50 scoring metabolites from each treatment group and recalculated the median importance across all conditions (Fig. 4A). The host-derived aminoglycan N-acetyl-D-glucosamine was found to the have the highest median importance of all shared metabolites, which has been shown to be a readily available source of carbon and nitrogen utilized by</w:t>
-      </w:r>
-      <w:r>
-        <w:t xml:space="preserve"> </w:t>
-      </w:r>
-      <w:r>
-        <w:rPr>
-          <w:i/>
-        </w:rPr>
-        <w:t xml:space="preserve">C. difficile</w:t>
-      </w:r>
-      <w:r>
-        <w:t xml:space="preserve">, entering into glycolysis. Components of the Stickland fermentation pathway were also found to be important to</w:t>
-      </w:r>
-      <w:r>
-        <w:t xml:space="preserve"> </w:t>
-      </w:r>
-      <w:r>
-        <w:rPr>
-          <w:i/>
-        </w:rPr>
-        <w:t xml:space="preserve">C. difficile</w:t>
-      </w:r>
-      <w:r>
-        <w:t xml:space="preserve"> </w:t>
-      </w:r>
-      <w:r>
-        <w:t xml:space="preserve">in all conditions tested including proline, 3−hydroxybutanoyl−CoA, and formate</w:t>
-      </w:r>
-      <w:r>
-        <w:t xml:space="preserve"> </w:t>
-      </w:r>
-      <w:r>
-        <w:t xml:space="preserve">(33–35)</w:t>
-      </w:r>
-      <w:r>
-        <w:t xml:space="preserve">. Both of these forms have been demonstrated by</w:t>
-      </w:r>
-      <w:r>
-        <w:t xml:space="preserve"> </w:t>
-      </w:r>
-      <w:r>
-        <w:rPr>
-          <w:i/>
-        </w:rPr>
-        <w:t xml:space="preserve">C. difficile</w:t>
-      </w:r>
-      <w:r>
-        <w:t xml:space="preserve"> </w:t>
-      </w:r>
-      <w:r>
-        <w:rPr>
-          <w:i/>
-        </w:rPr>
-        <w:t xml:space="preserve">in vivo</w:t>
-      </w:r>
-      <w:r>
-        <w:t xml:space="preserve"> </w:t>
-      </w:r>
-      <w:r>
-        <w:t xml:space="preserve">during GF mouse mono-associated conditions</w:t>
-      </w:r>
-      <w:r>
-        <w:t xml:space="preserve"> </w:t>
-      </w:r>
-      <w:r>
-        <w:t xml:space="preserve">(19)</w:t>
-      </w:r>
-      <w:r>
-        <w:t xml:space="preserve">, but never before in the context of a complex community of potential competitors. This indicated that these metabolites may be an integral component of the nutrient niche for</w:t>
-      </w:r>
-      <w:r>
-        <w:t xml:space="preserve"> </w:t>
-      </w:r>
-      <w:r>
-        <w:rPr>
-          <w:i/>
-        </w:rPr>
-        <w:t xml:space="preserve">C. difficile</w:t>
-      </w:r>
-      <w:r>
-        <w:t xml:space="preserve"> </w:t>
-      </w:r>
-      <w:r>
-        <w:t xml:space="preserve">in any infection condition.</w:t>
+        <w:t xml:space="preserve">metabolism.</w:t>
       </w:r>
     </w:p>
     <w:p>
@@ -1917,1006 +2832,82 @@
         <w:pStyle w:val="BodyText"/>
       </w:pPr>
       <w:r>
-        <w:t xml:space="preserve">Moving on to assess differential patterns of metabolite importance across environments, we focused the analysis and compared the highest 25 scoring metabolites in each infection condition to screen for those that are distinctly important to</w:t>
-      </w:r>
-      <w:r>
-        <w:t xml:space="preserve"> </w:t>
-      </w:r>
-      <w:r>
-        <w:rPr>
-          <w:i/>
-        </w:rPr>
-        <w:t xml:space="preserve">C. difficile</w:t>
-      </w:r>
-      <w:r>
-        <w:t xml:space="preserve"> </w:t>
-      </w:r>
-      <w:r>
-        <w:t xml:space="preserve">in each respective environment (Fig. 4B). The resulting groups of metabolites all contained at least one known carbohydrate growth substrate of</w:t>
-      </w:r>
-      <w:r>
-        <w:t xml:space="preserve"> </w:t>
-      </w:r>
-      <w:r>
-        <w:rPr>
-          <w:i/>
-        </w:rPr>
-        <w:t xml:space="preserve">C. difficile</w:t>
-      </w:r>
-      <w:r>
-        <w:t xml:space="preserve"> </w:t>
-      </w:r>
-      <w:r>
-        <w:t xml:space="preserve">(5, 11, 36)</w:t>
-      </w:r>
-      <w:r>
-        <w:t xml:space="preserve">. This included sorbitol, mannitol, salicin, and N-acetylneuraminic acid. While the first 3 are more likely introduced by the diet, N-acetylneuraminic acid is another amino sugar integrated into the host mucin layer</w:t>
-      </w:r>
-      <w:r>
-        <w:t xml:space="preserve"> </w:t>
-      </w:r>
-      <w:r>
-        <w:t xml:space="preserve">(37)</w:t>
-      </w:r>
-      <w:r>
-        <w:t xml:space="preserve">. Previously, the concentration of this molecule was shown to increased through liberation by other bacterial species to the benefit of</w:t>
-      </w:r>
-      <w:r>
-        <w:t xml:space="preserve"> </w:t>
-      </w:r>
-      <w:r>
-        <w:rPr>
-          <w:i/>
-        </w:rPr>
-        <w:t xml:space="preserve">C. difficile</w:t>
+        <w:t xml:space="preserve">We then directed the analysis toward each individual infection condition tested. In streptomycin-pretreatment (Fig. 6B) and cefoperazone-pretreatment (Fig. 6C) the correlations did not achieve significance (</w:t>
+      </w:r>
+      <w:r>
+        <w:rPr>
+          <w:i/>
+        </w:rPr>
+        <w:t xml:space="preserve">P</w:t>
+      </w:r>
+      <w:r>
+        <w:t xml:space="preserve"> </w:t>
+      </w:r>
+      <w:r>
+        <w:t xml:space="preserve">= 0.272 &amp; 0.893), but remained positive. Analysis of outliers revealed that in streptomycin-pretreatment both the host-derived aminoglycan N-acetyl-D-glucosamine and L-proline were implicated as most likely to be utilized by</w:t>
+      </w:r>
+      <w:r>
+        <w:t xml:space="preserve"> </w:t>
+      </w:r>
+      <w:r>
+        <w:rPr>
+          <w:i/>
+        </w:rPr>
+        <w:t xml:space="preserve">C. difficile</w:t>
+      </w:r>
+      <w:r>
+        <w:t xml:space="preserve"> </w:t>
+      </w:r>
+      <w:r>
+        <w:t xml:space="preserve">while L-proline was the only growth substrate outlier in this way in cefoperazone-pretreated mice. Both clindamycin-pretreatment (Fig. 6D) and ex-GF mice (Fig. 6E) instead demonstrated a significant correlation between importance scores and delta median scaled intensity (</w:t>
+      </w:r>
+      <w:r>
+        <w:rPr>
+          <w:i/>
+        </w:rPr>
+        <w:t xml:space="preserve">P</w:t>
+      </w:r>
+      <w:r>
+        <w:t xml:space="preserve"> </w:t>
+      </w:r>
+      <w:r>
+        <w:t xml:space="preserve">= 0.008 &amp; 0.003). Although clindamycin-pretreatment was associated with most outlier metabolites, both groups also shared a similar trend of carbohydrates and Stickland fermentation substrates being important and decreased in infected conditions. Proline specifically was found to be both highly important and decreased in concentration across all infections. In combination with the previously mentioned patterns, this further supports Stickland fermentation as a core metabolic strategy of</w:t>
+      </w:r>
+      <w:r>
+        <w:t xml:space="preserve"> </w:t>
+      </w:r>
+      <w:r>
+        <w:rPr>
+          <w:i/>
+        </w:rPr>
+        <w:t xml:space="preserve">C. difficile</w:t>
+      </w:r>
+      <w:r>
+        <w:t xml:space="preserve"> </w:t>
+      </w:r>
+      <w:r>
+        <w:t xml:space="preserve">in the gut which agrees with previous</w:t>
+      </w:r>
+      <w:r>
+        <w:t xml:space="preserve"> </w:t>
+      </w:r>
+      <w:r>
+        <w:rPr>
+          <w:i/>
+        </w:rPr>
+        <w:t xml:space="preserve">in vitro</w:t>
+      </w:r>
+      <w:r>
+        <w:t xml:space="preserve"> </w:t>
+      </w:r>
+      <w:r>
+        <w:t xml:space="preserve">findings</w:t>
       </w:r>
       <w:r>
         <w:t xml:space="preserve"> </w:t>
       </w:r>
       <w:r>
         <w:t xml:space="preserve">(36)</w:t>
-      </w:r>
-      <w:r>
-        <w:t xml:space="preserve">, however our results suggest that</w:t>
-      </w:r>
-      <w:r>
-        <w:t xml:space="preserve"> </w:t>
-      </w:r>
-      <w:r>
-        <w:rPr>
-          <w:i/>
-        </w:rPr>
-        <w:t xml:space="preserve">C. difficile</w:t>
-      </w:r>
-      <w:r>
-        <w:t xml:space="preserve"> </w:t>
-      </w:r>
-      <w:r>
-        <w:t xml:space="preserve">will utilize it for growth regardless of concentration. Furthermore, in GF mice where no other competitors are present, our model indicated that</w:t>
-      </w:r>
-      <w:r>
-        <w:t xml:space="preserve"> </w:t>
-      </w:r>
-      <w:r>
-        <w:rPr>
-          <w:i/>
-        </w:rPr>
-        <w:t xml:space="preserve">C. difficile</w:t>
-      </w:r>
-      <w:r>
-        <w:t xml:space="preserve"> </w:t>
-      </w:r>
-      <w:r>
-        <w:t xml:space="preserve">was more likely to acquire numerous amino acids from the environment, presumably instead of going through the process of synthesis. These data supported the hypothesis that</w:t>
-      </w:r>
-      <w:r>
-        <w:t xml:space="preserve"> </w:t>
-      </w:r>
-      <w:r>
-        <w:rPr>
-          <w:i/>
-        </w:rPr>
-        <w:t xml:space="preserve">C. difficile</w:t>
-      </w:r>
-      <w:r>
-        <w:t xml:space="preserve"> </w:t>
-      </w:r>
-      <w:r>
-        <w:t xml:space="preserve">may exploit alternative nutrient sources between the susceptible environments it colonized.</w:t>
-      </w:r>
-    </w:p>
-    <w:p>
-      <w:pPr>
-        <w:pStyle w:val="BodyText"/>
-      </w:pPr>
-      <w:r>
-        <w:rPr>
-          <w:b/>
-        </w:rPr>
-        <w:t xml:space="preserve">Important metabolites from</w:t>
-      </w:r>
-      <w:r>
-        <w:rPr>
-          <w:b/>
-        </w:rPr>
-        <w:t xml:space="preserve"> </w:t>
-      </w:r>
-      <w:r>
-        <w:rPr>
-          <w:i/>
-          <w:b/>
-        </w:rPr>
-        <w:t xml:space="preserve">in vivo</w:t>
-      </w:r>
-      <w:r>
-        <w:rPr>
-          <w:b/>
-        </w:rPr>
-        <w:t xml:space="preserve"> </w:t>
-      </w:r>
-      <w:r>
-        <w:rPr>
-          <w:b/>
-        </w:rPr>
-        <w:t xml:space="preserve">network analysis are</w:t>
-      </w:r>
-      <w:r>
-        <w:rPr>
-          <w:b/>
-        </w:rPr>
-        <w:t xml:space="preserve"> </w:t>
-      </w:r>
-      <w:r>
-        <w:rPr>
-          <w:i/>
-          <w:b/>
-        </w:rPr>
-        <w:t xml:space="preserve">C. difficile</w:t>
-      </w:r>
-      <w:r>
-        <w:rPr>
-          <w:b/>
-        </w:rPr>
-        <w:t xml:space="preserve"> </w:t>
-      </w:r>
-      <w:r>
-        <w:rPr>
-          <w:b/>
-        </w:rPr>
-        <w:t xml:space="preserve">growth substrates</w:t>
-      </w:r>
-      <w:r>
-        <w:t xml:space="preserve"> </w:t>
-      </w:r>
-      <w:r>
-        <w:t xml:space="preserve">We went on to test important metabolites for the ability to support</w:t>
-      </w:r>
-      <w:r>
-        <w:t xml:space="preserve"> </w:t>
-      </w:r>
-      <w:r>
-        <w:rPr>
-          <w:i/>
-        </w:rPr>
-        <w:t xml:space="preserve">C. difficile</w:t>
-      </w:r>
-      <w:r>
-        <w:t xml:space="preserve"> </w:t>
-      </w:r>
-      <w:r>
-        <w:t xml:space="preserve">growth</w:t>
-      </w:r>
-      <w:r>
-        <w:t xml:space="preserve"> </w:t>
-      </w:r>
-      <w:r>
-        <w:rPr>
-          <w:i/>
-        </w:rPr>
-        <w:t xml:space="preserve">in vitro</w:t>
-      </w:r>
-      <w:r>
-        <w:t xml:space="preserve"> </w:t>
-      </w:r>
-      <w:r>
-        <w:t xml:space="preserve">(Fig. 4C). This was performed using a modified defined</w:t>
-      </w:r>
-      <w:r>
-        <w:t xml:space="preserve"> </w:t>
-      </w:r>
-      <w:r>
-        <w:rPr>
-          <w:i/>
-        </w:rPr>
-        <w:t xml:space="preserve">C. difficile</w:t>
-      </w:r>
-      <w:r>
-        <w:t xml:space="preserve"> </w:t>
-      </w:r>
-      <w:r>
-        <w:t xml:space="preserve">minimal media</w:t>
-      </w:r>
-      <w:r>
-        <w:t xml:space="preserve"> </w:t>
-      </w:r>
-      <w:r>
-        <w:t xml:space="preserve">(5)</w:t>
-      </w:r>
-      <w:r>
-        <w:t xml:space="preserve">, supplemented individually with the selected carbohydrates implicated by high importance scores.</w:t>
-      </w:r>
-      <w:r>
-        <w:t xml:space="preserve"> </w:t>
-      </w:r>
-      <w:r>
-        <w:rPr>
-          <w:i/>
-        </w:rPr>
-        <w:t xml:space="preserve">C. difficile</w:t>
-      </w:r>
-      <w:r>
-        <w:t xml:space="preserve"> </w:t>
-      </w:r>
-      <w:r>
-        <w:t xml:space="preserve">is auxotrophic in minimal media for several amino acids including proline</w:t>
-      </w:r>
-      <w:r>
-        <w:t xml:space="preserve"> </w:t>
-      </w:r>
-      <w:r>
-        <w:t xml:space="preserve">(38)</w:t>
-      </w:r>
-      <w:r>
-        <w:t xml:space="preserve">, as such it was necessary to include them despite modest growth through their fermentation. This focused our analysis on carbohydrates and made the most effective negative control growth in media lacking carbohydrates but containing amino acids. When tested for improved growth, at least one carbon source found to be distinctly important in each environment as well as among those shred in the combined analysis significantly improved growth relative to controls (all</w:t>
-      </w:r>
-      <w:r>
-        <w:t xml:space="preserve"> </w:t>
-      </w:r>
-      <w:r>
-        <w:rPr>
-          <w:i/>
-        </w:rPr>
-        <w:t xml:space="preserve">P</w:t>
-      </w:r>
-      <w:r>
-        <w:t xml:space="preserve"> </w:t>
-      </w:r>
-      <w:r>
-        <w:t xml:space="preserve">&lt; NA). This included N-acetylglucosamine (shared; Max OD</w:t>
-      </w:r>
-      <w:r>
-        <w:rPr>
-          <w:vertAlign w:val="subscript"/>
-        </w:rPr>
-        <w:t xml:space="preserve">600</w:t>
-      </w:r>
-      <w:r>
-        <w:t xml:space="preserve"> </w:t>
-      </w:r>
-      <w:r>
-        <w:t xml:space="preserve">= 0.744), mannitol (cefoperazone; Max OD</w:t>
-      </w:r>
-      <w:r>
-        <w:rPr>
-          <w:vertAlign w:val="subscript"/>
-        </w:rPr>
-        <w:t xml:space="preserve">600</w:t>
-      </w:r>
-      <w:r>
-        <w:t xml:space="preserve"> </w:t>
-      </w:r>
-      <w:r>
-        <w:t xml:space="preserve">= 0.461), salicin (clindamycin; Max OD</w:t>
-      </w:r>
-      <w:r>
-        <w:rPr>
-          <w:vertAlign w:val="subscript"/>
-        </w:rPr>
-        <w:t xml:space="preserve">600</w:t>
-      </w:r>
-      <w:r>
-        <w:t xml:space="preserve"> </w:t>
-      </w:r>
-      <w:r>
-        <w:t xml:space="preserve">= 0.869), and N-acetylneuraminate (GF; Max OD</w:t>
-      </w:r>
-      <w:r>
-        <w:rPr>
-          <w:vertAlign w:val="subscript"/>
-        </w:rPr>
-        <w:t xml:space="preserve">600</w:t>
-      </w:r>
-      <w:r>
-        <w:t xml:space="preserve"> </w:t>
-      </w:r>
-      <w:r>
-        <w:t xml:space="preserve">= 0.375). Galactitol was also tested as it was important in streptomycin-treated animals, however it demonstrated nearly identical growth patterns to no carbohydrate control (Table S4). These results supported the ability of our network algorithm to identify likely growth substrates and provided additional evidence that</w:t>
-      </w:r>
-      <w:r>
-        <w:t xml:space="preserve"> </w:t>
-      </w:r>
-      <w:r>
-        <w:rPr>
-          <w:i/>
-        </w:rPr>
-        <w:t xml:space="preserve">C. difficile</w:t>
-      </w:r>
-      <w:r>
-        <w:t xml:space="preserve"> </w:t>
-      </w:r>
-      <w:r>
-        <w:t xml:space="preserve">was well-suited to adapt its metabolism toward specific nutrients. These data also suggest a potential hierarchy in carbon source preference, but requires additional investigations to state conclusively.</w:t>
-      </w:r>
-    </w:p>
-    <w:p>
-      <w:pPr>
-        <w:pStyle w:val="BodyText"/>
-      </w:pPr>
-      <w:r>
-        <w:rPr>
-          <w:i/>
-          <w:b/>
-        </w:rPr>
-        <w:t xml:space="preserve">In vivo</w:t>
-      </w:r>
-      <w:r>
-        <w:rPr>
-          <w:b/>
-        </w:rPr>
-        <w:t xml:space="preserve"> </w:t>
-      </w:r>
-      <w:r>
-        <w:rPr>
-          <w:b/>
-        </w:rPr>
-        <w:t xml:space="preserve">metabolomic analysis supports that</w:t>
-      </w:r>
-      <w:r>
-        <w:rPr>
-          <w:b/>
-        </w:rPr>
-        <w:t xml:space="preserve"> </w:t>
-      </w:r>
-      <w:r>
-        <w:rPr>
-          <w:i/>
-          <w:b/>
-        </w:rPr>
-        <w:t xml:space="preserve">C. difficile</w:t>
-      </w:r>
-      <w:r>
-        <w:rPr>
-          <w:b/>
-        </w:rPr>
-        <w:t xml:space="preserve"> </w:t>
-      </w:r>
-      <w:r>
-        <w:rPr>
-          <w:b/>
-        </w:rPr>
-        <w:t xml:space="preserve">consumes metabolites indicated by metabolic modeling.</w:t>
-      </w:r>
-      <w:r>
-        <w:t xml:space="preserve"> </w:t>
-      </w:r>
-      <w:r>
-        <w:t xml:space="preserve">To support conclusions from transcriptional network-based analysis we employed untargeted ultra-performance liquid chromatography and mass spectrometry (UPLC-MS) to measure the relative</w:t>
-      </w:r>
-      <w:r>
-        <w:t xml:space="preserve"> </w:t>
-      </w:r>
-      <w:r>
-        <w:rPr>
-          <w:i/>
-        </w:rPr>
-        <w:t xml:space="preserve">in vivo</w:t>
-      </w:r>
-      <w:r>
-        <w:t xml:space="preserve"> </w:t>
-      </w:r>
-      <w:r>
-        <w:t xml:space="preserve">concentrations of metabolites in the conditions investigated, with special attention to those highlighted by large importance scores (Metabolon, Durham NC). Using these results, we first assessed variability in the datasets generated for this study with replicates. The goal was to infer possible consistency within transriptomic sequencing efforts without similar replication. Extremely low and consistent sample variance was found in across all 16S and metabolomic replicates (Fig. S5). Since species abundance partially determines enzyme abundance, which in turn partially controls changes in the metabolome, these data reassured us that our conclusions for transcriptional differences were reliable.</w:t>
-      </w:r>
-    </w:p>
-    <w:p>
-      <w:pPr>
-        <w:pStyle w:val="BodyText"/>
-      </w:pPr>
-      <w:r>
-        <w:t xml:space="preserve">With respect the modeling results, we measured whether important metabolites from network analysis were increased in relative concentration in their corresponding susceptible environments compared to untreated SPF mice (Fig. S6). Looking first toward N-acetylglucosamine since it was the most consistently important shared metabolite (Fig. 4A), we found that its relative concentration was actually significantly decreased in all susceptible conditions tested (Fig. S6A; all</w:t>
-      </w:r>
-      <w:r>
-        <w:t xml:space="preserve"> </w:t>
-      </w:r>
-      <w:r>
-        <w:rPr>
-          <w:i/>
-        </w:rPr>
-        <w:t xml:space="preserve">P</w:t>
-      </w:r>
-      <w:r>
-        <w:t xml:space="preserve"> </w:t>
-      </w:r>
-      <w:r>
-        <w:t xml:space="preserve">&lt;= 0.002). A similar trend was also seen in salicylate (Fig. S5F; all</w:t>
-      </w:r>
-      <w:r>
-        <w:t xml:space="preserve"> </w:t>
-      </w:r>
-      <w:r>
-        <w:rPr>
-          <w:i/>
-        </w:rPr>
-        <w:t xml:space="preserve">P</w:t>
-      </w:r>
-      <w:r>
-        <w:t xml:space="preserve"> </w:t>
-      </w:r>
-      <w:r>
-        <w:t xml:space="preserve">&lt;= 0.045), a product of salacin cleavage (salicin was not included in the panel). We also found that N-acetylneuraminate (Fig. S6B), mannitol/sorbitol (Fig. S6G), and galactitol (Fig. S6H) were significantly increased in only cefoperazone-treated SPF and GF mice (all</w:t>
-      </w:r>
-      <w:r>
-        <w:t xml:space="preserve"> </w:t>
-      </w:r>
-      <w:r>
-        <w:rPr>
-          <w:i/>
-        </w:rPr>
-        <w:t xml:space="preserve">P</w:t>
-      </w:r>
-      <w:r>
-        <w:t xml:space="preserve"> </w:t>
-      </w:r>
-      <w:r>
-        <w:t xml:space="preserve">&lt; 0.05). Only Stickland fermentation substrates proline (all</w:t>
-      </w:r>
-      <w:r>
-        <w:t xml:space="preserve"> </w:t>
-      </w:r>
-      <w:r>
-        <w:rPr>
-          <w:i/>
-        </w:rPr>
-        <w:t xml:space="preserve">P</w:t>
-      </w:r>
-      <w:r>
-        <w:t xml:space="preserve"> </w:t>
-      </w:r>
-      <w:r>
-        <w:t xml:space="preserve">&lt; 0.002) and trans-4-hydroxyproline (all</w:t>
-      </w:r>
-      <w:r>
-        <w:t xml:space="preserve"> </w:t>
-      </w:r>
-      <w:r>
-        <w:rPr>
-          <w:i/>
-        </w:rPr>
-        <w:t xml:space="preserve">P</w:t>
-      </w:r>
-      <w:r>
-        <w:t xml:space="preserve"> </w:t>
-      </w:r>
-      <w:r>
-        <w:t xml:space="preserve">&lt; 0.002) were found to be significantly increased in all susceptible environments tested (Fig. S6C &amp; S6E). Glycine (Fig. S6D) was found to also be consistently increased, but only achieved significant differences in cefoperazone-treated SPF and GF mice (</w:t>
-      </w:r>
-      <w:r>
-        <w:rPr>
-          <w:i/>
-        </w:rPr>
-        <w:t xml:space="preserve">P</w:t>
-      </w:r>
-      <w:r>
-        <w:t xml:space="preserve"> </w:t>
-      </w:r>
-      <w:r>
-        <w:t xml:space="preserve">= 0.005 &amp; 0.005).</w:t>
-      </w:r>
-    </w:p>
-    <w:p>
-      <w:pPr>
-        <w:pStyle w:val="BodyText"/>
-      </w:pPr>
-      <w:r>
-        <w:t xml:space="preserve">We then determined that concentrations of important metabolites decreased during</w:t>
-      </w:r>
-      <w:r>
-        <w:t xml:space="preserve"> </w:t>
-      </w:r>
-      <w:r>
-        <w:rPr>
-          <w:i/>
-        </w:rPr>
-        <w:t xml:space="preserve">C. difficile</w:t>
-      </w:r>
-      <w:r>
-        <w:t xml:space="preserve"> </w:t>
-      </w:r>
-      <w:r>
-        <w:t xml:space="preserve">infection compared to mock infection, implying their consumption by the pathogen. Both groups of host-derived aminoglycans, N-acetylglucosamine/N−acetylgalactosamine (Fig. 5A) and N-acetylneuraminate (Fig. 5F), were only significantly decreased in the presence of</w:t>
-      </w:r>
-      <w:r>
-        <w:t xml:space="preserve"> </w:t>
-      </w:r>
-      <w:r>
-        <w:rPr>
-          <w:i/>
-        </w:rPr>
-        <w:t xml:space="preserve">C. difficile</w:t>
-      </w:r>
-      <w:r>
-        <w:t xml:space="preserve"> </w:t>
-      </w:r>
-      <w:r>
-        <w:t xml:space="preserve">in ex-GF mice (</w:t>
-      </w:r>
-      <w:r>
-        <w:rPr>
-          <w:i/>
-        </w:rPr>
-        <w:t xml:space="preserve">P</w:t>
-      </w:r>
-      <w:r>
-        <w:t xml:space="preserve"> </w:t>
-      </w:r>
-      <w:r>
-        <w:t xml:space="preserve">&lt; 0.67 &amp; 0). No significant relationship was seen in either galactitol (Fig. 5C) or mannitol/sorbitol (Fig. 5D) (</w:t>
-      </w:r>
-      <w:r>
-        <w:rPr>
-          <w:i/>
-        </w:rPr>
-        <w:t xml:space="preserve">P</w:t>
-      </w:r>
-      <w:r>
-        <w:t xml:space="preserve"> </w:t>
-      </w:r>
-      <w:r>
-        <w:t xml:space="preserve">&gt;</w:t>
-      </w:r>
-      <w:r>
-        <w:t xml:space="preserve"> </w:t>
-      </w:r>
-      <w:r>
-        <w:rPr>
-          <w:rStyle w:val="VerbatimChar"/>
-        </w:rPr>
-        <w:t xml:space="preserve">galactitol_p_strep</w:t>
-      </w:r>
-      <w:r>
-        <w:t xml:space="preserve"> </w:t>
-      </w:r>
-      <w:r>
-        <w:t xml:space="preserve">&amp; 0.388). The slight increase in the concentration of salicylate (Fig. 5E) may be interpreted as due to increased cleavage of salicin by</w:t>
-      </w:r>
-      <w:r>
-        <w:t xml:space="preserve"> </w:t>
-      </w:r>
-      <w:r>
-        <w:rPr>
-          <w:i/>
-        </w:rPr>
-        <w:t xml:space="preserve">C. difficile</w:t>
-      </w:r>
-      <w:r>
-        <w:t xml:space="preserve">, but requires further investigation. As side note, acetate was found to be important in all conditions except ex-GF mice (Table S3) and has been shown to be consumed by</w:t>
-      </w:r>
-      <w:r>
-        <w:t xml:space="preserve"> </w:t>
-      </w:r>
-      <w:r>
-        <w:rPr>
-          <w:i/>
-        </w:rPr>
-        <w:t xml:space="preserve">C. difficile</w:t>
-      </w:r>
-      <w:r>
-        <w:t xml:space="preserve"> </w:t>
-      </w:r>
-      <w:r>
-        <w:t xml:space="preserve">during Stickland fermentation</w:t>
-      </w:r>
-      <w:r>
-        <w:t xml:space="preserve"> </w:t>
-      </w:r>
-      <w:r>
-        <w:t xml:space="preserve">(39)</w:t>
-      </w:r>
-      <w:r>
-        <w:t xml:space="preserve">. We found that</w:t>
-      </w:r>
-      <w:r>
-        <w:t xml:space="preserve"> </w:t>
-      </w:r>
-      <w:r>
-        <w:rPr>
-          <w:i/>
-        </w:rPr>
-        <w:t xml:space="preserve">C. difficile</w:t>
-      </w:r>
-      <w:r>
-        <w:t xml:space="preserve"> </w:t>
-      </w:r>
-      <w:r>
-        <w:t xml:space="preserve">colonization indeed led to a significant decrease in the levels of acetate (Fig. S7C;</w:t>
-      </w:r>
-      <w:r>
-        <w:t xml:space="preserve"> </w:t>
-      </w:r>
-      <w:r>
-        <w:rPr>
-          <w:i/>
-        </w:rPr>
-        <w:t xml:space="preserve">P</w:t>
-      </w:r>
-      <w:r>
-        <w:t xml:space="preserve"> </w:t>
-      </w:r>
-      <w:r>
-        <w:t xml:space="preserve">= 0.0121858). Together, these findings provided some validation for our metabolite importance algorithm as a method for predicting metabolites that are most likely consumed by a bacteria in a given environment, not just growth substrates. In accordance with the previous analysis, we found that proline (Fig. 5A) and trans-4-hydroxyproline (Fig. S7B) were significantly decreased in every</w:t>
-      </w:r>
-      <w:r>
-        <w:t xml:space="preserve"> </w:t>
-      </w:r>
-      <w:r>
-        <w:rPr>
-          <w:i/>
-        </w:rPr>
-        <w:t xml:space="preserve">C. difficile</w:t>
-      </w:r>
-      <w:r>
-        <w:t xml:space="preserve"> </w:t>
-      </w:r>
-      <w:r>
-        <w:t xml:space="preserve">colonized environment (all</w:t>
-      </w:r>
-      <w:r>
-        <w:t xml:space="preserve"> </w:t>
-      </w:r>
-      <w:r>
-        <w:rPr>
-          <w:i/>
-        </w:rPr>
-        <w:t xml:space="preserve">P</w:t>
-      </w:r>
-      <w:r>
-        <w:t xml:space="preserve"> </w:t>
-      </w:r>
-      <w:r>
-        <w:t xml:space="preserve">&lt; 0.013). Glycine was concordantly decreased in each condition following infection (Fig. S7A), but only significant in cefoperazone-pretreatment (</w:t>
-      </w:r>
-      <w:r>
-        <w:rPr>
-          <w:i/>
-        </w:rPr>
-        <w:t xml:space="preserve">P</w:t>
-      </w:r>
-      <w:r>
-        <w:t xml:space="preserve"> </w:t>
-      </w:r>
-      <w:r>
-        <w:t xml:space="preserve">= 0.217). These results most strongly support the hypothesis that amino acids are a primary energy source of</w:t>
-      </w:r>
-      <w:r>
-        <w:t xml:space="preserve"> </w:t>
-      </w:r>
-      <w:r>
-        <w:rPr>
-          <w:i/>
-        </w:rPr>
-        <w:t xml:space="preserve">C. difficile</w:t>
-      </w:r>
-      <w:r>
-        <w:t xml:space="preserve"> </w:t>
-      </w:r>
-      <w:r>
-        <w:t xml:space="preserve">during all infections.</w:t>
-      </w:r>
-    </w:p>
-    <w:p>
-      <w:pPr>
-        <w:pStyle w:val="BodyText"/>
-      </w:pPr>
-      <w:r>
-        <w:rPr>
-          <w:b/>
-        </w:rPr>
-        <w:t xml:space="preserve">Multi-omic integration supports predictive value of network platform for identifying previously unknown metabolic patterns.</w:t>
-      </w:r>
-      <w:r>
-        <w:t xml:space="preserve"> </w:t>
-      </w:r>
-      <w:r>
-        <w:t xml:space="preserve">Moving beyond specific metabolite analysis, we wanted to determine how well metabolite importance scores related to the relative concentration of all metabolites in a given environment. To most effectively combine metabolite importance scores with the affiliated concentration data, we decided to calculate the median change in relative concentration for each metabolite measured between corresponding mock and</w:t>
-      </w:r>
-      <w:r>
-        <w:t xml:space="preserve"> </w:t>
-      </w:r>
-      <w:r>
-        <w:rPr>
-          <w:i/>
-        </w:rPr>
-        <w:t xml:space="preserve">C. difficile</w:t>
-      </w:r>
-      <w:r>
-        <w:t xml:space="preserve">-infected conditions. This was accomplished by dividing the median log10-scaled intensity of each metabolite in mock-infected mice by its corresponding intensity in</w:t>
-      </w:r>
-      <w:r>
-        <w:t xml:space="preserve"> </w:t>
-      </w:r>
-      <w:r>
-        <w:rPr>
-          <w:i/>
-        </w:rPr>
-        <w:t xml:space="preserve">C. difficile</w:t>
-      </w:r>
-      <w:r>
-        <w:t xml:space="preserve">-infected mice to give the delta median scaled intensity for each metabolite. In this way, larger values indicated those metabolites that decreased in concentration when</w:t>
-      </w:r>
-      <w:r>
-        <w:t xml:space="preserve"> </w:t>
-      </w:r>
-      <w:r>
-        <w:rPr>
-          <w:i/>
-        </w:rPr>
-        <w:t xml:space="preserve">C. difficile</w:t>
-      </w:r>
-      <w:r>
-        <w:t xml:space="preserve"> </w:t>
-      </w:r>
-      <w:r>
-        <w:t xml:space="preserve">colonized. This also resulted in a single value we could combine with importance scores for each metabolite and perform a linear correlation analysis. Positive correlations indicated that the metabolites predicted to be consumed by</w:t>
-      </w:r>
-      <w:r>
-        <w:t xml:space="preserve"> </w:t>
-      </w:r>
-      <w:r>
-        <w:rPr>
-          <w:i/>
-        </w:rPr>
-        <w:t xml:space="preserve">C. difficile</w:t>
-      </w:r>
-      <w:r>
-        <w:t xml:space="preserve"> </w:t>
-      </w:r>
-      <w:r>
-        <w:t xml:space="preserve">through transcript-informed metabolic networks have a concomitant decrease in the metabolome. This relationship would also imply that those metabolites with negative importance scores and increased concentration in infected animals are being produced by</w:t>
-      </w:r>
-      <w:r>
-        <w:t xml:space="preserve"> </w:t>
-      </w:r>
-      <w:r>
-        <w:rPr>
-          <w:i/>
-        </w:rPr>
-        <w:t xml:space="preserve">C. difficile</w:t>
-      </w:r>
-      <w:r>
-        <w:t xml:space="preserve">.</w:t>
-      </w:r>
-    </w:p>
-    <w:p>
-      <w:pPr>
-        <w:pStyle w:val="BodyText"/>
-      </w:pPr>
-      <w:r>
-        <w:t xml:space="preserve">We applied this approach first to a pooled analysis of all groups to maximize our ability to validate the predictive capacity of the modeling algorithm (Fig. 6A). This revealed a significant positive correlation (</w:t>
-      </w:r>
-      <w:r>
-        <w:rPr>
-          <w:i/>
-        </w:rPr>
-        <w:t xml:space="preserve">P</w:t>
-      </w:r>
-      <w:r>
-        <w:t xml:space="preserve"> </w:t>
-      </w:r>
-      <w:r>
-        <w:t xml:space="preserve">= 0.004) and supported our method for identifying metabolites that are most likely to be consumed by</w:t>
-      </w:r>
-      <w:r>
-        <w:t xml:space="preserve"> </w:t>
-      </w:r>
-      <w:r>
-        <w:rPr>
-          <w:i/>
-        </w:rPr>
-        <w:t xml:space="preserve">C. difficile</w:t>
-      </w:r>
-      <w:r>
-        <w:t xml:space="preserve"> </w:t>
-      </w:r>
-      <w:r>
-        <w:t xml:space="preserve">based on transcriptional activity. Furthermore, this technique also allowed us to analyze outliers from the generalized linear model to assess if they are explained by other known patterns of</w:t>
-      </w:r>
-      <w:r>
-        <w:t xml:space="preserve"> </w:t>
-      </w:r>
-      <w:r>
-        <w:rPr>
-          <w:i/>
-        </w:rPr>
-        <w:t xml:space="preserve">C. difficile</w:t>
-      </w:r>
-      <w:r>
-        <w:t xml:space="preserve"> </w:t>
-      </w:r>
-      <w:r>
-        <w:t xml:space="preserve">biology. In this instance, 16 outlier metabolites were present and fell into only 3 separate KEGG annotation categories; amino acids, carbohydrates, and nucleotides (Table S5). We went on to identify that 12 of 16 outlier metabolites that were important in their respective condition were annotated as growth substrates or growth enhancers of</w:t>
-      </w:r>
-      <w:r>
-        <w:t xml:space="preserve"> </w:t>
-      </w:r>
-      <w:r>
-        <w:rPr>
-          <w:i/>
-        </w:rPr>
-        <w:t xml:space="preserve">C. difficile</w:t>
-      </w:r>
-      <w:r>
-        <w:t xml:space="preserve"> </w:t>
-      </w:r>
-      <w:r>
-        <w:t xml:space="preserve">(38)</w:t>
-      </w:r>
-      <w:r>
-        <w:t xml:space="preserve">. This included L-proline, L-threonine, N-acetyl-D-glucosamine, D-fructose, and galactitol. The metabolites that were more likely to be produced based on importance scores but decreased in the context of infection were the nucleotides adenine, deoxyadenosine, and xanthine. Although</w:t>
-      </w:r>
-      <w:r>
-        <w:t xml:space="preserve"> </w:t>
-      </w:r>
-      <w:r>
-        <w:rPr>
-          <w:i/>
-        </w:rPr>
-        <w:t xml:space="preserve">C. difficile</w:t>
-      </w:r>
-      <w:r>
-        <w:t xml:space="preserve"> </w:t>
-      </w:r>
-      <w:r>
-        <w:t xml:space="preserve">has the capacity to synthesize each</w:t>
-      </w:r>
-      <w:r>
-        <w:t xml:space="preserve"> </w:t>
-      </w:r>
-      <w:r>
-        <w:t xml:space="preserve">(39)</w:t>
-      </w:r>
-      <w:r>
-        <w:t xml:space="preserve">, it may also have the ability to catabolize these purines to participate downstream in Stickland reactions</w:t>
-      </w:r>
-      <w:r>
-        <w:t xml:space="preserve"> </w:t>
-      </w:r>
-      <w:r>
-        <w:t xml:space="preserve">(40)</w:t>
-      </w:r>
-      <w:r>
-        <w:t xml:space="preserve">. The findings here may indicate that</w:t>
-      </w:r>
-      <w:r>
-        <w:t xml:space="preserve"> </w:t>
-      </w:r>
-      <w:r>
-        <w:rPr>
-          <w:i/>
-        </w:rPr>
-        <w:t xml:space="preserve">C. difficile</w:t>
-      </w:r>
-      <w:r>
-        <w:t xml:space="preserve"> </w:t>
-      </w:r>
-      <w:r>
-        <w:t xml:space="preserve">utilizes both environmental and synthesized pools of the molecules at a faster rate than they are produced by the bacterium alone and may reinforce the centrality of amino acid fermentation to</w:t>
-      </w:r>
-      <w:r>
-        <w:t xml:space="preserve"> </w:t>
-      </w:r>
-      <w:r>
-        <w:rPr>
-          <w:i/>
-        </w:rPr>
-        <w:t xml:space="preserve">C. difficile</w:t>
-      </w:r>
-      <w:r>
-        <w:t xml:space="preserve"> </w:t>
-      </w:r>
-      <w:r>
-        <w:rPr>
-          <w:i/>
-        </w:rPr>
-        <w:t xml:space="preserve">in vivo</w:t>
-      </w:r>
-      <w:r>
-        <w:t xml:space="preserve"> </w:t>
-      </w:r>
-      <w:r>
-        <w:t xml:space="preserve">metabolism.</w:t>
-      </w:r>
-    </w:p>
-    <w:p>
-      <w:pPr>
-        <w:pStyle w:val="BodyText"/>
-      </w:pPr>
-      <w:r>
-        <w:t xml:space="preserve">We then directed the analysis toward each individual infection condition tested. In streptomycin-pretreatment (Fig. 6B) and cefoperazone-pretreatment (Fig. 6C) the correlations did not achieve significance (</w:t>
-      </w:r>
-      <w:r>
-        <w:rPr>
-          <w:i/>
-        </w:rPr>
-        <w:t xml:space="preserve">P</w:t>
-      </w:r>
-      <w:r>
-        <w:t xml:space="preserve"> </w:t>
-      </w:r>
-      <w:r>
-        <w:t xml:space="preserve">= 0.272 &amp; 0.893), but remained positive. Analysis of outliers revealed that in streptomycin-pretreatment both the host-derived aminoglycan N-acetyl-D-glucosamine and L-proline were implicated as most likely to be utilized by</w:t>
-      </w:r>
-      <w:r>
-        <w:t xml:space="preserve"> </w:t>
-      </w:r>
-      <w:r>
-        <w:rPr>
-          <w:i/>
-        </w:rPr>
-        <w:t xml:space="preserve">C. difficile</w:t>
-      </w:r>
-      <w:r>
-        <w:t xml:space="preserve"> </w:t>
-      </w:r>
-      <w:r>
-        <w:t xml:space="preserve">while L-proline was the only growth substrate outlier in this way in cefoperazone-pretreated mice. Both clindamycin-pretreatment (Fig. 6D) and ex-GF mice (Fig. 6E) instead demonstrated a significant correlation between importance scores and delta median scaled intensity (</w:t>
-      </w:r>
-      <w:r>
-        <w:rPr>
-          <w:i/>
-        </w:rPr>
-        <w:t xml:space="preserve">P</w:t>
-      </w:r>
-      <w:r>
-        <w:t xml:space="preserve"> </w:t>
-      </w:r>
-      <w:r>
-        <w:t xml:space="preserve">= 0.008 &amp; 0.003). Although clindamycin-pretreatment was associated with most outlier metabolites, both groups also shared a similar trend of carbohydrates and Stickland fermentation substrates being important and decreased in infected conditions. Proline specifically was found to be both highly important and decreased in concentration across all infections. In combination with the previously mentioned patterns, this further supports Stickland fermentation as a core metabolic strategy of</w:t>
-      </w:r>
-      <w:r>
-        <w:t xml:space="preserve"> </w:t>
-      </w:r>
-      <w:r>
-        <w:rPr>
-          <w:i/>
-        </w:rPr>
-        <w:t xml:space="preserve">C. difficile</w:t>
-      </w:r>
-      <w:r>
-        <w:t xml:space="preserve"> </w:t>
-      </w:r>
-      <w:r>
-        <w:t xml:space="preserve">in the gut which agrees with previous</w:t>
-      </w:r>
-      <w:r>
-        <w:t xml:space="preserve"> </w:t>
-      </w:r>
-      <w:r>
-        <w:rPr>
-          <w:i/>
-        </w:rPr>
-        <w:t xml:space="preserve">in vitro</w:t>
-      </w:r>
-      <w:r>
-        <w:t xml:space="preserve"> </w:t>
-      </w:r>
-      <w:r>
-        <w:t xml:space="preserve">findings</w:t>
-      </w:r>
-      <w:r>
-        <w:t xml:space="preserve"> </w:t>
-      </w:r>
-      <w:r>
-        <w:t xml:space="preserve">(35)</w:t>
       </w:r>
       <w:r>
         <w:t xml:space="preserve">. Together, these data support network-derived importance scores as well as our hypothesis that</w:t>
@@ -3075,7 +3066,7 @@
         <w:t xml:space="preserve"> </w:t>
       </w:r>
       <w:r>
-        <w:t xml:space="preserve">(41)</w:t>
+        <w:t xml:space="preserve">(42)</w:t>
       </w:r>
       <w:r>
         <w:t xml:space="preserve">. This same principle could extend to host-derived aminoglycans from the mucus layer. Concentrations of N-acetyl-D-glucosamine were consistently decreased when groups of bacteria with the capacity to cleave it from mucus were either diminished or absent entirely</w:t>
@@ -3084,7 +3075,7 @@
         <w:t xml:space="preserve"> </w:t>
       </w:r>
       <w:r>
-        <w:t xml:space="preserve">(42)</w:t>
+        <w:t xml:space="preserve">(43)</w:t>
       </w:r>
       <w:r>
         <w:t xml:space="preserve">. N-acetylneuraminate was only found to be highly important in ex-GF mice when no other competitors are present. This could suggest that</w:t>
@@ -3206,7 +3197,7 @@
         <w:t xml:space="preserve"> </w:t>
       </w:r>
       <w:r>
-        <w:t xml:space="preserve">(43)</w:t>
+        <w:t xml:space="preserve">(44)</w:t>
       </w:r>
       <w:r>
         <w:t xml:space="preserve">.</w:t>
@@ -3307,7 +3298,7 @@
         <w:t xml:space="preserve"> </w:t>
       </w:r>
       <w:r>
-        <w:t xml:space="preserve">(44)</w:t>
+        <w:t xml:space="preserve">(45)</w:t>
       </w:r>
       <w:r>
         <w:t xml:space="preserve">. This may highlight that our method not only identify growth substrates, but also reports metabolites that are being removed from the environment. Although our modeling results are consistent with previously published work on the metabolism of</w:t>
@@ -3328,7 +3319,7 @@
         <w:t xml:space="preserve"> </w:t>
       </w:r>
       <w:r>
-        <w:t xml:space="preserve">(45)</w:t>
+        <w:t xml:space="preserve">(46)</w:t>
       </w:r>
       <w:r>
         <w:t xml:space="preserve">, however this does not completely eliminate the possibility for this type of error. Due to the topology of the metabolic network, we were also unable to integrate stoichiometry for each reaction which may effect rates of consumption or production. In spite of these assumptions, the method outlined here underscores known elements of</w:t>
@@ -3451,7 +3442,7 @@
         <w:t xml:space="preserve"> </w:t>
       </w:r>
       <w:r>
-        <w:t xml:space="preserve">(46)</w:t>
+        <w:t xml:space="preserve">(47)</w:t>
       </w:r>
       <w:r>
         <w:t xml:space="preserve">, six-to-eight week-old SPF C57BL/6 mice were obtained from a single breeding colony maintained at the University of Michigan for all experiments. Six-to-eight week-old GF C57BL/6 mice were obtained from a single breeding colony maintained at the University of Michigan and fed Laboratory Rodent Diet 5001 from LabDiet for all experiments. All animal protocols were approved by the University Committee on Use and Care of Animals at the University of Michigan and carried out in accordance with the approved guidelines. Specified SPF animals were administered one of three antibiotics; cefoperazone, streptomycin, or clindamycin (Table 1). Cefoperazone (0.5 mg/ml) and streptomycin (5.0 mg/ml) were administered in distilled drinking water</w:t>
@@ -3613,7 +3604,7 @@
         <w:t xml:space="preserve"> </w:t>
       </w:r>
       <w:r>
-        <w:t xml:space="preserve">(47)</w:t>
+        <w:t xml:space="preserve">(48)</w:t>
       </w:r>
       <w:r>
         <w:t xml:space="preserve">. It is important to note that the germination agent taurocholate was omitted from these plates to quantify only vegetative cells. In parallel, undiluted samples were heated at 60° C for 30 minutes to eliminate vegetative cells and leave only spores</w:t>
@@ -3622,7 +3613,7 @@
         <w:t xml:space="preserve"> </w:t>
       </w:r>
       <w:r>
-        <w:t xml:space="preserve">(48)</w:t>
+        <w:t xml:space="preserve">(49)</w:t>
       </w:r>
       <w:r>
         <w:t xml:space="preserve">. These samples were serially diluted under anaerobic conditions in anaerobic PBS and plated on CCFAE with taurocholate at 37° C for 24 hours. Plating was simultaneously done for heated samples on CCFAE to ensure all vegetative cells had been eliminated.</w:t>
@@ -3661,7 +3652,7 @@
         <w:t xml:space="preserve"> </w:t>
       </w:r>
       <w:r>
-        <w:t xml:space="preserve">(49)</w:t>
+        <w:t xml:space="preserve">(50)</w:t>
       </w:r>
       <w:r>
         <w:t xml:space="preserve">. Briefly, filtered-sterilized cecal content was serially diluted 1:5 in PBS. As a control for toxin-mediated cell rounding the cecal content was diluted a further 1:2 by the addition of an equal volume of goat anti-toxin serum (T5000; TechLab). Vero cells were grown to a confluent monolayer in DMEM (Dulbecco's Modified Eagle's medium), supplemented with 10% heat-inactivated fetal bovine serum and 1% penicillin-streptomycin. The cells then were transferred to a conical tube and centrifuged at 1,000 rpm for 5 minutes to pellet the cells. The old media was removed and the cells were re-suspended in fresh media to a final concentration of 1×10</w:t>
@@ -3734,7 +3725,7 @@
         <w:t xml:space="preserve"> </w:t>
       </w:r>
       <w:r>
-        <w:t xml:space="preserve">(50)</w:t>
+        <w:t xml:space="preserve">(51)</w:t>
       </w:r>
       <w:r>
         <w:t xml:space="preserve">. All 63 samples were sequenced on a single sequencing run.</w:t>
@@ -3760,7 +3751,7 @@
         <w:t xml:space="preserve"> </w:t>
       </w:r>
       <w:r>
-        <w:t xml:space="preserve">(50)</w:t>
+        <w:t xml:space="preserve">(51)</w:t>
       </w:r>
       <w:r>
         <w:t xml:space="preserve">. In short, paired-end reads were merged into contigs, screened for quality, aligned to SILVA 16S rRNA sequence database, and screened for chimeras. Sequences were classified using a naive Bayesian classifier trained against a 16S rRNA gene training set provided by the Ribosomal Database Project (RDP)</w:t>
@@ -3769,7 +3760,7 @@
         <w:t xml:space="preserve"> </w:t>
       </w:r>
       <w:r>
-        <w:t xml:space="preserve">(51)</w:t>
+        <w:t xml:space="preserve">(52)</w:t>
       </w:r>
       <w:r>
         <w:t xml:space="preserve">. Curated sequences were clustered into operational taxonomic units (OTUs) using a 97% similarity cutoff with the average neighbor clustering algorithm. The number of sequences in each sample was rarefied to 2,500 per sample to minimize the effects of uneven sampling.</w:t>
@@ -3807,7 +3798,7 @@
         <w:t xml:space="preserve"> </w:t>
       </w:r>
       <w:r>
-        <w:t xml:space="preserve">(52)</w:t>
+        <w:t xml:space="preserve">(53)</w:t>
       </w:r>
       <w:r>
         <w:t xml:space="preserve">. The hot lysis buffer was added to the frozen and ground cecal content. The mixture was boiled with periodic vortexing for another 5 minutes. After boiling, an equal volume of 37° C acid phenol/chloroform was added to the cecal content lysate and incubated at 37° C for 10 minutes with periodic vortexing. The mixture was the centrifuged at 2,500 x g at 4° C for 15 minutes. The aqueous phase was then transferred to a sterile tube and an equal volume of acid phenol/chloroform was added. This mixture was vortexed and centrifuged at 2,500 x g at 4° for 5 minutes. The process was repeated until aqueous phase was clear. The last extraction was performed with chloroform/isoamyl alcohol to remove acid phenol. An equal volume of isopropanol was added and the extracted nucleic acid was incubated overnight at -20° C. The following day the sample was centrifuged at 12000 x g at 4° C for 45 minutes. The pellet was washed with 0° C 100% ethanol and resuspended in 200 μl of RNase-free water. Following the manufacturer's protocol, samples were then treated with 2 μl of Turbo DNase for 30 minutes at 37° C. RNA samples were retrieved using the Zymo Quick-RNA MiniPrep according the manufacturer's protocol. Completion of the reaction was assessed using PCR for the V4 region of the 16S rRNA gene for 30 cycles (Kozich, 2013). Quality and integrity of RNA was measured using the Agilent RNA 6000 Nano kit for total prokaryotic RNA. The Ribo-Zero Gold rRNA Removal Kit Epidemiology was then used to deplete prokaryotic and eukaryotic rRNA from the samples according the manufacturer's protocol. Prior to library construction, quality and integrity as measured again using the Agilent RNA 6000 Pico Kit. Stranded RNA-Seq libraries were made constructed with the TruSeq Total RNA Library Preparation Kit v2, both using the manufacturer's protocol. The Agilent DNA High Sensitivity Kit was used to measure concentration and fragment size distribution before sequencing. High-throughput sequencing was performed by the University of Michigan Sequencing Core in Ann Arbor, MI. For all groups, sequencing was repeated across 4 lanes of an Illumina HiSeq 2500 using the 2x50 bp chemistry.</w:t>
@@ -3833,7 +3824,7 @@
         <w:t xml:space="preserve"> </w:t>
       </w:r>
       <w:r>
-        <w:t xml:space="preserve">(53)</w:t>
+        <w:t xml:space="preserve">(54)</w:t>
       </w:r>
       <w:r>
         <w:t xml:space="preserve"> </w:t>
@@ -3845,7 +3836,7 @@
         <w:t xml:space="preserve"> </w:t>
       </w:r>
       <w:r>
-        <w:t xml:space="preserve">(54)</w:t>
+        <w:t xml:space="preserve">(55)</w:t>
       </w:r>
       <w:r>
         <w:t xml:space="preserve"> </w:t>
@@ -3872,7 +3863,7 @@
         <w:t xml:space="preserve"> </w:t>
       </w:r>
       <w:r>
-        <w:t xml:space="preserve">(55)</w:t>
+        <w:t xml:space="preserve">(56)</w:t>
       </w:r>
       <w:r>
         <w:t xml:space="preserve">. Optical and PCR duplicates were then removed using Picard MarkDuplicates (</w:t>
@@ -3892,7 +3883,7 @@
         <w:t xml:space="preserve"> </w:t>
       </w:r>
       <w:r>
-        <w:t xml:space="preserve">(56)</w:t>
+        <w:t xml:space="preserve">(57)</w:t>
       </w:r>
       <w:r>
         <w:t xml:space="preserve"> </w:t>
@@ -4067,7 +4058,7 @@
         <w:t xml:space="preserve">transcriptomes was not feasible, we applied a Monte Carlo style simulation to distinguish calculated metabolite importances due to distinct transcriptional patterns for the environment measured from those metabolites that were constitutively important. We employed a 10,000-fold bootstrapping approach of randomly reassigning transcript abundance for enzyme nodes and recalculating metabolite importances. This approach was chosen over fitting a simulated transcriptome to a negative binomial distribution because it created a more relevant standard of comparison for lower coverage sequencing efforts. Using this method, each substrate node accumulated a random probability distribution of importance scores which were then used to calculate the median and confidence interval to generate a probability for each metabolite importance score to be the result of more than chance. This was a superior approach to switch randomization since the connections of the network itself was created through natural selection and any large-scale alterations would yield biologically uninformative comparisons</w:t>
       </w:r>
       <w:r>
-        <w:t xml:space="preserve">(57)</w:t>
+        <w:t xml:space="preserve">(58)</w:t>
       </w:r>
       <w:r>
         <w:t xml:space="preserve">.</w:t>
@@ -4188,7 +4179,7 @@
         <w:t xml:space="preserve"> </w:t>
       </w:r>
       <w:r>
-        <w:t xml:space="preserve">(5)</w:t>
+        <w:t xml:space="preserve">(6)</w:t>
       </w:r>
       <w:r>
         <w:t xml:space="preserve">. Individual carbohydrate sources were added at a final concentration of 5 mg/mL and pair-wise carbohydrate combinations were added at 2.5 mg/mL each (5 mg/mL total). A solution of the required amino acids was made separately and added when noted at identical concentrations to the same study. 245 μl of final media mixes were added to a 96-well sterile clear-bottom plate. A rich media growth control was also included, consisting of liquid Brain-Heart Infusion + 0.5% cysteine. All culturing and growth measurement were performed anaerobically in a Coy Type B Vinyl Anaerobic Chamber (3.0% H, 5.0% CO</w:t>
@@ -6714,6 +6705,50 @@
         <w:rPr>
           <w:b/>
         </w:rPr>
+        <w:t xml:space="preserve">Britton, R. A.</w:t>
+      </w:r>
+      <w:r>
+        <w:t xml:space="preserve">, and</w:t>
+      </w:r>
+      <w:r>
+        <w:t xml:space="preserve"> </w:t>
+      </w:r>
+      <w:r>
+        <w:rPr>
+          <w:b/>
+        </w:rPr>
+        <w:t xml:space="preserve">V. B. Young</w:t>
+      </w:r>
+      <w:r>
+        <w:t xml:space="preserve">. 2014. Role of the intestinal microbiota in resistance to colonization by Clostridium difficile. Gastroenterology</w:t>
+      </w:r>
+      <w:r>
+        <w:t xml:space="preserve"> </w:t>
+      </w:r>
+      <w:r>
+        <w:rPr>
+          <w:b/>
+        </w:rPr>
+        <w:t xml:space="preserve">146</w:t>
+      </w:r>
+      <w:r>
+        <w:t xml:space="preserve">:1547–1553.</w:t>
+      </w:r>
+    </w:p>
+    <w:p>
+      <w:pPr>
+        <w:pStyle w:val="Bibliography"/>
+      </w:pPr>
+      <w:r>
+        <w:t xml:space="preserve">5.</w:t>
+      </w:r>
+      <w:r>
+        <w:t xml:space="preserve"> </w:t>
+      </w:r>
+      <w:r>
+        <w:rPr>
+          <w:b/>
+        </w:rPr>
         <w:t xml:space="preserve">Chen, X.</w:t>
       </w:r>
       <w:r>
@@ -6821,7 +6856,7 @@
         <w:pStyle w:val="Bibliography"/>
       </w:pPr>
       <w:r>
-        <w:t xml:space="preserve">5.</w:t>
+        <w:t xml:space="preserve">6.</w:t>
       </w:r>
       <w:r>
         <w:t xml:space="preserve"> </w:t>
@@ -6952,7 +6987,7 @@
         <w:pStyle w:val="Bibliography"/>
       </w:pPr>
       <w:r>
-        <w:t xml:space="preserve">6.</w:t>
+        <w:t xml:space="preserve">7.</w:t>
       </w:r>
       <w:r>
         <w:t xml:space="preserve"> </w:t>
@@ -7020,7 +7055,7 @@
         <w:pStyle w:val="Bibliography"/>
       </w:pPr>
       <w:r>
-        <w:t xml:space="preserve">7.</w:t>
+        <w:t xml:space="preserve">8.</w:t>
       </w:r>
       <w:r>
         <w:t xml:space="preserve"> </w:t>
@@ -7112,7 +7147,7 @@
         <w:pStyle w:val="Bibliography"/>
       </w:pPr>
       <w:r>
-        <w:t xml:space="preserve">8.</w:t>
+        <w:t xml:space="preserve">9.</w:t>
       </w:r>
       <w:r>
         <w:t xml:space="preserve"> </w:t>
@@ -7219,7 +7254,7 @@
         <w:pStyle w:val="Bibliography"/>
       </w:pPr>
       <w:r>
-        <w:t xml:space="preserve">9.</w:t>
+        <w:t xml:space="preserve">10.</w:t>
       </w:r>
       <w:r>
         <w:t xml:space="preserve"> </w:t>
@@ -7347,7 +7382,7 @@
         <w:pStyle w:val="Bibliography"/>
       </w:pPr>
       <w:r>
-        <w:t xml:space="preserve">10.</w:t>
+        <w:t xml:space="preserve">11.</w:t>
       </w:r>
       <w:r>
         <w:t xml:space="preserve"> </w:t>
@@ -7427,7 +7462,7 @@
         <w:pStyle w:val="Bibliography"/>
       </w:pPr>
       <w:r>
-        <w:t xml:space="preserve">11.</w:t>
+        <w:t xml:space="preserve">12.</w:t>
       </w:r>
       <w:r>
         <w:t xml:space="preserve"> </w:t>
@@ -7486,7 +7521,7 @@
         <w:pStyle w:val="Bibliography"/>
       </w:pPr>
       <w:r>
-        <w:t xml:space="preserve">12.</w:t>
+        <w:t xml:space="preserve">13.</w:t>
       </w:r>
       <w:r>
         <w:t xml:space="preserve"> </w:t>
@@ -7989,7 +8024,7 @@
         <w:pStyle w:val="Bibliography"/>
       </w:pPr>
       <w:r>
-        <w:t xml:space="preserve">13.</w:t>
+        <w:t xml:space="preserve">14.</w:t>
       </w:r>
       <w:r>
         <w:t xml:space="preserve"> </w:t>
@@ -8057,7 +8092,7 @@
         <w:pStyle w:val="Bibliography"/>
       </w:pPr>
       <w:r>
-        <w:t xml:space="preserve">14.</w:t>
+        <w:t xml:space="preserve">15.</w:t>
       </w:r>
       <w:r>
         <w:t xml:space="preserve"> </w:t>
@@ -8101,7 +8136,7 @@
         <w:pStyle w:val="Bibliography"/>
       </w:pPr>
       <w:r>
-        <w:t xml:space="preserve">15.</w:t>
+        <w:t xml:space="preserve">16.</w:t>
       </w:r>
       <w:r>
         <w:t xml:space="preserve"> </w:t>
@@ -8172,7 +8207,7 @@
         <w:pStyle w:val="Bibliography"/>
       </w:pPr>
       <w:r>
-        <w:t xml:space="preserve">16.</w:t>
+        <w:t xml:space="preserve">17.</w:t>
       </w:r>
       <w:r>
         <w:t xml:space="preserve"> </w:t>
@@ -8264,7 +8299,7 @@
         <w:pStyle w:val="Bibliography"/>
       </w:pPr>
       <w:r>
-        <w:t xml:space="preserve">17.</w:t>
+        <w:t xml:space="preserve">18.</w:t>
       </w:r>
       <w:r>
         <w:t xml:space="preserve"> </w:t>
@@ -8335,7 +8370,7 @@
         <w:pStyle w:val="Bibliography"/>
       </w:pPr>
       <w:r>
-        <w:t xml:space="preserve">18.</w:t>
+        <w:t xml:space="preserve">19.</w:t>
       </w:r>
       <w:r>
         <w:t xml:space="preserve"> </w:t>
@@ -8406,7 +8441,7 @@
         <w:pStyle w:val="Bibliography"/>
       </w:pPr>
       <w:r>
-        <w:t xml:space="preserve">19.</w:t>
+        <w:t xml:space="preserve">20.</w:t>
       </w:r>
       <w:r>
         <w:t xml:space="preserve"> </w:t>
@@ -8600,7 +8635,7 @@
         <w:pStyle w:val="Bibliography"/>
       </w:pPr>
       <w:r>
-        <w:t xml:space="preserve">20.</w:t>
+        <w:t xml:space="preserve">21.</w:t>
       </w:r>
       <w:r>
         <w:t xml:space="preserve"> </w:t>
@@ -8719,7 +8754,7 @@
         <w:pStyle w:val="Bibliography"/>
       </w:pPr>
       <w:r>
-        <w:t xml:space="preserve">21.</w:t>
+        <w:t xml:space="preserve">22.</w:t>
       </w:r>
       <w:r>
         <w:t xml:space="preserve"> </w:t>
@@ -8763,7 +8798,7 @@
         <w:pStyle w:val="Bibliography"/>
       </w:pPr>
       <w:r>
-        <w:t xml:space="preserve">22.</w:t>
+        <w:t xml:space="preserve">23.</w:t>
       </w:r>
       <w:r>
         <w:t xml:space="preserve"> </w:t>
@@ -8831,7 +8866,7 @@
         <w:pStyle w:val="Bibliography"/>
       </w:pPr>
       <w:r>
-        <w:t xml:space="preserve">23.</w:t>
+        <w:t xml:space="preserve">24.</w:t>
       </w:r>
       <w:r>
         <w:t xml:space="preserve"> </w:t>
@@ -8923,7 +8958,7 @@
         <w:pStyle w:val="Bibliography"/>
       </w:pPr>
       <w:r>
-        <w:t xml:space="preserve">24.</w:t>
+        <w:t xml:space="preserve">25.</w:t>
       </w:r>
       <w:r>
         <w:t xml:space="preserve"> </w:t>
@@ -9030,7 +9065,7 @@
         <w:pStyle w:val="Bibliography"/>
       </w:pPr>
       <w:r>
-        <w:t xml:space="preserve">25.</w:t>
+        <w:t xml:space="preserve">26.</w:t>
       </w:r>
       <w:r>
         <w:t xml:space="preserve"> </w:t>
@@ -9074,7 +9109,7 @@
         <w:pStyle w:val="Bibliography"/>
       </w:pPr>
       <w:r>
-        <w:t xml:space="preserve">26.</w:t>
+        <w:t xml:space="preserve">27.</w:t>
       </w:r>
       <w:r>
         <w:t xml:space="preserve"> </w:t>
@@ -9202,7 +9237,7 @@
         <w:pStyle w:val="Bibliography"/>
       </w:pPr>
       <w:r>
-        <w:t xml:space="preserve">27.</w:t>
+        <w:t xml:space="preserve">28.</w:t>
       </w:r>
       <w:r>
         <w:t xml:space="preserve"> </w:t>
@@ -9282,7 +9317,7 @@
         <w:pStyle w:val="Bibliography"/>
       </w:pPr>
       <w:r>
-        <w:t xml:space="preserve">28.</w:t>
+        <w:t xml:space="preserve">29.</w:t>
       </w:r>
       <w:r>
         <w:t xml:space="preserve"> </w:t>
@@ -9350,7 +9385,7 @@
         <w:pStyle w:val="Bibliography"/>
       </w:pPr>
       <w:r>
-        <w:t xml:space="preserve">29.</w:t>
+        <w:t xml:space="preserve">30.</w:t>
       </w:r>
       <w:r>
         <w:t xml:space="preserve"> </w:t>
@@ -9394,7 +9429,7 @@
         <w:pStyle w:val="Bibliography"/>
       </w:pPr>
       <w:r>
-        <w:t xml:space="preserve">30.</w:t>
+        <w:t xml:space="preserve">31.</w:t>
       </w:r>
       <w:r>
         <w:t xml:space="preserve"> </w:t>
@@ -9438,7 +9473,7 @@
         <w:pStyle w:val="Bibliography"/>
       </w:pPr>
       <w:r>
-        <w:t xml:space="preserve">31.</w:t>
+        <w:t xml:space="preserve">32.</w:t>
       </w:r>
       <w:r>
         <w:t xml:space="preserve"> </w:t>
@@ -9494,7 +9529,7 @@
         <w:pStyle w:val="Bibliography"/>
       </w:pPr>
       <w:r>
-        <w:t xml:space="preserve">32.</w:t>
+        <w:t xml:space="preserve">33.</w:t>
       </w:r>
       <w:r>
         <w:t xml:space="preserve"> </w:t>
@@ -9538,7 +9573,7 @@
         <w:pStyle w:val="Bibliography"/>
       </w:pPr>
       <w:r>
-        <w:t xml:space="preserve">33.</w:t>
+        <w:t xml:space="preserve">34.</w:t>
       </w:r>
       <w:r>
         <w:t xml:space="preserve"> </w:t>
@@ -9657,7 +9692,7 @@
         <w:pStyle w:val="Bibliography"/>
       </w:pPr>
       <w:r>
-        <w:t xml:space="preserve">34.</w:t>
+        <w:t xml:space="preserve">35.</w:t>
       </w:r>
       <w:r>
         <w:t xml:space="preserve"> </w:t>
@@ -9857,7 +9892,7 @@
         <w:pStyle w:val="Bibliography"/>
       </w:pPr>
       <w:r>
-        <w:t xml:space="preserve">35.</w:t>
+        <w:t xml:space="preserve">36.</w:t>
       </w:r>
       <w:r>
         <w:t xml:space="preserve"> </w:t>
@@ -9937,7 +9972,7 @@
         <w:pStyle w:val="Bibliography"/>
       </w:pPr>
       <w:r>
-        <w:t xml:space="preserve">36.</w:t>
+        <w:t xml:space="preserve">37.</w:t>
       </w:r>
       <w:r>
         <w:t xml:space="preserve"> </w:t>
@@ -10089,7 +10124,7 @@
         <w:pStyle w:val="Bibliography"/>
       </w:pPr>
       <w:r>
-        <w:t xml:space="preserve">37.</w:t>
+        <w:t xml:space="preserve">38.</w:t>
       </w:r>
       <w:r>
         <w:t xml:space="preserve"> </w:t>
@@ -10133,7 +10168,7 @@
         <w:pStyle w:val="Bibliography"/>
       </w:pPr>
       <w:r>
-        <w:t xml:space="preserve">38.</w:t>
+        <w:t xml:space="preserve">39.</w:t>
       </w:r>
       <w:r>
         <w:t xml:space="preserve"> </w:t>
@@ -10201,7 +10236,7 @@
         <w:pStyle w:val="Bibliography"/>
       </w:pPr>
       <w:r>
-        <w:t xml:space="preserve">39.</w:t>
+        <w:t xml:space="preserve">40.</w:t>
       </w:r>
       <w:r>
         <w:t xml:space="preserve"> </w:t>
@@ -10272,7 +10307,7 @@
         <w:pStyle w:val="Bibliography"/>
       </w:pPr>
       <w:r>
-        <w:t xml:space="preserve">40.</w:t>
+        <w:t xml:space="preserve">41.</w:t>
       </w:r>
       <w:r>
         <w:t xml:space="preserve"> </w:t>
@@ -10328,7 +10363,7 @@
         <w:pStyle w:val="Bibliography"/>
       </w:pPr>
       <w:r>
-        <w:t xml:space="preserve">41.</w:t>
+        <w:t xml:space="preserve">42.</w:t>
       </w:r>
       <w:r>
         <w:t xml:space="preserve"> </w:t>
@@ -10372,7 +10407,7 @@
         <w:pStyle w:val="Bibliography"/>
       </w:pPr>
       <w:r>
-        <w:t xml:space="preserve">42.</w:t>
+        <w:t xml:space="preserve">43.</w:t>
       </w:r>
       <w:r>
         <w:t xml:space="preserve"> </w:t>
@@ -10428,7 +10463,7 @@
         <w:pStyle w:val="Bibliography"/>
       </w:pPr>
       <w:r>
-        <w:t xml:space="preserve">43.</w:t>
+        <w:t xml:space="preserve">44.</w:t>
       </w:r>
       <w:r>
         <w:t xml:space="preserve"> </w:t>
@@ -10484,7 +10519,7 @@
         <w:pStyle w:val="Bibliography"/>
       </w:pPr>
       <w:r>
-        <w:t xml:space="preserve">44.</w:t>
+        <w:t xml:space="preserve">45.</w:t>
       </w:r>
       <w:r>
         <w:t xml:space="preserve"> </w:t>
@@ -10555,7 +10590,7 @@
         <w:pStyle w:val="Bibliography"/>
       </w:pPr>
       <w:r>
-        <w:t xml:space="preserve">45.</w:t>
+        <w:t xml:space="preserve">46.</w:t>
       </w:r>
       <w:r>
         <w:t xml:space="preserve"> </w:t>
@@ -10599,7 +10634,7 @@
         <w:pStyle w:val="Bibliography"/>
       </w:pPr>
       <w:r>
-        <w:t xml:space="preserve">46.</w:t>
+        <w:t xml:space="preserve">47.</w:t>
       </w:r>
       <w:r>
         <w:t xml:space="preserve"> </w:t>
@@ -10706,7 +10741,7 @@
         <w:pStyle w:val="Bibliography"/>
       </w:pPr>
       <w:r>
-        <w:t xml:space="preserve">47.</w:t>
+        <w:t xml:space="preserve">48.</w:t>
       </w:r>
       <w:r>
         <w:t xml:space="preserve"> </w:t>
@@ -10774,7 +10809,7 @@
         <w:pStyle w:val="Bibliography"/>
       </w:pPr>
       <w:r>
-        <w:t xml:space="preserve">48.</w:t>
+        <w:t xml:space="preserve">49.</w:t>
       </w:r>
       <w:r>
         <w:t xml:space="preserve"> </w:t>
@@ -10833,7 +10868,7 @@
         <w:pStyle w:val="Bibliography"/>
       </w:pPr>
       <w:r>
-        <w:t xml:space="preserve">49.</w:t>
+        <w:t xml:space="preserve">50.</w:t>
       </w:r>
       <w:r>
         <w:t xml:space="preserve"> </w:t>
@@ -10952,7 +10987,7 @@
         <w:pStyle w:val="Bibliography"/>
       </w:pPr>
       <w:r>
-        <w:t xml:space="preserve">50.</w:t>
+        <w:t xml:space="preserve">51.</w:t>
       </w:r>
       <w:r>
         <w:t xml:space="preserve"> </w:t>
@@ -10996,7 +11031,7 @@
         <w:pStyle w:val="Bibliography"/>
       </w:pPr>
       <w:r>
-        <w:t xml:space="preserve">51.</w:t>
+        <w:t xml:space="preserve">52.</w:t>
       </w:r>
       <w:r>
         <w:t xml:space="preserve"> </w:t>
@@ -11064,7 +11099,7 @@
         <w:pStyle w:val="Bibliography"/>
       </w:pPr>
       <w:r>
-        <w:t xml:space="preserve">52.</w:t>
+        <w:t xml:space="preserve">53.</w:t>
       </w:r>
       <w:r>
         <w:t xml:space="preserve"> </w:t>
@@ -11135,7 +11170,7 @@
         <w:pStyle w:val="Bibliography"/>
       </w:pPr>
       <w:r>
-        <w:t xml:space="preserve">53.</w:t>
+        <w:t xml:space="preserve">54.</w:t>
       </w:r>
       <w:r>
         <w:t xml:space="preserve"> </w:t>
@@ -11305,7 +11340,7 @@
         <w:pStyle w:val="Bibliography"/>
       </w:pPr>
       <w:r>
-        <w:t xml:space="preserve">54.</w:t>
+        <w:t xml:space="preserve">55.</w:t>
       </w:r>
       <w:r>
         <w:t xml:space="preserve"> </w:t>
@@ -11361,7 +11396,7 @@
         <w:pStyle w:val="Bibliography"/>
       </w:pPr>
       <w:r>
-        <w:t xml:space="preserve">55.</w:t>
+        <w:t xml:space="preserve">56.</w:t>
       </w:r>
       <w:r>
         <w:t xml:space="preserve"> </w:t>
@@ -11441,7 +11476,7 @@
         <w:pStyle w:val="Bibliography"/>
       </w:pPr>
       <w:r>
-        <w:t xml:space="preserve">56.</w:t>
+        <w:t xml:space="preserve">57.</w:t>
       </w:r>
       <w:r>
         <w:t xml:space="preserve"> </w:t>
@@ -11569,7 +11604,7 @@
         <w:pStyle w:val="Bibliography"/>
       </w:pPr>
       <w:r>
-        <w:t xml:space="preserve">57.</w:t>
+        <w:t xml:space="preserve">58.</w:t>
       </w:r>
       <w:r>
         <w:t xml:space="preserve"> </w:t>
@@ -12029,7 +12064,7 @@
     </w:lvl>
   </w:abstractNum>
   <w:abstractNum w:abstractNumId="990">
-    <w:nsid w:val="2d0cfd69"/>
+    <w:nsid w:val="ac04f863"/>
     <w:multiLevelType w:val="multilevel"/>
     <w:lvl w:ilvl="0">
       <w:numFmt w:val="bullet"/>

</xml_diff>

<commit_message>
supp fig legend change
</commit_message>
<xml_diff>
--- a/Jenior_Modeling_mBio_2017.docx
+++ b/Jenior_Modeling_mBio_2017.docx
@@ -5050,7 +5050,7 @@
         <w:t xml:space="preserve"> </w:t>
       </w:r>
       <w:r>
-        <w:t xml:space="preserve">vs mock-infected mouse cecal content (n = 9).</w:t>
+        <w:t xml:space="preserve">vs mock-infected mouse cecal content (n = 9 per group).</w:t>
       </w:r>
       <w:r>
         <w:t xml:space="preserve"> </w:t>
@@ -5541,7 +5541,7 @@
         <w:t xml:space="preserve"> </w:t>
       </w:r>
       <w:r>
-        <w:t xml:space="preserve">distances for the gut microbiome of all conventionally-raised mice used in these experiments (n = 63). All treatment groups are significantly different from all other groups by AMOVA (</w:t>
+        <w:t xml:space="preserve">distances for the gut microbiome of all SPF mice used in these experiments (n = 63). All treatment groups are significantly different from each other groups by AMOVA (</w:t>
       </w:r>
       <w:r>
         <w:rPr>
@@ -5932,7 +5932,7 @@
         <w:t xml:space="preserve"> </w:t>
       </w:r>
       <w:r>
-        <w:t xml:space="preserve">Shown are the median and interquartile range of the sample variance for all fields in each experimental group. This was done to demonstrate consistent measurements in multiple levels of data, and further support our approach to pooled transcriptomic sequencing.</w:t>
+        <w:t xml:space="preserve">Shown are the median and interquartile range of the sample variance for all fields in each experimental group. This was done to demonstrate consistent measurements in multiple levels of data (n = 9 per group).</w:t>
       </w:r>
       <w:r>
         <w:t xml:space="preserve"> </w:t>
@@ -12107,7 +12107,7 @@
     </w:lvl>
   </w:abstractNum>
   <w:abstractNum w:abstractNumId="990">
-    <w:nsid w:val="c4676ec4"/>
+    <w:nsid w:val="8f17b467"/>
     <w:multiLevelType w:val="multilevel"/>
     <w:lvl w:ilvl="0">
       <w:numFmt w:val="bullet"/>

</xml_diff>

<commit_message>
added probability to fig 4 legend
</commit_message>
<xml_diff>
--- a/Jenior_Modeling_mBio_2017.docx
+++ b/Jenior_Modeling_mBio_2017.docx
@@ -4586,7 +4586,10 @@
         <w:t xml:space="preserve"> </w:t>
       </w:r>
       <w:r>
-        <w:t xml:space="preserve">Toxin titer from cecal content measured by activity in Vero cell rounding assay. Ex-GF mice displayed significantly more spore c.f.u. and toxin activity than all other groups (</w:t>
+        <w:t xml:space="preserve">Toxin titer from cecal content measured by activity in Vero cell rounding assay. Ex-GF mice displayed significantly more spore c.f.u. and toxin activity than all other groups (all</w:t>
+      </w:r>
+      <w:r>
+        <w:t xml:space="preserve"> </w:t>
       </w:r>
       <w:r>
         <w:rPr>
@@ -4613,7 +4616,10 @@
         <w:t xml:space="preserve"> </w:t>
       </w:r>
       <w:r>
-        <w:t xml:space="preserve">or toxin activity (</w:t>
+        <w:t xml:space="preserve">or toxin activity (all</w:t>
+      </w:r>
+      <w:r>
+        <w:t xml:space="preserve"> </w:t>
       </w:r>
       <w:r>
         <w:rPr>
@@ -4884,6 +4890,12 @@
         <w:t xml:space="preserve"> </w:t>
       </w:r>
       <w:r>
+        <w:t xml:space="preserve">Important metabolites included in this analysis were calculated &lt;5% probability to be included in their associated random score distribution.</w:t>
+      </w:r>
+      <w:r>
+        <w:t xml:space="preserve"> </w:t>
+      </w:r>
+      <w:r>
         <w:rPr>
           <w:b/>
         </w:rPr>
@@ -4893,19 +4905,7 @@
         <w:t xml:space="preserve"> </w:t>
       </w:r>
       <w:r>
-        <w:t xml:space="preserve">Median shared metabolites among the 50 highest scoring metabolites from each condition (</w:t>
-      </w:r>
-      <w:r>
-        <w:rPr>
-          <w:i/>
-        </w:rPr>
-        <w:t xml:space="preserve">P</w:t>
-      </w:r>
-      <w:r>
-        <w:t xml:space="preserve"> </w:t>
-      </w:r>
-      <w:r>
-        <w:t xml:space="preserve">&lt; 0.05).</w:t>
+        <w:t xml:space="preserve">Median shared metabolites among the 50 highest scoring metabolites from each condition.</w:t>
       </w:r>
       <w:r>
         <w:t xml:space="preserve"> </w:t>
@@ -4920,19 +4920,7 @@
         <w:t xml:space="preserve"> </w:t>
       </w:r>
       <w:r>
-        <w:t xml:space="preserve">Distinctly important metabolites from each treatment group (</w:t>
-      </w:r>
-      <w:r>
-        <w:rPr>
-          <w:i/>
-        </w:rPr>
-        <w:t xml:space="preserve">P</w:t>
-      </w:r>
-      <w:r>
-        <w:t xml:space="preserve"> </w:t>
-      </w:r>
-      <w:r>
-        <w:t xml:space="preserve">&lt; 0.05). The top 25 scoring metabolites from each group was cross-referenced against each other group resulting in metabolites that are differentially important between environments.</w:t>
+        <w:t xml:space="preserve">Distinctly important metabolites from each treatment group. The top 25 scoring metabolites from each group was cross-referenced against each other group resulting in metabolites that are differentially important between environments.</w:t>
       </w:r>
       <w:r>
         <w:t xml:space="preserve"> </w:t>
@@ -12107,7 +12095,7 @@
     </w:lvl>
   </w:abstractNum>
   <w:abstractNum w:abstractNumId="990">
-    <w:nsid w:val="8f17b467"/>
+    <w:nsid w:val="c8c0711f"/>
     <w:multiLevelType w:val="multilevel"/>
     <w:lvl w:ilvl="0">
       <w:numFmt w:val="bullet"/>

</xml_diff>

<commit_message>
typo in fig legend
</commit_message>
<xml_diff>
--- a/Jenior_Modeling_mBio_2017.docx
+++ b/Jenior_Modeling_mBio_2017.docx
@@ -4298,7 +4298,7 @@
         <w:t xml:space="preserve"> </w:t>
       </w:r>
       <w:r>
-        <w:t xml:space="preserve">All statistical analyses were performed using R (v.3.2.0). Significant differences between community structure of treatment groups from 16S rRNA gene sequencing were determined with AMOVA in the mothur software package. Significant differences of Inv. Simpson diversity, c.f.u., toxin titer, and metabolite concentrations were determined by Wilcoxon rank-abundance test with Benjamini-Hochberg correction. Undetectable points used the limit of detection for all statistical calculations. Significant differences for growth curves compared to no carbohydrate control (+ amino acids) were calculated using 2-way ANOVA with Benjamini-Hochberg correction. Significance for metabolite importance scores was determined as described above via comparison to Monte-Carlo simulations. Outlier metabolites in linear correlation analysis were identified with a 1.5 minimum cutoff for squared Studentized residual analysis of each individual generalized linear model.</w:t>
+        <w:t xml:space="preserve">All statistical analyses were performed using R (v.3.2.0). Significant differences between community structure of treatment groups from 16S rRNA gene sequencing were determined with AMOVA in the mothur software package. Significant differences of Inv. Simpson diversity, c.f.u., toxin titer, and metabolite concentrations were determined by Wilcoxon signed-rank test with Benjamini-Hochberg correction. Undetectable points used the limit of detection for all statistical calculations. Significant differences for growth curves compared to no carbohydrate control (+ amino acids) were calculated using 2-way ANOVA with Benjamini-Hochberg correction. Significance for metabolite importance scores was determined as described above via comparison to Monte-Carlo simulations. Outlier metabolites in linear correlation analysis were identified with a 1.5 minimum cutoff for squared Studentized residual analysis of each individual generalized linear model.</w:t>
       </w:r>
     </w:p>
     <w:p>
@@ -4631,7 +4631,7 @@
         <w:t xml:space="preserve"> </w:t>
       </w:r>
       <w:r>
-        <w:t xml:space="preserve">&lt; 0.01). Dotted lines denote limits of detection (LOD), with undetectable points shown just below for clarity. Values for undetectable points were imputed as the LOD for calculation of significant differences which were identified by Wilcoxon rank-sum test with the Benjamini-Hochberg correction.</w:t>
+        <w:t xml:space="preserve">&lt; 0.01). Dotted lines denote limits of detection (LOD), with undetectable points shown just below for clarity. Values for undetectable points were imputed as the LOD for calculation of significant differences which were identified by Wilcoxon signed-rank test with the Benjamini-Hochberg correction.</w:t>
       </w:r>
     </w:p>
     <w:p>
@@ -4890,7 +4890,7 @@
         <w:t xml:space="preserve"> </w:t>
       </w:r>
       <w:r>
-        <w:t xml:space="preserve">Important metabolites included in this analysis were calculated &lt;5% probability to be included in their associated random score distribution.</w:t>
+        <w:t xml:space="preserve">Important metabolites included in this analysis were calculated &lt;5% probability to be a result of their associated random score distribution.</w:t>
       </w:r>
       <w:r>
         <w:t xml:space="preserve"> </w:t>
@@ -5140,7 +5140,7 @@
         <w:t xml:space="preserve"> </w:t>
       </w:r>
       <w:r>
-        <w:t xml:space="preserve">&lt; 0.05) are denoted by a single asterisk (*) and were determined using Wilcoxon signed-rank test with Benjamini-Hochberg correction when appropriate.</w:t>
+        <w:t xml:space="preserve">&lt; 0.05) were determined using Wilcoxon signed-rank test with Benjamini-Hochberg correction when appropriate.</w:t>
       </w:r>
     </w:p>
     <w:p>
@@ -5556,7 +5556,7 @@
         <w:t xml:space="preserve"> </w:t>
       </w:r>
       <w:r>
-        <w:t xml:space="preserve">Inverse Simpson diversity for each cecal community from the mice in (A). Cecal communities from mice not treated with any antibiotics are significantly more diverse than any antibiotic-treated condition by Wilcoxon test (</w:t>
+        <w:t xml:space="preserve">Inverse Simpson diversity for each cecal community from the mice in (A). Cecal communities from mice not treated with any antibiotics are significantly more diverse than any antibiotic-treated condition by Wilcoxon signed-rank test (</w:t>
       </w:r>
       <w:r>
         <w:rPr>
@@ -5640,7 +5640,7 @@
         <w:t xml:space="preserve"> </w:t>
       </w:r>
       <w:r>
-        <w:t xml:space="preserve">were detected in each condition, determined by Wilcoxon rank-sum test (</w:t>
+        <w:t xml:space="preserve">were detected in each condition, determined by Wilcoxon signed-rank test (</w:t>
       </w:r>
       <w:r>
         <w:rPr>
@@ -5822,7 +5822,7 @@
         <w:rPr>
           <w:b/>
         </w:rPr>
-        <w:t xml:space="preserve">Supplementary Figure 4 | Additional explanation for Figure 4 interpretation.</w:t>
+        <w:t xml:space="preserve">Supplementary Figure 4 | Additional explanation for Figure 2 interpretation.</w:t>
       </w:r>
       <w:r>
         <w:t xml:space="preserve"> </w:t>
@@ -6124,7 +6124,7 @@
         <w:t xml:space="preserve"> </w:t>
       </w:r>
       <w:r>
-        <w:t xml:space="preserve">&lt; 0.05) were determined using Wilcoxon rank-abundance test with Benjamini-Hochberg correction.</w:t>
+        <w:t xml:space="preserve">&lt; 0.05) were determined using Wilcoxon signed-rank test with Benjamini-Hochberg correction.</w:t>
       </w:r>
     </w:p>
     <w:p>
@@ -6260,7 +6260,7 @@
         <w:t xml:space="preserve"> </w:t>
       </w:r>
       <w:r>
-        <w:t xml:space="preserve">&lt; 0.05) were determined using Wilcoxon rank-abundance test with Benjamini-Hochberg correction.</w:t>
+        <w:t xml:space="preserve">&lt; 0.05) were determined using Wilcoxon signed-rank test with Benjamini-Hochberg correction.</w:t>
       </w:r>
     </w:p>
     <w:p>
@@ -12095,7 +12095,7 @@
     </w:lvl>
   </w:abstractNum>
   <w:abstractNum w:abstractNumId="990">
-    <w:nsid w:val="c8c0711f"/>
+    <w:nsid w:val="16019dd6"/>
     <w:multiLevelType w:val="multilevel"/>
     <w:lvl w:ilvl="0">
       <w:numFmt w:val="bullet"/>

</xml_diff>

<commit_message>
added sentence about conserved niche to conclusion
</commit_message>
<xml_diff>
--- a/Jenior_Modeling_mBio_2017.docx
+++ b/Jenior_Modeling_mBio_2017.docx
@@ -3394,22 +3394,34 @@
         <w:t xml:space="preserve"> </w:t>
       </w:r>
       <w:r>
-        <w:t xml:space="preserve">was able to optimize its nutritional strategy for each colonized gut environment. Our results implicate that further considerations are needed when attempting to design targeted prebiotic and probiotic therapies for the prevention or elimination of</w:t>
-      </w:r>
-      <w:r>
-        <w:t xml:space="preserve"> </w:t>
-      </w:r>
-      <w:r>
-        <w:rPr>
-          <w:i/>
-        </w:rPr>
-        <w:t xml:space="preserve">C. difficile</w:t>
-      </w:r>
-      <w:r>
-        <w:t xml:space="preserve"> </w:t>
-      </w:r>
-      <w:r>
-        <w:t xml:space="preserve">from the human gut.</w:t>
+        <w:t xml:space="preserve">was able to optimize its nutritional strategy for separate carbohydrates in each colonized gut environment. We also found that Stickland fermentation substrates and host-derived glycans were conserved elements of</w:t>
+      </w:r>
+      <w:r>
+        <w:t xml:space="preserve"> </w:t>
+      </w:r>
+      <w:r>
+        <w:rPr>
+          <w:i/>
+        </w:rPr>
+        <w:t xml:space="preserve">C. difficile</w:t>
+      </w:r>
+      <w:r>
+        <w:t xml:space="preserve">'s nutrient niche across distinct gut communities. Our results implicate that further considerations are needed for the design or targeted prebiotic and probiotic therapies to prevent or eliminate of</w:t>
+      </w:r>
+      <w:r>
+        <w:t xml:space="preserve"> </w:t>
+      </w:r>
+      <w:r>
+        <w:rPr>
+          <w:i/>
+        </w:rPr>
+        <w:t xml:space="preserve">C. difficile</w:t>
+      </w:r>
+      <w:r>
+        <w:t xml:space="preserve"> </w:t>
+      </w:r>
+      <w:r>
+        <w:t xml:space="preserve">from a colonized gut.</w:t>
       </w:r>
     </w:p>
     <w:p>
@@ -12095,7 +12107,7 @@
     </w:lvl>
   </w:abstractNum>
   <w:abstractNum w:abstractNumId="990">
-    <w:nsid w:val="240a03b0"/>
+    <w:nsid w:val="af6ac8ce"/>
     <w:multiLevelType w:val="multilevel"/>
     <w:lvl w:ilvl="0">
       <w:numFmt w:val="bullet"/>

</xml_diff>

<commit_message>
fixed methods sections title
</commit_message>
<xml_diff>
--- a/Jenior_Modeling_mBio_2017.docx
+++ b/Jenior_Modeling_mBio_2017.docx
@@ -3398,10 +3398,10 @@
       <w:pPr>
         <w:pStyle w:val="Heading3"/>
       </w:pPr>
-      <w:bookmarkStart w:id="26" w:name="methods"/>
+      <w:bookmarkStart w:id="26" w:name="materials-and-methods"/>
       <w:bookmarkEnd w:id="26"/>
       <w:r>
-        <w:t xml:space="preserve">Methods</w:t>
+        <w:t xml:space="preserve">Materials and Methods</w:t>
       </w:r>
     </w:p>
     <w:p>
@@ -12102,7 +12102,7 @@
     </w:lvl>
   </w:abstractNum>
   <w:abstractNum w:abstractNumId="990">
-    <w:nsid w:val="bf0a825e"/>
+    <w:nsid w:val="e1f51178"/>
     <w:multiLevelType w:val="multilevel"/>
     <w:lvl w:ilvl="0">
       <w:numFmt w:val="bullet"/>

</xml_diff>

<commit_message>
rewording fig 4 legend for clarity
</commit_message>
<xml_diff>
--- a/Jenior_Modeling_mBio_2017.docx
+++ b/Jenior_Modeling_mBio_2017.docx
@@ -4942,6 +4942,12 @@
         <w:t xml:space="preserve"> </w:t>
       </w:r>
       <w:r>
+        <w:t xml:space="preserve">18 hour</w:t>
+      </w:r>
+      <w:r>
+        <w:t xml:space="preserve"> </w:t>
+      </w:r>
+      <w:r>
         <w:rPr>
           <w:i/>
         </w:rPr>
@@ -4951,7 +4957,7 @@
         <w:t xml:space="preserve"> </w:t>
       </w:r>
       <w:r>
-        <w:t xml:space="preserve">growth curves validating identified growth nutrients from network analysis compared to no carbohydrate control (</w:t>
+        <w:t xml:space="preserve">growth curves validating identified growth nutrients from network analysis. All statistical comparison was performed in comparison to no carbohydrate control (</w:t>
       </w:r>
       <w:r>
         <w:rPr>
@@ -12102,7 +12108,7 @@
     </w:lvl>
   </w:abstractNum>
   <w:abstractNum w:abstractNumId="990">
-    <w:nsid w:val="e1f51178"/>
+    <w:nsid w:val="329edbcf"/>
     <w:multiLevelType w:val="multilevel"/>
     <w:lvl w:ilvl="0">
       <w:numFmt w:val="bullet"/>

</xml_diff>

<commit_message>
clarification in figure legends
</commit_message>
<xml_diff>
--- a/Jenior_Modeling_mBio_2017.docx
+++ b/Jenior_Modeling_mBio_2017.docx
@@ -4889,15 +4889,28 @@
       </w:r>
       <w:r>
         <w:rPr>
-          <w:b/>
-        </w:rPr>
-        <w:t xml:space="preserve">growth with important carbohydrates.</w:t>
-      </w:r>
-      <w:r>
-        <w:t xml:space="preserve"> </w:t>
-      </w:r>
-      <w:r>
-        <w:t xml:space="preserve">Important metabolites included in this analysis were calculated &lt;5% probability to be a result of their associated random score distribution.</w:t>
+          <w:i/>
+          <w:b/>
+        </w:rPr>
+        <w:t xml:space="preserve">C. difficile</w:t>
+      </w:r>
+      <w:r>
+        <w:rPr>
+          <w:b/>
+        </w:rPr>
+        <w:t xml:space="preserve"> </w:t>
+      </w:r>
+      <w:r>
+        <w:rPr>
+          <w:b/>
+        </w:rPr>
+        <w:t xml:space="preserve">growth with important carbon sources.</w:t>
+      </w:r>
+      <w:r>
+        <w:t xml:space="preserve"> </w:t>
+      </w:r>
+      <w:r>
+        <w:t xml:space="preserve">Important metabolites included in this analysis were calculated at &lt;5% probability to be a result of their associated random score distribution.</w:t>
       </w:r>
       <w:r>
         <w:t xml:space="preserve"> </w:t>
@@ -12108,7 +12121,7 @@
     </w:lvl>
   </w:abstractNum>
   <w:abstractNum w:abstractNumId="990">
-    <w:nsid w:val="329edbcf"/>
+    <w:nsid w:val="94421333"/>
     <w:multiLevelType w:val="multilevel"/>
     <w:lvl w:ilvl="0">
       <w:numFmt w:val="bullet"/>

</xml_diff>

<commit_message>
clarified that growth curves were actual c diff
</commit_message>
<xml_diff>
--- a/Jenior_Modeling_mBio_2017.docx
+++ b/Jenior_Modeling_mBio_2017.docx
@@ -4956,6 +4956,21 @@
       </w:r>
       <w:r>
         <w:t xml:space="preserve">18 hour</w:t>
+      </w:r>
+      <w:r>
+        <w:t xml:space="preserve"> </w:t>
+      </w:r>
+      <w:r>
+        <w:rPr>
+          <w:i/>
+        </w:rPr>
+        <w:t xml:space="preserve">C. difficile</w:t>
+      </w:r>
+      <w:r>
+        <w:t xml:space="preserve"> </w:t>
+      </w:r>
+      <w:r>
+        <w:t xml:space="preserve">str. 630</w:t>
       </w:r>
       <w:r>
         <w:t xml:space="preserve"> </w:t>
@@ -12121,7 +12136,7 @@
     </w:lvl>
   </w:abstractNum>
   <w:abstractNum w:abstractNumId="990">
-    <w:nsid w:val="94421333"/>
+    <w:nsid w:val="d8643ab4"/>
     <w:multiLevelType w:val="multilevel"/>
     <w:lvl w:ilvl="0">
       <w:numFmt w:val="bullet"/>

</xml_diff>

<commit_message>
reworded reasons we pooled samples in results
</commit_message>
<xml_diff>
--- a/Jenior_Modeling_mBio_2017.docx
+++ b/Jenior_Modeling_mBio_2017.docx
@@ -1205,31 +1205,34 @@
         <w:t xml:space="preserve"> </w:t>
       </w:r>
       <w:r>
-        <w:t xml:space="preserve">represents &lt;3.3% of the bacterial load in the cecum of any antibiotic-treated SPF mouse (Fig. S2C), and with rRNA depletion also eliminating &gt;90% of each raw RNA isolation</w:t>
-      </w:r>
-      <w:r>
-        <w:t xml:space="preserve"> </w:t>
-      </w:r>
-      <w:r>
-        <w:t xml:space="preserve">(26)</w:t>
-      </w:r>
-      <w:r>
-        <w:t xml:space="preserve">, it was necessary to pool samples within each treatment group. This also required a high degree of sequencing depth per sample to yield sufficient quantities of reads that mapped to</w:t>
-      </w:r>
-      <w:r>
-        <w:t xml:space="preserve"> </w:t>
-      </w:r>
-      <w:r>
-        <w:rPr>
-          <w:i/>
-        </w:rPr>
-        <w:t xml:space="preserve">C. difficile</w:t>
-      </w:r>
-      <w:r>
-        <w:t xml:space="preserve"> </w:t>
-      </w:r>
-      <w:r>
-        <w:t xml:space="preserve">str. 630 (4019 genes and putative ORFs; KEGG 2016) with 100% identity. Fidelity of analysis was also the reason that microarray-based gene expression measurement was not a viable alternative as the amount of background orthologous transcription from other bacterial species would contribute greatly to non-specific binding and eliminate true</w:t>
+        <w:t xml:space="preserve">represents &lt;3.3% of the bacterial load in any ceca of the antibiotic-treated SPF mice (Fig. S2C), a high degree of sequencing depth per sample was required to yield sufficient quantities of reads contributed by</w:t>
+      </w:r>
+      <w:r>
+        <w:t xml:space="preserve"> </w:t>
+      </w:r>
+      <w:r>
+        <w:rPr>
+          <w:i/>
+        </w:rPr>
+        <w:t xml:space="preserve">C. difficile</w:t>
+      </w:r>
+      <w:r>
+        <w:t xml:space="preserve">. This prohibited our ability to sequence each experimental replicate individually, and made it necessary to pool samples within each treatment group to allow for some degree of representation for each of the replicates to conserved for downstream analysis. Since these circumstances were unavaoidable, we treated this as normalizing for the average expression of</w:t>
+      </w:r>
+      <w:r>
+        <w:t xml:space="preserve"> </w:t>
+      </w:r>
+      <w:r>
+        <w:rPr>
+          <w:i/>
+        </w:rPr>
+        <w:t xml:space="preserve">C. difficile</w:t>
+      </w:r>
+      <w:r>
+        <w:t xml:space="preserve"> </w:t>
+      </w:r>
+      <w:r>
+        <w:t xml:space="preserve">in each environment. Microarray-based gene expression measurement was not a viable alternative as the amount of background orthologous transcription from other bacterial species would contribute greatly to non-specific binding and eliminate true</w:t>
       </w:r>
       <w:r>
         <w:t xml:space="preserve"> </w:t>
@@ -1310,7 +1313,7 @@
         <w:t xml:space="preserve"> </w:t>
       </w:r>
       <w:r>
-        <w:t xml:space="preserve">(20, 27)</w:t>
+        <w:t xml:space="preserve">(20, 26)</w:t>
       </w:r>
       <w:r>
         <w:t xml:space="preserve">, it is not feasible to reach higher coverage in the context of a diverse bacterial community. These levels have been shown to be largely acceptable for similar analyses due to the focus on large-scale differences in specific annotated genes</w:t>
@@ -1319,7 +1322,7 @@
         <w:t xml:space="preserve"> </w:t>
       </w:r>
       <w:r>
-        <w:t xml:space="preserve">(28)</w:t>
+        <w:t xml:space="preserve">(27)</w:t>
       </w:r>
       <w:r>
         <w:t xml:space="preserve">. Microarray-based gene expression analysis was not a viable alternative as the amount of background transcription from other bacterial species would cause background non-specific binding of orthologous transcript and eliminate any true</w:t>
@@ -1575,16 +1578,16 @@
         <w:t xml:space="preserve"> </w:t>
       </w:r>
       <w:r>
+        <w:t xml:space="preserve">(28)</w:t>
+      </w:r>
+      <w:r>
+        <w:t xml:space="preserve">. Similarly, CC is instead a calculation for the reciprocal sum of the lengths of those shortest paths quantified by the BC. This value demonstrates how essential a given node is the the overall structure of the metabolic network</w:t>
+      </w:r>
+      <w:r>
+        <w:t xml:space="preserve"> </w:t>
+      </w:r>
+      <w:r>
         <w:t xml:space="preserve">(29)</w:t>
-      </w:r>
-      <w:r>
-        <w:t xml:space="preserve">. Similarly, CC is instead a calculation for the reciprocal sum of the lengths of those shortest paths quantified by the BC. This value demonstrates how essential a given node is the the overall structure of the metabolic network</w:t>
-      </w:r>
-      <w:r>
-        <w:t xml:space="preserve"> </w:t>
-      </w:r>
-      <w:r>
-        <w:t xml:space="preserve">(30)</w:t>
       </w:r>
       <w:r>
         <w:t xml:space="preserve">. Together, these metrics allowed for the assessment of how much a network reflects known principles of highly central biological processes.</w:t>
@@ -1616,7 +1619,7 @@
         <w:t xml:space="preserve"> </w:t>
       </w:r>
       <w:r>
-        <w:t xml:space="preserve">(31)</w:t>
+        <w:t xml:space="preserve">(30)</w:t>
       </w:r>
       <w:r>
         <w:t xml:space="preserve">. Notably absent from the most well-connected metabolites were molecules like ATP or NADH. Their exclusion is likely a byproduct of the KEGG LIGAND reference used for network construction, which excludes cofactors from most biochemical reactions. While this may be a limitation of certain analyses, our study was not affected as the primary interest was in those substrates acquired from the environment. These results collectively validated our model of</w:t>
@@ -1712,25 +1715,25 @@
         <w:t xml:space="preserve"> </w:t>
       </w:r>
       <w:r>
+        <w:t xml:space="preserve">(31)</w:t>
+      </w:r>
+      <w:r>
+        <w:t xml:space="preserve">. We were therefore confident in utilizing normalized transcript abundance as a proxy for enzyme levels. The importance of each metabolite was measured as the log</w:t>
+      </w:r>
+      <w:r>
+        <w:rPr>
+          <w:vertAlign w:val="subscript"/>
+        </w:rPr>
+        <w:t xml:space="preserve">2</w:t>
+      </w:r>
+      <w:r>
+        <w:t xml:space="preserve">-transformed difference between the average transcript levels of enzymes that use the metabolite as a substrate and those that generate it as a product (Fig. 3B). A metabolite with a high importance score was most likely obtained from the environment because the expression of genes for enzymes that produce the metabolite were low. Given that separate sequencing efforts for each individual mouse in each group was impossible, we instead adopted a Monte Carlo-style simulation to achieve some degree of statistical validation to our findings. We first calculated metabolite importance scores for 10,000 iterations of random transcript abundance reassignment of all enzyme nodes in the network. Next we used these distributions to calculate a 95% confidence interval for each metabolite and create comparators that represent random noise</w:t>
+      </w:r>
+      <w:r>
+        <w:t xml:space="preserve"> </w:t>
+      </w:r>
+      <w:r>
         <w:t xml:space="preserve">(32)</w:t>
-      </w:r>
-      <w:r>
-        <w:t xml:space="preserve">. We were therefore confident in utilizing normalized transcript abundance as a proxy for enzyme levels. The importance of each metabolite was measured as the log</w:t>
-      </w:r>
-      <w:r>
-        <w:rPr>
-          <w:vertAlign w:val="subscript"/>
-        </w:rPr>
-        <w:t xml:space="preserve">2</w:t>
-      </w:r>
-      <w:r>
-        <w:t xml:space="preserve">-transformed difference between the average transcript levels of enzymes that use the metabolite as a substrate and those that generate it as a product (Fig. 3B). A metabolite with a high importance score was most likely obtained from the environment because the expression of genes for enzymes that produce the metabolite were low. Given that separate sequencing efforts for each individual mouse in each group was impossible, we instead adopted a Monte Carlo-style simulation to achieve some degree of statistical validation to our findings. We first calculated metabolite importance scores for 10,000 iterations of random transcript abundance reassignment of all enzyme nodes in the network. Next we used these distributions to calculate a 95% confidence interval for each metabolite and create comparators that represent random noise</w:t>
-      </w:r>
-      <w:r>
-        <w:t xml:space="preserve"> </w:t>
-      </w:r>
-      <w:r>
-        <w:t xml:space="preserve">(33)</w:t>
       </w:r>
       <w:r>
         <w:t xml:space="preserve">. This ultimately allowed for computing a probability of given metabolite being excluded from its associated null hypothesis score distribution (Fig. 3C). All downstream analysis was performed using those metabolites that met this criteria.</w:t>
@@ -1819,7 +1822,7 @@
         <w:t xml:space="preserve"> </w:t>
       </w:r>
       <w:r>
-        <w:t xml:space="preserve">(34–36)</w:t>
+        <w:t xml:space="preserve">(33–35)</w:t>
       </w:r>
       <w:r>
         <w:t xml:space="preserve">. Both of these forms have been demonstrated by</w:t>
@@ -1908,7 +1911,7 @@
         <w:t xml:space="preserve"> </w:t>
       </w:r>
       <w:r>
-        <w:t xml:space="preserve">(6, 12, 37)</w:t>
+        <w:t xml:space="preserve">(6, 12, 36)</w:t>
       </w:r>
       <w:r>
         <w:t xml:space="preserve">. This included sorbitol, mannitol, salicin, and N-acetylneuraminic acid. While the first 3 are more likely introduced by the diet, N-acetylneuraminic acid is another amino sugar integrated into the host mucin layer</w:t>
@@ -1917,7 +1920,7 @@
         <w:t xml:space="preserve"> </w:t>
       </w:r>
       <w:r>
-        <w:t xml:space="preserve">(38)</w:t>
+        <w:t xml:space="preserve">(37)</w:t>
       </w:r>
       <w:r>
         <w:t xml:space="preserve">. Previously, the concentration of this molecule was shown to increased through liberation by other bacterial species to the benefit of</w:t>
@@ -1935,7 +1938,7 @@
         <w:t xml:space="preserve"> </w:t>
       </w:r>
       <w:r>
-        <w:t xml:space="preserve">(37)</w:t>
+        <w:t xml:space="preserve">(36)</w:t>
       </w:r>
       <w:r>
         <w:t xml:space="preserve">, however our results suggest that</w:t>
@@ -2125,7 +2128,7 @@
         <w:t xml:space="preserve"> </w:t>
       </w:r>
       <w:r>
-        <w:t xml:space="preserve">(39)</w:t>
+        <w:t xml:space="preserve">(38)</w:t>
       </w:r>
       <w:r>
         <w:t xml:space="preserve">, as such it was necessary to include them despite modest growth through their fermentation. This focused our analysis on carbohydrates and made the most effective negative control growth in media lacking carbohydrates but containing amino acids. When tested for improved growth, at least one carbon source found to be distinctly important in each environment as well as among those shred in the combined analysis significantly improved growth relative to controls (all</w:t>
@@ -2481,7 +2484,7 @@
         <w:t xml:space="preserve"> </w:t>
       </w:r>
       <w:r>
-        <w:t xml:space="preserve">(40)</w:t>
+        <w:t xml:space="preserve">(39)</w:t>
       </w:r>
       <w:r>
         <w:t xml:space="preserve">. We found that</w:t>
@@ -2719,40 +2722,40 @@
         <w:t xml:space="preserve"> </w:t>
       </w:r>
       <w:r>
+        <w:t xml:space="preserve">(38)</w:t>
+      </w:r>
+      <w:r>
+        <w:t xml:space="preserve">. This included L-proline, L-threonine, N-acetyl-D-glucosamine, D-fructose, and galactitol. The metabolites that were more likely to be produced based on importance scores but decreased in the context of infection were the nucleotides adenine, deoxyadenosine, and xanthine. Although</w:t>
+      </w:r>
+      <w:r>
+        <w:t xml:space="preserve"> </w:t>
+      </w:r>
+      <w:r>
+        <w:rPr>
+          <w:i/>
+        </w:rPr>
+        <w:t xml:space="preserve">C. difficile</w:t>
+      </w:r>
+      <w:r>
+        <w:t xml:space="preserve"> </w:t>
+      </w:r>
+      <w:r>
+        <w:t xml:space="preserve">has the capacity to synthesize each</w:t>
+      </w:r>
+      <w:r>
+        <w:t xml:space="preserve"> </w:t>
+      </w:r>
+      <w:r>
         <w:t xml:space="preserve">(39)</w:t>
       </w:r>
       <w:r>
-        <w:t xml:space="preserve">. This included L-proline, L-threonine, N-acetyl-D-glucosamine, D-fructose, and galactitol. The metabolites that were more likely to be produced based on importance scores but decreased in the context of infection were the nucleotides adenine, deoxyadenosine, and xanthine. Although</w:t>
-      </w:r>
-      <w:r>
-        <w:t xml:space="preserve"> </w:t>
-      </w:r>
-      <w:r>
-        <w:rPr>
-          <w:i/>
-        </w:rPr>
-        <w:t xml:space="preserve">C. difficile</w:t>
-      </w:r>
-      <w:r>
-        <w:t xml:space="preserve"> </w:t>
-      </w:r>
-      <w:r>
-        <w:t xml:space="preserve">has the capacity to synthesize each</w:t>
+        <w:t xml:space="preserve">, it may also have the ability to catabolize these purines to participate downstream in Stickland reactions</w:t>
       </w:r>
       <w:r>
         <w:t xml:space="preserve"> </w:t>
       </w:r>
       <w:r>
         <w:t xml:space="preserve">(40)</w:t>
-      </w:r>
-      <w:r>
-        <w:t xml:space="preserve">, it may also have the ability to catabolize these purines to participate downstream in Stickland reactions</w:t>
-      </w:r>
-      <w:r>
-        <w:t xml:space="preserve"> </w:t>
-      </w:r>
-      <w:r>
-        <w:t xml:space="preserve">(41)</w:t>
       </w:r>
       <w:r>
         <w:t xml:space="preserve">. The findings here may indicate that</w:t>
@@ -2877,7 +2880,7 @@
         <w:t xml:space="preserve"> </w:t>
       </w:r>
       <w:r>
-        <w:t xml:space="preserve">(36)</w:t>
+        <w:t xml:space="preserve">(35)</w:t>
       </w:r>
       <w:r>
         <w:t xml:space="preserve">. Together, these data supported network-derived importance scores as well as our hypothesis that</w:t>
@@ -3036,16 +3039,16 @@
         <w:t xml:space="preserve"> </w:t>
       </w:r>
       <w:r>
+        <w:t xml:space="preserve">(41)</w:t>
+      </w:r>
+      <w:r>
+        <w:t xml:space="preserve">. This same principle could extend to host-derived aminoglycans from the mucus layer. Concentrations of N-acetyl-D-glucosamine were consistently decreased when groups of bacteria with the capacity to cleave it from mucus were either diminished or absent entirely</w:t>
+      </w:r>
+      <w:r>
+        <w:t xml:space="preserve"> </w:t>
+      </w:r>
+      <w:r>
         <w:t xml:space="preserve">(42)</w:t>
-      </w:r>
-      <w:r>
-        <w:t xml:space="preserve">. This same principle could extend to host-derived aminoglycans from the mucus layer. Concentrations of N-acetyl-D-glucosamine were consistently decreased when groups of bacteria with the capacity to cleave it from mucus were either diminished or absent entirely</w:t>
-      </w:r>
-      <w:r>
-        <w:t xml:space="preserve"> </w:t>
-      </w:r>
-      <w:r>
-        <w:t xml:space="preserve">(43)</w:t>
       </w:r>
       <w:r>
         <w:t xml:space="preserve">. N-acetylneuraminate was only found to be highly important in ex-GF mice when no other competitors are present. This could suggest that</w:t>
@@ -3167,7 +3170,7 @@
         <w:t xml:space="preserve"> </w:t>
       </w:r>
       <w:r>
-        <w:t xml:space="preserve">(44)</w:t>
+        <w:t xml:space="preserve">(43)</w:t>
       </w:r>
       <w:r>
         <w:t xml:space="preserve">.</w:t>
@@ -3268,28 +3271,28 @@
         <w:t xml:space="preserve"> </w:t>
       </w:r>
       <w:r>
+        <w:t xml:space="preserve">(44)</w:t>
+      </w:r>
+      <w:r>
+        <w:t xml:space="preserve">. This may highlight that our method not only identify growth substrates, but also reports metabolites that are being removed from the environment. Although our modeling results are consistent with previously published work on the metabolism of</w:t>
+      </w:r>
+      <w:r>
+        <w:t xml:space="preserve"> </w:t>
+      </w:r>
+      <w:r>
+        <w:rPr>
+          <w:i/>
+        </w:rPr>
+        <w:t xml:space="preserve">C. difficile</w:t>
+      </w:r>
+      <w:r>
+        <w:t xml:space="preserve">, there are potential limitations of this approach. Ultimately, the metabolite importance calculation is dependent on correct and existing gene annotation. In this regard it has been shown that the pathway annotations in KEGG are robust to missing elements</w:t>
+      </w:r>
+      <w:r>
+        <w:t xml:space="preserve"> </w:t>
+      </w:r>
+      <w:r>
         <w:t xml:space="preserve">(45)</w:t>
-      </w:r>
-      <w:r>
-        <w:t xml:space="preserve">. This may highlight that our method not only identify growth substrates, but also reports metabolites that are being removed from the environment. Although our modeling results are consistent with previously published work on the metabolism of</w:t>
-      </w:r>
-      <w:r>
-        <w:t xml:space="preserve"> </w:t>
-      </w:r>
-      <w:r>
-        <w:rPr>
-          <w:i/>
-        </w:rPr>
-        <w:t xml:space="preserve">C. difficile</w:t>
-      </w:r>
-      <w:r>
-        <w:t xml:space="preserve">, there are potential limitations of this approach. Ultimately, the metabolite importance calculation is dependent on correct and existing gene annotation. In this regard it has been shown that the pathway annotations in KEGG are robust to missing elements</w:t>
-      </w:r>
-      <w:r>
-        <w:t xml:space="preserve"> </w:t>
-      </w:r>
-      <w:r>
-        <w:t xml:space="preserve">(46)</w:t>
       </w:r>
       <w:r>
         <w:t xml:space="preserve">, however this does not completely eliminate the possibility for this type of error. Due to the topology of the metabolic network, we were also unable to integrate stoichiometry for each reaction which may effect rates of consumption or production. In spite of these assumptions, the method outlined here underscores known elements of</w:t>
@@ -3424,7 +3427,7 @@
         <w:t xml:space="preserve"> </w:t>
       </w:r>
       <w:r>
-        <w:t xml:space="preserve">(47)</w:t>
+        <w:t xml:space="preserve">(46)</w:t>
       </w:r>
       <w:r>
         <w:t xml:space="preserve">, six-to-eight week-old SPF C57BL/6 mice were obtained from a single breeding colony maintained at the University of Michigan for all experiments. Six-to-eight week-old GF C57BL/6 mice were obtained from a single breeding colony maintained at the University of Michigan and fed Laboratory Rodent Diet 5001 from LabDiet for all experiments. All animal protocols were approved by the University Committee on Use and Care of Animals at the University of Michigan and carried out in accordance with the approved guidelines. Specified SPF animals were administered one of three antibiotics; cefoperazone, streptomycin, or clindamycin (Table 1). Cefoperazone (0.5 mg/ml) and streptomycin (5.0 mg/ml) were administered in distilled drinking water</w:t>
@@ -3586,16 +3589,16 @@
         <w:t xml:space="preserve"> </w:t>
       </w:r>
       <w:r>
+        <w:t xml:space="preserve">(47)</w:t>
+      </w:r>
+      <w:r>
+        <w:t xml:space="preserve">. It is important to note that the germination agent taurocholate was omitted from these plates to quantify only vegetative cells. In parallel, undiluted samples were heated at 60° C for 30 minutes to eliminate vegetative cells and leave only spores</w:t>
+      </w:r>
+      <w:r>
+        <w:t xml:space="preserve"> </w:t>
+      </w:r>
+      <w:r>
         <w:t xml:space="preserve">(48)</w:t>
-      </w:r>
-      <w:r>
-        <w:t xml:space="preserve">. It is important to note that the germination agent taurocholate was omitted from these plates to quantify only vegetative cells. In parallel, undiluted samples were heated at 60° C for 30 minutes to eliminate vegetative cells and leave only spores</w:t>
-      </w:r>
-      <w:r>
-        <w:t xml:space="preserve"> </w:t>
-      </w:r>
-      <w:r>
-        <w:t xml:space="preserve">(49)</w:t>
       </w:r>
       <w:r>
         <w:t xml:space="preserve">. These samples were serially diluted under anaerobic conditions in anaerobic PBS and plated on CCFAE with taurocholate at 37° C for 24 hours. Plating was simultaneously done for heated samples on CCFAE to ensure all vegetative cells had been eliminated.</w:t>
@@ -3634,7 +3637,7 @@
         <w:t xml:space="preserve"> </w:t>
       </w:r>
       <w:r>
-        <w:t xml:space="preserve">(50)</w:t>
+        <w:t xml:space="preserve">(49)</w:t>
       </w:r>
       <w:r>
         <w:t xml:space="preserve">. Briefly, filtered-sterilized cecal content was serially diluted 1:5 in PBS. As a control for toxin-mediated cell rounding the cecal content was diluted a further 1:2 by the addition of an equal volume of goat anti-toxin serum (T5000; TechLab). Vero cells were grown to a confluent monolayer in DMEM (Dulbecco's Modified Eagle's medium), supplemented with 10% heat-inactivated fetal bovine serum and 1% penicillin-streptomycin. The cells then were transferred to a conical tube and centrifuged at 1,000 rpm for 5 minutes to pellet the cells. The old media was removed and the cells were re-suspended in fresh media to a final concentration of 1×10</w:t>
@@ -3707,7 +3710,7 @@
         <w:t xml:space="preserve"> </w:t>
       </w:r>
       <w:r>
-        <w:t xml:space="preserve">(51)</w:t>
+        <w:t xml:space="preserve">(50)</w:t>
       </w:r>
       <w:r>
         <w:t xml:space="preserve">. All 63 samples were sequenced on a single sequencing run.</w:t>
@@ -3733,16 +3736,16 @@
         <w:t xml:space="preserve"> </w:t>
       </w:r>
       <w:r>
+        <w:t xml:space="preserve">(50)</w:t>
+      </w:r>
+      <w:r>
+        <w:t xml:space="preserve">. In short, paired-end reads were merged into contigs, screened for quality, aligned to SILVA 16S rRNA sequence database, and screened for chimeras. Sequences were classified using a naive Bayesian classifier trained against a 16S rRNA gene training set provided by the Ribosomal Database Project (RDP)</w:t>
+      </w:r>
+      <w:r>
+        <w:t xml:space="preserve"> </w:t>
+      </w:r>
+      <w:r>
         <w:t xml:space="preserve">(51)</w:t>
-      </w:r>
-      <w:r>
-        <w:t xml:space="preserve">. In short, paired-end reads were merged into contigs, screened for quality, aligned to SILVA 16S rRNA sequence database, and screened for chimeras. Sequences were classified using a naive Bayesian classifier trained against a 16S rRNA gene training set provided by the Ribosomal Database Project (RDP)</w:t>
-      </w:r>
-      <w:r>
-        <w:t xml:space="preserve"> </w:t>
-      </w:r>
-      <w:r>
-        <w:t xml:space="preserve">(52)</w:t>
       </w:r>
       <w:r>
         <w:t xml:space="preserve">. Curated sequences were clustered into operational taxonomic units (OTUs) using a 97% similarity cutoff with the average neighbor clustering algorithm. The number of sequences in each sample was rarefied to 2,500 per sample to minimize the effects of uneven sampling.</w:t>
@@ -3780,7 +3783,7 @@
         <w:t xml:space="preserve"> </w:t>
       </w:r>
       <w:r>
-        <w:t xml:space="preserve">(53)</w:t>
+        <w:t xml:space="preserve">(52)</w:t>
       </w:r>
       <w:r>
         <w:t xml:space="preserve">. The hot lysis buffer was added to the frozen and ground cecal content. The mixture was boiled with periodic vortexing for another 5 minutes. After boiling, an equal volume of 37° C acid phenol/chloroform was added to the cecal content lysate and incubated at 37° C for 10 minutes with periodic vortexing. The mixture was the centrifuged at 2,500 x g at 4° C for 15 minutes. The aqueous phase was then transferred to a sterile tube and an equal volume of acid phenol/chloroform was added. This mixture was vortexed and centrifuged at 2,500 x g at 4° for 5 minutes. The process was repeated until aqueous phase was clear. The last extraction was performed with chloroform/isoamyl alcohol to remove acid phenol. An equal volume of isopropanol was added and the extracted nucleic acid was incubated overnight at -20° C. The following day the sample was centrifuged at 12000 x g at 4° C for 45 minutes. The pellet was washed with 0° C 100% ethanol and resuspended in 200 μl of RNase-free water. Following the manufacturer's protocol, samples were then treated with 2 μl of Turbo DNase for 30 minutes at 37° C. RNA samples were retrieved using the Zymo Quick-RNA MiniPrep according the manufacturer's protocol. Completion of the reaction was assessed using PCR for the V4 region of the 16S rRNA gene for 30 cycles (Kozich, 2013). Quality and integrity of RNA was measured using the Agilent RNA 6000 Nano kit for total prokaryotic RNA. The Ribo-Zero Gold rRNA Removal Kit Epidemiology was then used to deplete prokaryotic and eukaryotic rRNA from the samples according the manufacturer's protocol. Prior to library construction, quality and integrity as measured again using the Agilent RNA 6000 Pico Kit. Stranded RNA-Seq libraries were made constructed with the TruSeq Total RNA Library Preparation Kit v2, both using the manufacturer's protocol. The Agilent DNA High Sensitivity Kit was used to measure concentration and fragment size distribution before sequencing. High-throughput sequencing was performed by the University of Michigan Sequencing Core in Ann Arbor, MI. For all groups, sequencing was repeated across 4 lanes of an Illumina HiSeq 2500 using the 2x50 bp chemistry.</w:t>
@@ -3806,46 +3809,46 @@
         <w:t xml:space="preserve"> </w:t>
       </w:r>
       <w:r>
+        <w:t xml:space="preserve">(53)</w:t>
+      </w:r>
+      <w:r>
+        <w:t xml:space="preserve"> </w:t>
+      </w:r>
+      <w:r>
+        <w:t xml:space="preserve">on a per library basis. Reads were quality trimmed using Sickle (Joshi, 2011) on the default settings. An average of ~300,000,000 total reads (both paired and orphaned) remained after quality trimming. Mapping was accomplished using Bowtie2</w:t>
+      </w:r>
+      <w:r>
+        <w:t xml:space="preserve"> </w:t>
+      </w:r>
+      <w:r>
         <w:t xml:space="preserve">(54)</w:t>
       </w:r>
       <w:r>
         <w:t xml:space="preserve"> </w:t>
       </w:r>
       <w:r>
-        <w:t xml:space="preserve">on a per library basis. Reads were quality trimmed using Sickle (Joshi, 2011) on the default settings. An average of ~300,000,000 total reads (both paired and orphaned) remained after quality trimming. Mapping was accomplished using Bowtie2</w:t>
+        <w:t xml:space="preserve">and the default stringent settings. ~1,600,000 reads in sample each mapped to the annotated nucleotide gene sequences of</w:t>
+      </w:r>
+      <w:r>
+        <w:t xml:space="preserve"> </w:t>
+      </w:r>
+      <w:r>
+        <w:rPr>
+          <w:i/>
+        </w:rPr>
+        <w:t xml:space="preserve">PeptoClostridium difficile</w:t>
+      </w:r>
+      <w:r>
+        <w:t xml:space="preserve"> </w:t>
+      </w:r>
+      <w:r>
+        <w:t xml:space="preserve">str. 630 from the KEGG: Kyoto Encyclopedia of Genes and Genomes</w:t>
       </w:r>
       <w:r>
         <w:t xml:space="preserve"> </w:t>
       </w:r>
       <w:r>
         <w:t xml:space="preserve">(55)</w:t>
-      </w:r>
-      <w:r>
-        <w:t xml:space="preserve"> </w:t>
-      </w:r>
-      <w:r>
-        <w:t xml:space="preserve">and the default stringent settings. ~1,600,000 reads in sample each mapped to the annotated nucleotide gene sequences of</w:t>
-      </w:r>
-      <w:r>
-        <w:t xml:space="preserve"> </w:t>
-      </w:r>
-      <w:r>
-        <w:rPr>
-          <w:i/>
-        </w:rPr>
-        <w:t xml:space="preserve">PeptoClostridium difficile</w:t>
-      </w:r>
-      <w:r>
-        <w:t xml:space="preserve"> </w:t>
-      </w:r>
-      <w:r>
-        <w:t xml:space="preserve">str. 630 from the KEGG: Kyoto Encyclopedia of Genes and Genomes</w:t>
-      </w:r>
-      <w:r>
-        <w:t xml:space="preserve"> </w:t>
-      </w:r>
-      <w:r>
-        <w:t xml:space="preserve">(56)</w:t>
       </w:r>
       <w:r>
         <w:t xml:space="preserve">. Optical and PCR duplicates were then removed using Picard MarkDuplicates (</w:t>
@@ -3865,7 +3868,7 @@
         <w:t xml:space="preserve"> </w:t>
       </w:r>
       <w:r>
-        <w:t xml:space="preserve">(57)</w:t>
+        <w:t xml:space="preserve">(56)</w:t>
       </w:r>
       <w:r>
         <w:t xml:space="preserve"> </w:t>
@@ -4040,7 +4043,7 @@
         <w:t xml:space="preserve">transcriptomes was not feasible, we applied a Monte Carlo style simulation to distinguish calculated metabolite importances due to distinct transcriptional patterns for the environment measured from those metabolites that were constitutively important. We employed a 10,000-fold bootstrapping approach of randomly reassigning transcript abundance for enzyme nodes and recalculating metabolite importances. This approach was chosen over fitting a simulated transcriptome to a negative binomial distribution because it created a more relevant standard of comparison for lower coverage sequencing efforts. Using this method, each substrate node accumulated a random probability distribution of importance scores which were then used to calculate the median and confidence interval to generate a probability for each metabolite importance score to be the result of more than chance. This was a superior approach to switch randomization since the connections of the network itself was created through natural selection and any large-scale alterations would yield biologically uninformative comparisons</w:t>
       </w:r>
       <w:r>
-        <w:t xml:space="preserve">(58)</w:t>
+        <w:t xml:space="preserve">(57)</w:t>
       </w:r>
       <w:r>
         <w:t xml:space="preserve">.</w:t>
@@ -9146,19 +9149,91 @@
         <w:rPr>
           <w:b/>
         </w:rPr>
-        <w:t xml:space="preserve">O’Neil, D.</w:t>
-      </w:r>
-      <w:r>
-        <w:t xml:space="preserve">,</w:t>
-      </w:r>
-      <w:r>
-        <w:t xml:space="preserve"> </w:t>
-      </w:r>
-      <w:r>
-        <w:rPr>
-          <w:b/>
-        </w:rPr>
-        <w:t xml:space="preserve">H. Glowatz</w:t>
+        <w:t xml:space="preserve">Antunes, A.</w:t>
+      </w:r>
+      <w:r>
+        <w:t xml:space="preserve">,</w:t>
+      </w:r>
+      <w:r>
+        <w:t xml:space="preserve"> </w:t>
+      </w:r>
+      <w:r>
+        <w:rPr>
+          <w:b/>
+        </w:rPr>
+        <w:t xml:space="preserve">E. Camiade</w:t>
+      </w:r>
+      <w:r>
+        <w:t xml:space="preserve">,</w:t>
+      </w:r>
+      <w:r>
+        <w:t xml:space="preserve"> </w:t>
+      </w:r>
+      <w:r>
+        <w:rPr>
+          <w:b/>
+        </w:rPr>
+        <w:t xml:space="preserve">M. Monot</w:t>
+      </w:r>
+      <w:r>
+        <w:t xml:space="preserve">,</w:t>
+      </w:r>
+      <w:r>
+        <w:t xml:space="preserve"> </w:t>
+      </w:r>
+      <w:r>
+        <w:rPr>
+          <w:b/>
+        </w:rPr>
+        <w:t xml:space="preserve">E. Courtois</w:t>
+      </w:r>
+      <w:r>
+        <w:t xml:space="preserve">,</w:t>
+      </w:r>
+      <w:r>
+        <w:t xml:space="preserve"> </w:t>
+      </w:r>
+      <w:r>
+        <w:rPr>
+          <w:b/>
+        </w:rPr>
+        <w:t xml:space="preserve">F. Barbut</w:t>
+      </w:r>
+      <w:r>
+        <w:t xml:space="preserve">,</w:t>
+      </w:r>
+      <w:r>
+        <w:t xml:space="preserve"> </w:t>
+      </w:r>
+      <w:r>
+        <w:rPr>
+          <w:b/>
+        </w:rPr>
+        <w:t xml:space="preserve">N. V. Sernova</w:t>
+      </w:r>
+      <w:r>
+        <w:t xml:space="preserve">,</w:t>
+      </w:r>
+      <w:r>
+        <w:t xml:space="preserve"> </w:t>
+      </w:r>
+      <w:r>
+        <w:rPr>
+          <w:b/>
+        </w:rPr>
+        <w:t xml:space="preserve">D. A. Rodionov</w:t>
+      </w:r>
+      <w:r>
+        <w:t xml:space="preserve">,</w:t>
+      </w:r>
+      <w:r>
+        <w:t xml:space="preserve"> </w:t>
+      </w:r>
+      <w:r>
+        <w:rPr>
+          <w:b/>
+        </w:rPr>
+        <w:t xml:space="preserve">I. Martin-Verstraete</w:t>
       </w:r>
       <w:r>
         <w:t xml:space="preserve">, and</w:t>
@@ -9170,10 +9245,22 @@
         <w:rPr>
           <w:b/>
         </w:rPr>
-        <w:t xml:space="preserve">M. Schlumpberge</w:t>
-      </w:r>
-      <w:r>
-        <w:t xml:space="preserve">. 2013. Ribosomal RNA depletion for efficient use of RNA-seq capacity. Current Protocols in Molecular Biology.</w:t>
+        <w:t xml:space="preserve">B. Dupuy</w:t>
+      </w:r>
+      <w:r>
+        <w:t xml:space="preserve">. 2012. Global transcriptional control by glucose and carbon regulator CcpA in</w:t>
+      </w:r>
+      <w:r>
+        <w:t xml:space="preserve"> </w:t>
+      </w:r>
+      <w:r>
+        <w:rPr>
+          <w:i/>
+        </w:rPr>
+        <w:t xml:space="preserve">Clostridium difficile</w:t>
+      </w:r>
+      <w:r>
+        <w:t xml:space="preserve">. U.S. Patent 21.</w:t>
       </w:r>
     </w:p>
     <w:p>
@@ -9190,91 +9277,43 @@
         <w:rPr>
           <w:b/>
         </w:rPr>
-        <w:t xml:space="preserve">Antunes, A.</w:t>
-      </w:r>
-      <w:r>
-        <w:t xml:space="preserve">,</w:t>
-      </w:r>
-      <w:r>
-        <w:t xml:space="preserve"> </w:t>
-      </w:r>
-      <w:r>
-        <w:rPr>
-          <w:b/>
-        </w:rPr>
-        <w:t xml:space="preserve">E. Camiade</w:t>
-      </w:r>
-      <w:r>
-        <w:t xml:space="preserve">,</w:t>
-      </w:r>
-      <w:r>
-        <w:t xml:space="preserve"> </w:t>
-      </w:r>
-      <w:r>
-        <w:rPr>
-          <w:b/>
-        </w:rPr>
-        <w:t xml:space="preserve">M. Monot</w:t>
-      </w:r>
-      <w:r>
-        <w:t xml:space="preserve">,</w:t>
-      </w:r>
-      <w:r>
-        <w:t xml:space="preserve"> </w:t>
-      </w:r>
-      <w:r>
-        <w:rPr>
-          <w:b/>
-        </w:rPr>
-        <w:t xml:space="preserve">E. Courtois</w:t>
-      </w:r>
-      <w:r>
-        <w:t xml:space="preserve">,</w:t>
-      </w:r>
-      <w:r>
-        <w:t xml:space="preserve"> </w:t>
-      </w:r>
-      <w:r>
-        <w:rPr>
-          <w:b/>
-        </w:rPr>
-        <w:t xml:space="preserve">F. Barbut</w:t>
-      </w:r>
-      <w:r>
-        <w:t xml:space="preserve">,</w:t>
-      </w:r>
-      <w:r>
-        <w:t xml:space="preserve"> </w:t>
-      </w:r>
-      <w:r>
-        <w:rPr>
-          <w:b/>
-        </w:rPr>
-        <w:t xml:space="preserve">N. V. Sernova</w:t>
-      </w:r>
-      <w:r>
-        <w:t xml:space="preserve">,</w:t>
-      </w:r>
-      <w:r>
-        <w:t xml:space="preserve"> </w:t>
-      </w:r>
-      <w:r>
-        <w:rPr>
-          <w:b/>
-        </w:rPr>
-        <w:t xml:space="preserve">D. A. Rodionov</w:t>
-      </w:r>
-      <w:r>
-        <w:t xml:space="preserve">,</w:t>
-      </w:r>
-      <w:r>
-        <w:t xml:space="preserve"> </w:t>
-      </w:r>
-      <w:r>
-        <w:rPr>
-          <w:b/>
-        </w:rPr>
-        <w:t xml:space="preserve">I. Martin-Verstraete</w:t>
+        <w:t xml:space="preserve">Haas, B. J.</w:t>
+      </w:r>
+      <w:r>
+        <w:t xml:space="preserve">,</w:t>
+      </w:r>
+      <w:r>
+        <w:t xml:space="preserve"> </w:t>
+      </w:r>
+      <w:r>
+        <w:rPr>
+          <w:b/>
+        </w:rPr>
+        <w:t xml:space="preserve">M. Chin</w:t>
+      </w:r>
+      <w:r>
+        <w:t xml:space="preserve">,</w:t>
+      </w:r>
+      <w:r>
+        <w:t xml:space="preserve"> </w:t>
+      </w:r>
+      <w:r>
+        <w:rPr>
+          <w:b/>
+        </w:rPr>
+        <w:t xml:space="preserve">C. Nusbaum</w:t>
+      </w:r>
+      <w:r>
+        <w:t xml:space="preserve">,</w:t>
+      </w:r>
+      <w:r>
+        <w:t xml:space="preserve"> </w:t>
+      </w:r>
+      <w:r>
+        <w:rPr>
+          <w:b/>
+        </w:rPr>
+        <w:t xml:space="preserve">B. W. Birren</w:t>
       </w:r>
       <w:r>
         <w:t xml:space="preserve">, and</w:t>
@@ -9286,22 +9325,22 @@
         <w:rPr>
           <w:b/>
         </w:rPr>
-        <w:t xml:space="preserve">B. Dupuy</w:t>
-      </w:r>
-      <w:r>
-        <w:t xml:space="preserve">. 2012. Global transcriptional control by glucose and carbon regulator CcpA in</w:t>
-      </w:r>
-      <w:r>
-        <w:t xml:space="preserve"> </w:t>
-      </w:r>
-      <w:r>
-        <w:rPr>
-          <w:i/>
-        </w:rPr>
-        <w:t xml:space="preserve">Clostridium difficile</w:t>
-      </w:r>
-      <w:r>
-        <w:t xml:space="preserve">. U.S. Patent 21.</w:t>
+        <w:t xml:space="preserve">J. Livny</w:t>
+      </w:r>
+      <w:r>
+        <w:t xml:space="preserve">. 2012. How deep is deep enough for RNA-Seq profiling of bacterial transcriptomes? BMC Genomics</w:t>
+      </w:r>
+      <w:r>
+        <w:t xml:space="preserve"> </w:t>
+      </w:r>
+      <w:r>
+        <w:rPr>
+          <w:b/>
+        </w:rPr>
+        <w:t xml:space="preserve">13</w:t>
+      </w:r>
+      <w:r>
+        <w:t xml:space="preserve">:734.</w:t>
       </w:r>
     </w:p>
     <w:p>
@@ -9318,43 +9357,31 @@
         <w:rPr>
           <w:b/>
         </w:rPr>
-        <w:t xml:space="preserve">Haas, B. J.</w:t>
-      </w:r>
-      <w:r>
-        <w:t xml:space="preserve">,</w:t>
-      </w:r>
-      <w:r>
-        <w:t xml:space="preserve"> </w:t>
-      </w:r>
-      <w:r>
-        <w:rPr>
-          <w:b/>
-        </w:rPr>
-        <w:t xml:space="preserve">M. Chin</w:t>
-      </w:r>
-      <w:r>
-        <w:t xml:space="preserve">,</w:t>
-      </w:r>
-      <w:r>
-        <w:t xml:space="preserve"> </w:t>
-      </w:r>
-      <w:r>
-        <w:rPr>
-          <w:b/>
-        </w:rPr>
-        <w:t xml:space="preserve">C. Nusbaum</w:t>
-      </w:r>
-      <w:r>
-        <w:t xml:space="preserve">,</w:t>
-      </w:r>
-      <w:r>
-        <w:t xml:space="preserve"> </w:t>
-      </w:r>
-      <w:r>
-        <w:rPr>
-          <w:b/>
-        </w:rPr>
-        <w:t xml:space="preserve">B. W. Birren</w:t>
+        <w:t xml:space="preserve">Potapov, A. P.</w:t>
+      </w:r>
+      <w:r>
+        <w:t xml:space="preserve">,</w:t>
+      </w:r>
+      <w:r>
+        <w:t xml:space="preserve"> </w:t>
+      </w:r>
+      <w:r>
+        <w:rPr>
+          <w:b/>
+        </w:rPr>
+        <w:t xml:space="preserve">N. Voss</w:t>
+      </w:r>
+      <w:r>
+        <w:t xml:space="preserve">,</w:t>
+      </w:r>
+      <w:r>
+        <w:t xml:space="preserve"> </w:t>
+      </w:r>
+      <w:r>
+        <w:rPr>
+          <w:b/>
+        </w:rPr>
+        <w:t xml:space="preserve">N. Sasse</w:t>
       </w:r>
       <w:r>
         <w:t xml:space="preserve">, and</w:t>
@@ -9366,22 +9393,22 @@
         <w:rPr>
           <w:b/>
         </w:rPr>
-        <w:t xml:space="preserve">J. Livny</w:t>
-      </w:r>
-      <w:r>
-        <w:t xml:space="preserve">. 2012. How deep is deep enough for RNA-Seq profiling of bacterial transcriptomes? BMC Genomics</w:t>
-      </w:r>
-      <w:r>
-        <w:t xml:space="preserve"> </w:t>
-      </w:r>
-      <w:r>
-        <w:rPr>
-          <w:b/>
-        </w:rPr>
-        <w:t xml:space="preserve">13</w:t>
-      </w:r>
-      <w:r>
-        <w:t xml:space="preserve">:734.</w:t>
+        <w:t xml:space="preserve">E. Wingender</w:t>
+      </w:r>
+      <w:r>
+        <w:t xml:space="preserve">. 2005. Topology of mammalian transcription networks. Genome informatics. International Conference on Genome Informatics</w:t>
+      </w:r>
+      <w:r>
+        <w:t xml:space="preserve"> </w:t>
+      </w:r>
+      <w:r>
+        <w:rPr>
+          <w:b/>
+        </w:rPr>
+        <w:t xml:space="preserve">16</w:t>
+      </w:r>
+      <w:r>
+        <w:t xml:space="preserve">:270–278.</w:t>
       </w:r>
     </w:p>
     <w:p>
@@ -9398,31 +9425,7 @@
         <w:rPr>
           <w:b/>
         </w:rPr>
-        <w:t xml:space="preserve">Potapov, A. P.</w:t>
-      </w:r>
-      <w:r>
-        <w:t xml:space="preserve">,</w:t>
-      </w:r>
-      <w:r>
-        <w:t xml:space="preserve"> </w:t>
-      </w:r>
-      <w:r>
-        <w:rPr>
-          <w:b/>
-        </w:rPr>
-        <w:t xml:space="preserve">N. Voss</w:t>
-      </w:r>
-      <w:r>
-        <w:t xml:space="preserve">,</w:t>
-      </w:r>
-      <w:r>
-        <w:t xml:space="preserve"> </w:t>
-      </w:r>
-      <w:r>
-        <w:rPr>
-          <w:b/>
-        </w:rPr>
-        <w:t xml:space="preserve">N. Sasse</w:t>
+        <w:t xml:space="preserve">Koschutzki, D.</w:t>
       </w:r>
       <w:r>
         <w:t xml:space="preserve">, and</w:t>
@@ -9434,22 +9437,22 @@
         <w:rPr>
           <w:b/>
         </w:rPr>
-        <w:t xml:space="preserve">E. Wingender</w:t>
-      </w:r>
-      <w:r>
-        <w:t xml:space="preserve">. 2005. Topology of mammalian transcription networks. Genome informatics. International Conference on Genome Informatics</w:t>
-      </w:r>
-      <w:r>
-        <w:t xml:space="preserve"> </w:t>
-      </w:r>
-      <w:r>
-        <w:rPr>
-          <w:b/>
-        </w:rPr>
-        <w:t xml:space="preserve">16</w:t>
-      </w:r>
-      <w:r>
-        <w:t xml:space="preserve">:270–278.</w:t>
+        <w:t xml:space="preserve">F. Schreiber</w:t>
+      </w:r>
+      <w:r>
+        <w:t xml:space="preserve">. 2008. Centrality analysis methods for biological networks and their application to gene regulatory networks. Gene Regulation and Systems Biology</w:t>
+      </w:r>
+      <w:r>
+        <w:t xml:space="preserve"> </w:t>
+      </w:r>
+      <w:r>
+        <w:rPr>
+          <w:b/>
+        </w:rPr>
+        <w:t xml:space="preserve">2008</w:t>
+      </w:r>
+      <w:r>
+        <w:t xml:space="preserve">:193–201.</w:t>
       </w:r>
     </w:p>
     <w:p>
@@ -9466,7 +9469,7 @@
         <w:rPr>
           <w:b/>
         </w:rPr>
-        <w:t xml:space="preserve">Koschutzki, D.</w:t>
+        <w:t xml:space="preserve">Ma, H. W.</w:t>
       </w:r>
       <w:r>
         <w:t xml:space="preserve">, and</w:t>
@@ -9478,22 +9481,22 @@
         <w:rPr>
           <w:b/>
         </w:rPr>
-        <w:t xml:space="preserve">F. Schreiber</w:t>
-      </w:r>
-      <w:r>
-        <w:t xml:space="preserve">. 2008. Centrality analysis methods for biological networks and their application to gene regulatory networks. Gene Regulation and Systems Biology</w:t>
-      </w:r>
-      <w:r>
-        <w:t xml:space="preserve"> </w:t>
-      </w:r>
-      <w:r>
-        <w:rPr>
-          <w:b/>
-        </w:rPr>
-        <w:t xml:space="preserve">2008</w:t>
-      </w:r>
-      <w:r>
-        <w:t xml:space="preserve">:193–201.</w:t>
+        <w:t xml:space="preserve">A. P. Zeng</w:t>
+      </w:r>
+      <w:r>
+        <w:t xml:space="preserve">. 2003. The connectivity structure, giant strong component and centrality of metabolic networks. Bioinformatics</w:t>
+      </w:r>
+      <w:r>
+        <w:t xml:space="preserve"> </w:t>
+      </w:r>
+      <w:r>
+        <w:rPr>
+          <w:b/>
+        </w:rPr>
+        <w:t xml:space="preserve">19</w:t>
+      </w:r>
+      <w:r>
+        <w:t xml:space="preserve">:1423–1430.</w:t>
       </w:r>
     </w:p>
     <w:p>
@@ -9510,7 +9513,19 @@
         <w:rPr>
           <w:b/>
         </w:rPr>
-        <w:t xml:space="preserve">Ma, H. W.</w:t>
+        <w:t xml:space="preserve">Guimaraes, J. C.</w:t>
+      </w:r>
+      <w:r>
+        <w:t xml:space="preserve">,</w:t>
+      </w:r>
+      <w:r>
+        <w:t xml:space="preserve"> </w:t>
+      </w:r>
+      <w:r>
+        <w:rPr>
+          <w:b/>
+        </w:rPr>
+        <w:t xml:space="preserve">M. Rocha</w:t>
       </w:r>
       <w:r>
         <w:t xml:space="preserve">, and</w:t>
@@ -9522,22 +9537,22 @@
         <w:rPr>
           <w:b/>
         </w:rPr>
-        <w:t xml:space="preserve">A. P. Zeng</w:t>
-      </w:r>
-      <w:r>
-        <w:t xml:space="preserve">. 2003. The connectivity structure, giant strong component and centrality of metabolic networks. Bioinformatics</w:t>
-      </w:r>
-      <w:r>
-        <w:t xml:space="preserve"> </w:t>
-      </w:r>
-      <w:r>
-        <w:rPr>
-          <w:b/>
-        </w:rPr>
-        <w:t xml:space="preserve">19</w:t>
-      </w:r>
-      <w:r>
-        <w:t xml:space="preserve">:1423–1430.</w:t>
+        <w:t xml:space="preserve">A. P. Arkin</w:t>
+      </w:r>
+      <w:r>
+        <w:t xml:space="preserve">. 2014. Transcript level and sequence determinants of protein abundance and noise in Escherichia coli. Nucleic Acids Research</w:t>
+      </w:r>
+      <w:r>
+        <w:t xml:space="preserve"> </w:t>
+      </w:r>
+      <w:r>
+        <w:rPr>
+          <w:b/>
+        </w:rPr>
+        <w:t xml:space="preserve">42</w:t>
+      </w:r>
+      <w:r>
+        <w:t xml:space="preserve">:4791–4799.</w:t>
       </w:r>
     </w:p>
     <w:p>
@@ -9554,19 +9569,7 @@
         <w:rPr>
           <w:b/>
         </w:rPr>
-        <w:t xml:space="preserve">Guimaraes, J. C.</w:t>
-      </w:r>
-      <w:r>
-        <w:t xml:space="preserve">,</w:t>
-      </w:r>
-      <w:r>
-        <w:t xml:space="preserve"> </w:t>
-      </w:r>
-      <w:r>
-        <w:rPr>
-          <w:b/>
-        </w:rPr>
-        <w:t xml:space="preserve">M. Rocha</w:t>
+        <w:t xml:space="preserve">Bonett, D. G.</w:t>
       </w:r>
       <w:r>
         <w:t xml:space="preserve">, and</w:t>
@@ -9578,22 +9581,22 @@
         <w:rPr>
           <w:b/>
         </w:rPr>
-        <w:t xml:space="preserve">A. P. Arkin</w:t>
-      </w:r>
-      <w:r>
-        <w:t xml:space="preserve">. 2014. Transcript level and sequence determinants of protein abundance and noise in Escherichia coli. Nucleic Acids Research</w:t>
-      </w:r>
-      <w:r>
-        <w:t xml:space="preserve"> </w:t>
-      </w:r>
-      <w:r>
-        <w:rPr>
-          <w:b/>
-        </w:rPr>
-        <w:t xml:space="preserve">42</w:t>
-      </w:r>
-      <w:r>
-        <w:t xml:space="preserve">:4791–4799.</w:t>
+        <w:t xml:space="preserve">R. M. Price</w:t>
+      </w:r>
+      <w:r>
+        <w:t xml:space="preserve">. 2002. Statistical inference for a linear function of medians: confidence intervals, hypothesis testing, and sample size requirements. Psychological methods</w:t>
+      </w:r>
+      <w:r>
+        <w:t xml:space="preserve"> </w:t>
+      </w:r>
+      <w:r>
+        <w:rPr>
+          <w:b/>
+        </w:rPr>
+        <w:t xml:space="preserve">7</w:t>
+      </w:r>
+      <w:r>
+        <w:t xml:space="preserve">:370–383.</w:t>
       </w:r>
     </w:p>
     <w:p>
@@ -9610,7 +9613,55 @@
         <w:rPr>
           <w:b/>
         </w:rPr>
-        <w:t xml:space="preserve">Bonett, D. G.</w:t>
+        <w:t xml:space="preserve">Aboulnaga, E. H.</w:t>
+      </w:r>
+      <w:r>
+        <w:t xml:space="preserve">,</w:t>
+      </w:r>
+      <w:r>
+        <w:t xml:space="preserve"> </w:t>
+      </w:r>
+      <w:r>
+        <w:rPr>
+          <w:b/>
+        </w:rPr>
+        <w:t xml:space="preserve">O. Pinkenburg</w:t>
+      </w:r>
+      <w:r>
+        <w:t xml:space="preserve">,</w:t>
+      </w:r>
+      <w:r>
+        <w:t xml:space="preserve"> </w:t>
+      </w:r>
+      <w:r>
+        <w:rPr>
+          <w:b/>
+        </w:rPr>
+        <w:t xml:space="preserve">J. Schiffels</w:t>
+      </w:r>
+      <w:r>
+        <w:t xml:space="preserve">,</w:t>
+      </w:r>
+      <w:r>
+        <w:t xml:space="preserve"> </w:t>
+      </w:r>
+      <w:r>
+        <w:rPr>
+          <w:b/>
+        </w:rPr>
+        <w:t xml:space="preserve">A. El-Refai</w:t>
+      </w:r>
+      <w:r>
+        <w:t xml:space="preserve">,</w:t>
+      </w:r>
+      <w:r>
+        <w:t xml:space="preserve"> </w:t>
+      </w:r>
+      <w:r>
+        <w:rPr>
+          <w:b/>
+        </w:rPr>
+        <w:t xml:space="preserve">W. Buckel</w:t>
       </w:r>
       <w:r>
         <w:t xml:space="preserve">, and</w:t>
@@ -9622,22 +9673,49 @@
         <w:rPr>
           <w:b/>
         </w:rPr>
-        <w:t xml:space="preserve">R. M. Price</w:t>
-      </w:r>
-      <w:r>
-        <w:t xml:space="preserve">. 2002. Statistical inference for a linear function of medians: confidence intervals, hypothesis testing, and sample size requirements. Psychological methods</w:t>
-      </w:r>
-      <w:r>
-        <w:t xml:space="preserve"> </w:t>
-      </w:r>
-      <w:r>
-        <w:rPr>
-          <w:b/>
-        </w:rPr>
-        <w:t xml:space="preserve">7</w:t>
-      </w:r>
-      <w:r>
-        <w:t xml:space="preserve">:370–383.</w:t>
+        <w:t xml:space="preserve">T. Selmer</w:t>
+      </w:r>
+      <w:r>
+        <w:t xml:space="preserve">. 2013. Effect of an oxygen-tolerant bifurcating butyryl coenzyme a dehydrogenase/electron-transferring flavoprotein complex from</w:t>
+      </w:r>
+      <w:r>
+        <w:t xml:space="preserve"> </w:t>
+      </w:r>
+      <w:r>
+        <w:rPr>
+          <w:i/>
+        </w:rPr>
+        <w:t xml:space="preserve">Clostridium difficile</w:t>
+      </w:r>
+      <w:r>
+        <w:t xml:space="preserve"> </w:t>
+      </w:r>
+      <w:r>
+        <w:t xml:space="preserve">on butyrate production in</w:t>
+      </w:r>
+      <w:r>
+        <w:t xml:space="preserve"> </w:t>
+      </w:r>
+      <w:r>
+        <w:rPr>
+          <w:i/>
+        </w:rPr>
+        <w:t xml:space="preserve">Escherichia coli</w:t>
+      </w:r>
+      <w:r>
+        <w:t xml:space="preserve">. Journal of Bacteriology</w:t>
+      </w:r>
+      <w:r>
+        <w:t xml:space="preserve"> </w:t>
+      </w:r>
+      <w:r>
+        <w:rPr>
+          <w:b/>
+        </w:rPr>
+        <w:t xml:space="preserve">195</w:t>
+      </w:r>
+      <w:r>
+        <w:t xml:space="preserve">:3704–3713.</w:t>
       </w:r>
     </w:p>
     <w:p>
@@ -9654,55 +9732,151 @@
         <w:rPr>
           <w:b/>
         </w:rPr>
-        <w:t xml:space="preserve">Aboulnaga, E. H.</w:t>
-      </w:r>
-      <w:r>
-        <w:t xml:space="preserve">,</w:t>
-      </w:r>
-      <w:r>
-        <w:t xml:space="preserve"> </w:t>
-      </w:r>
-      <w:r>
-        <w:rPr>
-          <w:b/>
-        </w:rPr>
-        <w:t xml:space="preserve">O. Pinkenburg</w:t>
-      </w:r>
-      <w:r>
-        <w:t xml:space="preserve">,</w:t>
-      </w:r>
-      <w:r>
-        <w:t xml:space="preserve"> </w:t>
-      </w:r>
-      <w:r>
-        <w:rPr>
-          <w:b/>
-        </w:rPr>
-        <w:t xml:space="preserve">J. Schiffels</w:t>
-      </w:r>
-      <w:r>
-        <w:t xml:space="preserve">,</w:t>
-      </w:r>
-      <w:r>
-        <w:t xml:space="preserve"> </w:t>
-      </w:r>
-      <w:r>
-        <w:rPr>
-          <w:b/>
-        </w:rPr>
-        <w:t xml:space="preserve">A. El-Refai</w:t>
-      </w:r>
-      <w:r>
-        <w:t xml:space="preserve">,</w:t>
-      </w:r>
-      <w:r>
-        <w:t xml:space="preserve"> </w:t>
-      </w:r>
-      <w:r>
-        <w:rPr>
-          <w:b/>
-        </w:rPr>
-        <w:t xml:space="preserve">W. Buckel</w:t>
+        <w:t xml:space="preserve">Fonknechten, N.</w:t>
+      </w:r>
+      <w:r>
+        <w:t xml:space="preserve">,</w:t>
+      </w:r>
+      <w:r>
+        <w:t xml:space="preserve"> </w:t>
+      </w:r>
+      <w:r>
+        <w:rPr>
+          <w:b/>
+        </w:rPr>
+        <w:t xml:space="preserve">S. Chaussonnerie</w:t>
+      </w:r>
+      <w:r>
+        <w:t xml:space="preserve">,</w:t>
+      </w:r>
+      <w:r>
+        <w:t xml:space="preserve"> </w:t>
+      </w:r>
+      <w:r>
+        <w:rPr>
+          <w:b/>
+        </w:rPr>
+        <w:t xml:space="preserve">S. Tricot</w:t>
+      </w:r>
+      <w:r>
+        <w:t xml:space="preserve">,</w:t>
+      </w:r>
+      <w:r>
+        <w:t xml:space="preserve"> </w:t>
+      </w:r>
+      <w:r>
+        <w:rPr>
+          <w:b/>
+        </w:rPr>
+        <w:t xml:space="preserve">A. Lajus</w:t>
+      </w:r>
+      <w:r>
+        <w:t xml:space="preserve">,</w:t>
+      </w:r>
+      <w:r>
+        <w:t xml:space="preserve"> </w:t>
+      </w:r>
+      <w:r>
+        <w:rPr>
+          <w:b/>
+        </w:rPr>
+        <w:t xml:space="preserve">J. R. Andreesen</w:t>
+      </w:r>
+      <w:r>
+        <w:t xml:space="preserve">,</w:t>
+      </w:r>
+      <w:r>
+        <w:t xml:space="preserve"> </w:t>
+      </w:r>
+      <w:r>
+        <w:rPr>
+          <w:b/>
+        </w:rPr>
+        <w:t xml:space="preserve">N. Perchat</w:t>
+      </w:r>
+      <w:r>
+        <w:t xml:space="preserve">,</w:t>
+      </w:r>
+      <w:r>
+        <w:t xml:space="preserve"> </w:t>
+      </w:r>
+      <w:r>
+        <w:rPr>
+          <w:b/>
+        </w:rPr>
+        <w:t xml:space="preserve">E. Pelletier</w:t>
+      </w:r>
+      <w:r>
+        <w:t xml:space="preserve">,</w:t>
+      </w:r>
+      <w:r>
+        <w:t xml:space="preserve"> </w:t>
+      </w:r>
+      <w:r>
+        <w:rPr>
+          <w:b/>
+        </w:rPr>
+        <w:t xml:space="preserve">M. Gouyvenoux</w:t>
+      </w:r>
+      <w:r>
+        <w:t xml:space="preserve">,</w:t>
+      </w:r>
+      <w:r>
+        <w:t xml:space="preserve"> </w:t>
+      </w:r>
+      <w:r>
+        <w:rPr>
+          <w:b/>
+        </w:rPr>
+        <w:t xml:space="preserve">V. Barbe</w:t>
+      </w:r>
+      <w:r>
+        <w:t xml:space="preserve">,</w:t>
+      </w:r>
+      <w:r>
+        <w:t xml:space="preserve"> </w:t>
+      </w:r>
+      <w:r>
+        <w:rPr>
+          <w:b/>
+        </w:rPr>
+        <w:t xml:space="preserve">M. Salanoubat</w:t>
+      </w:r>
+      <w:r>
+        <w:t xml:space="preserve">,</w:t>
+      </w:r>
+      <w:r>
+        <w:t xml:space="preserve"> </w:t>
+      </w:r>
+      <w:r>
+        <w:rPr>
+          <w:b/>
+        </w:rPr>
+        <w:t xml:space="preserve">D. Le Paslier</w:t>
+      </w:r>
+      <w:r>
+        <w:t xml:space="preserve">,</w:t>
+      </w:r>
+      <w:r>
+        <w:t xml:space="preserve"> </w:t>
+      </w:r>
+      <w:r>
+        <w:rPr>
+          <w:b/>
+        </w:rPr>
+        <w:t xml:space="preserve">J. Weissenbach</w:t>
+      </w:r>
+      <w:r>
+        <w:t xml:space="preserve">,</w:t>
+      </w:r>
+      <w:r>
+        <w:t xml:space="preserve"> </w:t>
+      </w:r>
+      <w:r>
+        <w:rPr>
+          <w:b/>
+        </w:rPr>
+        <w:t xml:space="preserve">G. N. Cohen</w:t>
       </w:r>
       <w:r>
         <w:t xml:space="preserve">, and</w:t>
@@ -9714,49 +9888,34 @@
         <w:rPr>
           <w:b/>
         </w:rPr>
-        <w:t xml:space="preserve">T. Selmer</w:t>
-      </w:r>
-      <w:r>
-        <w:t xml:space="preserve">. 2013. Effect of an oxygen-tolerant bifurcating butyryl coenzyme a dehydrogenase/electron-transferring flavoprotein complex from</w:t>
-      </w:r>
-      <w:r>
-        <w:t xml:space="preserve"> </w:t>
-      </w:r>
-      <w:r>
-        <w:rPr>
-          <w:i/>
-        </w:rPr>
-        <w:t xml:space="preserve">Clostridium difficile</w:t>
-      </w:r>
-      <w:r>
-        <w:t xml:space="preserve"> </w:t>
-      </w:r>
-      <w:r>
-        <w:t xml:space="preserve">on butyrate production in</w:t>
-      </w:r>
-      <w:r>
-        <w:t xml:space="preserve"> </w:t>
-      </w:r>
-      <w:r>
-        <w:rPr>
-          <w:i/>
-        </w:rPr>
-        <w:t xml:space="preserve">Escherichia coli</w:t>
-      </w:r>
-      <w:r>
-        <w:t xml:space="preserve">. Journal of Bacteriology</w:t>
-      </w:r>
-      <w:r>
-        <w:t xml:space="preserve"> </w:t>
-      </w:r>
-      <w:r>
-        <w:rPr>
-          <w:b/>
-        </w:rPr>
-        <w:t xml:space="preserve">195</w:t>
-      </w:r>
-      <w:r>
-        <w:t xml:space="preserve">:3704–3713.</w:t>
+        <w:t xml:space="preserve">A. Kreimeyer</w:t>
+      </w:r>
+      <w:r>
+        <w:t xml:space="preserve">. 2010.</w:t>
+      </w:r>
+      <w:r>
+        <w:t xml:space="preserve"> </w:t>
+      </w:r>
+      <w:r>
+        <w:rPr>
+          <w:i/>
+        </w:rPr>
+        <w:t xml:space="preserve">Clostridium sticklandii</w:t>
+      </w:r>
+      <w:r>
+        <w:t xml:space="preserve">, a specialist in amino acid degradation:revisiting its metabolism through its genome sequence. BMC genomics</w:t>
+      </w:r>
+      <w:r>
+        <w:t xml:space="preserve"> </w:t>
+      </w:r>
+      <w:r>
+        <w:rPr>
+          <w:b/>
+        </w:rPr>
+        <w:t xml:space="preserve">11</w:t>
+      </w:r>
+      <w:r>
+        <w:t xml:space="preserve">:555.</w:t>
       </w:r>
     </w:p>
     <w:p>
@@ -9773,151 +9932,31 @@
         <w:rPr>
           <w:b/>
         </w:rPr>
-        <w:t xml:space="preserve">Fonknechten, N.</w:t>
-      </w:r>
-      <w:r>
-        <w:t xml:space="preserve">,</w:t>
-      </w:r>
-      <w:r>
-        <w:t xml:space="preserve"> </w:t>
-      </w:r>
-      <w:r>
-        <w:rPr>
-          <w:b/>
-        </w:rPr>
-        <w:t xml:space="preserve">S. Chaussonnerie</w:t>
-      </w:r>
-      <w:r>
-        <w:t xml:space="preserve">,</w:t>
-      </w:r>
-      <w:r>
-        <w:t xml:space="preserve"> </w:t>
-      </w:r>
-      <w:r>
-        <w:rPr>
-          <w:b/>
-        </w:rPr>
-        <w:t xml:space="preserve">S. Tricot</w:t>
-      </w:r>
-      <w:r>
-        <w:t xml:space="preserve">,</w:t>
-      </w:r>
-      <w:r>
-        <w:t xml:space="preserve"> </w:t>
-      </w:r>
-      <w:r>
-        <w:rPr>
-          <w:b/>
-        </w:rPr>
-        <w:t xml:space="preserve">A. Lajus</w:t>
-      </w:r>
-      <w:r>
-        <w:t xml:space="preserve">,</w:t>
-      </w:r>
-      <w:r>
-        <w:t xml:space="preserve"> </w:t>
-      </w:r>
-      <w:r>
-        <w:rPr>
-          <w:b/>
-        </w:rPr>
-        <w:t xml:space="preserve">J. R. Andreesen</w:t>
-      </w:r>
-      <w:r>
-        <w:t xml:space="preserve">,</w:t>
-      </w:r>
-      <w:r>
-        <w:t xml:space="preserve"> </w:t>
-      </w:r>
-      <w:r>
-        <w:rPr>
-          <w:b/>
-        </w:rPr>
-        <w:t xml:space="preserve">N. Perchat</w:t>
-      </w:r>
-      <w:r>
-        <w:t xml:space="preserve">,</w:t>
-      </w:r>
-      <w:r>
-        <w:t xml:space="preserve"> </w:t>
-      </w:r>
-      <w:r>
-        <w:rPr>
-          <w:b/>
-        </w:rPr>
-        <w:t xml:space="preserve">E. Pelletier</w:t>
-      </w:r>
-      <w:r>
-        <w:t xml:space="preserve">,</w:t>
-      </w:r>
-      <w:r>
-        <w:t xml:space="preserve"> </w:t>
-      </w:r>
-      <w:r>
-        <w:rPr>
-          <w:b/>
-        </w:rPr>
-        <w:t xml:space="preserve">M. Gouyvenoux</w:t>
-      </w:r>
-      <w:r>
-        <w:t xml:space="preserve">,</w:t>
-      </w:r>
-      <w:r>
-        <w:t xml:space="preserve"> </w:t>
-      </w:r>
-      <w:r>
-        <w:rPr>
-          <w:b/>
-        </w:rPr>
-        <w:t xml:space="preserve">V. Barbe</w:t>
-      </w:r>
-      <w:r>
-        <w:t xml:space="preserve">,</w:t>
-      </w:r>
-      <w:r>
-        <w:t xml:space="preserve"> </w:t>
-      </w:r>
-      <w:r>
-        <w:rPr>
-          <w:b/>
-        </w:rPr>
-        <w:t xml:space="preserve">M. Salanoubat</w:t>
-      </w:r>
-      <w:r>
-        <w:t xml:space="preserve">,</w:t>
-      </w:r>
-      <w:r>
-        <w:t xml:space="preserve"> </w:t>
-      </w:r>
-      <w:r>
-        <w:rPr>
-          <w:b/>
-        </w:rPr>
-        <w:t xml:space="preserve">D. Le Paslier</w:t>
-      </w:r>
-      <w:r>
-        <w:t xml:space="preserve">,</w:t>
-      </w:r>
-      <w:r>
-        <w:t xml:space="preserve"> </w:t>
-      </w:r>
-      <w:r>
-        <w:rPr>
-          <w:b/>
-        </w:rPr>
-        <w:t xml:space="preserve">J. Weissenbach</w:t>
-      </w:r>
-      <w:r>
-        <w:t xml:space="preserve">,</w:t>
-      </w:r>
-      <w:r>
-        <w:t xml:space="preserve"> </w:t>
-      </w:r>
-      <w:r>
-        <w:rPr>
-          <w:b/>
-        </w:rPr>
-        <w:t xml:space="preserve">G. N. Cohen</w:t>
+        <w:t xml:space="preserve">Jackson, S.</w:t>
+      </w:r>
+      <w:r>
+        <w:t xml:space="preserve">,</w:t>
+      </w:r>
+      <w:r>
+        <w:t xml:space="preserve"> </w:t>
+      </w:r>
+      <w:r>
+        <w:rPr>
+          <w:b/>
+        </w:rPr>
+        <w:t xml:space="preserve">M. Calos</w:t>
+      </w:r>
+      <w:r>
+        <w:t xml:space="preserve">,</w:t>
+      </w:r>
+      <w:r>
+        <w:t xml:space="preserve"> </w:t>
+      </w:r>
+      <w:r>
+        <w:rPr>
+          <w:b/>
+        </w:rPr>
+        <w:t xml:space="preserve">A. Myers</w:t>
       </w:r>
       <w:r>
         <w:t xml:space="preserve">, and</w:t>
@@ -9929,34 +9968,34 @@
         <w:rPr>
           <w:b/>
         </w:rPr>
-        <w:t xml:space="preserve">A. Kreimeyer</w:t>
-      </w:r>
-      <w:r>
-        <w:t xml:space="preserve">. 2010.</w:t>
-      </w:r>
-      <w:r>
-        <w:t xml:space="preserve"> </w:t>
-      </w:r>
-      <w:r>
-        <w:rPr>
-          <w:i/>
-        </w:rPr>
-        <w:t xml:space="preserve">Clostridium sticklandii</w:t>
-      </w:r>
-      <w:r>
-        <w:t xml:space="preserve">, a specialist in amino acid degradation:revisiting its metabolism through its genome sequence. BMC genomics</w:t>
-      </w:r>
-      <w:r>
-        <w:t xml:space="preserve"> </w:t>
-      </w:r>
-      <w:r>
-        <w:rPr>
-          <w:b/>
-        </w:rPr>
-        <w:t xml:space="preserve">11</w:t>
-      </w:r>
-      <w:r>
-        <w:t xml:space="preserve">:555.</w:t>
+        <w:t xml:space="preserve">W. T. Self</w:t>
+      </w:r>
+      <w:r>
+        <w:t xml:space="preserve">. 2006. Analysis of proline reduction in the nosocomial pathogen</w:t>
+      </w:r>
+      <w:r>
+        <w:t xml:space="preserve"> </w:t>
+      </w:r>
+      <w:r>
+        <w:rPr>
+          <w:i/>
+        </w:rPr>
+        <w:t xml:space="preserve">Clostridium difficile</w:t>
+      </w:r>
+      <w:r>
+        <w:t xml:space="preserve">. Journal of Bacteriology</w:t>
+      </w:r>
+      <w:r>
+        <w:t xml:space="preserve"> </w:t>
+      </w:r>
+      <w:r>
+        <w:rPr>
+          <w:b/>
+        </w:rPr>
+        <w:t xml:space="preserve">188</w:t>
+      </w:r>
+      <w:r>
+        <w:t xml:space="preserve">:8487–8495.</w:t>
       </w:r>
     </w:p>
     <w:p>
@@ -9973,31 +10012,115 @@
         <w:rPr>
           <w:b/>
         </w:rPr>
-        <w:t xml:space="preserve">Jackson, S.</w:t>
-      </w:r>
-      <w:r>
-        <w:t xml:space="preserve">,</w:t>
-      </w:r>
-      <w:r>
-        <w:t xml:space="preserve"> </w:t>
-      </w:r>
-      <w:r>
-        <w:rPr>
-          <w:b/>
-        </w:rPr>
-        <w:t xml:space="preserve">M. Calos</w:t>
-      </w:r>
-      <w:r>
-        <w:t xml:space="preserve">,</w:t>
-      </w:r>
-      <w:r>
-        <w:t xml:space="preserve"> </w:t>
-      </w:r>
-      <w:r>
-        <w:rPr>
-          <w:b/>
-        </w:rPr>
-        <w:t xml:space="preserve">A. Myers</w:t>
+        <w:t xml:space="preserve">Ng, K. M.</w:t>
+      </w:r>
+      <w:r>
+        <w:t xml:space="preserve">,</w:t>
+      </w:r>
+      <w:r>
+        <w:t xml:space="preserve"> </w:t>
+      </w:r>
+      <w:r>
+        <w:rPr>
+          <w:b/>
+        </w:rPr>
+        <w:t xml:space="preserve">J. a Ferreyra</w:t>
+      </w:r>
+      <w:r>
+        <w:t xml:space="preserve">,</w:t>
+      </w:r>
+      <w:r>
+        <w:t xml:space="preserve"> </w:t>
+      </w:r>
+      <w:r>
+        <w:rPr>
+          <w:b/>
+        </w:rPr>
+        <w:t xml:space="preserve">S. K. Higginbottom</w:t>
+      </w:r>
+      <w:r>
+        <w:t xml:space="preserve">,</w:t>
+      </w:r>
+      <w:r>
+        <w:t xml:space="preserve"> </w:t>
+      </w:r>
+      <w:r>
+        <w:rPr>
+          <w:b/>
+        </w:rPr>
+        <w:t xml:space="preserve">J. B. Lynch</w:t>
+      </w:r>
+      <w:r>
+        <w:t xml:space="preserve">,</w:t>
+      </w:r>
+      <w:r>
+        <w:t xml:space="preserve"> </w:t>
+      </w:r>
+      <w:r>
+        <w:rPr>
+          <w:b/>
+        </w:rPr>
+        <w:t xml:space="preserve">P. C. Kashyap</w:t>
+      </w:r>
+      <w:r>
+        <w:t xml:space="preserve">,</w:t>
+      </w:r>
+      <w:r>
+        <w:t xml:space="preserve"> </w:t>
+      </w:r>
+      <w:r>
+        <w:rPr>
+          <w:b/>
+        </w:rPr>
+        <w:t xml:space="preserve">S. Gopinath</w:t>
+      </w:r>
+      <w:r>
+        <w:t xml:space="preserve">,</w:t>
+      </w:r>
+      <w:r>
+        <w:t xml:space="preserve"> </w:t>
+      </w:r>
+      <w:r>
+        <w:rPr>
+          <w:b/>
+        </w:rPr>
+        <w:t xml:space="preserve">N. Naidu</w:t>
+      </w:r>
+      <w:r>
+        <w:t xml:space="preserve">,</w:t>
+      </w:r>
+      <w:r>
+        <w:t xml:space="preserve"> </w:t>
+      </w:r>
+      <w:r>
+        <w:rPr>
+          <w:b/>
+        </w:rPr>
+        <w:t xml:space="preserve">B. Choudhury</w:t>
+      </w:r>
+      <w:r>
+        <w:t xml:space="preserve">,</w:t>
+      </w:r>
+      <w:r>
+        <w:t xml:space="preserve"> </w:t>
+      </w:r>
+      <w:r>
+        <w:rPr>
+          <w:b/>
+        </w:rPr>
+        <w:t xml:space="preserve">B. C. Weimer</w:t>
+      </w:r>
+      <w:r>
+        <w:t xml:space="preserve">,</w:t>
+      </w:r>
+      <w:r>
+        <w:t xml:space="preserve"> </w:t>
+      </w:r>
+      <w:r>
+        <w:rPr>
+          <w:b/>
+        </w:rPr>
+        <w:t xml:space="preserve">D. M. Monack</w:t>
       </w:r>
       <w:r>
         <w:t xml:space="preserve">, and</w:t>
@@ -10009,34 +10132,22 @@
         <w:rPr>
           <w:b/>
         </w:rPr>
-        <w:t xml:space="preserve">W. T. Self</w:t>
-      </w:r>
-      <w:r>
-        <w:t xml:space="preserve">. 2006. Analysis of proline reduction in the nosocomial pathogen</w:t>
-      </w:r>
-      <w:r>
-        <w:t xml:space="preserve"> </w:t>
-      </w:r>
-      <w:r>
-        <w:rPr>
-          <w:i/>
-        </w:rPr>
-        <w:t xml:space="preserve">Clostridium difficile</w:t>
-      </w:r>
-      <w:r>
-        <w:t xml:space="preserve">. Journal of Bacteriology</w:t>
-      </w:r>
-      <w:r>
-        <w:t xml:space="preserve"> </w:t>
-      </w:r>
-      <w:r>
-        <w:rPr>
-          <w:b/>
-        </w:rPr>
-        <w:t xml:space="preserve">188</w:t>
-      </w:r>
-      <w:r>
-        <w:t xml:space="preserve">:8487–8495.</w:t>
+        <w:t xml:space="preserve">J. L. Sonnenburg</w:t>
+      </w:r>
+      <w:r>
+        <w:t xml:space="preserve">. 2013. Microbiota-liberated host sugars facilitate post-antibiotic expansion of enteric pathogens. Nature</w:t>
+      </w:r>
+      <w:r>
+        <w:t xml:space="preserve"> </w:t>
+      </w:r>
+      <w:r>
+        <w:rPr>
+          <w:b/>
+        </w:rPr>
+        <w:t xml:space="preserve">502</w:t>
+      </w:r>
+      <w:r>
+        <w:t xml:space="preserve">:96–9.</w:t>
       </w:r>
     </w:p>
     <w:p>
@@ -10053,115 +10164,7 @@
         <w:rPr>
           <w:b/>
         </w:rPr>
-        <w:t xml:space="preserve">Ng, K. M.</w:t>
-      </w:r>
-      <w:r>
-        <w:t xml:space="preserve">,</w:t>
-      </w:r>
-      <w:r>
-        <w:t xml:space="preserve"> </w:t>
-      </w:r>
-      <w:r>
-        <w:rPr>
-          <w:b/>
-        </w:rPr>
-        <w:t xml:space="preserve">J. a Ferreyra</w:t>
-      </w:r>
-      <w:r>
-        <w:t xml:space="preserve">,</w:t>
-      </w:r>
-      <w:r>
-        <w:t xml:space="preserve"> </w:t>
-      </w:r>
-      <w:r>
-        <w:rPr>
-          <w:b/>
-        </w:rPr>
-        <w:t xml:space="preserve">S. K. Higginbottom</w:t>
-      </w:r>
-      <w:r>
-        <w:t xml:space="preserve">,</w:t>
-      </w:r>
-      <w:r>
-        <w:t xml:space="preserve"> </w:t>
-      </w:r>
-      <w:r>
-        <w:rPr>
-          <w:b/>
-        </w:rPr>
-        <w:t xml:space="preserve">J. B. Lynch</w:t>
-      </w:r>
-      <w:r>
-        <w:t xml:space="preserve">,</w:t>
-      </w:r>
-      <w:r>
-        <w:t xml:space="preserve"> </w:t>
-      </w:r>
-      <w:r>
-        <w:rPr>
-          <w:b/>
-        </w:rPr>
-        <w:t xml:space="preserve">P. C. Kashyap</w:t>
-      </w:r>
-      <w:r>
-        <w:t xml:space="preserve">,</w:t>
-      </w:r>
-      <w:r>
-        <w:t xml:space="preserve"> </w:t>
-      </w:r>
-      <w:r>
-        <w:rPr>
-          <w:b/>
-        </w:rPr>
-        <w:t xml:space="preserve">S. Gopinath</w:t>
-      </w:r>
-      <w:r>
-        <w:t xml:space="preserve">,</w:t>
-      </w:r>
-      <w:r>
-        <w:t xml:space="preserve"> </w:t>
-      </w:r>
-      <w:r>
-        <w:rPr>
-          <w:b/>
-        </w:rPr>
-        <w:t xml:space="preserve">N. Naidu</w:t>
-      </w:r>
-      <w:r>
-        <w:t xml:space="preserve">,</w:t>
-      </w:r>
-      <w:r>
-        <w:t xml:space="preserve"> </w:t>
-      </w:r>
-      <w:r>
-        <w:rPr>
-          <w:b/>
-        </w:rPr>
-        <w:t xml:space="preserve">B. Choudhury</w:t>
-      </w:r>
-      <w:r>
-        <w:t xml:space="preserve">,</w:t>
-      </w:r>
-      <w:r>
-        <w:t xml:space="preserve"> </w:t>
-      </w:r>
-      <w:r>
-        <w:rPr>
-          <w:b/>
-        </w:rPr>
-        <w:t xml:space="preserve">B. C. Weimer</w:t>
-      </w:r>
-      <w:r>
-        <w:t xml:space="preserve">,</w:t>
-      </w:r>
-      <w:r>
-        <w:t xml:space="preserve"> </w:t>
-      </w:r>
-      <w:r>
-        <w:rPr>
-          <w:b/>
-        </w:rPr>
-        <w:t xml:space="preserve">D. M. Monack</w:t>
+        <w:t xml:space="preserve">Almagro-Moreno, S.</w:t>
       </w:r>
       <w:r>
         <w:t xml:space="preserve">, and</w:t>
@@ -10173,22 +10176,22 @@
         <w:rPr>
           <w:b/>
         </w:rPr>
-        <w:t xml:space="preserve">J. L. Sonnenburg</w:t>
-      </w:r>
-      <w:r>
-        <w:t xml:space="preserve">. 2013. Microbiota-liberated host sugars facilitate post-antibiotic expansion of enteric pathogens. Nature</w:t>
-      </w:r>
-      <w:r>
-        <w:t xml:space="preserve"> </w:t>
-      </w:r>
-      <w:r>
-        <w:rPr>
-          <w:b/>
-        </w:rPr>
-        <w:t xml:space="preserve">502</w:t>
-      </w:r>
-      <w:r>
-        <w:t xml:space="preserve">:96–9.</w:t>
+        <w:t xml:space="preserve">E. F. Boyd</w:t>
+      </w:r>
+      <w:r>
+        <w:t xml:space="preserve">. 2009. Insights into the evolution of sialic acid catabolism among bacteria. BMC Evol Biol</w:t>
+      </w:r>
+      <w:r>
+        <w:t xml:space="preserve"> </w:t>
+      </w:r>
+      <w:r>
+        <w:rPr>
+          <w:b/>
+        </w:rPr>
+        <w:t xml:space="preserve">9</w:t>
+      </w:r>
+      <w:r>
+        <w:t xml:space="preserve">:118.</w:t>
       </w:r>
     </w:p>
     <w:p>
@@ -10205,7 +10208,31 @@
         <w:rPr>
           <w:b/>
         </w:rPr>
-        <w:t xml:space="preserve">Almagro-Moreno, S.</w:t>
+        <w:t xml:space="preserve">Karasawa, T.</w:t>
+      </w:r>
+      <w:r>
+        <w:t xml:space="preserve">,</w:t>
+      </w:r>
+      <w:r>
+        <w:t xml:space="preserve"> </w:t>
+      </w:r>
+      <w:r>
+        <w:rPr>
+          <w:b/>
+        </w:rPr>
+        <w:t xml:space="preserve">S. Ikoma</w:t>
+      </w:r>
+      <w:r>
+        <w:t xml:space="preserve">,</w:t>
+      </w:r>
+      <w:r>
+        <w:t xml:space="preserve"> </w:t>
+      </w:r>
+      <w:r>
+        <w:rPr>
+          <w:b/>
+        </w:rPr>
+        <w:t xml:space="preserve">K. Yamakawa</w:t>
       </w:r>
       <w:r>
         <w:t xml:space="preserve">, and</w:t>
@@ -10217,22 +10244,22 @@
         <w:rPr>
           <w:b/>
         </w:rPr>
-        <w:t xml:space="preserve">E. F. Boyd</w:t>
-      </w:r>
-      <w:r>
-        <w:t xml:space="preserve">. 2009. Insights into the evolution of sialic acid catabolism among bacteria. BMC Evol Biol</w:t>
-      </w:r>
-      <w:r>
-        <w:t xml:space="preserve"> </w:t>
-      </w:r>
-      <w:r>
-        <w:rPr>
-          <w:b/>
-        </w:rPr>
-        <w:t xml:space="preserve">9</w:t>
-      </w:r>
-      <w:r>
-        <w:t xml:space="preserve">:118.</w:t>
+        <w:t xml:space="preserve">S. Nakamura</w:t>
+      </w:r>
+      <w:r>
+        <w:t xml:space="preserve">. 1995. A defined growth medium for Clostridium difficile. Microbiology</w:t>
+      </w:r>
+      <w:r>
+        <w:t xml:space="preserve"> </w:t>
+      </w:r>
+      <w:r>
+        <w:rPr>
+          <w:b/>
+        </w:rPr>
+        <w:t xml:space="preserve">141</w:t>
+      </w:r>
+      <w:r>
+        <w:t xml:space="preserve">:371–375.</w:t>
       </w:r>
     </w:p>
     <w:p>
@@ -10249,31 +10276,19 @@
         <w:rPr>
           <w:b/>
         </w:rPr>
-        <w:t xml:space="preserve">Karasawa, T.</w:t>
-      </w:r>
-      <w:r>
-        <w:t xml:space="preserve">,</w:t>
-      </w:r>
-      <w:r>
-        <w:t xml:space="preserve"> </w:t>
-      </w:r>
-      <w:r>
-        <w:rPr>
-          <w:b/>
-        </w:rPr>
-        <w:t xml:space="preserve">S. Ikoma</w:t>
-      </w:r>
-      <w:r>
-        <w:t xml:space="preserve">,</w:t>
-      </w:r>
-      <w:r>
-        <w:t xml:space="preserve"> </w:t>
-      </w:r>
-      <w:r>
-        <w:rPr>
-          <w:b/>
-        </w:rPr>
-        <w:t xml:space="preserve">K. Yamakawa</w:t>
+        <w:t xml:space="preserve">Karlsson, S.</w:t>
+      </w:r>
+      <w:r>
+        <w:t xml:space="preserve">,</w:t>
+      </w:r>
+      <w:r>
+        <w:t xml:space="preserve"> </w:t>
+      </w:r>
+      <w:r>
+        <w:rPr>
+          <w:b/>
+        </w:rPr>
+        <w:t xml:space="preserve">L. G. Burman</w:t>
       </w:r>
       <w:r>
         <w:t xml:space="preserve">, and</w:t>
@@ -10285,22 +10300,37 @@
         <w:rPr>
           <w:b/>
         </w:rPr>
-        <w:t xml:space="preserve">S. Nakamura</w:t>
-      </w:r>
-      <w:r>
-        <w:t xml:space="preserve">. 1995. A defined growth medium for Clostridium difficile. Microbiology</w:t>
-      </w:r>
-      <w:r>
-        <w:t xml:space="preserve"> </w:t>
-      </w:r>
-      <w:r>
-        <w:rPr>
-          <w:b/>
-        </w:rPr>
-        <w:t xml:space="preserve">141</w:t>
-      </w:r>
-      <w:r>
-        <w:t xml:space="preserve">:371–375.</w:t>
+        <w:t xml:space="preserve">T. Åkerlund</w:t>
+      </w:r>
+      <w:r>
+        <w:t xml:space="preserve">. 2008. Induction of toxins in</w:t>
+      </w:r>
+      <w:r>
+        <w:t xml:space="preserve"> </w:t>
+      </w:r>
+      <w:r>
+        <w:rPr>
+          <w:i/>
+        </w:rPr>
+        <w:t xml:space="preserve">Clostridium difficile</w:t>
+      </w:r>
+      <w:r>
+        <w:t xml:space="preserve"> </w:t>
+      </w:r>
+      <w:r>
+        <w:t xml:space="preserve">is associated with dramatic changes of its metabolism. Microbiology</w:t>
+      </w:r>
+      <w:r>
+        <w:t xml:space="preserve"> </w:t>
+      </w:r>
+      <w:r>
+        <w:rPr>
+          <w:b/>
+        </w:rPr>
+        <w:t xml:space="preserve">154</w:t>
+      </w:r>
+      <w:r>
+        <w:t xml:space="preserve">:3430–3436.</w:t>
       </w:r>
     </w:p>
     <w:p>
@@ -10317,19 +10347,19 @@
         <w:rPr>
           <w:b/>
         </w:rPr>
-        <w:t xml:space="preserve">Karlsson, S.</w:t>
-      </w:r>
-      <w:r>
-        <w:t xml:space="preserve">,</w:t>
-      </w:r>
-      <w:r>
-        <w:t xml:space="preserve"> </w:t>
-      </w:r>
-      <w:r>
-        <w:rPr>
-          <w:b/>
-        </w:rPr>
-        <w:t xml:space="preserve">L. G. Burman</w:t>
+        <w:t xml:space="preserve">Hartwich, K.</w:t>
+      </w:r>
+      <w:r>
+        <w:t xml:space="preserve">,</w:t>
+      </w:r>
+      <w:r>
+        <w:t xml:space="preserve"> </w:t>
+      </w:r>
+      <w:r>
+        <w:rPr>
+          <w:b/>
+        </w:rPr>
+        <w:t xml:space="preserve">A. Poehlein</w:t>
       </w:r>
       <w:r>
         <w:t xml:space="preserve">, and</w:t>
@@ -10341,37 +10371,22 @@
         <w:rPr>
           <w:b/>
         </w:rPr>
-        <w:t xml:space="preserve">T. Åkerlund</w:t>
-      </w:r>
-      <w:r>
-        <w:t xml:space="preserve">. 2008. Induction of toxins in</w:t>
-      </w:r>
-      <w:r>
-        <w:t xml:space="preserve"> </w:t>
-      </w:r>
-      <w:r>
-        <w:rPr>
-          <w:i/>
-        </w:rPr>
-        <w:t xml:space="preserve">Clostridium difficile</w:t>
-      </w:r>
-      <w:r>
-        <w:t xml:space="preserve"> </w:t>
-      </w:r>
-      <w:r>
-        <w:t xml:space="preserve">is associated with dramatic changes of its metabolism. Microbiology</w:t>
-      </w:r>
-      <w:r>
-        <w:t xml:space="preserve"> </w:t>
-      </w:r>
-      <w:r>
-        <w:rPr>
-          <w:b/>
-        </w:rPr>
-        <w:t xml:space="preserve">154</w:t>
-      </w:r>
-      <w:r>
-        <w:t xml:space="preserve">:3430–3436.</w:t>
+        <w:t xml:space="preserve">R. Daniel</w:t>
+      </w:r>
+      <w:r>
+        <w:t xml:space="preserve">. 2012. The Purine-Utilizing Bacterium Clostridium acidurici 9a: A Genome-Guided Metabolic Reconsideration. PLoS ONE</w:t>
+      </w:r>
+      <w:r>
+        <w:t xml:space="preserve"> </w:t>
+      </w:r>
+      <w:r>
+        <w:rPr>
+          <w:b/>
+        </w:rPr>
+        <w:t xml:space="preserve">7</w:t>
+      </w:r>
+      <w:r>
+        <w:t xml:space="preserve">.</w:t>
       </w:r>
     </w:p>
     <w:p>
@@ -10388,19 +10403,7 @@
         <w:rPr>
           <w:b/>
         </w:rPr>
-        <w:t xml:space="preserve">Hartwich, K.</w:t>
-      </w:r>
-      <w:r>
-        <w:t xml:space="preserve">,</w:t>
-      </w:r>
-      <w:r>
-        <w:t xml:space="preserve"> </w:t>
-      </w:r>
-      <w:r>
-        <w:rPr>
-          <w:b/>
-        </w:rPr>
-        <w:t xml:space="preserve">A. Poehlein</w:t>
+        <w:t xml:space="preserve">Fuller, M. F.</w:t>
       </w:r>
       <w:r>
         <w:t xml:space="preserve">, and</w:t>
@@ -10412,22 +10415,22 @@
         <w:rPr>
           <w:b/>
         </w:rPr>
-        <w:t xml:space="preserve">R. Daniel</w:t>
-      </w:r>
-      <w:r>
-        <w:t xml:space="preserve">. 2012. The Purine-Utilizing Bacterium Clostridium acidurici 9a: A Genome-Guided Metabolic Reconsideration. PLoS ONE</w:t>
-      </w:r>
-      <w:r>
-        <w:t xml:space="preserve"> </w:t>
-      </w:r>
-      <w:r>
-        <w:rPr>
-          <w:b/>
-        </w:rPr>
-        <w:t xml:space="preserve">7</w:t>
-      </w:r>
-      <w:r>
-        <w:t xml:space="preserve">.</w:t>
+        <w:t xml:space="preserve">P. J. Reeds</w:t>
+      </w:r>
+      <w:r>
+        <w:t xml:space="preserve">. 1998. Nitrogen cycling in the gut. Annual review of nutrition</w:t>
+      </w:r>
+      <w:r>
+        <w:t xml:space="preserve"> </w:t>
+      </w:r>
+      <w:r>
+        <w:rPr>
+          <w:b/>
+        </w:rPr>
+        <w:t xml:space="preserve">18</w:t>
+      </w:r>
+      <w:r>
+        <w:t xml:space="preserve">:385–411.</w:t>
       </w:r>
     </w:p>
     <w:p>
@@ -10444,7 +10447,31 @@
         <w:rPr>
           <w:b/>
         </w:rPr>
-        <w:t xml:space="preserve">Fuller, M. F.</w:t>
+        <w:t xml:space="preserve">Marcobal, A.</w:t>
+      </w:r>
+      <w:r>
+        <w:t xml:space="preserve">,</w:t>
+      </w:r>
+      <w:r>
+        <w:t xml:space="preserve"> </w:t>
+      </w:r>
+      <w:r>
+        <w:rPr>
+          <w:b/>
+        </w:rPr>
+        <w:t xml:space="preserve">A. M. Southwick</w:t>
+      </w:r>
+      <w:r>
+        <w:t xml:space="preserve">,</w:t>
+      </w:r>
+      <w:r>
+        <w:t xml:space="preserve"> </w:t>
+      </w:r>
+      <w:r>
+        <w:rPr>
+          <w:b/>
+        </w:rPr>
+        <w:t xml:space="preserve">K. A. Earle</w:t>
       </w:r>
       <w:r>
         <w:t xml:space="preserve">, and</w:t>
@@ -10456,22 +10483,10 @@
         <w:rPr>
           <w:b/>
         </w:rPr>
-        <w:t xml:space="preserve">P. J. Reeds</w:t>
-      </w:r>
-      <w:r>
-        <w:t xml:space="preserve">. 1998. Nitrogen cycling in the gut. Annual review of nutrition</w:t>
-      </w:r>
-      <w:r>
-        <w:t xml:space="preserve"> </w:t>
-      </w:r>
-      <w:r>
-        <w:rPr>
-          <w:b/>
-        </w:rPr>
-        <w:t xml:space="preserve">18</w:t>
-      </w:r>
-      <w:r>
-        <w:t xml:space="preserve">:385–411.</w:t>
+        <w:t xml:space="preserve">J. L. Sonnenburg</w:t>
+      </w:r>
+      <w:r>
+        <w:t xml:space="preserve">. 2013. A refined palate: Bacterial consumption of host glycans in the gut. U.S. Patent 9.</w:t>
       </w:r>
     </w:p>
     <w:p>
@@ -10488,31 +10503,19 @@
         <w:rPr>
           <w:b/>
         </w:rPr>
-        <w:t xml:space="preserve">Marcobal, A.</w:t>
-      </w:r>
-      <w:r>
-        <w:t xml:space="preserve">,</w:t>
-      </w:r>
-      <w:r>
-        <w:t xml:space="preserve"> </w:t>
-      </w:r>
-      <w:r>
-        <w:rPr>
-          <w:b/>
-        </w:rPr>
-        <w:t xml:space="preserve">A. M. Southwick</w:t>
-      </w:r>
-      <w:r>
-        <w:t xml:space="preserve">,</w:t>
-      </w:r>
-      <w:r>
-        <w:t xml:space="preserve"> </w:t>
-      </w:r>
-      <w:r>
-        <w:rPr>
-          <w:b/>
-        </w:rPr>
-        <w:t xml:space="preserve">K. A. Earle</w:t>
+        <w:t xml:space="preserve">Bouillaut, L.</w:t>
+      </w:r>
+      <w:r>
+        <w:t xml:space="preserve">,</w:t>
+      </w:r>
+      <w:r>
+        <w:t xml:space="preserve"> </w:t>
+      </w:r>
+      <w:r>
+        <w:rPr>
+          <w:b/>
+        </w:rPr>
+        <w:t xml:space="preserve">W. T. Self</w:t>
       </w:r>
       <w:r>
         <w:t xml:space="preserve">, and</w:t>
@@ -10524,10 +10527,22 @@
         <w:rPr>
           <w:b/>
         </w:rPr>
-        <w:t xml:space="preserve">J. L. Sonnenburg</w:t>
-      </w:r>
-      <w:r>
-        <w:t xml:space="preserve">. 2013. A refined palate: Bacterial consumption of host glycans in the gut. U.S. Patent 9.</w:t>
+        <w:t xml:space="preserve">A. L. Sonenshein</w:t>
+      </w:r>
+      <w:r>
+        <w:t xml:space="preserve">. 2013. Proline-dependent regulation of Clostridium difficile stickland metabolism. Journal of Bacteriology</w:t>
+      </w:r>
+      <w:r>
+        <w:t xml:space="preserve"> </w:t>
+      </w:r>
+      <w:r>
+        <w:rPr>
+          <w:b/>
+        </w:rPr>
+        <w:t xml:space="preserve">195</w:t>
+      </w:r>
+      <w:r>
+        <w:t xml:space="preserve">:844–854.</w:t>
       </w:r>
     </w:p>
     <w:p>
@@ -10544,19 +10559,19 @@
         <w:rPr>
           <w:b/>
         </w:rPr>
-        <w:t xml:space="preserve">Bouillaut, L.</w:t>
-      </w:r>
-      <w:r>
-        <w:t xml:space="preserve">,</w:t>
-      </w:r>
-      <w:r>
-        <w:t xml:space="preserve"> </w:t>
-      </w:r>
-      <w:r>
-        <w:rPr>
-          <w:b/>
-        </w:rPr>
-        <w:t xml:space="preserve">W. T. Self</w:t>
+        <w:t xml:space="preserve">Köpke, M.</w:t>
+      </w:r>
+      <w:r>
+        <w:t xml:space="preserve">,</w:t>
+      </w:r>
+      <w:r>
+        <w:t xml:space="preserve"> </w:t>
+      </w:r>
+      <w:r>
+        <w:rPr>
+          <w:b/>
+        </w:rPr>
+        <w:t xml:space="preserve">M. Straub</w:t>
       </w:r>
       <w:r>
         <w:t xml:space="preserve">, and</w:t>
@@ -10568,22 +10583,37 @@
         <w:rPr>
           <w:b/>
         </w:rPr>
-        <w:t xml:space="preserve">A. L. Sonenshein</w:t>
-      </w:r>
-      <w:r>
-        <w:t xml:space="preserve">. 2013. Proline-dependent regulation of Clostridium difficile stickland metabolism. Journal of Bacteriology</w:t>
-      </w:r>
-      <w:r>
-        <w:t xml:space="preserve"> </w:t>
-      </w:r>
-      <w:r>
-        <w:rPr>
-          <w:b/>
-        </w:rPr>
-        <w:t xml:space="preserve">195</w:t>
-      </w:r>
-      <w:r>
-        <w:t xml:space="preserve">:844–854.</w:t>
+        <w:t xml:space="preserve">P. Dürre</w:t>
+      </w:r>
+      <w:r>
+        <w:t xml:space="preserve">. 2013.</w:t>
+      </w:r>
+      <w:r>
+        <w:t xml:space="preserve"> </w:t>
+      </w:r>
+      <w:r>
+        <w:rPr>
+          <w:i/>
+        </w:rPr>
+        <w:t xml:space="preserve">Clostridium difficile</w:t>
+      </w:r>
+      <w:r>
+        <w:t xml:space="preserve"> </w:t>
+      </w:r>
+      <w:r>
+        <w:t xml:space="preserve">Is an Autotrophic Bacterial Pathogen. PLoS ONE</w:t>
+      </w:r>
+      <w:r>
+        <w:t xml:space="preserve"> </w:t>
+      </w:r>
+      <w:r>
+        <w:rPr>
+          <w:b/>
+        </w:rPr>
+        <w:t xml:space="preserve">8</w:t>
+      </w:r>
+      <w:r>
+        <w:t xml:space="preserve">.</w:t>
       </w:r>
     </w:p>
     <w:p>
@@ -10600,19 +10630,7 @@
         <w:rPr>
           <w:b/>
         </w:rPr>
-        <w:t xml:space="preserve">Köpke, M.</w:t>
-      </w:r>
-      <w:r>
-        <w:t xml:space="preserve">,</w:t>
-      </w:r>
-      <w:r>
-        <w:t xml:space="preserve"> </w:t>
-      </w:r>
-      <w:r>
-        <w:rPr>
-          <w:b/>
-        </w:rPr>
-        <w:t xml:space="preserve">M. Straub</w:t>
+        <w:t xml:space="preserve">Green, M. L.</w:t>
       </w:r>
       <w:r>
         <w:t xml:space="preserve">, and</w:t>
@@ -10624,37 +10642,22 @@
         <w:rPr>
           <w:b/>
         </w:rPr>
-        <w:t xml:space="preserve">P. Dürre</w:t>
-      </w:r>
-      <w:r>
-        <w:t xml:space="preserve">. 2013.</w:t>
-      </w:r>
-      <w:r>
-        <w:t xml:space="preserve"> </w:t>
-      </w:r>
-      <w:r>
-        <w:rPr>
-          <w:i/>
-        </w:rPr>
-        <w:t xml:space="preserve">Clostridium difficile</w:t>
-      </w:r>
-      <w:r>
-        <w:t xml:space="preserve"> </w:t>
-      </w:r>
-      <w:r>
-        <w:t xml:space="preserve">Is an Autotrophic Bacterial Pathogen. PLoS ONE</w:t>
-      </w:r>
-      <w:r>
-        <w:t xml:space="preserve"> </w:t>
-      </w:r>
-      <w:r>
-        <w:rPr>
-          <w:b/>
-        </w:rPr>
-        <w:t xml:space="preserve">8</w:t>
-      </w:r>
-      <w:r>
-        <w:t xml:space="preserve">.</w:t>
+        <w:t xml:space="preserve">P. D. Karp</w:t>
+      </w:r>
+      <w:r>
+        <w:t xml:space="preserve">. 2006. The outcomes of pathway database computations depend on pathway ontology. Nucleic Acids Research</w:t>
+      </w:r>
+      <w:r>
+        <w:t xml:space="preserve"> </w:t>
+      </w:r>
+      <w:r>
+        <w:rPr>
+          <w:b/>
+        </w:rPr>
+        <w:t xml:space="preserve">34</w:t>
+      </w:r>
+      <w:r>
+        <w:t xml:space="preserve">:3687–3697.</w:t>
       </w:r>
     </w:p>
     <w:p>
@@ -10671,7 +10674,55 @@
         <w:rPr>
           <w:b/>
         </w:rPr>
-        <w:t xml:space="preserve">Green, M. L.</w:t>
+        <w:t xml:space="preserve">Theriot, C. M.</w:t>
+      </w:r>
+      <w:r>
+        <w:t xml:space="preserve">,</w:t>
+      </w:r>
+      <w:r>
+        <w:t xml:space="preserve"> </w:t>
+      </w:r>
+      <w:r>
+        <w:rPr>
+          <w:b/>
+        </w:rPr>
+        <w:t xml:space="preserve">C. C. Koumpouras</w:t>
+      </w:r>
+      <w:r>
+        <w:t xml:space="preserve">,</w:t>
+      </w:r>
+      <w:r>
+        <w:t xml:space="preserve"> </w:t>
+      </w:r>
+      <w:r>
+        <w:rPr>
+          <w:b/>
+        </w:rPr>
+        <w:t xml:space="preserve">P. E. Carlson</w:t>
+      </w:r>
+      <w:r>
+        <w:t xml:space="preserve">,</w:t>
+      </w:r>
+      <w:r>
+        <w:t xml:space="preserve"> </w:t>
+      </w:r>
+      <w:r>
+        <w:rPr>
+          <w:b/>
+        </w:rPr>
+        <w:t xml:space="preserve">I. I. Bergin</w:t>
+      </w:r>
+      <w:r>
+        <w:t xml:space="preserve">,</w:t>
+      </w:r>
+      <w:r>
+        <w:t xml:space="preserve"> </w:t>
+      </w:r>
+      <w:r>
+        <w:rPr>
+          <w:b/>
+        </w:rPr>
+        <w:t xml:space="preserve">D. M. Aronoff</w:t>
       </w:r>
       <w:r>
         <w:t xml:space="preserve">, and</w:t>
@@ -10683,22 +10734,37 @@
         <w:rPr>
           <w:b/>
         </w:rPr>
-        <w:t xml:space="preserve">P. D. Karp</w:t>
-      </w:r>
-      <w:r>
-        <w:t xml:space="preserve">. 2006. The outcomes of pathway database computations depend on pathway ontology. Nucleic Acids Research</w:t>
-      </w:r>
-      <w:r>
-        <w:t xml:space="preserve"> </w:t>
-      </w:r>
-      <w:r>
-        <w:rPr>
-          <w:b/>
-        </w:rPr>
-        <w:t xml:space="preserve">34</w:t>
-      </w:r>
-      <w:r>
-        <w:t xml:space="preserve">:3687–3697.</w:t>
+        <w:t xml:space="preserve">V. B. Young</w:t>
+      </w:r>
+      <w:r>
+        <w:t xml:space="preserve">. 2011. Cefoperazone-treated mice as an experimental platform to assess differential virulence of</w:t>
+      </w:r>
+      <w:r>
+        <w:t xml:space="preserve"> </w:t>
+      </w:r>
+      <w:r>
+        <w:rPr>
+          <w:i/>
+        </w:rPr>
+        <w:t xml:space="preserve">Clostridium difficile</w:t>
+      </w:r>
+      <w:r>
+        <w:t xml:space="preserve"> </w:t>
+      </w:r>
+      <w:r>
+        <w:t xml:space="preserve">strains. Gut microbes</w:t>
+      </w:r>
+      <w:r>
+        <w:t xml:space="preserve"> </w:t>
+      </w:r>
+      <w:r>
+        <w:rPr>
+          <w:b/>
+        </w:rPr>
+        <w:t xml:space="preserve">2</w:t>
+      </w:r>
+      <w:r>
+        <w:t xml:space="preserve">:326–334.</w:t>
       </w:r>
     </w:p>
     <w:p>
@@ -10715,55 +10781,19 @@
         <w:rPr>
           <w:b/>
         </w:rPr>
-        <w:t xml:space="preserve">Theriot, C. M.</w:t>
-      </w:r>
-      <w:r>
-        <w:t xml:space="preserve">,</w:t>
-      </w:r>
-      <w:r>
-        <w:t xml:space="preserve"> </w:t>
-      </w:r>
-      <w:r>
-        <w:rPr>
-          <w:b/>
-        </w:rPr>
-        <w:t xml:space="preserve">C. C. Koumpouras</w:t>
-      </w:r>
-      <w:r>
-        <w:t xml:space="preserve">,</w:t>
-      </w:r>
-      <w:r>
-        <w:t xml:space="preserve"> </w:t>
-      </w:r>
-      <w:r>
-        <w:rPr>
-          <w:b/>
-        </w:rPr>
-        <w:t xml:space="preserve">P. E. Carlson</w:t>
-      </w:r>
-      <w:r>
-        <w:t xml:space="preserve">,</w:t>
-      </w:r>
-      <w:r>
-        <w:t xml:space="preserve"> </w:t>
-      </w:r>
-      <w:r>
-        <w:rPr>
-          <w:b/>
-        </w:rPr>
-        <w:t xml:space="preserve">I. I. Bergin</w:t>
-      </w:r>
-      <w:r>
-        <w:t xml:space="preserve">,</w:t>
-      </w:r>
-      <w:r>
-        <w:t xml:space="preserve"> </w:t>
-      </w:r>
-      <w:r>
-        <w:rPr>
-          <w:b/>
-        </w:rPr>
-        <w:t xml:space="preserve">D. M. Aronoff</w:t>
+        <w:t xml:space="preserve">Wilson, K. H.</w:t>
+      </w:r>
+      <w:r>
+        <w:t xml:space="preserve">,</w:t>
+      </w:r>
+      <w:r>
+        <w:t xml:space="preserve"> </w:t>
+      </w:r>
+      <w:r>
+        <w:rPr>
+          <w:b/>
+        </w:rPr>
+        <w:t xml:space="preserve">M. J. Kennedy</w:t>
       </w:r>
       <w:r>
         <w:t xml:space="preserve">, and</w:t>
@@ -10775,10 +10805,10 @@
         <w:rPr>
           <w:b/>
         </w:rPr>
-        <w:t xml:space="preserve">V. B. Young</w:t>
-      </w:r>
-      <w:r>
-        <w:t xml:space="preserve">. 2011. Cefoperazone-treated mice as an experimental platform to assess differential virulence of</w:t>
+        <w:t xml:space="preserve">F. R. Fekety</w:t>
+      </w:r>
+      <w:r>
+        <w:t xml:space="preserve">. 1982. Use of sodium taurocholate to enhance spore recovery on a medium selective for</w:t>
       </w:r>
       <w:r>
         <w:t xml:space="preserve"> </w:t>
@@ -10790,22 +10820,19 @@
         <w:t xml:space="preserve">Clostridium difficile</w:t>
       </w:r>
       <w:r>
-        <w:t xml:space="preserve"> </w:t>
-      </w:r>
-      <w:r>
-        <w:t xml:space="preserve">strains. Gut microbes</w:t>
-      </w:r>
-      <w:r>
-        <w:t xml:space="preserve"> </w:t>
-      </w:r>
-      <w:r>
-        <w:rPr>
-          <w:b/>
-        </w:rPr>
-        <w:t xml:space="preserve">2</w:t>
-      </w:r>
-      <w:r>
-        <w:t xml:space="preserve">:326–334.</w:t>
+        <w:t xml:space="preserve">. Journal of Clinical Microbiology</w:t>
+      </w:r>
+      <w:r>
+        <w:t xml:space="preserve"> </w:t>
+      </w:r>
+      <w:r>
+        <w:rPr>
+          <w:b/>
+        </w:rPr>
+        <w:t xml:space="preserve">15</w:t>
+      </w:r>
+      <w:r>
+        <w:t xml:space="preserve">:443–446.</w:t>
       </w:r>
     </w:p>
     <w:p>
@@ -10822,19 +10849,7 @@
         <w:rPr>
           <w:b/>
         </w:rPr>
-        <w:t xml:space="preserve">Wilson, K. H.</w:t>
-      </w:r>
-      <w:r>
-        <w:t xml:space="preserve">,</w:t>
-      </w:r>
-      <w:r>
-        <w:t xml:space="preserve"> </w:t>
-      </w:r>
-      <w:r>
-        <w:rPr>
-          <w:b/>
-        </w:rPr>
-        <w:t xml:space="preserve">M. J. Kennedy</w:t>
+        <w:t xml:space="preserve">Sorg, J. a.</w:t>
       </w:r>
       <w:r>
         <w:t xml:space="preserve">, and</w:t>
@@ -10846,10 +10861,10 @@
         <w:rPr>
           <w:b/>
         </w:rPr>
-        <w:t xml:space="preserve">F. R. Fekety</w:t>
-      </w:r>
-      <w:r>
-        <w:t xml:space="preserve">. 1982. Use of sodium taurocholate to enhance spore recovery on a medium selective for</w:t>
+        <w:t xml:space="preserve">A. L. Sonenshein</w:t>
+      </w:r>
+      <w:r>
+        <w:t xml:space="preserve">. 2010. Inhibiting the initiation of</w:t>
       </w:r>
       <w:r>
         <w:t xml:space="preserve"> </w:t>
@@ -10861,19 +10876,22 @@
         <w:t xml:space="preserve">Clostridium difficile</w:t>
       </w:r>
       <w:r>
-        <w:t xml:space="preserve">. Journal of Clinical Microbiology</w:t>
-      </w:r>
-      <w:r>
-        <w:t xml:space="preserve"> </w:t>
-      </w:r>
-      <w:r>
-        <w:rPr>
-          <w:b/>
-        </w:rPr>
-        <w:t xml:space="preserve">15</w:t>
-      </w:r>
-      <w:r>
-        <w:t xml:space="preserve">:443–446.</w:t>
+        <w:t xml:space="preserve"> </w:t>
+      </w:r>
+      <w:r>
+        <w:t xml:space="preserve">spore germination using analogs of chenodeoxycholic acid, a bile acid. Journal of Bacteriology</w:t>
+      </w:r>
+      <w:r>
+        <w:t xml:space="preserve"> </w:t>
+      </w:r>
+      <w:r>
+        <w:rPr>
+          <w:b/>
+        </w:rPr>
+        <w:t xml:space="preserve">192</w:t>
+      </w:r>
+      <w:r>
+        <w:t xml:space="preserve">:4983–4990.</w:t>
       </w:r>
     </w:p>
     <w:p>
@@ -10890,7 +10908,67 @@
         <w:rPr>
           <w:b/>
         </w:rPr>
-        <w:t xml:space="preserve">Sorg, J. a.</w:t>
+        <w:t xml:space="preserve">Leslie, J. L.</w:t>
+      </w:r>
+      <w:r>
+        <w:t xml:space="preserve">,</w:t>
+      </w:r>
+      <w:r>
+        <w:t xml:space="preserve"> </w:t>
+      </w:r>
+      <w:r>
+        <w:rPr>
+          <w:b/>
+        </w:rPr>
+        <w:t xml:space="preserve">S. Huang</w:t>
+      </w:r>
+      <w:r>
+        <w:t xml:space="preserve">,</w:t>
+      </w:r>
+      <w:r>
+        <w:t xml:space="preserve"> </w:t>
+      </w:r>
+      <w:r>
+        <w:rPr>
+          <w:b/>
+        </w:rPr>
+        <w:t xml:space="preserve">J. S. Opp</w:t>
+      </w:r>
+      <w:r>
+        <w:t xml:space="preserve">,</w:t>
+      </w:r>
+      <w:r>
+        <w:t xml:space="preserve"> </w:t>
+      </w:r>
+      <w:r>
+        <w:rPr>
+          <w:b/>
+        </w:rPr>
+        <w:t xml:space="preserve">M. S. Nagy</w:t>
+      </w:r>
+      <w:r>
+        <w:t xml:space="preserve">,</w:t>
+      </w:r>
+      <w:r>
+        <w:t xml:space="preserve"> </w:t>
+      </w:r>
+      <w:r>
+        <w:rPr>
+          <w:b/>
+        </w:rPr>
+        <w:t xml:space="preserve">M. Kobayashi</w:t>
+      </w:r>
+      <w:r>
+        <w:t xml:space="preserve">,</w:t>
+      </w:r>
+      <w:r>
+        <w:t xml:space="preserve"> </w:t>
+      </w:r>
+      <w:r>
+        <w:rPr>
+          <w:b/>
+        </w:rPr>
+        <w:t xml:space="preserve">V. B. Young</w:t>
       </w:r>
       <w:r>
         <w:t xml:space="preserve">, and</w:t>
@@ -10902,10 +10980,10 @@
         <w:rPr>
           <w:b/>
         </w:rPr>
-        <w:t xml:space="preserve">A. L. Sonenshein</w:t>
-      </w:r>
-      <w:r>
-        <w:t xml:space="preserve">. 2010. Inhibiting the initiation of</w:t>
+        <w:t xml:space="preserve">J. R. Spence</w:t>
+      </w:r>
+      <w:r>
+        <w:t xml:space="preserve">. 2015. Persistence and toxin production by</w:t>
       </w:r>
       <w:r>
         <w:t xml:space="preserve"> </w:t>
@@ -10920,19 +10998,19 @@
         <w:t xml:space="preserve"> </w:t>
       </w:r>
       <w:r>
-        <w:t xml:space="preserve">spore germination using analogs of chenodeoxycholic acid, a bile acid. Journal of Bacteriology</w:t>
-      </w:r>
-      <w:r>
-        <w:t xml:space="preserve"> </w:t>
-      </w:r>
-      <w:r>
-        <w:rPr>
-          <w:b/>
-        </w:rPr>
-        <w:t xml:space="preserve">192</w:t>
-      </w:r>
-      <w:r>
-        <w:t xml:space="preserve">:4983–4990.</w:t>
+        <w:t xml:space="preserve">within human intestinal organoids result in disruption of epithelial paracellular barrier function. Infection and Immunity</w:t>
+      </w:r>
+      <w:r>
+        <w:t xml:space="preserve"> </w:t>
+      </w:r>
+      <w:r>
+        <w:rPr>
+          <w:b/>
+        </w:rPr>
+        <w:t xml:space="preserve">83</w:t>
+      </w:r>
+      <w:r>
+        <w:t xml:space="preserve">:138–145.</w:t>
       </w:r>
     </w:p>
     <w:p>
@@ -10949,67 +11027,7 @@
         <w:rPr>
           <w:b/>
         </w:rPr>
-        <w:t xml:space="preserve">Leslie, J. L.</w:t>
-      </w:r>
-      <w:r>
-        <w:t xml:space="preserve">,</w:t>
-      </w:r>
-      <w:r>
-        <w:t xml:space="preserve"> </w:t>
-      </w:r>
-      <w:r>
-        <w:rPr>
-          <w:b/>
-        </w:rPr>
-        <w:t xml:space="preserve">S. Huang</w:t>
-      </w:r>
-      <w:r>
-        <w:t xml:space="preserve">,</w:t>
-      </w:r>
-      <w:r>
-        <w:t xml:space="preserve"> </w:t>
-      </w:r>
-      <w:r>
-        <w:rPr>
-          <w:b/>
-        </w:rPr>
-        <w:t xml:space="preserve">J. S. Opp</w:t>
-      </w:r>
-      <w:r>
-        <w:t xml:space="preserve">,</w:t>
-      </w:r>
-      <w:r>
-        <w:t xml:space="preserve"> </w:t>
-      </w:r>
-      <w:r>
-        <w:rPr>
-          <w:b/>
-        </w:rPr>
-        <w:t xml:space="preserve">M. S. Nagy</w:t>
-      </w:r>
-      <w:r>
-        <w:t xml:space="preserve">,</w:t>
-      </w:r>
-      <w:r>
-        <w:t xml:space="preserve"> </w:t>
-      </w:r>
-      <w:r>
-        <w:rPr>
-          <w:b/>
-        </w:rPr>
-        <w:t xml:space="preserve">M. Kobayashi</w:t>
-      </w:r>
-      <w:r>
-        <w:t xml:space="preserve">,</w:t>
-      </w:r>
-      <w:r>
-        <w:t xml:space="preserve"> </w:t>
-      </w:r>
-      <w:r>
-        <w:rPr>
-          <w:b/>
-        </w:rPr>
-        <w:t xml:space="preserve">V. B. Young</w:t>
+        <w:t xml:space="preserve">Kozich, J. (. of M.</w:t>
       </w:r>
       <w:r>
         <w:t xml:space="preserve">, and</w:t>
@@ -11021,37 +11039,22 @@
         <w:rPr>
           <w:b/>
         </w:rPr>
-        <w:t xml:space="preserve">J. R. Spence</w:t>
-      </w:r>
-      <w:r>
-        <w:t xml:space="preserve">. 2015. Persistence and toxin production by</w:t>
-      </w:r>
-      <w:r>
-        <w:t xml:space="preserve"> </w:t>
-      </w:r>
-      <w:r>
-        <w:rPr>
-          <w:i/>
-        </w:rPr>
-        <w:t xml:space="preserve">Clostridium difficile</w:t>
-      </w:r>
-      <w:r>
-        <w:t xml:space="preserve"> </w:t>
-      </w:r>
-      <w:r>
-        <w:t xml:space="preserve">within human intestinal organoids result in disruption of epithelial paracellular barrier function. Infection and Immunity</w:t>
-      </w:r>
-      <w:r>
-        <w:t xml:space="preserve"> </w:t>
-      </w:r>
-      <w:r>
-        <w:rPr>
-          <w:b/>
-        </w:rPr>
-        <w:t xml:space="preserve">83</w:t>
-      </w:r>
-      <w:r>
-        <w:t xml:space="preserve">:138–145.</w:t>
+        <w:t xml:space="preserve">P. Schloss</w:t>
+      </w:r>
+      <w:r>
+        <w:t xml:space="preserve">. 2013. 16S Sequencing with the Illumina MiSeq Personal Sequencer. University of Michigan Health System SOP</w:t>
+      </w:r>
+      <w:r>
+        <w:t xml:space="preserve"> </w:t>
+      </w:r>
+      <w:r>
+        <w:rPr>
+          <w:b/>
+        </w:rPr>
+        <w:t xml:space="preserve">3.1</w:t>
+      </w:r>
+      <w:r>
+        <w:t xml:space="preserve">:1–16.</w:t>
       </w:r>
     </w:p>
     <w:p>
@@ -11068,7 +11071,31 @@
         <w:rPr>
           <w:b/>
         </w:rPr>
-        <w:t xml:space="preserve">Kozich, J. (. of M.</w:t>
+        <w:t xml:space="preserve">Wang, Q.</w:t>
+      </w:r>
+      <w:r>
+        <w:t xml:space="preserve">,</w:t>
+      </w:r>
+      <w:r>
+        <w:t xml:space="preserve"> </w:t>
+      </w:r>
+      <w:r>
+        <w:rPr>
+          <w:b/>
+        </w:rPr>
+        <w:t xml:space="preserve">G. M. Garrity</w:t>
+      </w:r>
+      <w:r>
+        <w:t xml:space="preserve">,</w:t>
+      </w:r>
+      <w:r>
+        <w:t xml:space="preserve"> </w:t>
+      </w:r>
+      <w:r>
+        <w:rPr>
+          <w:b/>
+        </w:rPr>
+        <w:t xml:space="preserve">J. M. Tiedje</w:t>
       </w:r>
       <w:r>
         <w:t xml:space="preserve">, and</w:t>
@@ -11080,22 +11107,22 @@
         <w:rPr>
           <w:b/>
         </w:rPr>
-        <w:t xml:space="preserve">P. Schloss</w:t>
-      </w:r>
-      <w:r>
-        <w:t xml:space="preserve">. 2013. 16S Sequencing with the Illumina MiSeq Personal Sequencer. University of Michigan Health System SOP</w:t>
-      </w:r>
-      <w:r>
-        <w:t xml:space="preserve"> </w:t>
-      </w:r>
-      <w:r>
-        <w:rPr>
-          <w:b/>
-        </w:rPr>
-        <w:t xml:space="preserve">3.1</w:t>
-      </w:r>
-      <w:r>
-        <w:t xml:space="preserve">:1–16.</w:t>
+        <w:t xml:space="preserve">J. R. Cole</w:t>
+      </w:r>
+      <w:r>
+        <w:t xml:space="preserve">. 2007. Naive Bayesian classifier for rapid assignment of rRNA sequences into the new bacterial taxonomy. Applied and Environmental Microbiology</w:t>
+      </w:r>
+      <w:r>
+        <w:t xml:space="preserve"> </w:t>
+      </w:r>
+      <w:r>
+        <w:rPr>
+          <w:b/>
+        </w:rPr>
+        <w:t xml:space="preserve">73</w:t>
+      </w:r>
+      <w:r>
+        <w:t xml:space="preserve">:5261–5267.</w:t>
       </w:r>
     </w:p>
     <w:p>
@@ -11112,31 +11139,31 @@
         <w:rPr>
           <w:b/>
         </w:rPr>
-        <w:t xml:space="preserve">Wang, Q.</w:t>
-      </w:r>
-      <w:r>
-        <w:t xml:space="preserve">,</w:t>
-      </w:r>
-      <w:r>
-        <w:t xml:space="preserve"> </w:t>
-      </w:r>
-      <w:r>
-        <w:rPr>
-          <w:b/>
-        </w:rPr>
-        <w:t xml:space="preserve">G. M. Garrity</w:t>
-      </w:r>
-      <w:r>
-        <w:t xml:space="preserve">,</w:t>
-      </w:r>
-      <w:r>
-        <w:t xml:space="preserve"> </w:t>
-      </w:r>
-      <w:r>
-        <w:rPr>
-          <w:b/>
-        </w:rPr>
-        <w:t xml:space="preserve">J. M. Tiedje</w:t>
+        <w:t xml:space="preserve">Lopez-Medina, E.</w:t>
+      </w:r>
+      <w:r>
+        <w:t xml:space="preserve">,</w:t>
+      </w:r>
+      <w:r>
+        <w:t xml:space="preserve"> </w:t>
+      </w:r>
+      <w:r>
+        <w:rPr>
+          <w:b/>
+        </w:rPr>
+        <w:t xml:space="preserve">M. M. Neubauer</w:t>
+      </w:r>
+      <w:r>
+        <w:t xml:space="preserve">,</w:t>
+      </w:r>
+      <w:r>
+        <w:t xml:space="preserve"> </w:t>
+      </w:r>
+      <w:r>
+        <w:rPr>
+          <w:b/>
+        </w:rPr>
+        <w:t xml:space="preserve">G. B. Pier</w:t>
       </w:r>
       <w:r>
         <w:t xml:space="preserve">, and</w:t>
@@ -11148,22 +11175,25 @@
         <w:rPr>
           <w:b/>
         </w:rPr>
-        <w:t xml:space="preserve">J. R. Cole</w:t>
-      </w:r>
-      <w:r>
-        <w:t xml:space="preserve">. 2007. Naive Bayesian classifier for rapid assignment of rRNA sequences into the new bacterial taxonomy. Applied and Environmental Microbiology</w:t>
-      </w:r>
-      <w:r>
-        <w:t xml:space="preserve"> </w:t>
-      </w:r>
-      <w:r>
-        <w:rPr>
-          <w:b/>
-        </w:rPr>
-        <w:t xml:space="preserve">73</w:t>
-      </w:r>
-      <w:r>
-        <w:t xml:space="preserve">:5261–5267.</w:t>
+        <w:t xml:space="preserve">A. Y. Koh</w:t>
+      </w:r>
+      <w:r>
+        <w:t xml:space="preserve">. 2011. RNA isolation of</w:t>
+      </w:r>
+      <w:r>
+        <w:t xml:space="preserve"> </w:t>
+      </w:r>
+      <w:r>
+        <w:rPr>
+          <w:i/>
+        </w:rPr>
+        <w:t xml:space="preserve">Pseudomonas aeruginosa</w:t>
+      </w:r>
+      <w:r>
+        <w:t xml:space="preserve"> </w:t>
+      </w:r>
+      <w:r>
+        <w:t xml:space="preserve">colonizing the murine gastrointestinal tract. Journal of visualized experiments : JoVE 6–9.</w:t>
       </w:r>
     </w:p>
     <w:p>
@@ -11180,31 +11210,103 @@
         <w:rPr>
           <w:b/>
         </w:rPr>
-        <w:t xml:space="preserve">Lopez-Medina, E.</w:t>
-      </w:r>
-      <w:r>
-        <w:t xml:space="preserve">,</w:t>
-      </w:r>
-      <w:r>
-        <w:t xml:space="preserve"> </w:t>
-      </w:r>
-      <w:r>
-        <w:rPr>
-          <w:b/>
-        </w:rPr>
-        <w:t xml:space="preserve">M. M. Neubauer</w:t>
-      </w:r>
-      <w:r>
-        <w:t xml:space="preserve">,</w:t>
-      </w:r>
-      <w:r>
-        <w:t xml:space="preserve"> </w:t>
-      </w:r>
-      <w:r>
-        <w:rPr>
-          <w:b/>
-        </w:rPr>
-        <w:t xml:space="preserve">G. B. Pier</w:t>
+        <w:t xml:space="preserve">Martin, M. J.</w:t>
+      </w:r>
+      <w:r>
+        <w:t xml:space="preserve">,</w:t>
+      </w:r>
+      <w:r>
+        <w:t xml:space="preserve"> </w:t>
+      </w:r>
+      <w:r>
+        <w:rPr>
+          <w:b/>
+        </w:rPr>
+        <w:t xml:space="preserve">S. Clare</w:t>
+      </w:r>
+      <w:r>
+        <w:t xml:space="preserve">,</w:t>
+      </w:r>
+      <w:r>
+        <w:t xml:space="preserve"> </w:t>
+      </w:r>
+      <w:r>
+        <w:rPr>
+          <w:b/>
+        </w:rPr>
+        <w:t xml:space="preserve">D. Goulding</w:t>
+      </w:r>
+      <w:r>
+        <w:t xml:space="preserve">,</w:t>
+      </w:r>
+      <w:r>
+        <w:t xml:space="preserve"> </w:t>
+      </w:r>
+      <w:r>
+        <w:rPr>
+          <w:b/>
+        </w:rPr>
+        <w:t xml:space="preserve">A. Faulds-Pain</w:t>
+      </w:r>
+      <w:r>
+        <w:t xml:space="preserve">,</w:t>
+      </w:r>
+      <w:r>
+        <w:t xml:space="preserve"> </w:t>
+      </w:r>
+      <w:r>
+        <w:rPr>
+          <w:b/>
+        </w:rPr>
+        <w:t xml:space="preserve">L. Barquist</w:t>
+      </w:r>
+      <w:r>
+        <w:t xml:space="preserve">,</w:t>
+      </w:r>
+      <w:r>
+        <w:t xml:space="preserve"> </w:t>
+      </w:r>
+      <w:r>
+        <w:rPr>
+          <w:b/>
+        </w:rPr>
+        <w:t xml:space="preserve">H. P. Browne</w:t>
+      </w:r>
+      <w:r>
+        <w:t xml:space="preserve">,</w:t>
+      </w:r>
+      <w:r>
+        <w:t xml:space="preserve"> </w:t>
+      </w:r>
+      <w:r>
+        <w:rPr>
+          <w:b/>
+        </w:rPr>
+        <w:t xml:space="preserve">L. Pettit</w:t>
+      </w:r>
+      <w:r>
+        <w:t xml:space="preserve">,</w:t>
+      </w:r>
+      <w:r>
+        <w:t xml:space="preserve"> </w:t>
+      </w:r>
+      <w:r>
+        <w:rPr>
+          <w:b/>
+        </w:rPr>
+        <w:t xml:space="preserve">G. Dougan</w:t>
+      </w:r>
+      <w:r>
+        <w:t xml:space="preserve">,</w:t>
+      </w:r>
+      <w:r>
+        <w:t xml:space="preserve"> </w:t>
+      </w:r>
+      <w:r>
+        <w:rPr>
+          <w:b/>
+        </w:rPr>
+        <w:t xml:space="preserve">T. D. Lawley</w:t>
       </w:r>
       <w:r>
         <w:t xml:space="preserve">, and</w:t>
@@ -11216,25 +11318,52 @@
         <w:rPr>
           <w:b/>
         </w:rPr>
-        <w:t xml:space="preserve">A. Y. Koh</w:t>
-      </w:r>
-      <w:r>
-        <w:t xml:space="preserve">. 2011. RNA isolation of</w:t>
-      </w:r>
-      <w:r>
-        <w:t xml:space="preserve"> </w:t>
-      </w:r>
-      <w:r>
-        <w:rPr>
-          <w:i/>
-        </w:rPr>
-        <w:t xml:space="preserve">Pseudomonas aeruginosa</w:t>
-      </w:r>
-      <w:r>
-        <w:t xml:space="preserve"> </w:t>
-      </w:r>
-      <w:r>
-        <w:t xml:space="preserve">colonizing the murine gastrointestinal tract. Journal of visualized experiments : JoVE 6–9.</w:t>
+        <w:t xml:space="preserve">B. W. Wren</w:t>
+      </w:r>
+      <w:r>
+        <w:t xml:space="preserve">. 2013. The</w:t>
+      </w:r>
+      <w:r>
+        <w:t xml:space="preserve"> </w:t>
+      </w:r>
+      <w:r>
+        <w:rPr>
+          <w:i/>
+        </w:rPr>
+        <w:t xml:space="preserve">agr</w:t>
+      </w:r>
+      <w:r>
+        <w:t xml:space="preserve"> </w:t>
+      </w:r>
+      <w:r>
+        <w:t xml:space="preserve">locus regulates virulence and colonization genes in</w:t>
+      </w:r>
+      <w:r>
+        <w:t xml:space="preserve"> </w:t>
+      </w:r>
+      <w:r>
+        <w:rPr>
+          <w:i/>
+        </w:rPr>
+        <w:t xml:space="preserve">Clostridium difficile</w:t>
+      </w:r>
+      <w:r>
+        <w:t xml:space="preserve"> </w:t>
+      </w:r>
+      <w:r>
+        <w:t xml:space="preserve">027. Journal of Bacteriology</w:t>
+      </w:r>
+      <w:r>
+        <w:t xml:space="preserve"> </w:t>
+      </w:r>
+      <w:r>
+        <w:rPr>
+          <w:b/>
+        </w:rPr>
+        <w:t xml:space="preserve">195</w:t>
+      </w:r>
+      <w:r>
+        <w:t xml:space="preserve">:3672–3681.</w:t>
       </w:r>
     </w:p>
     <w:p>
@@ -11251,103 +11380,31 @@
         <w:rPr>
           <w:b/>
         </w:rPr>
-        <w:t xml:space="preserve">Martin, M. J.</w:t>
-      </w:r>
-      <w:r>
-        <w:t xml:space="preserve">,</w:t>
-      </w:r>
-      <w:r>
-        <w:t xml:space="preserve"> </w:t>
-      </w:r>
-      <w:r>
-        <w:rPr>
-          <w:b/>
-        </w:rPr>
-        <w:t xml:space="preserve">S. Clare</w:t>
-      </w:r>
-      <w:r>
-        <w:t xml:space="preserve">,</w:t>
-      </w:r>
-      <w:r>
-        <w:t xml:space="preserve"> </w:t>
-      </w:r>
-      <w:r>
-        <w:rPr>
-          <w:b/>
-        </w:rPr>
-        <w:t xml:space="preserve">D. Goulding</w:t>
-      </w:r>
-      <w:r>
-        <w:t xml:space="preserve">,</w:t>
-      </w:r>
-      <w:r>
-        <w:t xml:space="preserve"> </w:t>
-      </w:r>
-      <w:r>
-        <w:rPr>
-          <w:b/>
-        </w:rPr>
-        <w:t xml:space="preserve">A. Faulds-Pain</w:t>
-      </w:r>
-      <w:r>
-        <w:t xml:space="preserve">,</w:t>
-      </w:r>
-      <w:r>
-        <w:t xml:space="preserve"> </w:t>
-      </w:r>
-      <w:r>
-        <w:rPr>
-          <w:b/>
-        </w:rPr>
-        <w:t xml:space="preserve">L. Barquist</w:t>
-      </w:r>
-      <w:r>
-        <w:t xml:space="preserve">,</w:t>
-      </w:r>
-      <w:r>
-        <w:t xml:space="preserve"> </w:t>
-      </w:r>
-      <w:r>
-        <w:rPr>
-          <w:b/>
-        </w:rPr>
-        <w:t xml:space="preserve">H. P. Browne</w:t>
-      </w:r>
-      <w:r>
-        <w:t xml:space="preserve">,</w:t>
-      </w:r>
-      <w:r>
-        <w:t xml:space="preserve"> </w:t>
-      </w:r>
-      <w:r>
-        <w:rPr>
-          <w:b/>
-        </w:rPr>
-        <w:t xml:space="preserve">L. Pettit</w:t>
-      </w:r>
-      <w:r>
-        <w:t xml:space="preserve">,</w:t>
-      </w:r>
-      <w:r>
-        <w:t xml:space="preserve"> </w:t>
-      </w:r>
-      <w:r>
-        <w:rPr>
-          <w:b/>
-        </w:rPr>
-        <w:t xml:space="preserve">G. Dougan</w:t>
-      </w:r>
-      <w:r>
-        <w:t xml:space="preserve">,</w:t>
-      </w:r>
-      <w:r>
-        <w:t xml:space="preserve"> </w:t>
-      </w:r>
-      <w:r>
-        <w:rPr>
-          <w:b/>
-        </w:rPr>
-        <w:t xml:space="preserve">T. D. Lawley</w:t>
+        <w:t xml:space="preserve">Langmead, B.</w:t>
+      </w:r>
+      <w:r>
+        <w:t xml:space="preserve">,</w:t>
+      </w:r>
+      <w:r>
+        <w:t xml:space="preserve"> </w:t>
+      </w:r>
+      <w:r>
+        <w:rPr>
+          <w:b/>
+        </w:rPr>
+        <w:t xml:space="preserve">C. Trapnell</w:t>
+      </w:r>
+      <w:r>
+        <w:t xml:space="preserve">,</w:t>
+      </w:r>
+      <w:r>
+        <w:t xml:space="preserve"> </w:t>
+      </w:r>
+      <w:r>
+        <w:rPr>
+          <w:b/>
+        </w:rPr>
+        <w:t xml:space="preserve">M. Pop</w:t>
       </w:r>
       <w:r>
         <w:t xml:space="preserve">, and</w:t>
@@ -11359,52 +11416,10 @@
         <w:rPr>
           <w:b/>
         </w:rPr>
-        <w:t xml:space="preserve">B. W. Wren</w:t>
-      </w:r>
-      <w:r>
-        <w:t xml:space="preserve">. 2013. The</w:t>
-      </w:r>
-      <w:r>
-        <w:t xml:space="preserve"> </w:t>
-      </w:r>
-      <w:r>
-        <w:rPr>
-          <w:i/>
-        </w:rPr>
-        <w:t xml:space="preserve">agr</w:t>
-      </w:r>
-      <w:r>
-        <w:t xml:space="preserve"> </w:t>
-      </w:r>
-      <w:r>
-        <w:t xml:space="preserve">locus regulates virulence and colonization genes in</w:t>
-      </w:r>
-      <w:r>
-        <w:t xml:space="preserve"> </w:t>
-      </w:r>
-      <w:r>
-        <w:rPr>
-          <w:i/>
-        </w:rPr>
-        <w:t xml:space="preserve">Clostridium difficile</w:t>
-      </w:r>
-      <w:r>
-        <w:t xml:space="preserve"> </w:t>
-      </w:r>
-      <w:r>
-        <w:t xml:space="preserve">027. Journal of Bacteriology</w:t>
-      </w:r>
-      <w:r>
-        <w:t xml:space="preserve"> </w:t>
-      </w:r>
-      <w:r>
-        <w:rPr>
-          <w:b/>
-        </w:rPr>
-        <w:t xml:space="preserve">195</w:t>
-      </w:r>
-      <w:r>
-        <w:t xml:space="preserve">:3672–3681.</w:t>
+        <w:t xml:space="preserve">S. L. Salzberg</w:t>
+      </w:r>
+      <w:r>
+        <w:t xml:space="preserve">. 2009. Ultrafast and memory-efficient alignment of short DNA sequences to the human genome. Genome Biol 1–10.</w:t>
       </w:r>
     </w:p>
     <w:p>
@@ -11421,31 +11436,55 @@
         <w:rPr>
           <w:b/>
         </w:rPr>
-        <w:t xml:space="preserve">Langmead, B.</w:t>
-      </w:r>
-      <w:r>
-        <w:t xml:space="preserve">,</w:t>
-      </w:r>
-      <w:r>
-        <w:t xml:space="preserve"> </w:t>
-      </w:r>
-      <w:r>
-        <w:rPr>
-          <w:b/>
-        </w:rPr>
-        <w:t xml:space="preserve">C. Trapnell</w:t>
-      </w:r>
-      <w:r>
-        <w:t xml:space="preserve">,</w:t>
-      </w:r>
-      <w:r>
-        <w:t xml:space="preserve"> </w:t>
-      </w:r>
-      <w:r>
-        <w:rPr>
-          <w:b/>
-        </w:rPr>
-        <w:t xml:space="preserve">M. Pop</w:t>
+        <w:t xml:space="preserve">Ogata, H.</w:t>
+      </w:r>
+      <w:r>
+        <w:t xml:space="preserve">,</w:t>
+      </w:r>
+      <w:r>
+        <w:t xml:space="preserve"> </w:t>
+      </w:r>
+      <w:r>
+        <w:rPr>
+          <w:b/>
+        </w:rPr>
+        <w:t xml:space="preserve">S. Goto</w:t>
+      </w:r>
+      <w:r>
+        <w:t xml:space="preserve">,</w:t>
+      </w:r>
+      <w:r>
+        <w:t xml:space="preserve"> </w:t>
+      </w:r>
+      <w:r>
+        <w:rPr>
+          <w:b/>
+        </w:rPr>
+        <w:t xml:space="preserve">K. Sato</w:t>
+      </w:r>
+      <w:r>
+        <w:t xml:space="preserve">,</w:t>
+      </w:r>
+      <w:r>
+        <w:t xml:space="preserve"> </w:t>
+      </w:r>
+      <w:r>
+        <w:rPr>
+          <w:b/>
+        </w:rPr>
+        <w:t xml:space="preserve">W. Fujibuchi</w:t>
+      </w:r>
+      <w:r>
+        <w:t xml:space="preserve">,</w:t>
+      </w:r>
+      <w:r>
+        <w:t xml:space="preserve"> </w:t>
+      </w:r>
+      <w:r>
+        <w:rPr>
+          <w:b/>
+        </w:rPr>
+        <w:t xml:space="preserve">H. Bono</w:t>
       </w:r>
       <w:r>
         <w:t xml:space="preserve">, and</w:t>
@@ -11457,10 +11496,10 @@
         <w:rPr>
           <w:b/>
         </w:rPr>
-        <w:t xml:space="preserve">S. L. Salzberg</w:t>
-      </w:r>
-      <w:r>
-        <w:t xml:space="preserve">. 2009. Ultrafast and memory-efficient alignment of short DNA sequences to the human genome. Genome Biol 1–10.</w:t>
+        <w:t xml:space="preserve">M. Kanehisa</w:t>
+      </w:r>
+      <w:r>
+        <w:t xml:space="preserve">. 1999. KEGG: Kyoto encyclopedia of genes and genomes. U.S. Patent 1.</w:t>
       </w:r>
     </w:p>
     <w:p>
@@ -11477,55 +11516,91 @@
         <w:rPr>
           <w:b/>
         </w:rPr>
-        <w:t xml:space="preserve">Ogata, H.</w:t>
-      </w:r>
-      <w:r>
-        <w:t xml:space="preserve">,</w:t>
-      </w:r>
-      <w:r>
-        <w:t xml:space="preserve"> </w:t>
-      </w:r>
-      <w:r>
-        <w:rPr>
-          <w:b/>
-        </w:rPr>
-        <w:t xml:space="preserve">S. Goto</w:t>
-      </w:r>
-      <w:r>
-        <w:t xml:space="preserve">,</w:t>
-      </w:r>
-      <w:r>
-        <w:t xml:space="preserve"> </w:t>
-      </w:r>
-      <w:r>
-        <w:rPr>
-          <w:b/>
-        </w:rPr>
-        <w:t xml:space="preserve">K. Sato</w:t>
-      </w:r>
-      <w:r>
-        <w:t xml:space="preserve">,</w:t>
-      </w:r>
-      <w:r>
-        <w:t xml:space="preserve"> </w:t>
-      </w:r>
-      <w:r>
-        <w:rPr>
-          <w:b/>
-        </w:rPr>
-        <w:t xml:space="preserve">W. Fujibuchi</w:t>
-      </w:r>
-      <w:r>
-        <w:t xml:space="preserve">,</w:t>
-      </w:r>
-      <w:r>
-        <w:t xml:space="preserve"> </w:t>
-      </w:r>
-      <w:r>
-        <w:rPr>
-          <w:b/>
-        </w:rPr>
-        <w:t xml:space="preserve">H. Bono</w:t>
+        <w:t xml:space="preserve">Li, H.</w:t>
+      </w:r>
+      <w:r>
+        <w:t xml:space="preserve">,</w:t>
+      </w:r>
+      <w:r>
+        <w:t xml:space="preserve"> </w:t>
+      </w:r>
+      <w:r>
+        <w:rPr>
+          <w:b/>
+        </w:rPr>
+        <w:t xml:space="preserve">B. Handsaker</w:t>
+      </w:r>
+      <w:r>
+        <w:t xml:space="preserve">,</w:t>
+      </w:r>
+      <w:r>
+        <w:t xml:space="preserve"> </w:t>
+      </w:r>
+      <w:r>
+        <w:rPr>
+          <w:b/>
+        </w:rPr>
+        <w:t xml:space="preserve">A. Wysoker</w:t>
+      </w:r>
+      <w:r>
+        <w:t xml:space="preserve">,</w:t>
+      </w:r>
+      <w:r>
+        <w:t xml:space="preserve"> </w:t>
+      </w:r>
+      <w:r>
+        <w:rPr>
+          <w:b/>
+        </w:rPr>
+        <w:t xml:space="preserve">T. Fennell</w:t>
+      </w:r>
+      <w:r>
+        <w:t xml:space="preserve">,</w:t>
+      </w:r>
+      <w:r>
+        <w:t xml:space="preserve"> </w:t>
+      </w:r>
+      <w:r>
+        <w:rPr>
+          <w:b/>
+        </w:rPr>
+        <w:t xml:space="preserve">J. Ruan</w:t>
+      </w:r>
+      <w:r>
+        <w:t xml:space="preserve">,</w:t>
+      </w:r>
+      <w:r>
+        <w:t xml:space="preserve"> </w:t>
+      </w:r>
+      <w:r>
+        <w:rPr>
+          <w:b/>
+        </w:rPr>
+        <w:t xml:space="preserve">N. Homer</w:t>
+      </w:r>
+      <w:r>
+        <w:t xml:space="preserve">,</w:t>
+      </w:r>
+      <w:r>
+        <w:t xml:space="preserve"> </w:t>
+      </w:r>
+      <w:r>
+        <w:rPr>
+          <w:b/>
+        </w:rPr>
+        <w:t xml:space="preserve">G. Marth</w:t>
+      </w:r>
+      <w:r>
+        <w:t xml:space="preserve">,</w:t>
+      </w:r>
+      <w:r>
+        <w:t xml:space="preserve"> </w:t>
+      </w:r>
+      <w:r>
+        <w:rPr>
+          <w:b/>
+        </w:rPr>
+        <w:t xml:space="preserve">G. Abecasis</w:t>
       </w:r>
       <w:r>
         <w:t xml:space="preserve">, and</w:t>
@@ -11537,10 +11612,22 @@
         <w:rPr>
           <w:b/>
         </w:rPr>
-        <w:t xml:space="preserve">M. Kanehisa</w:t>
-      </w:r>
-      <w:r>
-        <w:t xml:space="preserve">. 1999. KEGG: Kyoto encyclopedia of genes and genomes. U.S. Patent 1.</w:t>
+        <w:t xml:space="preserve">R. Durbin</w:t>
+      </w:r>
+      <w:r>
+        <w:t xml:space="preserve">. 2009. The Sequence Alignment/Map format and SAMtools. Bioinformatics</w:t>
+      </w:r>
+      <w:r>
+        <w:t xml:space="preserve"> </w:t>
+      </w:r>
+      <w:r>
+        <w:rPr>
+          <w:b/>
+        </w:rPr>
+        <w:t xml:space="preserve">25</w:t>
+      </w:r>
+      <w:r>
+        <w:t xml:space="preserve">:2078–2079.</w:t>
       </w:r>
     </w:p>
     <w:p>
@@ -11549,134 +11636,6 @@
       </w:pPr>
       <w:r>
         <w:t xml:space="preserve">57.</w:t>
-      </w:r>
-      <w:r>
-        <w:t xml:space="preserve"> </w:t>
-      </w:r>
-      <w:r>
-        <w:rPr>
-          <w:b/>
-        </w:rPr>
-        <w:t xml:space="preserve">Li, H.</w:t>
-      </w:r>
-      <w:r>
-        <w:t xml:space="preserve">,</w:t>
-      </w:r>
-      <w:r>
-        <w:t xml:space="preserve"> </w:t>
-      </w:r>
-      <w:r>
-        <w:rPr>
-          <w:b/>
-        </w:rPr>
-        <w:t xml:space="preserve">B. Handsaker</w:t>
-      </w:r>
-      <w:r>
-        <w:t xml:space="preserve">,</w:t>
-      </w:r>
-      <w:r>
-        <w:t xml:space="preserve"> </w:t>
-      </w:r>
-      <w:r>
-        <w:rPr>
-          <w:b/>
-        </w:rPr>
-        <w:t xml:space="preserve">A. Wysoker</w:t>
-      </w:r>
-      <w:r>
-        <w:t xml:space="preserve">,</w:t>
-      </w:r>
-      <w:r>
-        <w:t xml:space="preserve"> </w:t>
-      </w:r>
-      <w:r>
-        <w:rPr>
-          <w:b/>
-        </w:rPr>
-        <w:t xml:space="preserve">T. Fennell</w:t>
-      </w:r>
-      <w:r>
-        <w:t xml:space="preserve">,</w:t>
-      </w:r>
-      <w:r>
-        <w:t xml:space="preserve"> </w:t>
-      </w:r>
-      <w:r>
-        <w:rPr>
-          <w:b/>
-        </w:rPr>
-        <w:t xml:space="preserve">J. Ruan</w:t>
-      </w:r>
-      <w:r>
-        <w:t xml:space="preserve">,</w:t>
-      </w:r>
-      <w:r>
-        <w:t xml:space="preserve"> </w:t>
-      </w:r>
-      <w:r>
-        <w:rPr>
-          <w:b/>
-        </w:rPr>
-        <w:t xml:space="preserve">N. Homer</w:t>
-      </w:r>
-      <w:r>
-        <w:t xml:space="preserve">,</w:t>
-      </w:r>
-      <w:r>
-        <w:t xml:space="preserve"> </w:t>
-      </w:r>
-      <w:r>
-        <w:rPr>
-          <w:b/>
-        </w:rPr>
-        <w:t xml:space="preserve">G. Marth</w:t>
-      </w:r>
-      <w:r>
-        <w:t xml:space="preserve">,</w:t>
-      </w:r>
-      <w:r>
-        <w:t xml:space="preserve"> </w:t>
-      </w:r>
-      <w:r>
-        <w:rPr>
-          <w:b/>
-        </w:rPr>
-        <w:t xml:space="preserve">G. Abecasis</w:t>
-      </w:r>
-      <w:r>
-        <w:t xml:space="preserve">, and</w:t>
-      </w:r>
-      <w:r>
-        <w:t xml:space="preserve"> </w:t>
-      </w:r>
-      <w:r>
-        <w:rPr>
-          <w:b/>
-        </w:rPr>
-        <w:t xml:space="preserve">R. Durbin</w:t>
-      </w:r>
-      <w:r>
-        <w:t xml:space="preserve">. 2009. The Sequence Alignment/Map format and SAMtools. Bioinformatics</w:t>
-      </w:r>
-      <w:r>
-        <w:t xml:space="preserve"> </w:t>
-      </w:r>
-      <w:r>
-        <w:rPr>
-          <w:b/>
-        </w:rPr>
-        <w:t xml:space="preserve">25</w:t>
-      </w:r>
-      <w:r>
-        <w:t xml:space="preserve">:2078–2079.</w:t>
-      </w:r>
-    </w:p>
-    <w:p>
-      <w:pPr>
-        <w:pStyle w:val="Bibliography"/>
-      </w:pPr>
-      <w:r>
-        <w:t xml:space="preserve">58.</w:t>
       </w:r>
       <w:r>
         <w:t xml:space="preserve"> </w:t>
@@ -12136,7 +12095,7 @@
     </w:lvl>
   </w:abstractNum>
   <w:abstractNum w:abstractNumId="990">
-    <w:nsid w:val="d8643ab4"/>
+    <w:nsid w:val="b31ed385"/>
     <w:multiLevelType w:val="multilevel"/>
     <w:lvl w:ilvl="0">
       <w:numFmt w:val="bullet"/>

</xml_diff>

<commit_message>
still working on results wording about sequencing limitations
</commit_message>
<xml_diff>
--- a/Jenior_Modeling_mBio_2017.docx
+++ b/Jenior_Modeling_mBio_2017.docx
@@ -1217,7 +1217,7 @@
         <w:t xml:space="preserve">C. difficile</w:t>
       </w:r>
       <w:r>
-        <w:t xml:space="preserve">. This prohibited our ability to sequence each experimental replicate individually, and made it necessary to pool samples within each treatment group to allow for some degree of representation for each of the replicates to conserved for downstream analysis. Since these circumstances were unavaoidable, we treated this as normalizing for the average expression of</w:t>
+        <w:t xml:space="preserve">. This prohibited our ability to sequence each experimental replicate individually and made it necessary to pool samples within each treatment group, and allowed for some degree of conservation of replicates for downstream analysis. Since these circumstances were unavaoidable, we treated this as normalizing for the average expression of</w:t>
       </w:r>
       <w:r>
         <w:t xml:space="preserve"> </w:t>
@@ -12095,7 +12095,7 @@
     </w:lvl>
   </w:abstractNum>
   <w:abstractNum w:abstractNumId="990">
-    <w:nsid w:val="b31ed385"/>
+    <w:nsid w:val="b3dcfa14"/>
     <w:multiLevelType w:val="multilevel"/>
     <w:lvl w:ilvl="0">
       <w:numFmt w:val="bullet"/>

</xml_diff>

<commit_message>
improving outlier interpretation in results
</commit_message>
<xml_diff>
--- a/Jenior_Modeling_mBio_2017.docx
+++ b/Jenior_Modeling_mBio_2017.docx
@@ -2692,22 +2692,22 @@
         <w:t xml:space="preserve"> </w:t>
       </w:r>
       <w:r>
-        <w:t xml:space="preserve">based on transcriptional activity. Furthermore, this technique also allowed us to analyze outliers from the generalized linear model to assess if they are explained by other known patterns of</w:t>
-      </w:r>
-      <w:r>
-        <w:t xml:space="preserve"> </w:t>
-      </w:r>
-      <w:r>
-        <w:rPr>
-          <w:i/>
-        </w:rPr>
-        <w:t xml:space="preserve">C. difficile</w:t>
-      </w:r>
-      <w:r>
-        <w:t xml:space="preserve"> </w:t>
-      </w:r>
-      <w:r>
-        <w:t xml:space="preserve">biology. In this instance, 16 outlier metabolites were present and fell into only 3 separate KEGG annotation categories; amino acids, carbohydrates, and nucleotides (Table S5). We went on to identify that 12 of 16 outlier metabolites that were important in their respective condition were annotated as growth substrates or growth enhancers of</w:t>
+        <w:t xml:space="preserve">based on transcriptional activity. This technique also allowed us to analyze outliers from the generalized linear model to assess if they are explained by other known patterns of</w:t>
+      </w:r>
+      <w:r>
+        <w:t xml:space="preserve"> </w:t>
+      </w:r>
+      <w:r>
+        <w:rPr>
+          <w:i/>
+        </w:rPr>
+        <w:t xml:space="preserve">C. difficile</w:t>
+      </w:r>
+      <w:r>
+        <w:t xml:space="preserve"> </w:t>
+      </w:r>
+      <w:r>
+        <w:t xml:space="preserve">biology. Applying least-squared residuals analysis, we found that 16 metabolites were determined to be outliers and were all classified 1 of 3 separate KEGG annotation categories; amino acids, carbohydrates, and nucleotides (Table S5). We went on to identify the majority subset of 12 outlier metabolites that were important and significantly decreased in their respective condition were annotated as growth substrates or growth enhancers of</w:t>
       </w:r>
       <w:r>
         <w:t xml:space="preserve"> </w:t>
@@ -2725,22 +2725,49 @@
         <w:t xml:space="preserve">(38)</w:t>
       </w:r>
       <w:r>
-        <w:t xml:space="preserve">. This included L-proline, L-threonine, N-acetyl-D-glucosamine, D-fructose, and galactitol. The metabolites that were more likely to be produced based on importance scores but decreased in the context of infection were the nucleotides adenine, deoxyadenosine, and xanthine. Although</w:t>
-      </w:r>
-      <w:r>
-        <w:t xml:space="preserve"> </w:t>
-      </w:r>
-      <w:r>
-        <w:rPr>
-          <w:i/>
-        </w:rPr>
-        <w:t xml:space="preserve">C. difficile</w:t>
-      </w:r>
-      <w:r>
-        <w:t xml:space="preserve"> </w:t>
-      </w:r>
-      <w:r>
-        <w:t xml:space="preserve">has the capacity to synthesize them</w:t>
+        <w:t xml:space="preserve">. This included L-proline, L-threonine, N-acetyl-D-glucosamine, D-fructose, and galactitol. These results were interpretted as not a failure of our importance algortihm, but as a possible underestimation of enzyme efficiency for the consumption these metabolites which further supports our approach as a way to determine real</w:t>
+      </w:r>
+      <w:r>
+        <w:t xml:space="preserve"> </w:t>
+      </w:r>
+      <w:r>
+        <w:rPr>
+          <w:i/>
+        </w:rPr>
+        <w:t xml:space="preserve">in vivo</w:t>
+      </w:r>
+      <w:r>
+        <w:t xml:space="preserve"> </w:t>
+      </w:r>
+      <w:r>
+        <w:t xml:space="preserve">metabolic strategies for</w:t>
+      </w:r>
+      <w:r>
+        <w:t xml:space="preserve"> </w:t>
+      </w:r>
+      <w:r>
+        <w:rPr>
+          <w:i/>
+        </w:rPr>
+        <w:t xml:space="preserve">C. difficile</w:t>
+      </w:r>
+      <w:r>
+        <w:t xml:space="preserve">. We also explored those metabolites that were more likely to be produced based on importance scores but decreased during infection. These were the nucleotides adenine, deoxyadenosine, and xanthine.</w:t>
+      </w:r>
+      <w:r>
+        <w:t xml:space="preserve"> </w:t>
+      </w:r>
+      <w:r>
+        <w:rPr>
+          <w:i/>
+        </w:rPr>
+        <w:t xml:space="preserve">C. difficile</w:t>
+      </w:r>
+      <w:r>
+        <w:t xml:space="preserve"> </w:t>
+      </w:r>
+      <w:r>
+        <w:t xml:space="preserve">has been shown to possess the capacity for their synthesis</w:t>
       </w:r>
       <w:r>
         <w:t xml:space="preserve"> </w:t>
@@ -2749,7 +2776,7 @@
         <w:t xml:space="preserve">(39)</w:t>
       </w:r>
       <w:r>
-        <w:t xml:space="preserve">, it may also have the ability to catabolize these purines to participate downstream in Stickland reactions</w:t>
+        <w:t xml:space="preserve">, but also may have the ability to catabolize these purines to participate downstream in Stickland reactions</w:t>
       </w:r>
       <w:r>
         <w:t xml:space="preserve"> </w:t>
@@ -2916,7 +2943,7 @@
         <w:pStyle w:val="FirstParagraph"/>
       </w:pPr>
       <w:r>
-        <w:t xml:space="preserve">Collectively, our results support the hypothesis that</w:t>
+        <w:t xml:space="preserve">Our results collectively support the hypothesis that</w:t>
       </w:r>
       <w:r>
         <w:t xml:space="preserve"> </w:t>
@@ -3089,7 +3116,7 @@
         <w:t xml:space="preserve"> </w:t>
       </w:r>
       <w:r>
-        <w:t xml:space="preserve">could be due to an inability of the pathogen to outcompete a collection of metabolic specialists in an intact community, and separate classes of antibiotics differentially eliminate subsets of these groups. This concept may potentially explain the success of fecal microbial transplant in eliminating</w:t>
+        <w:t xml:space="preserve">could be due to an inability of the pathogen to outcompete a collection of metabolic specialists in an intact community and separate classes of antibiotics differentially eliminate subsets of these groups. This concept may potentially explain the success of fecal microbial transplant in eliminating</w:t>
       </w:r>
       <w:r>
         <w:t xml:space="preserve"> </w:t>
@@ -12095,7 +12122,7 @@
     </w:lvl>
   </w:abstractNum>
   <w:abstractNum w:abstractNumId="990">
-    <w:nsid w:val="248a9b59"/>
+    <w:nsid w:val="a9dfb2b3"/>
     <w:multiLevelType w:val="multilevel"/>
     <w:lvl w:ilvl="0">
       <w:numFmt w:val="bullet"/>

</xml_diff>

<commit_message>
added the correct toxin assay methods to the repo
</commit_message>
<xml_diff>
--- a/Jenior_Modeling_mBio_2017.docx
+++ b/Jenior_Modeling_mBio_2017.docx
@@ -3041,7 +3041,7 @@
           <w:rPr>
             <w:rStyle w:val="Hyperlink"/>
           </w:rPr>
-          <w:t xml:space="preserve">https://github.com/jlleslie/Intraspecific_Competition/blob/master/methods/Verocell_ToxinActivity_Assay.Rmd</w:t>
+          <w:t xml:space="preserve">https://github.com/SchlossLab/Jenior_Modeling_mBio_2017/blob/master/protocols/toxin_assay/Verocell_ToxinActivity_Assay.Rmd</w:t>
         </w:r>
       </w:hyperlink>
     </w:p>
@@ -10158,7 +10158,7 @@
     </w:lvl>
   </w:abstractNum>
   <w:abstractNum w:abstractNumId="990">
-    <w:nsid w:val="f73b2dab"/>
+    <w:nsid w:val="d0ef60f7"/>
     <w:multiLevelType w:val="multilevel"/>
     <w:lvl w:ilvl="0">
       <w:numFmt w:val="bullet"/>

</xml_diff>

<commit_message>
wording in the abstract
</commit_message>
<xml_diff>
--- a/Jenior_Modeling_mBio_2017.docx
+++ b/Jenior_Modeling_mBio_2017.docx
@@ -255,7 +255,7 @@
         <w:t xml:space="preserve"> </w:t>
       </w:r>
       <w:r>
-        <w:t xml:space="preserve">asymmetrically between infection models. These results were validated through correlation with untargeted mass spectrometry analysis from each condition. Our results supported the hypothesis that</w:t>
+        <w:t xml:space="preserve">asymmetrically between infection models. These findings were validated through untargeted mass spectrometry analysis from each condition. Our results supported the hypothesis that</w:t>
       </w:r>
       <w:r>
         <w:t xml:space="preserve"> </w:t>
@@ -10158,7 +10158,7 @@
     </w:lvl>
   </w:abstractNum>
   <w:abstractNum w:abstractNumId="990">
-    <w:nsid w:val="d93e7ac5"/>
+    <w:nsid w:val="3e627a5f"/>
     <w:multiLevelType w:val="multilevel"/>
     <w:lvl w:ilvl="0">
       <w:numFmt w:val="bullet"/>

</xml_diff>

<commit_message>
rewording one secntence in discussion
</commit_message>
<xml_diff>
--- a/Jenior_Modeling_mBio_2017.docx
+++ b/Jenior_Modeling_mBio_2017.docx
@@ -2675,7 +2675,7 @@
         <w:t xml:space="preserve">(37)</w:t>
       </w:r>
       <w:r>
-        <w:t xml:space="preserve">. We were therefore confident in utilizing normalized transcript abundance as a proxy for enzyme levels. Possible limitations of our computational approach also exist despite much of our modeling results are consistent with previously published work on the metabolism of</w:t>
+        <w:t xml:space="preserve">. We were therefore confident in utilizing normalized transcript abundance as a proxy for enzyme levels. Metabolomic comparisons are also complicated by the fact that multiple organisms contribute to the metabolite pool including host and other microbes. Possible limitations of our modeling approach also exist, despite much of our results being consistent with previously published work on the metabolism of</w:t>
       </w:r>
       <w:r>
         <w:t xml:space="preserve"> </w:t>
@@ -10158,7 +10158,7 @@
     </w:lvl>
   </w:abstractNum>
   <w:abstractNum w:abstractNumId="990">
-    <w:nsid w:val="7f854ea7"/>
+    <w:nsid w:val="87998ba3"/>
     <w:multiLevelType w:val="multilevel"/>
     <w:lvl w:ilvl="0">
       <w:numFmt w:val="bullet"/>

</xml_diff>

<commit_message>
added blurb abour nitrogen to abstract
</commit_message>
<xml_diff>
--- a/Jenior_Modeling_mBio_2017.docx
+++ b/Jenior_Modeling_mBio_2017.docx
@@ -270,7 +270,7 @@
         <w:t xml:space="preserve"> </w:t>
       </w:r>
       <w:r>
-        <w:t xml:space="preserve">indeed metabolized alternative carbon sources across colonized environments. These data also highlighted conserved elements of</w:t>
+        <w:t xml:space="preserve">inhabited alternative nutrient niches across colonized environments, with increasing preference for nitrogen-containing carbon sources. These data also highlighted conserved elements of</w:t>
       </w:r>
       <w:r>
         <w:t xml:space="preserve"> </w:t>
@@ -10158,7 +10158,7 @@
     </w:lvl>
   </w:abstractNum>
   <w:abstractNum w:abstractNumId="990">
-    <w:nsid w:val="87998ba3"/>
+    <w:nsid w:val="e3f3b847"/>
     <w:multiLevelType w:val="multilevel"/>
     <w:lvl w:ilvl="0">
       <w:numFmt w:val="bullet"/>

</xml_diff>

<commit_message>
added correct version of bigsmall
</commit_message>
<xml_diff>
--- a/Jenior_Modeling_mBio_2017.docx
+++ b/Jenior_Modeling_mBio_2017.docx
@@ -3407,7 +3407,7 @@
         <w:t xml:space="preserve"> </w:t>
       </w:r>
       <w:r>
-        <w:t xml:space="preserve">transformed for comparability between scores of individual metabolites. This resulted in a final value that reflected the likelihood a metabolite was acquired from the environment. Untransformed scores that already equaled to 0 were ignored and negative values were accounted for by transformation of the absolute value then multiplied by -1. These methods have been written into a single python workflow, along with supporting reference files, and is presented as bigSMALL (BacterIal Genome-Scale Metabolic models for AppLied reverse ecoLogy) available in a public Github repository at</w:t>
+        <w:t xml:space="preserve">transformed for comparability between scores of individual metabolites. This resulted in a final value that reflected the likelihood a metabolite was acquired from the environment. Untransformed scores that already equaled to 0 were ignored and negative values were accounted for by transformation of the absolute value then multiplied by -1. These methods have been written into a single python workflow, along with supporting reference files, and is presented as bigSMALL v1.0 (BacterIal Genome-Scale Metabolic models for AppLied reverse ecoLogy) available in a public Github repository at</w:t>
       </w:r>
       <w:r>
         <w:t xml:space="preserve"> </w:t>
@@ -10335,7 +10335,7 @@
     </w:lvl>
   </w:abstractNum>
   <w:abstractNum w:abstractNumId="990">
-    <w:nsid w:val="59c6c05d"/>
+    <w:nsid w:val="71679ef7"/>
     <w:multiLevelType w:val="multilevel"/>
     <w:lvl w:ilvl="0">
       <w:numFmt w:val="bullet"/>

</xml_diff>

<commit_message>
reknit word doc with abstract changes
</commit_message>
<xml_diff>
--- a/Jenior_Modeling_mBio_2017.docx
+++ b/Jenior_Modeling_mBio_2017.docx
@@ -138,7 +138,22 @@
         <w:t xml:space="preserve"> </w:t>
       </w:r>
       <w:r>
-        <w:t xml:space="preserve">infection (CDI) has become the largest single cause of hospital-acquired infection in the United States. A major risk factor for CDI is prior exposure to antibiotics, as antibiotics can disrupt the gut bacterial community that protects from C. difficile colonization. Multiple antibiotic classes have been associated with susceptibility to CDI, each class leading to distinct bacterial communities resulting from variations in bacterial targets. These gut environments present separate metabolic challenges to</w:t>
+        <w:t xml:space="preserve">infection (CDI) has become the largest single cause of hospital-acquired infection in the United States. A major risk factor for CDI is prior exposure to antibiotics, as they disrupt the gut bacterial community which protects from</w:t>
+      </w:r>
+      <w:r>
+        <w:t xml:space="preserve"> </w:t>
+      </w:r>
+      <w:r>
+        <w:rPr>
+          <w:i/>
+        </w:rPr>
+        <w:t xml:space="preserve">C. difficile</w:t>
+      </w:r>
+      <w:r>
+        <w:t xml:space="preserve"> </w:t>
+      </w:r>
+      <w:r>
+        <w:t xml:space="preserve">colonization. Multiple antibiotic classes have been associated with susceptibility to CDI, many leading to distinct bacterial communities stemming from variation of bacterial targets. These gut environments present separate metabolic challenges to</w:t>
       </w:r>
       <w:r>
         <w:t xml:space="preserve"> </w:t>
@@ -165,7 +180,7 @@
         <w:t xml:space="preserve"> </w:t>
       </w:r>
       <w:r>
-        <w:t xml:space="preserve">adapts its physiology to the available nutrients within differentially susceptible hosts. Utilizing an</w:t>
+        <w:t xml:space="preserve">adapts its physiology to available nutrients within differentially susceptible hosts. Utilizing an</w:t>
       </w:r>
       <w:r>
         <w:t xml:space="preserve"> </w:t>
@@ -180,97 +195,97 @@
         <w:t xml:space="preserve"> </w:t>
       </w:r>
       <w:r>
-        <w:t xml:space="preserve">model of CDI, we demonstrated that</w:t>
-      </w:r>
-      <w:r>
-        <w:t xml:space="preserve"> </w:t>
-      </w:r>
-      <w:r>
-        <w:rPr>
-          <w:i/>
-        </w:rPr>
-        <w:t xml:space="preserve">C. difficile</w:t>
-      </w:r>
-      <w:r>
-        <w:t xml:space="preserve"> </w:t>
-      </w:r>
-      <w:r>
-        <w:t xml:space="preserve">highly colonized the cecum of mice receiving one of three unique classes of antibiotic pretreatment. We found that levels of spore and toxin production varied between each group, both processes partially regulated by environmental nutrient concentrations. To more closely investigate metabolic responses of</w:t>
-      </w:r>
-      <w:r>
-        <w:t xml:space="preserve"> </w:t>
-      </w:r>
-      <w:r>
-        <w:rPr>
-          <w:i/>
-        </w:rPr>
-        <w:t xml:space="preserve">C. difficile</w:t>
-      </w:r>
-      <w:r>
-        <w:t xml:space="preserve"> </w:t>
-      </w:r>
-      <w:r>
-        <w:t xml:space="preserve">during infection, we performed transcriptomic analysis of the pathogen from the cecal content of infected mice. This revealed variation in the expression of numerous catabolic pathways for various carbon sources. To assess which resources</w:t>
-      </w:r>
-      <w:r>
-        <w:t xml:space="preserve"> </w:t>
-      </w:r>
-      <w:r>
-        <w:rPr>
-          <w:i/>
-        </w:rPr>
-        <w:t xml:space="preserve">C. difficile</w:t>
-      </w:r>
-      <w:r>
-        <w:t xml:space="preserve"> </w:t>
-      </w:r>
-      <w:r>
-        <w:t xml:space="preserve">was exploiting, we developed a transcriptomic-enabled genome-scale metabolic model of</w:t>
-      </w:r>
-      <w:r>
-        <w:t xml:space="preserve"> </w:t>
-      </w:r>
-      <w:r>
-        <w:rPr>
-          <w:i/>
-        </w:rPr>
-        <w:t xml:space="preserve">C. difficile</w:t>
-      </w:r>
-      <w:r>
-        <w:t xml:space="preserve"> </w:t>
-      </w:r>
-      <w:r>
-        <w:t xml:space="preserve">and a metabolite scoring algorithm that leveraged network architecture. With this platform, we identified growth substrates that</w:t>
-      </w:r>
-      <w:r>
-        <w:t xml:space="preserve"> </w:t>
-      </w:r>
-      <w:r>
-        <w:rPr>
-          <w:i/>
-        </w:rPr>
-        <w:t xml:space="preserve">C. difficile</w:t>
-      </w:r>
-      <w:r>
-        <w:t xml:space="preserve"> </w:t>
-      </w:r>
-      <w:r>
-        <w:t xml:space="preserve">used asymmetrically between infection models. These findings were validated through untargeted mass spectrometry analysis from each condition. Our results supported the hypothesis that</w:t>
-      </w:r>
-      <w:r>
-        <w:t xml:space="preserve"> </w:t>
-      </w:r>
-      <w:r>
-        <w:rPr>
-          <w:i/>
-        </w:rPr>
-        <w:t xml:space="preserve">C. difficile</w:t>
-      </w:r>
-      <w:r>
-        <w:t xml:space="preserve"> </w:t>
-      </w:r>
-      <w:r>
-        <w:t xml:space="preserve">inhabits alternative nutrient niches across different gut microbiomes with increasing preference for nitrogen-containing carbon sources, specifically Stickland fermentation substrates and host-derived aminoglycans.</w:t>
+        <w:t xml:space="preserve">CDI model, we demonstrated</w:t>
+      </w:r>
+      <w:r>
+        <w:t xml:space="preserve"> </w:t>
+      </w:r>
+      <w:r>
+        <w:rPr>
+          <w:i/>
+        </w:rPr>
+        <w:t xml:space="preserve">C. difficile</w:t>
+      </w:r>
+      <w:r>
+        <w:t xml:space="preserve"> </w:t>
+      </w:r>
+      <w:r>
+        <w:t xml:space="preserve">highly colonized ceca of mice receiving one of three unique antibiotic class pretreatments. We found levels of spores and toxin activity varied between groups, both processes partially regulated by environmental nutrient concentrations. To more closely investigate metabolic responses of</w:t>
+      </w:r>
+      <w:r>
+        <w:t xml:space="preserve"> </w:t>
+      </w:r>
+      <w:r>
+        <w:rPr>
+          <w:i/>
+        </w:rPr>
+        <w:t xml:space="preserve">C. difficile</w:t>
+      </w:r>
+      <w:r>
+        <w:t xml:space="preserve"> </w:t>
+      </w:r>
+      <w:r>
+        <w:t xml:space="preserve">during infection, we performed transcriptomic analysis of the pathogen from the cecal content of infected mice. This revealed hetergeneous expression of numerous catabolic pathways for diverse growth substrates. To assess which resources</w:t>
+      </w:r>
+      <w:r>
+        <w:t xml:space="preserve"> </w:t>
+      </w:r>
+      <w:r>
+        <w:rPr>
+          <w:i/>
+        </w:rPr>
+        <w:t xml:space="preserve">C. difficile</w:t>
+      </w:r>
+      <w:r>
+        <w:t xml:space="preserve"> </w:t>
+      </w:r>
+      <w:r>
+        <w:t xml:space="preserve">was exploiting, we developed a genome-scale metabolic model of</w:t>
+      </w:r>
+      <w:r>
+        <w:t xml:space="preserve"> </w:t>
+      </w:r>
+      <w:r>
+        <w:rPr>
+          <w:i/>
+        </w:rPr>
+        <w:t xml:space="preserve">C. difficile</w:t>
+      </w:r>
+      <w:r>
+        <w:t xml:space="preserve"> </w:t>
+      </w:r>
+      <w:r>
+        <w:t xml:space="preserve">and a transcriptomic-enabled metabolite scoring algorithm that leveraged network architecture. With this platform, we identified nutrients that</w:t>
+      </w:r>
+      <w:r>
+        <w:t xml:space="preserve"> </w:t>
+      </w:r>
+      <w:r>
+        <w:rPr>
+          <w:i/>
+        </w:rPr>
+        <w:t xml:space="preserve">C. difficile</w:t>
+      </w:r>
+      <w:r>
+        <w:t xml:space="preserve"> </w:t>
+      </w:r>
+      <w:r>
+        <w:t xml:space="preserve">used asymmetrically between infection models. These findings were validated through untargeted mass spectrometry of each condition. Our results supported the hypothesis that</w:t>
+      </w:r>
+      <w:r>
+        <w:t xml:space="preserve"> </w:t>
+      </w:r>
+      <w:r>
+        <w:rPr>
+          <w:i/>
+        </w:rPr>
+        <w:t xml:space="preserve">C. difficile</w:t>
+      </w:r>
+      <w:r>
+        <w:t xml:space="preserve"> </w:t>
+      </w:r>
+      <w:r>
+        <w:t xml:space="preserve">inhabits alternative nutrient niches across different gut microbiomes with increased preference for nitrogen-containing carbon sources, specifically Stickland fermentation substrates and host-derived aminoglycans.</w:t>
       </w:r>
     </w:p>
     <w:p>
@@ -10680,7 +10695,7 @@
     </w:lvl>
   </w:abstractNum>
   <w:abstractNum w:abstractNumId="990">
-    <w:nsid w:val="d90ac737"/>
+    <w:nsid w:val="7617159b"/>
     <w:multiLevelType w:val="multilevel"/>
     <w:lvl w:ilvl="0">
       <w:numFmt w:val="bullet"/>

</xml_diff>

<commit_message>
editted title and supp tables
</commit_message>
<xml_diff>
--- a/Jenior_Modeling_mBio_2017.docx
+++ b/Jenior_Modeling_mBio_2017.docx
@@ -88,7 +88,7 @@
         <w:t xml:space="preserve"> </w:t>
       </w:r>
       <w:r>
-        <w:t xml:space="preserve">communities</w:t>
+        <w:t xml:space="preserve">microbiomes</w:t>
       </w:r>
     </w:p>
     <w:p>
@@ -5074,7 +5074,7 @@
         <w:rPr>
           <w:b/>
         </w:rPr>
-        <w:t xml:space="preserve">Supplementary Table 1 | Sets of genes included in Figure 2 with normalized abundances and annotations.</w:t>
+        <w:t xml:space="preserve">Supplementary Table 1 | Sets of genes included in Figure 2 with normalized and precent abundances.</w:t>
       </w:r>
     </w:p>
     <w:p>
@@ -10695,7 +10695,7 @@
     </w:lvl>
   </w:abstractNum>
   <w:abstractNum w:abstractNumId="990">
-    <w:nsid w:val="7617159b"/>
+    <w:nsid w:val="11839d51"/>
     <w:multiLevelType w:val="multilevel"/>
     <w:lvl w:ilvl="0">
       <w:numFmt w:val="bullet"/>

</xml_diff>

<commit_message>
added back table s5
</commit_message>
<xml_diff>
--- a/Jenior_Modeling_mBio_2017.docx
+++ b/Jenior_Modeling_mBio_2017.docx
@@ -1612,7 +1612,7 @@
         <w:t xml:space="preserve">C. difficile</w:t>
       </w:r>
       <w:r>
-        <w:t xml:space="preserve">. Because of this, we generated a single transcriptome per condition of pooled mRNA from all mice within pretreatment groups. In order to provide statistical validation for our network-based findings, we adopted a Monte Carlo-style simulation for iterative random transcriptome comparison. This process generated random score distributions for all metabolite nodes in the network, which made it possible to calculate a confidence interval that represented random noise for each metabolite. This ultimately allowed for assessment of the probability that a given metabolite was excluded from the associated null distribution (Fig. 3C).</w:t>
+        <w:t xml:space="preserve">. Because of this, we generated a single transcriptome per condition of pooled mRNA from all mice within pretreatment groups (Table S5). In order to provide statistical validation for our network-based findings, we adopted a Monte Carlo-style simulation for iterative random transcriptome comparison. This process generated random score distributions for all metabolite nodes in the network, which made it possible to calculate a confidence interval that represented random noise for each metabolite. This ultimately allowed for assessment of the probability that a given metabolite was excluded from the associated null distribution (Fig. 3C).</w:t>
       </w:r>
     </w:p>
     <w:p>
@@ -5184,6 +5184,42 @@
           <w:b/>
         </w:rPr>
         <w:t xml:space="preserve">Supplementary Table 4 | Growth curve analysis for each carbon source.</w:t>
+      </w:r>
+    </w:p>
+    <w:p>
+      <w:pPr>
+        <w:pStyle w:val="BodyText"/>
+      </w:pPr>
+      <w:r>
+        <w:rPr>
+          <w:b/>
+        </w:rPr>
+        <w:t xml:space="preserve">Supplementary Table 5 | Read counts from</w:t>
+      </w:r>
+      <w:r>
+        <w:rPr>
+          <w:b/>
+        </w:rPr>
+        <w:t xml:space="preserve"> </w:t>
+      </w:r>
+      <w:r>
+        <w:rPr>
+          <w:i/>
+          <w:b/>
+        </w:rPr>
+        <w:t xml:space="preserve">C. difficile</w:t>
+      </w:r>
+      <w:r>
+        <w:rPr>
+          <w:b/>
+        </w:rPr>
+        <w:t xml:space="preserve"> </w:t>
+      </w:r>
+      <w:r>
+        <w:rPr>
+          <w:b/>
+        </w:rPr>
+        <w:t xml:space="preserve">transcriptome following curation and mapping.</w:t>
       </w:r>
     </w:p>
     <w:p>
@@ -10785,7 +10821,7 @@
     </w:lvl>
   </w:abstractNum>
   <w:abstractNum w:abstractNumId="990">
-    <w:nsid w:val="9cab3234"/>
+    <w:nsid w:val="f67f017d"/>
     <w:multiLevelType w:val="multilevel"/>
     <w:lvl w:ilvl="0">
       <w:numFmt w:val="bullet"/>

</xml_diff>

<commit_message>
integrated edits and reknit docx
</commit_message>
<xml_diff>
--- a/Jenior_Modeling_mBio_2017.docx
+++ b/Jenior_Modeling_mBio_2017.docx
@@ -375,7 +375,7 @@
         <w:t xml:space="preserve"> </w:t>
       </w:r>
       <w:r>
-        <w:t xml:space="preserve">altered pathogenesis between hosts pretreated with separate classes of antibiotics, as well as exploited different nutrient sources across these environments. Our metabolite importance calculation also provides a platform to study nutrient requirements of pathogens during the context of infection. Our results suggest that</w:t>
+        <w:t xml:space="preserve">altered pathogenesis between hosts pretreated with antibiotics from separate classes, as well as exploited different nutrient sources across these environments. Our metabolite importance calculation also provides a platform to study nutrient requirements of pathogens during the context of infection. Our results suggest that</w:t>
       </w:r>
       <w:r>
         <w:t xml:space="preserve"> </w:t>
@@ -528,22 +528,22 @@
         <w:t xml:space="preserve">(5–7)</w:t>
       </w:r>
       <w:r>
-        <w:t xml:space="preserve">. Notably, each resulted in unique gut bacterial communities that were all equally receptive to similar levels of</w:t>
-      </w:r>
-      <w:r>
-        <w:t xml:space="preserve"> </w:t>
-      </w:r>
-      <w:r>
-        <w:rPr>
-          <w:i/>
-        </w:rPr>
-        <w:t xml:space="preserve">C. difficile</w:t>
-      </w:r>
-      <w:r>
-        <w:t xml:space="preserve"> </w:t>
-      </w:r>
-      <w:r>
-        <w:t xml:space="preserve">colonization. Others have also shown that several antibiotic classes also alter the gut metabolome, increasing the concentrations of some</w:t>
+        <w:t xml:space="preserve">. Notably, each antibiotic resulted in unique gut bacterial communities that were receptive to high levels of</w:t>
+      </w:r>
+      <w:r>
+        <w:t xml:space="preserve"> </w:t>
+      </w:r>
+      <w:r>
+        <w:rPr>
+          <w:i/>
+        </w:rPr>
+        <w:t xml:space="preserve">C. difficile</w:t>
+      </w:r>
+      <w:r>
+        <w:t xml:space="preserve"> </w:t>
+      </w:r>
+      <w:r>
+        <w:t xml:space="preserve">colonization. Others have also shown that antibiotics from multiple classes also alter the gut metabolome, increasing the concentrations of some</w:t>
       </w:r>
       <w:r>
         <w:t xml:space="preserve"> </w:t>
@@ -567,22 +567,22 @@
         <w:t xml:space="preserve">(6, 8–10)</w:t>
       </w:r>
       <w:r>
-        <w:t xml:space="preserve">. This ability of an unaltered gut community to exclude</w:t>
-      </w:r>
-      <w:r>
-        <w:t xml:space="preserve"> </w:t>
-      </w:r>
-      <w:r>
-        <w:rPr>
-          <w:i/>
-        </w:rPr>
-        <w:t xml:space="preserve">C. difficile</w:t>
-      </w:r>
-      <w:r>
-        <w:t xml:space="preserve"> </w:t>
-      </w:r>
-      <w:r>
-        <w:t xml:space="preserve">colonization is suggestive of the nutrient-niche hypothesis in which an organism must be able to utilize a subset of available resources better than all competitors to colonize the intestine</w:t>
+        <w:t xml:space="preserve">. The ability of an unaltered murine gut community to exclude</w:t>
+      </w:r>
+      <w:r>
+        <w:t xml:space="preserve"> </w:t>
+      </w:r>
+      <w:r>
+        <w:rPr>
+          <w:i/>
+        </w:rPr>
+        <w:t xml:space="preserve">C. difficile</w:t>
+      </w:r>
+      <w:r>
+        <w:t xml:space="preserve"> </w:t>
+      </w:r>
+      <w:r>
+        <w:t xml:space="preserve">colonization supports the nutrient-niche hypothesis, which states that an organism must be able to utilize a subset of available resources better than all competitors to colonize the intestine</w:t>
       </w:r>
       <w:r>
         <w:t xml:space="preserve"> </w:t>
@@ -606,7 +606,7 @@
         <w:t xml:space="preserve"> </w:t>
       </w:r>
       <w:r>
-        <w:t xml:space="preserve">through limitation of substrates it needs to grow.</w:t>
+        <w:t xml:space="preserve">by limiting the availability of the substrates it needs to grow.</w:t>
       </w:r>
     </w:p>
     <w:p>
@@ -668,7 +668,7 @@
         <w:t xml:space="preserve">(13–15)</w:t>
       </w:r>
       <w:r>
-        <w:t xml:space="preserve">. These qualities are hallmarks of ecological generalist bacteria</w:t>
+        <w:t xml:space="preserve">. These qualities are hallmarks of ecological generalists</w:t>
       </w:r>
       <w:r>
         <w:t xml:space="preserve"> </w:t>
@@ -716,22 +716,22 @@
         <w:t xml:space="preserve">(17, 18)</w:t>
       </w:r>
       <w:r>
-        <w:t xml:space="preserve">. Other studies have indicate that numerous additional aspects of</w:t>
-      </w:r>
-      <w:r>
-        <w:t xml:space="preserve"> </w:t>
-      </w:r>
-      <w:r>
-        <w:rPr>
-          <w:i/>
-        </w:rPr>
-        <w:t xml:space="preserve">C. difficile</w:t>
-      </w:r>
-      <w:r>
-        <w:t xml:space="preserve"> </w:t>
-      </w:r>
-      <w:r>
-        <w:t xml:space="preserve">metabolism may be influenced through environmental nutrient concentration-sensative global transcriptional regulators such as CodY and CcpA</w:t>
+        <w:t xml:space="preserve">. Other studies have indicated that other aspects of</w:t>
+      </w:r>
+      <w:r>
+        <w:t xml:space="preserve"> </w:t>
+      </w:r>
+      <w:r>
+        <w:rPr>
+          <w:i/>
+        </w:rPr>
+        <w:t xml:space="preserve">C. difficile</w:t>
+      </w:r>
+      <w:r>
+        <w:t xml:space="preserve"> </w:t>
+      </w:r>
+      <w:r>
+        <w:t xml:space="preserve">metabolism may be influenced through environmental nutrient concentration-sensitive global transcriptional regulators such as CodY and CcpA</w:t>
       </w:r>
       <w:r>
         <w:t xml:space="preserve"> </w:t>
@@ -740,7 +740,7 @@
         <w:t xml:space="preserve">(19, 20)</w:t>
       </w:r>
       <w:r>
-        <w:t xml:space="preserve">. However, the previous analyses have mainly focused on</w:t>
+        <w:t xml:space="preserve">. These previous analyses have mainly focused on</w:t>
       </w:r>
       <w:r>
         <w:t xml:space="preserve"> </w:t>
@@ -800,7 +800,7 @@
         <w:t xml:space="preserve">(6, 10)</w:t>
       </w:r>
       <w:r>
-        <w:t xml:space="preserve">; however, metabolomic approaches are unable to a attribute a metabolite to specific organisms in the milieu. Thus metabolomics more closely represents the echoes of total community metabolism, not the currently active processes of any one population. It has thus far not been possible to study</w:t>
+        <w:t xml:space="preserve">; however, metabolomic approaches are unable to attribute a metabolite to specific organisms in the gut community. Thus metabolomics more closely represents the echoes of total community metabolism, not the currently active processes of any one population. It has thus far not been possible to study</w:t>
       </w:r>
       <w:r>
         <w:t xml:space="preserve"> </w:t>
@@ -832,22 +832,22 @@
         <w:pStyle w:val="BodyText"/>
       </w:pPr>
       <w:r>
-        <w:t xml:space="preserve">To overcome these limitations, we implemented</w:t>
-      </w:r>
-      <w:r>
-        <w:t xml:space="preserve"> </w:t>
-      </w:r>
-      <w:r>
-        <w:rPr>
-          <w:i/>
-        </w:rPr>
-        <w:t xml:space="preserve">C. difficile</w:t>
-      </w:r>
-      <w:r>
-        <w:t xml:space="preserve"> </w:t>
-      </w:r>
-      <w:r>
-        <w:t xml:space="preserve">transcriptomic and untargeted metabolomic analyses from infected specific pathogen free (SPF) mice to better understand the active metabolic pathways in a more realistic model of infection. Based on the ability of</w:t>
+        <w:t xml:space="preserve">To overcome these limitations, we implemented transcriptomic and untargeted metabolomic analyses of</w:t>
+      </w:r>
+      <w:r>
+        <w:t xml:space="preserve"> </w:t>
+      </w:r>
+      <w:r>
+        <w:rPr>
+          <w:i/>
+        </w:rPr>
+        <w:t xml:space="preserve">C. difficile</w:t>
+      </w:r>
+      <w:r>
+        <w:t xml:space="preserve"> </w:t>
+      </w:r>
+      <w:r>
+        <w:t xml:space="preserve">and the surrounding environemnt to better understand the active metabolic pathways in a model of infection. Based on the ability of</w:t>
       </w:r>
       <w:r>
         <w:t xml:space="preserve"> </w:t>
@@ -892,7 +892,7 @@
         <w:t xml:space="preserve"> </w:t>
       </w:r>
       <w:r>
-        <w:t xml:space="preserve">to the gut environment caused by three distinct classes of antibiotics. By characterizing the transcriptome of</w:t>
+        <w:t xml:space="preserve">to the gut environment caused by three antibiotics from distinct classes. By characterizing the transcriptome of</w:t>
       </w:r>
       <w:r>
         <w:t xml:space="preserve"> </w:t>
@@ -959,22 +959,22 @@
         <w:t xml:space="preserve"> </w:t>
       </w:r>
       <w:r>
-        <w:t xml:space="preserve">Conventionally-reared SPF mice were treated with one of three different antibiotics. These included streptomycin, cefoperazone, and clindamycin (Table 1 and Fig. S1), which were selected because they each have distinct, significant impacts on the structure and diversity of the cecal microbiome (Fig. S2A and S2B). In addition, we mono-associated germfree (ex-GF) mice with</w:t>
-      </w:r>
-      <w:r>
-        <w:t xml:space="preserve"> </w:t>
-      </w:r>
-      <w:r>
-        <w:rPr>
-          <w:i/>
-        </w:rPr>
-        <w:t xml:space="preserve">C. difficile</w:t>
-      </w:r>
-      <w:r>
-        <w:t xml:space="preserve"> </w:t>
-      </w:r>
-      <w:r>
-        <w:t xml:space="preserve">stain 630 to understand its physiology in the absence of other microbiota. This toxigenic strain of</w:t>
+        <w:t xml:space="preserve">Conventionally-reared SPF mice were treated with either streptomycin, cefoperazone, or clindamycin (Table 1 and Fig. S1). These antibiotics were selected because they each have distinct and significant impacts on the structure of the cecal microbiome (Fig. S2A and S2B). We challenged the antibiotic treated mice and germfree (ex-GF) mice with</w:t>
+      </w:r>
+      <w:r>
+        <w:t xml:space="preserve"> </w:t>
+      </w:r>
+      <w:r>
+        <w:rPr>
+          <w:i/>
+        </w:rPr>
+        <w:t xml:space="preserve">C. difficile</w:t>
+      </w:r>
+      <w:r>
+        <w:t xml:space="preserve"> </w:t>
+      </w:r>
+      <w:r>
+        <w:t xml:space="preserve">stain 630 to understand the pathogen's physiology with and without other microbiota. This toxigenic strain of</w:t>
       </w:r>
       <w:r>
         <w:t xml:space="preserve"> </w:t>
@@ -1010,7 +1010,7 @@
         <w:t xml:space="preserve">(25)</w:t>
       </w:r>
       <w:r>
-        <w:t xml:space="preserve">. After infection, we measured sporulation and toxin production at 18 hours post innoculation. That time point corresponded with when another laboratory strain of</w:t>
+        <w:t xml:space="preserve">. After infection, we measured sporulation and toxin production at 18 hours post inoculation. That time point corresponded with when another laboratory strain of</w:t>
       </w:r>
       <w:r>
         <w:t xml:space="preserve"> </w:t>
@@ -1223,22 +1223,22 @@
         <w:t xml:space="preserve"> </w:t>
       </w:r>
       <w:r>
-        <w:t xml:space="preserve">phenotype changes reported in previous studies. These included genes involved in sporulation, toxin production, quorum sensing, and metabolite-regulated sigma factors (Fig. S3); however despite large-scale differences between pretreatment groups, no clear trends between gene expression and colonization, sporulation, or toxin production were evident. This further indicated that</w:t>
-      </w:r>
-      <w:r>
-        <w:t xml:space="preserve"> </w:t>
-      </w:r>
-      <w:r>
-        <w:rPr>
-          <w:i/>
-        </w:rPr>
-        <w:t xml:space="preserve">C. difficile</w:t>
-      </w:r>
-      <w:r>
-        <w:t xml:space="preserve"> </w:t>
-      </w:r>
-      <w:r>
-        <w:t xml:space="preserve">adapted its metabolism to the environment that it colonized. As such, we next focused on specific gene families known to contribute to</w:t>
+        <w:t xml:space="preserve">phenotype changes reported in previous studies. These included genes involved in sporulation, toxin production, quorum sensing, and metabolite-regulated sigma factors (Fig. S3). Despite large-scale differences between pretreatment groups, no clear trends were evident between gene expression and colonization, sporulation, or toxin production. This further indicated that</w:t>
+      </w:r>
+      <w:r>
+        <w:t xml:space="preserve"> </w:t>
+      </w:r>
+      <w:r>
+        <w:rPr>
+          <w:i/>
+        </w:rPr>
+        <w:t xml:space="preserve">C. difficile</w:t>
+      </w:r>
+      <w:r>
+        <w:t xml:space="preserve"> </w:t>
+      </w:r>
+      <w:r>
+        <w:t xml:space="preserve">adapted its metabolism to the environment that it colonized. As such, we next focused on specific groups of genes known to contribute to</w:t>
       </w:r>
       <w:r>
         <w:t xml:space="preserve"> </w:t>
@@ -1277,43 +1277,43 @@
         <w:t xml:space="preserve"> </w:t>
       </w:r>
       <w:r>
-        <w:t xml:space="preserve">catabolized environmental amino acids during infection, regardless of the structure of the surrounding community. Although there were gene categories that were equally expressed across conditions in spite of the community differences, there were patterns of expression for certain gene families and specific genes that were distinct to each antibiotic pretreatment.</w:t>
-      </w:r>
-      <w:r>
-        <w:t xml:space="preserve"> </w:t>
-      </w:r>
-      <w:r>
-        <w:rPr>
-          <w:i/>
-        </w:rPr>
-        <w:t xml:space="preserve">C. difficile</w:t>
-      </w:r>
-      <w:r>
-        <w:t xml:space="preserve"> </w:t>
-      </w:r>
-      <w:r>
-        <w:t xml:space="preserve">colonizing mice pretreated with cefoperazone tended to have more expression of genes in the ABC sugar transporter and sugar alcohol catabolism (e.g. mannitol) families and fewer genes in the PTS transporter family than the other pretreatment groups.</w:t>
-      </w:r>
-      <w:r>
-        <w:t xml:space="preserve"> </w:t>
-      </w:r>
-      <w:r>
-        <w:rPr>
-          <w:i/>
-        </w:rPr>
-        <w:t xml:space="preserve">C. difficile</w:t>
-      </w:r>
-      <w:r>
-        <w:t xml:space="preserve"> </w:t>
-      </w:r>
-      <w:r>
-        <w:t xml:space="preserve">in clindamycin-pretreated mice tended to have more expression of genes from disaccharide catabolism (e.g. (</w:t>
-      </w:r>
-      <w:r>
-        <w:t xml:space="preserve"> </w:t>
-      </w:r>
-      <w:r>
-        <w:t xml:space="preserve"> B )-galactosidases and trehalose/maltose/cellibiose hydrolases), fermentation product metabolism (including consumption or production of acetate, lactate, butyrate, succinate, ethanol, and butanol), and PTS transporter families. Genes from the sugar alcohol catabolism and ABC sugar transporter families were not highly expressed in clindamycin-pretreated mice. Finally, in streptomycin pretreatment,</w:t>
+        <w:t xml:space="preserve">catabolized environmental amino acids during infection, regardless of the structure of the surrounding community. Although there were gene categories that were equally expressed across conditions in spite of the community differences, there were patterns of expression for certain gene families and specific genes that were distinct to each antibiotic pretreatment. In mice pretreated with cefoperazone,</w:t>
+      </w:r>
+      <w:r>
+        <w:t xml:space="preserve"> </w:t>
+      </w:r>
+      <w:r>
+        <w:rPr>
+          <w:i/>
+        </w:rPr>
+        <w:t xml:space="preserve">C. difficile</w:t>
+      </w:r>
+      <w:r>
+        <w:t xml:space="preserve"> </w:t>
+      </w:r>
+      <w:r>
+        <w:t xml:space="preserve">tended to have more expression of genes in the ABC sugar transporter and sugar alcohol catabolism (e.g. mannitol) families and fewer genes in the PTS transporter family than the other pretreatment groups. In mice pretreated with clindamycin,</w:t>
+      </w:r>
+      <w:r>
+        <w:t xml:space="preserve"> </w:t>
+      </w:r>
+      <w:r>
+        <w:rPr>
+          <w:i/>
+        </w:rPr>
+        <w:t xml:space="preserve">C. difficile</w:t>
+      </w:r>
+      <w:r>
+        <w:t xml:space="preserve"> </w:t>
+      </w:r>
+      <w:r>
+        <w:t xml:space="preserve">tended to have higher expression of genes from disaccharide catabolism (e.g. (</w:t>
+      </w:r>
+      <w:r>
+        <w:t xml:space="preserve"> </w:t>
+      </w:r>
+      <w:r>
+        <w:t xml:space="preserve"> B )-galactosidases and trehalose/maltose/cellibiose hydrolases), fermentation product metabolism (including consumption or production of acetate, lactate, butyrate, succinate, ethanol, and butanol), and PTS transporter families. Genes from the sugar alcohol catabolism and ABC sugar transporter families were not highly expressed in the clindamycin-pretreated mice. Finally, in mice pretreated with streptomycin,</w:t>
       </w:r>
       <w:r>
         <w:t xml:space="preserve"> </w:t>
@@ -1343,7 +1343,7 @@
         <w:t xml:space="preserve"> </w:t>
       </w:r>
       <w:r>
-        <w:t xml:space="preserve">nutritional strategy during infection, it also supported the hypothesis that</w:t>
+        <w:t xml:space="preserve">nutritional strategy during infection,</w:t>
       </w:r>
       <w:r>
         <w:t xml:space="preserve"> </w:t>
@@ -1415,22 +1415,22 @@
         <w:t xml:space="preserve"> </w:t>
       </w:r>
       <w:r>
-        <w:t xml:space="preserve">str. 630 as a directed bipartite graph using the genome and biochemical reaction annotations available in KEGG (2016). Enzymes and metabolites were represented by nodes, and their interactions by directed connecting edges (Fig. 3A). The complete network of</w:t>
-      </w:r>
-      <w:r>
-        <w:t xml:space="preserve"> </w:t>
-      </w:r>
-      <w:r>
-        <w:rPr>
-          <w:i/>
-        </w:rPr>
-        <w:t xml:space="preserve">C. difficile</w:t>
-      </w:r>
-      <w:r>
-        <w:t xml:space="preserve"> </w:t>
-      </w:r>
-      <w:r>
-        <w:t xml:space="preserve">str. 630 contained 447 enzymes and 758 metabolites, with 2135 directed edges. To validate our metabolic network, we analyzed network topology by calculating two metrics of centrality, betweenness centrality (BC) and closeness centrality (CC), to determine which nodes are critical to the structure of the metabolic network and if these patterns reflect known biology (Table S2). Both metrics utilize shortest paths, which refer to fewest possible number of network connections that lie between two given nodes. The BC of each node is the fraction of shortest paths that pass through that node and connect all other potential pairs of nodes. In biological terms, this refers to the amount of influence a given hub has on the overall flow of metabolism</w:t>
+        <w:t xml:space="preserve">as a directed bipartite graph using the genome and biochemical reaction annotations available in the KEGG database. Enzymes and metabolites were represented by nodes, and their interactions by directed connecting edges (Fig. 3A). The complete</w:t>
+      </w:r>
+      <w:r>
+        <w:t xml:space="preserve"> </w:t>
+      </w:r>
+      <w:r>
+        <w:rPr>
+          <w:i/>
+        </w:rPr>
+        <w:t xml:space="preserve">C. difficile</w:t>
+      </w:r>
+      <w:r>
+        <w:t xml:space="preserve"> </w:t>
+      </w:r>
+      <w:r>
+        <w:t xml:space="preserve">network contained 447 enzymes and 758 metabolites, with 2135 directed edges. To validate our metabolic network, we analyzed network topology by calculating two metrics of centrality, betweenness centrality (BC) and closeness centrality (CC), to determine which nodes are critical to the structure of the metabolic network and if these patterns reflect known biology (Table S2). Both metrics utilize shortest paths, which refer to fewest possible number of network connections that lie between two given nodes. The BC of each node is the fraction of shortest paths that pass through that node and connect all other potential pairs of nodes. In biological terms, this refers to the amount of influence a given hub has on the overall flow of metabolism</w:t>
       </w:r>
       <w:r>
         <w:t xml:space="preserve"> </w:t>
@@ -1504,22 +1504,22 @@
         <w:t xml:space="preserve">(30)</w:t>
       </w:r>
       <w:r>
-        <w:t xml:space="preserve">. Notably absent from the most well-connected metabolites were molecules like ATP or NADH. Their exclusion is likely a byproduct of the KEGG LIGAND reference used for network construction, which excludes cofactors from most biochemical reactions. While this may be a limitation of certain analyses, our study was not affected as the primary interest was in those substrates acquired from the environment. These results collectively validated our model of</w:t>
-      </w:r>
-      <w:r>
-        <w:t xml:space="preserve"> </w:t>
-      </w:r>
-      <w:r>
-        <w:rPr>
-          <w:i/>
-        </w:rPr>
-        <w:t xml:space="preserve">C. difficile</w:t>
-      </w:r>
-      <w:r>
-        <w:t xml:space="preserve"> </w:t>
-      </w:r>
-      <w:r>
-        <w:t xml:space="preserve">str. 630 reflected defined biological patterns and was therefore a viable platform to study metabolism of the pathogen.</w:t>
+        <w:t xml:space="preserve">. Notably absent from the most well-connected metabolites were molecules like ATP or NADH. Their exclusion is likely a byproduct of the KEGG LIGAND reference used for network construction, which excludes cofactors from most biochemical reactions. While this may be a limitation of certain analyses, our study was not affected as the primary interest was in those substrates acquired from the environment. These results reflected the defined biological patterns of</w:t>
+      </w:r>
+      <w:r>
+        <w:t xml:space="preserve"> </w:t>
+      </w:r>
+      <w:r>
+        <w:rPr>
+          <w:i/>
+        </w:rPr>
+        <w:t xml:space="preserve">C. difficile</w:t>
+      </w:r>
+      <w:r>
+        <w:t xml:space="preserve"> </w:t>
+      </w:r>
+      <w:r>
+        <w:t xml:space="preserve">and was therefore a viable platform to study metabolism of the pathogen.</w:t>
       </w:r>
     </w:p>
     <w:p>
@@ -1585,34 +1585,34 @@
         <w:t xml:space="preserve">2</w:t>
       </w:r>
       <w:r>
-        <w:t xml:space="preserve">-transformed difference in average transcript levels of enzymes that use the metabolite as a substrate and those that generate it as a product (Fig. 3B). A metabolite with a high importance score was more likely obtained from the environment because the expression of genes for enzymes that produce the metabolite were low.</w:t>
-      </w:r>
-      <w:r>
-        <w:t xml:space="preserve"> </w:t>
-      </w:r>
-      <w:r>
-        <w:rPr>
-          <w:i/>
-        </w:rPr>
-        <w:t xml:space="preserve">C. difficile</w:t>
-      </w:r>
-      <w:r>
-        <w:t xml:space="preserve"> </w:t>
-      </w:r>
-      <w:r>
-        <w:t xml:space="preserve">represented only a small precentage of the community in each colonized environment (Fig. S2C), making individual sequencing efforts for each mouse was impossible due to the depth required to sufficiently sequence the transcriptome of</w:t>
-      </w:r>
-      <w:r>
-        <w:t xml:space="preserve"> </w:t>
-      </w:r>
-      <w:r>
-        <w:rPr>
-          <w:i/>
-        </w:rPr>
-        <w:t xml:space="preserve">C. difficile</w:t>
-      </w:r>
-      <w:r>
-        <w:t xml:space="preserve">. Because of this, we generated a single transcriptome per condition of pooled mRNA from all mice within pretreatment groups (Table S5). In order to provide statistical validation for our network-based findings, we adopted a Monte Carlo-style simulation for iterative random transcriptome comparison. This process generated random score distributions for all metabolite nodes in the network, which made it possible to calculate a confidence interval that represented random noise for each metabolite. This ultimately allowed for assessment of the probability that a given metabolite was excluded from the associated null distribution (Fig. 3C).</w:t>
+        <w:t xml:space="preserve">-transformed difference in average transcript levels of enzymes that use the metabolite as a substrate and those that generate the metabolite as a product (Fig. 3B). A metabolite with a high importance score was more likely obtained from the environment because the expression of genes for enzymes that produce the metabolite were low.</w:t>
+      </w:r>
+      <w:r>
+        <w:t xml:space="preserve"> </w:t>
+      </w:r>
+      <w:r>
+        <w:rPr>
+          <w:i/>
+        </w:rPr>
+        <w:t xml:space="preserve">C. difficile</w:t>
+      </w:r>
+      <w:r>
+        <w:t xml:space="preserve"> </w:t>
+      </w:r>
+      <w:r>
+        <w:t xml:space="preserve">represented a small precentage of the community in each colonized environment (Fig. S2C), making it impossible to sequence the transcriptome of individual mice due to the depth required to sufficiently sequence the transcripts of</w:t>
+      </w:r>
+      <w:r>
+        <w:t xml:space="preserve"> </w:t>
+      </w:r>
+      <w:r>
+        <w:rPr>
+          <w:i/>
+        </w:rPr>
+        <w:t xml:space="preserve">C. difficile</w:t>
+      </w:r>
+      <w:r>
+        <w:t xml:space="preserve">. Because of this, we generated a single transcriptome per condition using pooled mRNA from all mice within each pretreatment group (Table S5). We adopted a Monte Carlo-style simulation for iterative random transcriptome comparison to provide statistical validation of our network-based findings. This process generated random score distributions for all metabolite nodes in the network, which made it possible to calculate a confidence interval that represented random noise for each metabolite. This ultimately allowed for assessment of the probability that a given metabolite was excluded from the associated null distribution (Fig. 3C).</w:t>
       </w:r>
     </w:p>
     <w:p>
@@ -1635,7 +1635,7 @@
         <w:t xml:space="preserve"> </w:t>
       </w:r>
       <w:r>
-        <w:t xml:space="preserve">growth, regardless of the environment, we cross-referenced the 40 highest scoring metabolites from each treatment group and identified the most consistenly high scoring metabolites (Fig. 4A). The aminoglycan N-acetylglucosamine (GlcNAc) was found to the have the highest median importance of all shared metabolites, which has been shown to be a readily available source of carbon and nitrogen which can be limiting in the gut</w:t>
+        <w:t xml:space="preserve">growth, regardless of the environment, we cross-referenced the 40 highest scoring metabolites from each treatment group (Fig. 4A). Aminoglycan N-acetylglucosamine (GlcNAc) was found to the have the highest median importance of all shared metabolites, which has been shown to be a readily available source of carbon and nitrogen which can be limiting in the gut</w:t>
       </w:r>
       <w:r>
         <w:t xml:space="preserve"> </w:t>
@@ -1659,7 +1659,7 @@
         <w:t xml:space="preserve"> </w:t>
       </w:r>
       <w:r>
-        <w:t xml:space="preserve">strain 630 could metabolize GlcNAc for growth (Fig. 4B) in</w:t>
+        <w:t xml:space="preserve">could metabolize GlcNAc for growth (Fig. 4B) in</w:t>
       </w:r>
       <w:r>
         <w:t xml:space="preserve"> </w:t>
@@ -1707,7 +1707,7 @@
         <w:t xml:space="preserve"> </w:t>
       </w:r>
       <w:r>
-        <w:t xml:space="preserve">is auxotrophic for not only proline, but also cysteine, leucine, isoleucine, tryptophan, and valine which prevented testing for</w:t>
+        <w:t xml:space="preserve">is auxotrophic for not only proline, but also cysteine, leucine, isoleucine, tryptophan, and valine, which prevented testing for</w:t>
       </w:r>
       <w:r>
         <w:t xml:space="preserve"> </w:t>
@@ -1737,7 +1737,7 @@
         <w:t xml:space="preserve"> </w:t>
       </w:r>
       <w:r>
-        <w:t xml:space="preserve">colonizing GF mice under mono-associated conditions has indicated that</w:t>
+        <w:t xml:space="preserve">colonizing GF mice under mono-associated conditions indicated that</w:t>
       </w:r>
       <w:r>
         <w:t xml:space="preserve"> </w:t>
@@ -1805,7 +1805,7 @@
         <w:t xml:space="preserve">(6, 12, 33)</w:t>
       </w:r>
       <w:r>
-        <w:t xml:space="preserve">. These included sorbitol (streptomycin-pretreated), mannitol (cefoperazone-pretreated), and salicin (clindamycin-pretreated), which were likely introduced by the animal's diet and N-acetylneuraminate (ex-GF), which is an aminoglycan obtained from the animal's mucin layer</w:t>
+        <w:t xml:space="preserve">. These included sorbitol (streptomycin-pretreated), mannitol (cefoperazone-pretreated), and salicin (clindamycin-pretreated), which were likely introduced by the animal's diet. In the ex-GF mice, N-acetylneuraminate (Neu5Ac), which is an aminoglycan obtained from the animal's mucin layer, had a high importance score</w:t>
       </w:r>
       <w:r>
         <w:t xml:space="preserve"> </w:t>
@@ -1814,7 +1814,7 @@
         <w:t xml:space="preserve">(34)</w:t>
       </w:r>
       <w:r>
-        <w:t xml:space="preserve">. The concentration of N-acetylneuraminate (Neu5Ac) was previously shown to be liberated by other bacterial species to the benefit of</w:t>
+        <w:t xml:space="preserve">. The concentration of Neu5Ac was previously shown to be liberated by other bacterial species to the benefit of</w:t>
       </w:r>
       <w:r>
         <w:t xml:space="preserve"> </w:t>
@@ -1904,7 +1904,7 @@
         <w:t xml:space="preserve">(23)</w:t>
       </w:r>
       <w:r>
-        <w:t xml:space="preserve">, but did not improve</w:t>
+        <w:t xml:space="preserve">, but it did not improve</w:t>
       </w:r>
       <w:r>
         <w:t xml:space="preserve"> </w:t>
@@ -1967,7 +1967,7 @@
         <w:t xml:space="preserve">(36)</w:t>
       </w:r>
       <w:r>
-        <w:t xml:space="preserve">. Additionally, alanine was also found to be important in this condition and is a preferred electron donating amino acid in Stickland fermentation</w:t>
+        <w:t xml:space="preserve">. Additionally, alanine was found to be important in this condition and is a preferred electron donor in Stickland fermentation</w:t>
       </w:r>
       <w:r>
         <w:t xml:space="preserve"> </w:t>
@@ -2144,7 +2144,7 @@
         <w:t xml:space="preserve"> </w:t>
       </w:r>
       <w:r>
-        <w:t xml:space="preserve">&lt; 0.05) were significantly higher in all susceptible environments tested (Fig. 5B and S7B). Conversely, the Stickland donor alanine was significantly decreased across all susceptible conditions (Fig. 5D; all</w:t>
+        <w:t xml:space="preserve">&lt; 0.05) were significantly higher in all susceptible environments tested (Fig. 5B and S7B). Conversely, the Stickland donor alanine was significantly lower across all susceptible conditions (Fig. 5D; all</w:t>
       </w:r>
       <w:r>
         <w:t xml:space="preserve"> </w:t>
@@ -2159,7 +2159,7 @@
         <w:t xml:space="preserve"> </w:t>
       </w:r>
       <w:r>
-        <w:t xml:space="preserve">&lt; 0.05). Succinate was significantly increased in both streptomycin and clindamycin pretreated mice (Fig. 5E; all</w:t>
+        <w:t xml:space="preserve">&lt; 0.05). Succinate was significantly higher in both streptomycin and clindamycin pretreated mice (Fig. 5E; all</w:t>
       </w:r>
       <w:r>
         <w:t xml:space="preserve"> </w:t>
@@ -2212,7 +2212,7 @@
         <w:pStyle w:val="BodyText"/>
       </w:pPr>
       <w:r>
-        <w:t xml:space="preserve">Second, we compared relative concentrations of important metabolites during CDI and mock-infection within each pretreatment group (Fig. 5). Both groups of host-derived aminoglycans, GlcNAc/GalNAc (Fig. 5A) and Neu5Ac (Fig. 5F), were significantly lower when the presence of</w:t>
+        <w:t xml:space="preserve">Second, we compared relative concentrations of important metabolites during CDI and mock-infection within each pretreatment group (Fig. 5). Both groups of host-derived aminoglycans, GlcNAc/GalNAc (Fig. 5A) and Neu5Ac (Fig. 5F), were significantly lower when in the presence of</w:t>
       </w:r>
       <w:r>
         <w:t xml:space="preserve"> </w:t>
@@ -2269,7 +2269,7 @@
         <w:t xml:space="preserve"> </w:t>
       </w:r>
       <w:r>
-        <w:t xml:space="preserve">&lt; 0.05). Glycine, another preferred Stickland acceptor, was lower in each condition following infection with significant change in cefoperazone-pretreatment (Fig. S6D;</w:t>
+        <w:t xml:space="preserve">&lt; 0.05). Glycine, another preferred Stickland acceptor, was lower in each condition following infection with significant change in cefoperazone-pretreated mice (Fig. S6D;</w:t>
       </w:r>
       <w:r>
         <w:t xml:space="preserve"> </w:t>
@@ -2284,7 +2284,7 @@
         <w:t xml:space="preserve"> </w:t>
       </w:r>
       <w:r>
-        <w:t xml:space="preserve">&lt; 0.05). The Stickland donors leucine and isoleucine were significantly decreased in all infected conditions except streptomycin-pretreatment (Fig. S6A and S6B; all</w:t>
+        <w:t xml:space="preserve">&lt; 0.05). The Stickland donors leucine and isoleucine were significantly lower in all infected conditions except streptomycin-pretreated mice (Fig. S6A and S6B; all</w:t>
       </w:r>
       <w:r>
         <w:t xml:space="preserve"> </w:t>
@@ -2299,7 +2299,7 @@
         <w:t xml:space="preserve"> </w:t>
       </w:r>
       <w:r>
-        <w:t xml:space="preserve">&lt; 0.05). Concentrations of alanine were also decreased in all infected conditions compared to mock infection, however none of the changes met our threshold for significance (Fig. 5D). These results strongly supported the hypothesis that amino acids are a primary energy source of</w:t>
+        <w:t xml:space="preserve">&lt; 0.05). Concentrations of alanine were also lower in all infected conditions compared to mock infection, however none of the changes met our threshold for significance (Fig. 5D). These results strongly supported the hypothesis that amino acids are a primary energy source of</w:t>
       </w:r>
       <w:r>
         <w:t xml:space="preserve"> </w:t>
@@ -2326,7 +2326,7 @@
         <w:t xml:space="preserve"> </w:t>
       </w:r>
       <w:r>
-        <w:t xml:space="preserve">&lt; 0.01), but not in cefoperazone-pretreatment (Fig. 5C). Although a decrease in the concentration of succinate in both streptomycin and clindamycin pretreatment was observed, neither was found to be significant. Overall, metabolomic analysis supported our metabolite importance algorithm for predicting the metabolites utilized by</w:t>
+        <w:t xml:space="preserve">&lt; 0.01), but not in cefoperazone-pretreated mice (Fig. 5C). Although a lower the concentration of succinate in both streptomycin and clindamycin pretreated mice was observed, neither was found to be significant. Overall, metabolomic analysis supported our metabolite importance algorithm for predicting the metabolites utilized by</w:t>
       </w:r>
       <w:r>
         <w:t xml:space="preserve"> </w:t>
@@ -2443,22 +2443,22 @@
         <w:t xml:space="preserve"> </w:t>
       </w:r>
       <w:r>
-        <w:t xml:space="preserve">across colonized environments indicated complex expression patterns of genes in catabolic pathways for a variety of carbon sources. Through integration of transcriptomic data with genome-scale metabolic modeling, we were able to deconvolute these signals and found that</w:t>
-      </w:r>
-      <w:r>
-        <w:t xml:space="preserve"> </w:t>
-      </w:r>
-      <w:r>
-        <w:rPr>
-          <w:i/>
-        </w:rPr>
-        <w:t xml:space="preserve">C. difficile</w:t>
-      </w:r>
-      <w:r>
-        <w:t xml:space="preserve"> </w:t>
-      </w:r>
-      <w:r>
-        <w:t xml:space="preserve">likely utilized specific alternative carbohydrates, carboxylic acids, and aminoglycans across colonized conditions for energy. We also found that Stickland fermentation substrates and products, as well another host-derived amino glycan N-acetylglucosamine, were consistently among the highest scoring shared metabolites which indicated that these metabolites were central to the</w:t>
+        <w:t xml:space="preserve">across colonized environments indicated complex expression patterns of genes in catabolic pathways for a variety of carbon sources. Through integration of transcriptomic data with genome-scale metabolic modeling, we were able to deconvolute these signals. This allowed us to observe that</w:t>
+      </w:r>
+      <w:r>
+        <w:t xml:space="preserve"> </w:t>
+      </w:r>
+      <w:r>
+        <w:rPr>
+          <w:i/>
+        </w:rPr>
+        <w:t xml:space="preserve">C. difficile</w:t>
+      </w:r>
+      <w:r>
+        <w:t xml:space="preserve"> </w:t>
+      </w:r>
+      <w:r>
+        <w:t xml:space="preserve">likely genenrated energy by metabolizing specific alternative carbohydrates, carboxylic acids, and aminoglycans across colonized conditions. We also found that Stickland fermentation substrates and products, as well another host-derived amino glycan N-acetylglucosamine, were consistently among the highest scoring shared metabolites which indicated that these metabolites were central to the</w:t>
       </w:r>
       <w:r>
         <w:t xml:space="preserve"> </w:t>
@@ -2485,7 +2485,7 @@
         <w:t xml:space="preserve">C. difficile</w:t>
       </w:r>
       <w:r>
-        <w:t xml:space="preserve">. To confirm our modeling-based results we employed untargeted mass spectrometry that demonstrated increased availability of many metabolites highlighted by our algorithm in susceptible gut environs. Metabolomic analysis further revealed differential reduction of important metabolites during CDI, which suggested a hierarchy for the utilization of certain growth nutrients.</w:t>
+        <w:t xml:space="preserve">. To confirm our modeling-based results we employed untargeted mass spectrometry that demonstrated greater availability of many metabolites highlighted by our algorithm in susceptible gut environs. Metabolomic analysis further revealed differential reduction of important metabolites during CDI, which suggested a hierarchy for the utilization of certain growth nutrients.</w:t>
       </w:r>
     </w:p>
     <w:p>
@@ -2493,7 +2493,7 @@
         <w:pStyle w:val="BodyText"/>
       </w:pPr>
       <w:r>
-        <w:t xml:space="preserve">An explanation for the differences seen in metabolite importance and substrate availability could be concomitant decreases in population density of one or more competitors for certain resources. Ex-GF mice, where no other microbial competitors are present, provided a partially controlled system of resource competition. In this condition, Neu5Ac was found to be most highly important and concentrations were also significantly increased in susceptible mice and concordantly decreased following infection. The same trend was also present in cefoperazone-pretreatment, which suggested that</w:t>
+        <w:t xml:space="preserve">An explanation for the differences seen in metabolite importance and substrate availability could be the concomitant lower population density of one or more competitors for certain resources. Ex-GF mice, where no other microbial competitors are present, provided a partially controlled system of resource competition. In this condition, Neu5Ac was found to be the most important substrate and concentrations Neu5Ac were significantly higher in susceptible mice. The concentrations of Neu5Ac were concordantly lower in infected mice relative to mock-infected mice. The same trend was also present in cefoperazone-pretreatment, which suggested that</w:t>
       </w:r>
       <w:r>
         <w:t xml:space="preserve"> </w:t>
@@ -2565,22 +2565,22 @@
         <w:t xml:space="preserve">(37)</w:t>
       </w:r>
       <w:r>
-        <w:t xml:space="preserve">. This makes Stickland fermentation a valuable metabolic strategy, and it stands to reason</w:t>
-      </w:r>
-      <w:r>
-        <w:t xml:space="preserve"> </w:t>
-      </w:r>
-      <w:r>
-        <w:rPr>
-          <w:i/>
-        </w:rPr>
-        <w:t xml:space="preserve">C. difficile</w:t>
-      </w:r>
-      <w:r>
-        <w:t xml:space="preserve"> </w:t>
-      </w:r>
-      <w:r>
-        <w:t xml:space="preserve">would conserve this strategy across all environments it colonizes. This same principle may also extend to host mucus layer derived aminoglycans as they are another source of both carbon and nitrogen that, despite augmented release by members of the microbiota</w:t>
+        <w:t xml:space="preserve">. This makes Stickland fermentation a valuable metabolic strategy, and it stands to reason that</w:t>
+      </w:r>
+      <w:r>
+        <w:t xml:space="preserve"> </w:t>
+      </w:r>
+      <w:r>
+        <w:rPr>
+          <w:i/>
+        </w:rPr>
+        <w:t xml:space="preserve">C. difficile</w:t>
+      </w:r>
+      <w:r>
+        <w:t xml:space="preserve"> </w:t>
+      </w:r>
+      <w:r>
+        <w:t xml:space="preserve">would use this strategy across all environments it colonizes. This same principle may also extend to host mucus layer derived aminoglycans as they are another source of carbon and nitrogen which, despite augmented release by members of the microbiota</w:t>
       </w:r>
       <w:r>
         <w:t xml:space="preserve"> </w:t>
@@ -2589,7 +2589,7 @@
         <w:t xml:space="preserve">(38)</w:t>
       </w:r>
       <w:r>
-        <w:t xml:space="preserve">, would be present at some basal concentration regardless of other species' intercession. Finally, we did find disparity in some metabolite importance and change in</w:t>
+        <w:t xml:space="preserve">, would be present at some basal concentration regardless of other species' intercession. Finally, we did find disagreement in some metabolite importance scores and the difference in</w:t>
       </w:r>
       <w:r>
         <w:t xml:space="preserve"> </w:t>
@@ -2604,22 +2604,22 @@
         <w:t xml:space="preserve"> </w:t>
       </w:r>
       <w:r>
-        <w:t xml:space="preserve">concentration of certain previously characterized</w:t>
-      </w:r>
-      <w:r>
-        <w:t xml:space="preserve"> </w:t>
-      </w:r>
-      <w:r>
-        <w:rPr>
-          <w:i/>
-        </w:rPr>
-        <w:t xml:space="preserve">C. difficile</w:t>
-      </w:r>
-      <w:r>
-        <w:t xml:space="preserve"> </w:t>
-      </w:r>
-      <w:r>
-        <w:t xml:space="preserve">growth substrates. This may indicate a nutrient preference hierarchy during infection in which amino acids are prized above all other substrates, followed by aminoglycans, then some permutation of carbohydrates, sugar alcohols, and carboxylic acids. Since the latter provide carbon and energy, but not nitrogen, it appears that</w:t>
+        <w:t xml:space="preserve">concentration of previously suggested</w:t>
+      </w:r>
+      <w:r>
+        <w:t xml:space="preserve"> </w:t>
+      </w:r>
+      <w:r>
+        <w:rPr>
+          <w:i/>
+        </w:rPr>
+        <w:t xml:space="preserve">C. difficile</w:t>
+      </w:r>
+      <w:r>
+        <w:t xml:space="preserve"> </w:t>
+      </w:r>
+      <w:r>
+        <w:t xml:space="preserve">growth substrates between mock infected and infected mice. This may indicate a nutrient preference hierarchy during infection. Based on our results, we propose that amino acids are prized above all other substrates, followed by aminoglycans, then carbohydrates, sugar alcohols, or carboxylic acids depending on their availability in the environment. Since the latter provide carbon and energy, but not nitrogen, it appears that</w:t>
       </w:r>
       <w:r>
         <w:t xml:space="preserve"> </w:t>
@@ -2642,22 +2642,22 @@
         <w:pStyle w:val="BodyText"/>
       </w:pPr>
       <w:r>
-        <w:t xml:space="preserve">Our approach is novel to the study of</w:t>
-      </w:r>
-      <w:r>
-        <w:t xml:space="preserve"> </w:t>
-      </w:r>
-      <w:r>
-        <w:rPr>
-          <w:i/>
-        </w:rPr>
-        <w:t xml:space="preserve">C. difficile</w:t>
-      </w:r>
-      <w:r>
-        <w:t xml:space="preserve"> </w:t>
-      </w:r>
-      <w:r>
-        <w:t xml:space="preserve">behavior during infection because it combines multiple levels of biological data to identify metabolic trends that would not be apparent in a single dataset. Only through integrative multi-omic analysis of</w:t>
+        <w:t xml:space="preserve">Our systems approach to studying</w:t>
+      </w:r>
+      <w:r>
+        <w:t xml:space="preserve"> </w:t>
+      </w:r>
+      <w:r>
+        <w:rPr>
+          <w:i/>
+        </w:rPr>
+        <w:t xml:space="preserve">C. difficile</w:t>
+      </w:r>
+      <w:r>
+        <w:t xml:space="preserve"> </w:t>
+      </w:r>
+      <w:r>
+        <w:t xml:space="preserve">behavior during the infection of suceptible communities is novel because it combines multiple levels of biological data to identify metabolic trends that would not be apparent by a single method. Only through integrative multi-omic analysis of</w:t>
       </w:r>
       <w:r>
         <w:t xml:space="preserve"> </w:t>
@@ -2684,7 +2684,7 @@
         <w:t xml:space="preserve">C. difficile</w:t>
       </w:r>
       <w:r>
-        <w:t xml:space="preserve">'s nutrient niche space during infection in the context of complex microbial communities. By virtue of our importance algorithm's reliance on network topology, signal contributed by those metabolites on the periphery, and more likely to be imported from the environment, is amplified. This modeling approach also may allow for the identification of emergent properties for the metabolism of</w:t>
+        <w:t xml:space="preserve">'s nutrient niche space during infection in the context of complex microbial communities. By virtue of our importance algorithm's reliance on network topology, the signal contributed by those metabolites on the periphery of the network, which are more likely to be imported from the environment, was amplified. This modeling approach may also allow for the identification of emergent properties for the metabolism of</w:t>
       </w:r>
       <w:r>
         <w:t xml:space="preserve"> </w:t>
@@ -2708,22 +2708,22 @@
         <w:t xml:space="preserve">2</w:t>
       </w:r>
       <w:r>
-        <w:t xml:space="preserve">, an apparent metabolic end product, in the list of shared important metabolites. While this may be a shortcoming of the annotation, one group has posited that</w:t>
-      </w:r>
-      <w:r>
-        <w:t xml:space="preserve"> </w:t>
-      </w:r>
-      <w:r>
-        <w:rPr>
-          <w:i/>
-        </w:rPr>
-        <w:t xml:space="preserve">C. difficile</w:t>
-      </w:r>
-      <w:r>
-        <w:t xml:space="preserve"> </w:t>
-      </w:r>
-      <w:r>
-        <w:t xml:space="preserve">may actually be autotrophic under certain conditions and could explain our results</w:t>
+        <w:t xml:space="preserve">, an apparent metabolic end product, in the list of shared important metabolites. Although this may be a shortcoming of the genome annotation, one group has posited that</w:t>
+      </w:r>
+      <w:r>
+        <w:t xml:space="preserve"> </w:t>
+      </w:r>
+      <w:r>
+        <w:rPr>
+          <w:i/>
+        </w:rPr>
+        <w:t xml:space="preserve">C. difficile</w:t>
+      </w:r>
+      <w:r>
+        <w:t xml:space="preserve"> </w:t>
+      </w:r>
+      <w:r>
+        <w:t xml:space="preserve">may actually be autotrophic under certain conditions</w:t>
       </w:r>
       <w:r>
         <w:t xml:space="preserve"> </w:t>
@@ -2732,7 +2732,7 @@
         <w:t xml:space="preserve">(39)</w:t>
       </w:r>
       <w:r>
-        <w:t xml:space="preserve">. These findings highlight that our method not only identifies growth substrates, but reports all metabolites that are being utilized.</w:t>
+        <w:t xml:space="preserve">. These findings highlight that our method not only identifies growth substrates, but reports all metabolites that are being utilized for other processes.</w:t>
       </w:r>
     </w:p>
     <w:p>
@@ -2740,22 +2740,49 @@
         <w:pStyle w:val="BodyText"/>
       </w:pPr>
       <w:r>
-        <w:t xml:space="preserve">Several factors impacted our approach to generating and interpreting transcriptomic and metabolomic data, despite some previously mentioned limitations. Most prominently, microarray-based gene expression measurement was not a viable alternative to sequencing as the amount of background orthologous transcription from other bacterial species would contribute greatly to non-specific binding and eliminate true</w:t>
-      </w:r>
-      <w:r>
-        <w:t xml:space="preserve"> </w:t>
-      </w:r>
-      <w:r>
-        <w:rPr>
-          <w:i/>
-        </w:rPr>
-        <w:t xml:space="preserve">C. difficile</w:t>
-      </w:r>
-      <w:r>
-        <w:t xml:space="preserve"> </w:t>
-      </w:r>
-      <w:r>
-        <w:t xml:space="preserve">signal. Despite a single transcriptomic sequencing effort per condition, several models of bacterial protein expression determinants also suggest that intracellular concentration of mRNA is the strongest predictor for abundance of the corresponding protein products</w:t>
+        <w:t xml:space="preserve">Several factors limited our ability to generate and interpret transcriptomic and metabolomic data. Most prominently, we were forced to pool the cecal contents of multiple animals to generate a sufficient quantity of high quality RNA that would permit us to sample the transcriptome of a rare member of the microbiome. Microarray-based gene expression measurement was not a viable alternative to sequencing as the amount of background orthologous transcription from other bacterial species would contribute greatly to non-specific binding and bias the true</w:t>
+      </w:r>
+      <w:r>
+        <w:t xml:space="preserve"> </w:t>
+      </w:r>
+      <w:r>
+        <w:rPr>
+          <w:i/>
+        </w:rPr>
+        <w:t xml:space="preserve">C. difficile</w:t>
+      </w:r>
+      <w:r>
+        <w:t xml:space="preserve"> </w:t>
+      </w:r>
+      <w:r>
+        <w:t xml:space="preserve">signal. Metabolomic comparisons are also complicated by the fact that multiple organisms contribute to the metabolite pool. The metabolic patterns of the other species in each system (host and microbe) could instead be altered by pathogen colonization. As the concentrations of metabolites in our untargeted assay were reported in relative terms, it was difficult to discern whether the available biomass of</w:t>
+      </w:r>
+      <w:r>
+        <w:t xml:space="preserve"> </w:t>
+      </w:r>
+      <w:r>
+        <w:rPr>
+          <w:i/>
+        </w:rPr>
+        <w:t xml:space="preserve">C. difficile</w:t>
+      </w:r>
+      <w:r>
+        <w:t xml:space="preserve"> </w:t>
+      </w:r>
+      <w:r>
+        <w:t xml:space="preserve">reaches a level to create these differences on its own. Possible limitations of our modeling approach also exist, despite much of our results being consistent with previously published work on the metabolism of</w:t>
+      </w:r>
+      <w:r>
+        <w:t xml:space="preserve"> </w:t>
+      </w:r>
+      <w:r>
+        <w:rPr>
+          <w:i/>
+        </w:rPr>
+        <w:t xml:space="preserve">C. difficile</w:t>
+      </w:r>
+      <w:r>
+        <w:t xml:space="preserve">. Ultimately, the metabolite importance calculation is dependent on correct and existing gene annotation. In this regard it has been shown that the pathway annotations in KEGG are robust to missing elements</w:t>
       </w:r>
       <w:r>
         <w:t xml:space="preserve"> </w:t>
@@ -2764,42 +2791,6 @@
         <w:t xml:space="preserve">(40)</w:t>
       </w:r>
       <w:r>
-        <w:t xml:space="preserve">. We were therefore confident in utilizing normalized transcript abundance as a proxy for enzyme levels. Metabolomic comparisons are also complicated by the fact that multiple organisms contribute to the metabolite pool. The metabolic patterns of the other species in each system (host and microbe) could instead be altered by pathogen colonization. As the concentrations of metabolites in our untargeted assay are reported in relative terms, it is currently difficult to discern if the available biomass of</w:t>
-      </w:r>
-      <w:r>
-        <w:t xml:space="preserve"> </w:t>
-      </w:r>
-      <w:r>
-        <w:rPr>
-          <w:i/>
-        </w:rPr>
-        <w:t xml:space="preserve">C. difficile</w:t>
-      </w:r>
-      <w:r>
-        <w:t xml:space="preserve"> </w:t>
-      </w:r>
-      <w:r>
-        <w:t xml:space="preserve">reaches a level to create these differences on its own. Possible limitations of our modeling approach also exist, despite much of our results being consistent with previously published work on the metabolism of</w:t>
-      </w:r>
-      <w:r>
-        <w:t xml:space="preserve"> </w:t>
-      </w:r>
-      <w:r>
-        <w:rPr>
-          <w:i/>
-        </w:rPr>
-        <w:t xml:space="preserve">C. difficile</w:t>
-      </w:r>
-      <w:r>
-        <w:t xml:space="preserve">. Ultimately, the metabolite importance calculation is dependent on correct and existing gene annotation. In this regard it has been shown that the pathway annotations in KEGG are robust to missing elements</w:t>
-      </w:r>
-      <w:r>
-        <w:t xml:space="preserve"> </w:t>
-      </w:r>
-      <w:r>
-        <w:t xml:space="preserve">(41)</w:t>
-      </w:r>
-      <w:r>
         <w:t xml:space="preserve">, however this does not completely eliminate the possibility for this type of error. Due to the topology of the metabolic network, we were also unable to integrate stoichiometry for each reaction which may effect rates of consumption or production. Reaction reversibility also varies depending on versions of enzymes possessed by each species. Incorrect directionality annotations may lead to mislabeling reactants or products and potentially lead to incorrect importance calculations. With additional manual curation of the</w:t>
       </w:r>
       <w:r>
@@ -2815,7 +2806,37 @@
         <w:t xml:space="preserve"> </w:t>
       </w:r>
       <w:r>
-        <w:t xml:space="preserve">metabolic network, more species specific discoveries can eventually be made.</w:t>
+        <w:t xml:space="preserve">metabolic network, more species specific discoveries can eventually be made. Ultimately, the application of multiple methods to study the altered physiology of</w:t>
+      </w:r>
+      <w:r>
+        <w:t xml:space="preserve"> </w:t>
+      </w:r>
+      <w:r>
+        <w:rPr>
+          <w:i/>
+        </w:rPr>
+        <w:t xml:space="preserve">C. difficile</w:t>
+      </w:r>
+      <w:r>
+        <w:t xml:space="preserve"> </w:t>
+      </w:r>
+      <w:r>
+        <w:t xml:space="preserve">in mock-infected and infected communities allowed us to validate our results based on known elements of</w:t>
+      </w:r>
+      <w:r>
+        <w:t xml:space="preserve"> </w:t>
+      </w:r>
+      <w:r>
+        <w:rPr>
+          <w:i/>
+        </w:rPr>
+        <w:t xml:space="preserve">C. difficile</w:t>
+      </w:r>
+      <w:r>
+        <w:t xml:space="preserve"> </w:t>
+      </w:r>
+      <w:r>
+        <w:t xml:space="preserve">biology and to internally cross validate the novel results from our experiments. Ultimately, these results combine to underscore predictions of nutrient niche plasticity.</w:t>
       </w:r>
     </w:p>
     <w:p>
@@ -2823,22 +2844,7 @@
         <w:pStyle w:val="BodyText"/>
       </w:pPr>
       <w:r>
-        <w:t xml:space="preserve">In spite of these assumptions, our method does underscore known elements of</w:t>
-      </w:r>
-      <w:r>
-        <w:t xml:space="preserve"> </w:t>
-      </w:r>
-      <w:r>
-        <w:rPr>
-          <w:i/>
-        </w:rPr>
-        <w:t xml:space="preserve">C. difficile</w:t>
-      </w:r>
-      <w:r>
-        <w:t xml:space="preserve"> </w:t>
-      </w:r>
-      <w:r>
-        <w:t xml:space="preserve">biology and subsequent analyses supported predictions of nutrient niche plasticity. In conclusion, this combined genomic, transcriptomic, and metabolomic analysis showed that when infecting diverse host-associated gut environments,</w:t>
+        <w:t xml:space="preserve">Our combined genomic, transcriptomic, and metabolomic analysis showed that when infecting diverse host-associated gut environments,</w:t>
       </w:r>
       <w:r>
         <w:t xml:space="preserve"> </w:t>
@@ -3084,16 +3090,16 @@
         <w:t xml:space="preserve"> </w:t>
       </w:r>
       <w:r>
+        <w:t xml:space="preserve">(41)</w:t>
+      </w:r>
+      <w:r>
+        <w:t xml:space="preserve">. It is important to note that the germination agent taurocholate was omitted from these plates to quantify only vegetative cells. In parallel, undiluted samples were heated at 60° C for 30 minutes to eliminate vegetative cells and leave only spores</w:t>
+      </w:r>
+      <w:r>
+        <w:t xml:space="preserve"> </w:t>
+      </w:r>
+      <w:r>
         <w:t xml:space="preserve">(42)</w:t>
-      </w:r>
-      <w:r>
-        <w:t xml:space="preserve">. It is important to note that the germination agent taurocholate was omitted from these plates to quantify only vegetative cells. In parallel, undiluted samples were heated at 60° C for 30 minutes to eliminate vegetative cells and leave only spores</w:t>
-      </w:r>
-      <w:r>
-        <w:t xml:space="preserve"> </w:t>
-      </w:r>
-      <w:r>
-        <w:t xml:space="preserve">(43)</w:t>
       </w:r>
       <w:r>
         <w:t xml:space="preserve">. These samples were serially diluted under anaerobic conditions in anaerobic PBS and plated on CCFAE with taurocholate (10%) at 37° C for 24 hours. Plating was simultaneously done for heated samples on CCFAE to ensure all vegetative cells had been eliminated.</w:t>
@@ -3132,7 +3138,7 @@
         <w:t xml:space="preserve"> </w:t>
       </w:r>
       <w:r>
-        <w:t xml:space="preserve">(44)</w:t>
+        <w:t xml:space="preserve">(43)</w:t>
       </w:r>
       <w:r>
         <w:t xml:space="preserve">. Briefly, filtered-sterilized cecal content was serially diluted in PBS and added to Vero cells in a 96-well plate. Plates were viewed after 24 hour incubation for cell rounding. A more detailed protocol with product information can be found at:</w:t>
@@ -3169,7 +3175,7 @@
         <w:t xml:space="preserve"> </w:t>
       </w:r>
       <w:r>
-        <w:t xml:space="preserve">(45)</w:t>
+        <w:t xml:space="preserve">(44)</w:t>
       </w:r>
       <w:r>
         <w:t xml:space="preserve">. All 63 samples were sequenced on a single sequencing run.</w:t>
@@ -3195,16 +3201,16 @@
         <w:t xml:space="preserve"> </w:t>
       </w:r>
       <w:r>
+        <w:t xml:space="preserve">(44)</w:t>
+      </w:r>
+      <w:r>
+        <w:t xml:space="preserve">. In short, paired-end reads were merged into contigs, screened for quality, aligned to SILVA 16S rRNA sequence database, and screened for chimeras. Sequences were classified using a naive Bayesian classifier trained against a 16S rRNA gene training set provided by the Ribosomal Database Project (RDP)</w:t>
+      </w:r>
+      <w:r>
+        <w:t xml:space="preserve"> </w:t>
+      </w:r>
+      <w:r>
         <w:t xml:space="preserve">(45)</w:t>
-      </w:r>
-      <w:r>
-        <w:t xml:space="preserve">. In short, paired-end reads were merged into contigs, screened for quality, aligned to SILVA 16S rRNA sequence database, and screened for chimeras. Sequences were classified using a naive Bayesian classifier trained against a 16S rRNA gene training set provided by the Ribosomal Database Project (RDP)</w:t>
-      </w:r>
-      <w:r>
-        <w:t xml:space="preserve"> </w:t>
-      </w:r>
-      <w:r>
-        <w:t xml:space="preserve">(46)</w:t>
       </w:r>
       <w:r>
         <w:t xml:space="preserve">. Curated sequences were clustered into operational taxonomic units (OTUs) using a 97% similarity cutoff with the average neighbor clustering algorithm. The number of sequences in each sample was rarefied to 2,500 per sample to minimize the effects of uneven sampling.</w:t>
@@ -3230,7 +3236,7 @@
         <w:t xml:space="preserve"> </w:t>
       </w:r>
       <w:r>
-        <w:t xml:space="preserve">(47)</w:t>
+        <w:t xml:space="preserve">(46)</w:t>
       </w:r>
       <w:r>
         <w:t xml:space="preserve">. The hot lysis buffer was added to the frozen and ground cecal content. The mixture was boiled with periodic vortexing for another 5 minutes. After boiling, an equal volume of 37° C acid phenol/chloroform was added to the cecal content lysate and incubated at 37° C for 10 minutes with periodic vortexing. The mixture was the centrifuged at 2,500 x g at 4° C for 15 minutes. The aqueous phase was then transferred to a sterile tube and an equal volume of acid phenol/chloroform was added. This mixture was vortexed and centrifuged at 2,500 x g at 4° for 5 minutes. The process was repeated until aqueous phase was clear. The last extraction was performed with chloroform/isoamyl alcohol to remove the acid phenol. An equal volume of isopropanol was added and the extracted nucleic acid was incubated overnight at -20° C. The following day the sample was centrifuged at 12000 x g at 4° C for 45 minutes. The pellet was washed with 0° C 100% ethanol and resuspended in 200 μl of RNase-free water. Samples were then treated with 2 μl of Turbo DNase for 30 minutes at 37° C. RNA samples were retrieved using the Zymo Quick-RNA MiniPrep. Completion of the DNase reaction was assessed using PCR for the V4 region of the 16S rRNA gene for 30 cycles (Kozich, 2013). Quality and integrity of RNA was measured using the Agilent RNA 6000 Nano kit for total prokaryotic RNA. The Ribo-Zero Gold rRNA Removal Kit Epidemiology was then used to deplete 16S and 18S rRNA from the samples. Prior to library construction, quality and integrity as measured again using the Agilent RNA 6000 Pico Kit. Stranded RNA-Seq libraries were made constructed with the TruSeq Total RNA Library Preparation Kit v2. The Agilent DNA High Sensitivity Kit was used to measure concentration and fragment size distribution before sequencing. High-throughput sequencing was performed by the University of Michigan Sequencing Core in Ann Arbor, MI. For all groups, sequencing was repeated across 4 lanes of an Illumina HiSeq 2500 using the 2x50 bp chemistry.</w:t>
@@ -3256,46 +3262,46 @@
         <w:t xml:space="preserve"> </w:t>
       </w:r>
       <w:r>
+        <w:t xml:space="preserve">(47)</w:t>
+      </w:r>
+      <w:r>
+        <w:t xml:space="preserve"> </w:t>
+      </w:r>
+      <w:r>
+        <w:t xml:space="preserve">on a per library basis. Reads were then quality trimmed using Sickle (Joshi, 2011) on the default settings. An average of ~261,000,000 total reads (both paired and orphaned) remained after quality trimming. Mapping was accomplished using Bowtie2</w:t>
+      </w:r>
+      <w:r>
+        <w:t xml:space="preserve"> </w:t>
+      </w:r>
+      <w:r>
         <w:t xml:space="preserve">(48)</w:t>
       </w:r>
       <w:r>
         <w:t xml:space="preserve"> </w:t>
       </w:r>
       <w:r>
-        <w:t xml:space="preserve">on a per library basis. Reads were then quality trimmed using Sickle (Joshi, 2011) on the default settings. An average of ~300,000,000 total reads (both paired and orphaned) remained after quality trimming. Mapping was accomplished using Bowtie2</w:t>
+        <w:t xml:space="preserve">and the default stringent settings. An average of ~6,880,000 reads in sample each mapped to the annotated nucleotide gene sequences of</w:t>
+      </w:r>
+      <w:r>
+        <w:t xml:space="preserve"> </w:t>
+      </w:r>
+      <w:r>
+        <w:rPr>
+          <w:i/>
+        </w:rPr>
+        <w:t xml:space="preserve">Clostridioides difficile</w:t>
+      </w:r>
+      <w:r>
+        <w:t xml:space="preserve"> </w:t>
+      </w:r>
+      <w:r>
+        <w:t xml:space="preserve">630 from the KEGG: Kyoto Encyclopedia of Genes and Genomes</w:t>
       </w:r>
       <w:r>
         <w:t xml:space="preserve"> </w:t>
       </w:r>
       <w:r>
         <w:t xml:space="preserve">(49)</w:t>
-      </w:r>
-      <w:r>
-        <w:t xml:space="preserve"> </w:t>
-      </w:r>
-      <w:r>
-        <w:t xml:space="preserve">and the default stringent settings. An average of ~6,800,000 reads in sample each mapped to the annotated nucleotide gene sequences of</w:t>
-      </w:r>
-      <w:r>
-        <w:t xml:space="preserve"> </w:t>
-      </w:r>
-      <w:r>
-        <w:rPr>
-          <w:i/>
-        </w:rPr>
-        <w:t xml:space="preserve">Clostridioides difficile</w:t>
-      </w:r>
-      <w:r>
-        <w:t xml:space="preserve"> </w:t>
-      </w:r>
-      <w:r>
-        <w:t xml:space="preserve">630 from the KEGG: Kyoto Encyclopedia of Genes and Genomes</w:t>
-      </w:r>
-      <w:r>
-        <w:t xml:space="preserve"> </w:t>
-      </w:r>
-      <w:r>
-        <w:t xml:space="preserve">(50)</w:t>
       </w:r>
       <w:r>
         <w:t xml:space="preserve">. Optical and PCR duplicates were then removed using Picard MarkDuplicates (</w:t>
@@ -3309,13 +3315,13 @@
         </w:r>
       </w:hyperlink>
       <w:r>
-        <w:t xml:space="preserve">) (Table S5). The remaining mappings were converted to idxstats format using Samtools</w:t>
-      </w:r>
-      <w:r>
-        <w:t xml:space="preserve"> </w:t>
-      </w:r>
-      <w:r>
-        <w:t xml:space="preserve">(51)</w:t>
+        <w:t xml:space="preserve">), leaving an average of ~167,000 reads per sample for final analysis (Table S5). The remaining mappings were converted to idxstats format using Samtools</w:t>
+      </w:r>
+      <w:r>
+        <w:t xml:space="preserve"> </w:t>
+      </w:r>
+      <w:r>
+        <w:t xml:space="preserve">(50)</w:t>
       </w:r>
       <w:r>
         <w:t xml:space="preserve"> </w:t>
@@ -3493,7 +3499,7 @@
         <w:t xml:space="preserve"> </w:t>
       </w:r>
       <w:r>
-        <w:t xml:space="preserve">(52)</w:t>
+        <w:t xml:space="preserve">(51)</w:t>
       </w:r>
       <w:r>
         <w:t xml:space="preserve">.</w:t>
@@ -5194,32 +5200,7 @@
         <w:rPr>
           <w:b/>
         </w:rPr>
-        <w:t xml:space="preserve">Supplementary Table 5 | Read counts from</w:t>
-      </w:r>
-      <w:r>
-        <w:rPr>
-          <w:b/>
-        </w:rPr>
-        <w:t xml:space="preserve"> </w:t>
-      </w:r>
-      <w:r>
-        <w:rPr>
-          <w:i/>
-          <w:b/>
-        </w:rPr>
-        <w:t xml:space="preserve">C. difficile</w:t>
-      </w:r>
-      <w:r>
-        <w:rPr>
-          <w:b/>
-        </w:rPr>
-        <w:t xml:space="preserve"> </w:t>
-      </w:r>
-      <w:r>
-        <w:rPr>
-          <w:b/>
-        </w:rPr>
-        <w:t xml:space="preserve">transcriptome following curation and mapping.</w:t>
+        <w:t xml:space="preserve">Supplementary Table 5 | Transcriptomic read counts at each step of curation.</w:t>
       </w:r>
     </w:p>
     <w:p>
@@ -9359,19 +9340,7 @@
         <w:rPr>
           <w:b/>
         </w:rPr>
-        <w:t xml:space="preserve">Guimaraes, J. C.</w:t>
-      </w:r>
-      <w:r>
-        <w:t xml:space="preserve">,</w:t>
-      </w:r>
-      <w:r>
-        <w:t xml:space="preserve"> </w:t>
-      </w:r>
-      <w:r>
-        <w:rPr>
-          <w:b/>
-        </w:rPr>
-        <w:t xml:space="preserve">M. Rocha</w:t>
+        <w:t xml:space="preserve">Green, M. L.</w:t>
       </w:r>
       <w:r>
         <w:t xml:space="preserve">, and</w:t>
@@ -9383,22 +9352,22 @@
         <w:rPr>
           <w:b/>
         </w:rPr>
-        <w:t xml:space="preserve">A. P. Arkin</w:t>
-      </w:r>
-      <w:r>
-        <w:t xml:space="preserve">. 2014. Transcript level and sequence determinants of protein abundance and noise in Escherichia coli. Nucleic Acids Research</w:t>
-      </w:r>
-      <w:r>
-        <w:t xml:space="preserve"> </w:t>
-      </w:r>
-      <w:r>
-        <w:rPr>
-          <w:b/>
-        </w:rPr>
-        <w:t xml:space="preserve">42</w:t>
-      </w:r>
-      <w:r>
-        <w:t xml:space="preserve">:4791–4799.</w:t>
+        <w:t xml:space="preserve">P. D. Karp</w:t>
+      </w:r>
+      <w:r>
+        <w:t xml:space="preserve">. 2006. The outcomes of pathway database computations depend on pathway ontology. Nucleic Acids Research</w:t>
+      </w:r>
+      <w:r>
+        <w:t xml:space="preserve"> </w:t>
+      </w:r>
+      <w:r>
+        <w:rPr>
+          <w:b/>
+        </w:rPr>
+        <w:t xml:space="preserve">34</w:t>
+      </w:r>
+      <w:r>
+        <w:t xml:space="preserve">:3687–3697.</w:t>
       </w:r>
     </w:p>
     <w:p>
@@ -9415,7 +9384,19 @@
         <w:rPr>
           <w:b/>
         </w:rPr>
-        <w:t xml:space="preserve">Green, M. L.</w:t>
+        <w:t xml:space="preserve">Wilson, K. H.</w:t>
+      </w:r>
+      <w:r>
+        <w:t xml:space="preserve">,</w:t>
+      </w:r>
+      <w:r>
+        <w:t xml:space="preserve"> </w:t>
+      </w:r>
+      <w:r>
+        <w:rPr>
+          <w:b/>
+        </w:rPr>
+        <w:t xml:space="preserve">M. J. Kennedy</w:t>
       </w:r>
       <w:r>
         <w:t xml:space="preserve">, and</w:t>
@@ -9427,22 +9408,34 @@
         <w:rPr>
           <w:b/>
         </w:rPr>
-        <w:t xml:space="preserve">P. D. Karp</w:t>
-      </w:r>
-      <w:r>
-        <w:t xml:space="preserve">. 2006. The outcomes of pathway database computations depend on pathway ontology. Nucleic Acids Research</w:t>
-      </w:r>
-      <w:r>
-        <w:t xml:space="preserve"> </w:t>
-      </w:r>
-      <w:r>
-        <w:rPr>
-          <w:b/>
-        </w:rPr>
-        <w:t xml:space="preserve">34</w:t>
-      </w:r>
-      <w:r>
-        <w:t xml:space="preserve">:3687–3697.</w:t>
+        <w:t xml:space="preserve">F. R. Fekety</w:t>
+      </w:r>
+      <w:r>
+        <w:t xml:space="preserve">. 1982. Use of sodium taurocholate to enhance spore recovery on a medium selective for</w:t>
+      </w:r>
+      <w:r>
+        <w:t xml:space="preserve"> </w:t>
+      </w:r>
+      <w:r>
+        <w:rPr>
+          <w:i/>
+        </w:rPr>
+        <w:t xml:space="preserve">Clostridium difficile</w:t>
+      </w:r>
+      <w:r>
+        <w:t xml:space="preserve">. Journal of Clinical Microbiology</w:t>
+      </w:r>
+      <w:r>
+        <w:t xml:space="preserve"> </w:t>
+      </w:r>
+      <w:r>
+        <w:rPr>
+          <w:b/>
+        </w:rPr>
+        <w:t xml:space="preserve">15</w:t>
+      </w:r>
+      <w:r>
+        <w:t xml:space="preserve">:443–446.</w:t>
       </w:r>
     </w:p>
     <w:p>
@@ -9459,19 +9452,7 @@
         <w:rPr>
           <w:b/>
         </w:rPr>
-        <w:t xml:space="preserve">Wilson, K. H.</w:t>
-      </w:r>
-      <w:r>
-        <w:t xml:space="preserve">,</w:t>
-      </w:r>
-      <w:r>
-        <w:t xml:space="preserve"> </w:t>
-      </w:r>
-      <w:r>
-        <w:rPr>
-          <w:b/>
-        </w:rPr>
-        <w:t xml:space="preserve">M. J. Kennedy</w:t>
+        <w:t xml:space="preserve">Sorg, J. a.</w:t>
       </w:r>
       <w:r>
         <w:t xml:space="preserve">, and</w:t>
@@ -9483,10 +9464,10 @@
         <w:rPr>
           <w:b/>
         </w:rPr>
-        <w:t xml:space="preserve">F. R. Fekety</w:t>
-      </w:r>
-      <w:r>
-        <w:t xml:space="preserve">. 1982. Use of sodium taurocholate to enhance spore recovery on a medium selective for</w:t>
+        <w:t xml:space="preserve">A. L. Sonenshein</w:t>
+      </w:r>
+      <w:r>
+        <w:t xml:space="preserve">. 2010. Inhibiting the initiation of</w:t>
       </w:r>
       <w:r>
         <w:t xml:space="preserve"> </w:t>
@@ -9498,19 +9479,22 @@
         <w:t xml:space="preserve">Clostridium difficile</w:t>
       </w:r>
       <w:r>
-        <w:t xml:space="preserve">. Journal of Clinical Microbiology</w:t>
-      </w:r>
-      <w:r>
-        <w:t xml:space="preserve"> </w:t>
-      </w:r>
-      <w:r>
-        <w:rPr>
-          <w:b/>
-        </w:rPr>
-        <w:t xml:space="preserve">15</w:t>
-      </w:r>
-      <w:r>
-        <w:t xml:space="preserve">:443–446.</w:t>
+        <w:t xml:space="preserve"> </w:t>
+      </w:r>
+      <w:r>
+        <w:t xml:space="preserve">spore germination using analogs of chenodeoxycholic acid, a bile acid. Journal of Bacteriology</w:t>
+      </w:r>
+      <w:r>
+        <w:t xml:space="preserve"> </w:t>
+      </w:r>
+      <w:r>
+        <w:rPr>
+          <w:b/>
+        </w:rPr>
+        <w:t xml:space="preserve">192</w:t>
+      </w:r>
+      <w:r>
+        <w:t xml:space="preserve">:4983–4990.</w:t>
       </w:r>
     </w:p>
     <w:p>
@@ -9527,7 +9511,67 @@
         <w:rPr>
           <w:b/>
         </w:rPr>
-        <w:t xml:space="preserve">Sorg, J. a.</w:t>
+        <w:t xml:space="preserve">Leslie, J. L.</w:t>
+      </w:r>
+      <w:r>
+        <w:t xml:space="preserve">,</w:t>
+      </w:r>
+      <w:r>
+        <w:t xml:space="preserve"> </w:t>
+      </w:r>
+      <w:r>
+        <w:rPr>
+          <w:b/>
+        </w:rPr>
+        <w:t xml:space="preserve">S. Huang</w:t>
+      </w:r>
+      <w:r>
+        <w:t xml:space="preserve">,</w:t>
+      </w:r>
+      <w:r>
+        <w:t xml:space="preserve"> </w:t>
+      </w:r>
+      <w:r>
+        <w:rPr>
+          <w:b/>
+        </w:rPr>
+        <w:t xml:space="preserve">J. S. Opp</w:t>
+      </w:r>
+      <w:r>
+        <w:t xml:space="preserve">,</w:t>
+      </w:r>
+      <w:r>
+        <w:t xml:space="preserve"> </w:t>
+      </w:r>
+      <w:r>
+        <w:rPr>
+          <w:b/>
+        </w:rPr>
+        <w:t xml:space="preserve">M. S. Nagy</w:t>
+      </w:r>
+      <w:r>
+        <w:t xml:space="preserve">,</w:t>
+      </w:r>
+      <w:r>
+        <w:t xml:space="preserve"> </w:t>
+      </w:r>
+      <w:r>
+        <w:rPr>
+          <w:b/>
+        </w:rPr>
+        <w:t xml:space="preserve">M. Kobayashi</w:t>
+      </w:r>
+      <w:r>
+        <w:t xml:space="preserve">,</w:t>
+      </w:r>
+      <w:r>
+        <w:t xml:space="preserve"> </w:t>
+      </w:r>
+      <w:r>
+        <w:rPr>
+          <w:b/>
+        </w:rPr>
+        <w:t xml:space="preserve">V. B. Young</w:t>
       </w:r>
       <w:r>
         <w:t xml:space="preserve">, and</w:t>
@@ -9539,10 +9583,10 @@
         <w:rPr>
           <w:b/>
         </w:rPr>
-        <w:t xml:space="preserve">A. L. Sonenshein</w:t>
-      </w:r>
-      <w:r>
-        <w:t xml:space="preserve">. 2010. Inhibiting the initiation of</w:t>
+        <w:t xml:space="preserve">J. R. Spence</w:t>
+      </w:r>
+      <w:r>
+        <w:t xml:space="preserve">. 2015. Persistence and toxin production by</w:t>
       </w:r>
       <w:r>
         <w:t xml:space="preserve"> </w:t>
@@ -9557,19 +9601,19 @@
         <w:t xml:space="preserve"> </w:t>
       </w:r>
       <w:r>
-        <w:t xml:space="preserve">spore germination using analogs of chenodeoxycholic acid, a bile acid. Journal of Bacteriology</w:t>
-      </w:r>
-      <w:r>
-        <w:t xml:space="preserve"> </w:t>
-      </w:r>
-      <w:r>
-        <w:rPr>
-          <w:b/>
-        </w:rPr>
-        <w:t xml:space="preserve">192</w:t>
-      </w:r>
-      <w:r>
-        <w:t xml:space="preserve">:4983–4990.</w:t>
+        <w:t xml:space="preserve">within human intestinal organoids result in disruption of epithelial paracellular barrier function. Infection and Immunity</w:t>
+      </w:r>
+      <w:r>
+        <w:t xml:space="preserve"> </w:t>
+      </w:r>
+      <w:r>
+        <w:rPr>
+          <w:b/>
+        </w:rPr>
+        <w:t xml:space="preserve">83</w:t>
+      </w:r>
+      <w:r>
+        <w:t xml:space="preserve">:138–145.</w:t>
       </w:r>
     </w:p>
     <w:p>
@@ -9586,67 +9630,43 @@
         <w:rPr>
           <w:b/>
         </w:rPr>
-        <w:t xml:space="preserve">Leslie, J. L.</w:t>
-      </w:r>
-      <w:r>
-        <w:t xml:space="preserve">,</w:t>
-      </w:r>
-      <w:r>
-        <w:t xml:space="preserve"> </w:t>
-      </w:r>
-      <w:r>
-        <w:rPr>
-          <w:b/>
-        </w:rPr>
-        <w:t xml:space="preserve">S. Huang</w:t>
-      </w:r>
-      <w:r>
-        <w:t xml:space="preserve">,</w:t>
-      </w:r>
-      <w:r>
-        <w:t xml:space="preserve"> </w:t>
-      </w:r>
-      <w:r>
-        <w:rPr>
-          <w:b/>
-        </w:rPr>
-        <w:t xml:space="preserve">J. S. Opp</w:t>
-      </w:r>
-      <w:r>
-        <w:t xml:space="preserve">,</w:t>
-      </w:r>
-      <w:r>
-        <w:t xml:space="preserve"> </w:t>
-      </w:r>
-      <w:r>
-        <w:rPr>
-          <w:b/>
-        </w:rPr>
-        <w:t xml:space="preserve">M. S. Nagy</w:t>
-      </w:r>
-      <w:r>
-        <w:t xml:space="preserve">,</w:t>
-      </w:r>
-      <w:r>
-        <w:t xml:space="preserve"> </w:t>
-      </w:r>
-      <w:r>
-        <w:rPr>
-          <w:b/>
-        </w:rPr>
-        <w:t xml:space="preserve">M. Kobayashi</w:t>
-      </w:r>
-      <w:r>
-        <w:t xml:space="preserve">,</w:t>
-      </w:r>
-      <w:r>
-        <w:t xml:space="preserve"> </w:t>
-      </w:r>
-      <w:r>
-        <w:rPr>
-          <w:b/>
-        </w:rPr>
-        <w:t xml:space="preserve">V. B. Young</w:t>
+        <w:t xml:space="preserve">Kozich, J.</w:t>
+      </w:r>
+      <w:r>
+        <w:t xml:space="preserve">,</w:t>
+      </w:r>
+      <w:r>
+        <w:t xml:space="preserve"> </w:t>
+      </w:r>
+      <w:r>
+        <w:rPr>
+          <w:b/>
+        </w:rPr>
+        <w:t xml:space="preserve">S. Westcott</w:t>
+      </w:r>
+      <w:r>
+        <w:t xml:space="preserve">,</w:t>
+      </w:r>
+      <w:r>
+        <w:t xml:space="preserve"> </w:t>
+      </w:r>
+      <w:r>
+        <w:rPr>
+          <w:b/>
+        </w:rPr>
+        <w:t xml:space="preserve">N. Baxter</w:t>
+      </w:r>
+      <w:r>
+        <w:t xml:space="preserve">,</w:t>
+      </w:r>
+      <w:r>
+        <w:t xml:space="preserve"> </w:t>
+      </w:r>
+      <w:r>
+        <w:rPr>
+          <w:b/>
+        </w:rPr>
+        <w:t xml:space="preserve">S. Highlander</w:t>
       </w:r>
       <w:r>
         <w:t xml:space="preserve">, and</w:t>
@@ -9658,37 +9678,22 @@
         <w:rPr>
           <w:b/>
         </w:rPr>
-        <w:t xml:space="preserve">J. R. Spence</w:t>
-      </w:r>
-      <w:r>
-        <w:t xml:space="preserve">. 2015. Persistence and toxin production by</w:t>
-      </w:r>
-      <w:r>
-        <w:t xml:space="preserve"> </w:t>
-      </w:r>
-      <w:r>
-        <w:rPr>
-          <w:i/>
-        </w:rPr>
-        <w:t xml:space="preserve">Clostridium difficile</w:t>
-      </w:r>
-      <w:r>
-        <w:t xml:space="preserve"> </w:t>
-      </w:r>
-      <w:r>
-        <w:t xml:space="preserve">within human intestinal organoids result in disruption of epithelial paracellular barrier function. Infection and Immunity</w:t>
-      </w:r>
-      <w:r>
-        <w:t xml:space="preserve"> </w:t>
-      </w:r>
-      <w:r>
-        <w:rPr>
-          <w:b/>
-        </w:rPr>
-        <w:t xml:space="preserve">83</w:t>
-      </w:r>
-      <w:r>
-        <w:t xml:space="preserve">:138–145.</w:t>
+        <w:t xml:space="preserve">P. Schloss</w:t>
+      </w:r>
+      <w:r>
+        <w:t xml:space="preserve">. 2013. Development of a dual-index sequencing strategy and curation pipeline for analyzing amplicon sequence data on the MiSeq Illumina sequencing platform. Appl Environ Microbiol</w:t>
+      </w:r>
+      <w:r>
+        <w:t xml:space="preserve"> </w:t>
+      </w:r>
+      <w:r>
+        <w:rPr>
+          <w:b/>
+        </w:rPr>
+        <w:t xml:space="preserve">79</w:t>
+      </w:r>
+      <w:r>
+        <w:t xml:space="preserve">:5112–5120.</w:t>
       </w:r>
     </w:p>
     <w:p>
@@ -9705,43 +9710,31 @@
         <w:rPr>
           <w:b/>
         </w:rPr>
-        <w:t xml:space="preserve">Kozich, J.</w:t>
-      </w:r>
-      <w:r>
-        <w:t xml:space="preserve">,</w:t>
-      </w:r>
-      <w:r>
-        <w:t xml:space="preserve"> </w:t>
-      </w:r>
-      <w:r>
-        <w:rPr>
-          <w:b/>
-        </w:rPr>
-        <w:t xml:space="preserve">S. Westcott</w:t>
-      </w:r>
-      <w:r>
-        <w:t xml:space="preserve">,</w:t>
-      </w:r>
-      <w:r>
-        <w:t xml:space="preserve"> </w:t>
-      </w:r>
-      <w:r>
-        <w:rPr>
-          <w:b/>
-        </w:rPr>
-        <w:t xml:space="preserve">N. Baxter</w:t>
-      </w:r>
-      <w:r>
-        <w:t xml:space="preserve">,</w:t>
-      </w:r>
-      <w:r>
-        <w:t xml:space="preserve"> </w:t>
-      </w:r>
-      <w:r>
-        <w:rPr>
-          <w:b/>
-        </w:rPr>
-        <w:t xml:space="preserve">S. Highlander</w:t>
+        <w:t xml:space="preserve">Wang, Q.</w:t>
+      </w:r>
+      <w:r>
+        <w:t xml:space="preserve">,</w:t>
+      </w:r>
+      <w:r>
+        <w:t xml:space="preserve"> </w:t>
+      </w:r>
+      <w:r>
+        <w:rPr>
+          <w:b/>
+        </w:rPr>
+        <w:t xml:space="preserve">G. M. Garrity</w:t>
+      </w:r>
+      <w:r>
+        <w:t xml:space="preserve">,</w:t>
+      </w:r>
+      <w:r>
+        <w:t xml:space="preserve"> </w:t>
+      </w:r>
+      <w:r>
+        <w:rPr>
+          <w:b/>
+        </w:rPr>
+        <w:t xml:space="preserve">J. M. Tiedje</w:t>
       </w:r>
       <w:r>
         <w:t xml:space="preserve">, and</w:t>
@@ -9753,22 +9746,22 @@
         <w:rPr>
           <w:b/>
         </w:rPr>
-        <w:t xml:space="preserve">P. Schloss</w:t>
-      </w:r>
-      <w:r>
-        <w:t xml:space="preserve">. 2013. Development of a dual-index sequencing strategy and curation pipeline for analyzing amplicon sequence data on the MiSeq Illumina sequencing platform. Appl Environ Microbiol</w:t>
-      </w:r>
-      <w:r>
-        <w:t xml:space="preserve"> </w:t>
-      </w:r>
-      <w:r>
-        <w:rPr>
-          <w:b/>
-        </w:rPr>
-        <w:t xml:space="preserve">79</w:t>
-      </w:r>
-      <w:r>
-        <w:t xml:space="preserve">:5112–5120.</w:t>
+        <w:t xml:space="preserve">J. R. Cole</w:t>
+      </w:r>
+      <w:r>
+        <w:t xml:space="preserve">. 2007. Naive Bayesian classifier for rapid assignment of rRNA sequences into the new bacterial taxonomy. Applied and Environmental Microbiology</w:t>
+      </w:r>
+      <w:r>
+        <w:t xml:space="preserve"> </w:t>
+      </w:r>
+      <w:r>
+        <w:rPr>
+          <w:b/>
+        </w:rPr>
+        <w:t xml:space="preserve">73</w:t>
+      </w:r>
+      <w:r>
+        <w:t xml:space="preserve">:5261–5267.</w:t>
       </w:r>
     </w:p>
     <w:p>
@@ -9785,31 +9778,31 @@
         <w:rPr>
           <w:b/>
         </w:rPr>
-        <w:t xml:space="preserve">Wang, Q.</w:t>
-      </w:r>
-      <w:r>
-        <w:t xml:space="preserve">,</w:t>
-      </w:r>
-      <w:r>
-        <w:t xml:space="preserve"> </w:t>
-      </w:r>
-      <w:r>
-        <w:rPr>
-          <w:b/>
-        </w:rPr>
-        <w:t xml:space="preserve">G. M. Garrity</w:t>
-      </w:r>
-      <w:r>
-        <w:t xml:space="preserve">,</w:t>
-      </w:r>
-      <w:r>
-        <w:t xml:space="preserve"> </w:t>
-      </w:r>
-      <w:r>
-        <w:rPr>
-          <w:b/>
-        </w:rPr>
-        <w:t xml:space="preserve">J. M. Tiedje</w:t>
+        <w:t xml:space="preserve">Lopez-Medina, E.</w:t>
+      </w:r>
+      <w:r>
+        <w:t xml:space="preserve">,</w:t>
+      </w:r>
+      <w:r>
+        <w:t xml:space="preserve"> </w:t>
+      </w:r>
+      <w:r>
+        <w:rPr>
+          <w:b/>
+        </w:rPr>
+        <w:t xml:space="preserve">M. M. Neubauer</w:t>
+      </w:r>
+      <w:r>
+        <w:t xml:space="preserve">,</w:t>
+      </w:r>
+      <w:r>
+        <w:t xml:space="preserve"> </w:t>
+      </w:r>
+      <w:r>
+        <w:rPr>
+          <w:b/>
+        </w:rPr>
+        <w:t xml:space="preserve">G. B. Pier</w:t>
       </w:r>
       <w:r>
         <w:t xml:space="preserve">, and</w:t>
@@ -9821,22 +9814,25 @@
         <w:rPr>
           <w:b/>
         </w:rPr>
-        <w:t xml:space="preserve">J. R. Cole</w:t>
-      </w:r>
-      <w:r>
-        <w:t xml:space="preserve">. 2007. Naive Bayesian classifier for rapid assignment of rRNA sequences into the new bacterial taxonomy. Applied and Environmental Microbiology</w:t>
-      </w:r>
-      <w:r>
-        <w:t xml:space="preserve"> </w:t>
-      </w:r>
-      <w:r>
-        <w:rPr>
-          <w:b/>
-        </w:rPr>
-        <w:t xml:space="preserve">73</w:t>
-      </w:r>
-      <w:r>
-        <w:t xml:space="preserve">:5261–5267.</w:t>
+        <w:t xml:space="preserve">A. Y. Koh</w:t>
+      </w:r>
+      <w:r>
+        <w:t xml:space="preserve">. 2011. RNA isolation of</w:t>
+      </w:r>
+      <w:r>
+        <w:t xml:space="preserve"> </w:t>
+      </w:r>
+      <w:r>
+        <w:rPr>
+          <w:i/>
+        </w:rPr>
+        <w:t xml:space="preserve">Pseudomonas aeruginosa</w:t>
+      </w:r>
+      <w:r>
+        <w:t xml:space="preserve"> </w:t>
+      </w:r>
+      <w:r>
+        <w:t xml:space="preserve">colonizing the murine gastrointestinal tract. Journal of visualized experiments : JoVE 6–9.</w:t>
       </w:r>
     </w:p>
     <w:p>
@@ -9853,31 +9849,103 @@
         <w:rPr>
           <w:b/>
         </w:rPr>
-        <w:t xml:space="preserve">Lopez-Medina, E.</w:t>
-      </w:r>
-      <w:r>
-        <w:t xml:space="preserve">,</w:t>
-      </w:r>
-      <w:r>
-        <w:t xml:space="preserve"> </w:t>
-      </w:r>
-      <w:r>
-        <w:rPr>
-          <w:b/>
-        </w:rPr>
-        <w:t xml:space="preserve">M. M. Neubauer</w:t>
-      </w:r>
-      <w:r>
-        <w:t xml:space="preserve">,</w:t>
-      </w:r>
-      <w:r>
-        <w:t xml:space="preserve"> </w:t>
-      </w:r>
-      <w:r>
-        <w:rPr>
-          <w:b/>
-        </w:rPr>
-        <w:t xml:space="preserve">G. B. Pier</w:t>
+        <w:t xml:space="preserve">Martin, M. J.</w:t>
+      </w:r>
+      <w:r>
+        <w:t xml:space="preserve">,</w:t>
+      </w:r>
+      <w:r>
+        <w:t xml:space="preserve"> </w:t>
+      </w:r>
+      <w:r>
+        <w:rPr>
+          <w:b/>
+        </w:rPr>
+        <w:t xml:space="preserve">S. Clare</w:t>
+      </w:r>
+      <w:r>
+        <w:t xml:space="preserve">,</w:t>
+      </w:r>
+      <w:r>
+        <w:t xml:space="preserve"> </w:t>
+      </w:r>
+      <w:r>
+        <w:rPr>
+          <w:b/>
+        </w:rPr>
+        <w:t xml:space="preserve">D. Goulding</w:t>
+      </w:r>
+      <w:r>
+        <w:t xml:space="preserve">,</w:t>
+      </w:r>
+      <w:r>
+        <w:t xml:space="preserve"> </w:t>
+      </w:r>
+      <w:r>
+        <w:rPr>
+          <w:b/>
+        </w:rPr>
+        <w:t xml:space="preserve">A. Faulds-Pain</w:t>
+      </w:r>
+      <w:r>
+        <w:t xml:space="preserve">,</w:t>
+      </w:r>
+      <w:r>
+        <w:t xml:space="preserve"> </w:t>
+      </w:r>
+      <w:r>
+        <w:rPr>
+          <w:b/>
+        </w:rPr>
+        <w:t xml:space="preserve">L. Barquist</w:t>
+      </w:r>
+      <w:r>
+        <w:t xml:space="preserve">,</w:t>
+      </w:r>
+      <w:r>
+        <w:t xml:space="preserve"> </w:t>
+      </w:r>
+      <w:r>
+        <w:rPr>
+          <w:b/>
+        </w:rPr>
+        <w:t xml:space="preserve">H. P. Browne</w:t>
+      </w:r>
+      <w:r>
+        <w:t xml:space="preserve">,</w:t>
+      </w:r>
+      <w:r>
+        <w:t xml:space="preserve"> </w:t>
+      </w:r>
+      <w:r>
+        <w:rPr>
+          <w:b/>
+        </w:rPr>
+        <w:t xml:space="preserve">L. Pettit</w:t>
+      </w:r>
+      <w:r>
+        <w:t xml:space="preserve">,</w:t>
+      </w:r>
+      <w:r>
+        <w:t xml:space="preserve"> </w:t>
+      </w:r>
+      <w:r>
+        <w:rPr>
+          <w:b/>
+        </w:rPr>
+        <w:t xml:space="preserve">G. Dougan</w:t>
+      </w:r>
+      <w:r>
+        <w:t xml:space="preserve">,</w:t>
+      </w:r>
+      <w:r>
+        <w:t xml:space="preserve"> </w:t>
+      </w:r>
+      <w:r>
+        <w:rPr>
+          <w:b/>
+        </w:rPr>
+        <w:t xml:space="preserve">T. D. Lawley</w:t>
       </w:r>
       <w:r>
         <w:t xml:space="preserve">, and</w:t>
@@ -9889,25 +9957,52 @@
         <w:rPr>
           <w:b/>
         </w:rPr>
-        <w:t xml:space="preserve">A. Y. Koh</w:t>
-      </w:r>
-      <w:r>
-        <w:t xml:space="preserve">. 2011. RNA isolation of</w:t>
-      </w:r>
-      <w:r>
-        <w:t xml:space="preserve"> </w:t>
-      </w:r>
-      <w:r>
-        <w:rPr>
-          <w:i/>
-        </w:rPr>
-        <w:t xml:space="preserve">Pseudomonas aeruginosa</w:t>
-      </w:r>
-      <w:r>
-        <w:t xml:space="preserve"> </w:t>
-      </w:r>
-      <w:r>
-        <w:t xml:space="preserve">colonizing the murine gastrointestinal tract. Journal of visualized experiments : JoVE 6–9.</w:t>
+        <w:t xml:space="preserve">B. W. Wren</w:t>
+      </w:r>
+      <w:r>
+        <w:t xml:space="preserve">. 2013. The</w:t>
+      </w:r>
+      <w:r>
+        <w:t xml:space="preserve"> </w:t>
+      </w:r>
+      <w:r>
+        <w:rPr>
+          <w:i/>
+        </w:rPr>
+        <w:t xml:space="preserve">agr</w:t>
+      </w:r>
+      <w:r>
+        <w:t xml:space="preserve"> </w:t>
+      </w:r>
+      <w:r>
+        <w:t xml:space="preserve">locus regulates virulence and colonization genes in</w:t>
+      </w:r>
+      <w:r>
+        <w:t xml:space="preserve"> </w:t>
+      </w:r>
+      <w:r>
+        <w:rPr>
+          <w:i/>
+        </w:rPr>
+        <w:t xml:space="preserve">Clostridium difficile</w:t>
+      </w:r>
+      <w:r>
+        <w:t xml:space="preserve"> </w:t>
+      </w:r>
+      <w:r>
+        <w:t xml:space="preserve">027. Journal of Bacteriology</w:t>
+      </w:r>
+      <w:r>
+        <w:t xml:space="preserve"> </w:t>
+      </w:r>
+      <w:r>
+        <w:rPr>
+          <w:b/>
+        </w:rPr>
+        <w:t xml:space="preserve">195</w:t>
+      </w:r>
+      <w:r>
+        <w:t xml:space="preserve">:3672–3681.</w:t>
       </w:r>
     </w:p>
     <w:p>
@@ -9924,103 +10019,31 @@
         <w:rPr>
           <w:b/>
         </w:rPr>
-        <w:t xml:space="preserve">Martin, M. J.</w:t>
-      </w:r>
-      <w:r>
-        <w:t xml:space="preserve">,</w:t>
-      </w:r>
-      <w:r>
-        <w:t xml:space="preserve"> </w:t>
-      </w:r>
-      <w:r>
-        <w:rPr>
-          <w:b/>
-        </w:rPr>
-        <w:t xml:space="preserve">S. Clare</w:t>
-      </w:r>
-      <w:r>
-        <w:t xml:space="preserve">,</w:t>
-      </w:r>
-      <w:r>
-        <w:t xml:space="preserve"> </w:t>
-      </w:r>
-      <w:r>
-        <w:rPr>
-          <w:b/>
-        </w:rPr>
-        <w:t xml:space="preserve">D. Goulding</w:t>
-      </w:r>
-      <w:r>
-        <w:t xml:space="preserve">,</w:t>
-      </w:r>
-      <w:r>
-        <w:t xml:space="preserve"> </w:t>
-      </w:r>
-      <w:r>
-        <w:rPr>
-          <w:b/>
-        </w:rPr>
-        <w:t xml:space="preserve">A. Faulds-Pain</w:t>
-      </w:r>
-      <w:r>
-        <w:t xml:space="preserve">,</w:t>
-      </w:r>
-      <w:r>
-        <w:t xml:space="preserve"> </w:t>
-      </w:r>
-      <w:r>
-        <w:rPr>
-          <w:b/>
-        </w:rPr>
-        <w:t xml:space="preserve">L. Barquist</w:t>
-      </w:r>
-      <w:r>
-        <w:t xml:space="preserve">,</w:t>
-      </w:r>
-      <w:r>
-        <w:t xml:space="preserve"> </w:t>
-      </w:r>
-      <w:r>
-        <w:rPr>
-          <w:b/>
-        </w:rPr>
-        <w:t xml:space="preserve">H. P. Browne</w:t>
-      </w:r>
-      <w:r>
-        <w:t xml:space="preserve">,</w:t>
-      </w:r>
-      <w:r>
-        <w:t xml:space="preserve"> </w:t>
-      </w:r>
-      <w:r>
-        <w:rPr>
-          <w:b/>
-        </w:rPr>
-        <w:t xml:space="preserve">L. Pettit</w:t>
-      </w:r>
-      <w:r>
-        <w:t xml:space="preserve">,</w:t>
-      </w:r>
-      <w:r>
-        <w:t xml:space="preserve"> </w:t>
-      </w:r>
-      <w:r>
-        <w:rPr>
-          <w:b/>
-        </w:rPr>
-        <w:t xml:space="preserve">G. Dougan</w:t>
-      </w:r>
-      <w:r>
-        <w:t xml:space="preserve">,</w:t>
-      </w:r>
-      <w:r>
-        <w:t xml:space="preserve"> </w:t>
-      </w:r>
-      <w:r>
-        <w:rPr>
-          <w:b/>
-        </w:rPr>
-        <w:t xml:space="preserve">T. D. Lawley</w:t>
+        <w:t xml:space="preserve">Langmead, B.</w:t>
+      </w:r>
+      <w:r>
+        <w:t xml:space="preserve">,</w:t>
+      </w:r>
+      <w:r>
+        <w:t xml:space="preserve"> </w:t>
+      </w:r>
+      <w:r>
+        <w:rPr>
+          <w:b/>
+        </w:rPr>
+        <w:t xml:space="preserve">C. Trapnell</w:t>
+      </w:r>
+      <w:r>
+        <w:t xml:space="preserve">,</w:t>
+      </w:r>
+      <w:r>
+        <w:t xml:space="preserve"> </w:t>
+      </w:r>
+      <w:r>
+        <w:rPr>
+          <w:b/>
+        </w:rPr>
+        <w:t xml:space="preserve">M. Pop</w:t>
       </w:r>
       <w:r>
         <w:t xml:space="preserve">, and</w:t>
@@ -10032,52 +10055,10 @@
         <w:rPr>
           <w:b/>
         </w:rPr>
-        <w:t xml:space="preserve">B. W. Wren</w:t>
-      </w:r>
-      <w:r>
-        <w:t xml:space="preserve">. 2013. The</w:t>
-      </w:r>
-      <w:r>
-        <w:t xml:space="preserve"> </w:t>
-      </w:r>
-      <w:r>
-        <w:rPr>
-          <w:i/>
-        </w:rPr>
-        <w:t xml:space="preserve">agr</w:t>
-      </w:r>
-      <w:r>
-        <w:t xml:space="preserve"> </w:t>
-      </w:r>
-      <w:r>
-        <w:t xml:space="preserve">locus regulates virulence and colonization genes in</w:t>
-      </w:r>
-      <w:r>
-        <w:t xml:space="preserve"> </w:t>
-      </w:r>
-      <w:r>
-        <w:rPr>
-          <w:i/>
-        </w:rPr>
-        <w:t xml:space="preserve">Clostridium difficile</w:t>
-      </w:r>
-      <w:r>
-        <w:t xml:space="preserve"> </w:t>
-      </w:r>
-      <w:r>
-        <w:t xml:space="preserve">027. Journal of Bacteriology</w:t>
-      </w:r>
-      <w:r>
-        <w:t xml:space="preserve"> </w:t>
-      </w:r>
-      <w:r>
-        <w:rPr>
-          <w:b/>
-        </w:rPr>
-        <w:t xml:space="preserve">195</w:t>
-      </w:r>
-      <w:r>
-        <w:t xml:space="preserve">:3672–3681.</w:t>
+        <w:t xml:space="preserve">S. L. Salzberg</w:t>
+      </w:r>
+      <w:r>
+        <w:t xml:space="preserve">. 2009. Ultrafast and memory-efficient alignment of short DNA sequences to the human genome. Genome Biol 1–10.</w:t>
       </w:r>
     </w:p>
     <w:p>
@@ -10094,31 +10075,55 @@
         <w:rPr>
           <w:b/>
         </w:rPr>
-        <w:t xml:space="preserve">Langmead, B.</w:t>
-      </w:r>
-      <w:r>
-        <w:t xml:space="preserve">,</w:t>
-      </w:r>
-      <w:r>
-        <w:t xml:space="preserve"> </w:t>
-      </w:r>
-      <w:r>
-        <w:rPr>
-          <w:b/>
-        </w:rPr>
-        <w:t xml:space="preserve">C. Trapnell</w:t>
-      </w:r>
-      <w:r>
-        <w:t xml:space="preserve">,</w:t>
-      </w:r>
-      <w:r>
-        <w:t xml:space="preserve"> </w:t>
-      </w:r>
-      <w:r>
-        <w:rPr>
-          <w:b/>
-        </w:rPr>
-        <w:t xml:space="preserve">M. Pop</w:t>
+        <w:t xml:space="preserve">Ogata, H.</w:t>
+      </w:r>
+      <w:r>
+        <w:t xml:space="preserve">,</w:t>
+      </w:r>
+      <w:r>
+        <w:t xml:space="preserve"> </w:t>
+      </w:r>
+      <w:r>
+        <w:rPr>
+          <w:b/>
+        </w:rPr>
+        <w:t xml:space="preserve">S. Goto</w:t>
+      </w:r>
+      <w:r>
+        <w:t xml:space="preserve">,</w:t>
+      </w:r>
+      <w:r>
+        <w:t xml:space="preserve"> </w:t>
+      </w:r>
+      <w:r>
+        <w:rPr>
+          <w:b/>
+        </w:rPr>
+        <w:t xml:space="preserve">K. Sato</w:t>
+      </w:r>
+      <w:r>
+        <w:t xml:space="preserve">,</w:t>
+      </w:r>
+      <w:r>
+        <w:t xml:space="preserve"> </w:t>
+      </w:r>
+      <w:r>
+        <w:rPr>
+          <w:b/>
+        </w:rPr>
+        <w:t xml:space="preserve">W. Fujibuchi</w:t>
+      </w:r>
+      <w:r>
+        <w:t xml:space="preserve">,</w:t>
+      </w:r>
+      <w:r>
+        <w:t xml:space="preserve"> </w:t>
+      </w:r>
+      <w:r>
+        <w:rPr>
+          <w:b/>
+        </w:rPr>
+        <w:t xml:space="preserve">H. Bono</w:t>
       </w:r>
       <w:r>
         <w:t xml:space="preserve">, and</w:t>
@@ -10130,10 +10135,22 @@
         <w:rPr>
           <w:b/>
         </w:rPr>
-        <w:t xml:space="preserve">S. L. Salzberg</w:t>
-      </w:r>
-      <w:r>
-        <w:t xml:space="preserve">. 2009. Ultrafast and memory-efficient alignment of short DNA sequences to the human genome. Genome Biol 1–10.</w:t>
+        <w:t xml:space="preserve">M. Kanehisa</w:t>
+      </w:r>
+      <w:r>
+        <w:t xml:space="preserve">. 1999. KEGG: Kyoto encyclopedia of genes and genomes. Nucleic Acids Research</w:t>
+      </w:r>
+      <w:r>
+        <w:t xml:space="preserve"> </w:t>
+      </w:r>
+      <w:r>
+        <w:rPr>
+          <w:b/>
+        </w:rPr>
+        <w:t xml:space="preserve">27</w:t>
+      </w:r>
+      <w:r>
+        <w:t xml:space="preserve">:29–34.</w:t>
       </w:r>
     </w:p>
     <w:p>
@@ -10150,55 +10167,91 @@
         <w:rPr>
           <w:b/>
         </w:rPr>
-        <w:t xml:space="preserve">Ogata, H.</w:t>
-      </w:r>
-      <w:r>
-        <w:t xml:space="preserve">,</w:t>
-      </w:r>
-      <w:r>
-        <w:t xml:space="preserve"> </w:t>
-      </w:r>
-      <w:r>
-        <w:rPr>
-          <w:b/>
-        </w:rPr>
-        <w:t xml:space="preserve">S. Goto</w:t>
-      </w:r>
-      <w:r>
-        <w:t xml:space="preserve">,</w:t>
-      </w:r>
-      <w:r>
-        <w:t xml:space="preserve"> </w:t>
-      </w:r>
-      <w:r>
-        <w:rPr>
-          <w:b/>
-        </w:rPr>
-        <w:t xml:space="preserve">K. Sato</w:t>
-      </w:r>
-      <w:r>
-        <w:t xml:space="preserve">,</w:t>
-      </w:r>
-      <w:r>
-        <w:t xml:space="preserve"> </w:t>
-      </w:r>
-      <w:r>
-        <w:rPr>
-          <w:b/>
-        </w:rPr>
-        <w:t xml:space="preserve">W. Fujibuchi</w:t>
-      </w:r>
-      <w:r>
-        <w:t xml:space="preserve">,</w:t>
-      </w:r>
-      <w:r>
-        <w:t xml:space="preserve"> </w:t>
-      </w:r>
-      <w:r>
-        <w:rPr>
-          <w:b/>
-        </w:rPr>
-        <w:t xml:space="preserve">H. Bono</w:t>
+        <w:t xml:space="preserve">Li, H.</w:t>
+      </w:r>
+      <w:r>
+        <w:t xml:space="preserve">,</w:t>
+      </w:r>
+      <w:r>
+        <w:t xml:space="preserve"> </w:t>
+      </w:r>
+      <w:r>
+        <w:rPr>
+          <w:b/>
+        </w:rPr>
+        <w:t xml:space="preserve">B. Handsaker</w:t>
+      </w:r>
+      <w:r>
+        <w:t xml:space="preserve">,</w:t>
+      </w:r>
+      <w:r>
+        <w:t xml:space="preserve"> </w:t>
+      </w:r>
+      <w:r>
+        <w:rPr>
+          <w:b/>
+        </w:rPr>
+        <w:t xml:space="preserve">A. Wysoker</w:t>
+      </w:r>
+      <w:r>
+        <w:t xml:space="preserve">,</w:t>
+      </w:r>
+      <w:r>
+        <w:t xml:space="preserve"> </w:t>
+      </w:r>
+      <w:r>
+        <w:rPr>
+          <w:b/>
+        </w:rPr>
+        <w:t xml:space="preserve">T. Fennell</w:t>
+      </w:r>
+      <w:r>
+        <w:t xml:space="preserve">,</w:t>
+      </w:r>
+      <w:r>
+        <w:t xml:space="preserve"> </w:t>
+      </w:r>
+      <w:r>
+        <w:rPr>
+          <w:b/>
+        </w:rPr>
+        <w:t xml:space="preserve">J. Ruan</w:t>
+      </w:r>
+      <w:r>
+        <w:t xml:space="preserve">,</w:t>
+      </w:r>
+      <w:r>
+        <w:t xml:space="preserve"> </w:t>
+      </w:r>
+      <w:r>
+        <w:rPr>
+          <w:b/>
+        </w:rPr>
+        <w:t xml:space="preserve">N. Homer</w:t>
+      </w:r>
+      <w:r>
+        <w:t xml:space="preserve">,</w:t>
+      </w:r>
+      <w:r>
+        <w:t xml:space="preserve"> </w:t>
+      </w:r>
+      <w:r>
+        <w:rPr>
+          <w:b/>
+        </w:rPr>
+        <w:t xml:space="preserve">G. Marth</w:t>
+      </w:r>
+      <w:r>
+        <w:t xml:space="preserve">,</w:t>
+      </w:r>
+      <w:r>
+        <w:t xml:space="preserve"> </w:t>
+      </w:r>
+      <w:r>
+        <w:rPr>
+          <w:b/>
+        </w:rPr>
+        <w:t xml:space="preserve">G. Abecasis</w:t>
       </w:r>
       <w:r>
         <w:t xml:space="preserve">, and</w:t>
@@ -10210,22 +10263,22 @@
         <w:rPr>
           <w:b/>
         </w:rPr>
-        <w:t xml:space="preserve">M. Kanehisa</w:t>
-      </w:r>
-      <w:r>
-        <w:t xml:space="preserve">. 1999. KEGG: Kyoto encyclopedia of genes and genomes. Nucleic Acids Research</w:t>
-      </w:r>
-      <w:r>
-        <w:t xml:space="preserve"> </w:t>
-      </w:r>
-      <w:r>
-        <w:rPr>
-          <w:b/>
-        </w:rPr>
-        <w:t xml:space="preserve">27</w:t>
-      </w:r>
-      <w:r>
-        <w:t xml:space="preserve">:29–34.</w:t>
+        <w:t xml:space="preserve">R. Durbin</w:t>
+      </w:r>
+      <w:r>
+        <w:t xml:space="preserve">. 2009. The Sequence Alignment/Map format and SAMtools. Bioinformatics</w:t>
+      </w:r>
+      <w:r>
+        <w:t xml:space="preserve"> </w:t>
+      </w:r>
+      <w:r>
+        <w:rPr>
+          <w:b/>
+        </w:rPr>
+        <w:t xml:space="preserve">25</w:t>
+      </w:r>
+      <w:r>
+        <w:t xml:space="preserve">:2078–2079.</w:t>
       </w:r>
     </w:p>
     <w:p>
@@ -10234,134 +10287,6 @@
       </w:pPr>
       <w:r>
         <w:t xml:space="preserve">51.</w:t>
-      </w:r>
-      <w:r>
-        <w:t xml:space="preserve"> </w:t>
-      </w:r>
-      <w:r>
-        <w:rPr>
-          <w:b/>
-        </w:rPr>
-        <w:t xml:space="preserve">Li, H.</w:t>
-      </w:r>
-      <w:r>
-        <w:t xml:space="preserve">,</w:t>
-      </w:r>
-      <w:r>
-        <w:t xml:space="preserve"> </w:t>
-      </w:r>
-      <w:r>
-        <w:rPr>
-          <w:b/>
-        </w:rPr>
-        <w:t xml:space="preserve">B. Handsaker</w:t>
-      </w:r>
-      <w:r>
-        <w:t xml:space="preserve">,</w:t>
-      </w:r>
-      <w:r>
-        <w:t xml:space="preserve"> </w:t>
-      </w:r>
-      <w:r>
-        <w:rPr>
-          <w:b/>
-        </w:rPr>
-        <w:t xml:space="preserve">A. Wysoker</w:t>
-      </w:r>
-      <w:r>
-        <w:t xml:space="preserve">,</w:t>
-      </w:r>
-      <w:r>
-        <w:t xml:space="preserve"> </w:t>
-      </w:r>
-      <w:r>
-        <w:rPr>
-          <w:b/>
-        </w:rPr>
-        <w:t xml:space="preserve">T. Fennell</w:t>
-      </w:r>
-      <w:r>
-        <w:t xml:space="preserve">,</w:t>
-      </w:r>
-      <w:r>
-        <w:t xml:space="preserve"> </w:t>
-      </w:r>
-      <w:r>
-        <w:rPr>
-          <w:b/>
-        </w:rPr>
-        <w:t xml:space="preserve">J. Ruan</w:t>
-      </w:r>
-      <w:r>
-        <w:t xml:space="preserve">,</w:t>
-      </w:r>
-      <w:r>
-        <w:t xml:space="preserve"> </w:t>
-      </w:r>
-      <w:r>
-        <w:rPr>
-          <w:b/>
-        </w:rPr>
-        <w:t xml:space="preserve">N. Homer</w:t>
-      </w:r>
-      <w:r>
-        <w:t xml:space="preserve">,</w:t>
-      </w:r>
-      <w:r>
-        <w:t xml:space="preserve"> </w:t>
-      </w:r>
-      <w:r>
-        <w:rPr>
-          <w:b/>
-        </w:rPr>
-        <w:t xml:space="preserve">G. Marth</w:t>
-      </w:r>
-      <w:r>
-        <w:t xml:space="preserve">,</w:t>
-      </w:r>
-      <w:r>
-        <w:t xml:space="preserve"> </w:t>
-      </w:r>
-      <w:r>
-        <w:rPr>
-          <w:b/>
-        </w:rPr>
-        <w:t xml:space="preserve">G. Abecasis</w:t>
-      </w:r>
-      <w:r>
-        <w:t xml:space="preserve">, and</w:t>
-      </w:r>
-      <w:r>
-        <w:t xml:space="preserve"> </w:t>
-      </w:r>
-      <w:r>
-        <w:rPr>
-          <w:b/>
-        </w:rPr>
-        <w:t xml:space="preserve">R. Durbin</w:t>
-      </w:r>
-      <w:r>
-        <w:t xml:space="preserve">. 2009. The Sequence Alignment/Map format and SAMtools. Bioinformatics</w:t>
-      </w:r>
-      <w:r>
-        <w:t xml:space="preserve"> </w:t>
-      </w:r>
-      <w:r>
-        <w:rPr>
-          <w:b/>
-        </w:rPr>
-        <w:t xml:space="preserve">25</w:t>
-      </w:r>
-      <w:r>
-        <w:t xml:space="preserve">:2078–2079.</w:t>
-      </w:r>
-    </w:p>
-    <w:p>
-      <w:pPr>
-        <w:pStyle w:val="Bibliography"/>
-      </w:pPr>
-      <w:r>
-        <w:t xml:space="preserve">52.</w:t>
       </w:r>
       <w:r>
         <w:t xml:space="preserve"> </w:t>
@@ -10821,7 +10746,7 @@
     </w:lvl>
   </w:abstractNum>
   <w:abstractNum w:abstractNumId="990">
-    <w:nsid w:val="67d321de"/>
+    <w:nsid w:val="c259a124"/>
     <w:multiLevelType w:val="multilevel"/>
     <w:lvl w:ilvl="0">
       <w:numFmt w:val="bullet"/>

</xml_diff>